<commit_message>
#35 Add CZK currency
</commit_message>
<xml_diff>
--- a/User manual.docx
+++ b/User manual.docx
@@ -523,7 +523,7 @@
                 <w:szCs w:val="20"/>
                 <w:lang w:val="en-GB"/>
               </w:rPr>
-              <w:t>4</w:t>
+              <w:t>5</w:t>
             </w:r>
           </w:p>
         </w:tc>
@@ -558,7 +558,20 @@
                 <w:szCs w:val="20"/>
                 <w:lang w:val="en-GB"/>
               </w:rPr>
-              <w:t>extension</w:t>
+              <w:t>E</w:t>
+            </w:r>
+            <w:bookmarkStart w:id="0" w:name="_GoBack"/>
+            <w:bookmarkEnd w:id="0"/>
+            <w:r>
+              <w:rPr>
+                <w:rFonts w:ascii="Verdana" w:hAnsi="Verdana" w:cs="Calibri"/>
+                <w:b/>
+                <w:color w:val="000000" w:themeColor="text1"/>
+                <w:sz w:val="20"/>
+                <w:szCs w:val="20"/>
+                <w:lang w:val="en-GB"/>
+              </w:rPr>
+              <w:t>xtension</w:t>
             </w:r>
             <w:r>
               <w:rPr>
@@ -628,7 +641,7 @@
                 <w:szCs w:val="20"/>
                 <w:lang w:val="en-GB"/>
               </w:rPr>
-              <w:t>5</w:t>
+              <w:t>6</w:t>
             </w:r>
           </w:p>
         </w:tc>
@@ -657,7 +670,7 @@
           <w:lang w:val="en-GB"/>
         </w:rPr>
       </w:pPr>
-      <w:bookmarkStart w:id="0" w:name="_Toc24046709"/>
+      <w:bookmarkStart w:id="1" w:name="_Toc30239443"/>
       <w:r>
         <w:rPr>
           <w:rFonts w:ascii="Verdana" w:hAnsi="Verdana" w:cs="Calibri"/>
@@ -666,7 +679,7 @@
         <w:lastRenderedPageBreak/>
         <w:t>Table of conents</w:t>
       </w:r>
-      <w:bookmarkEnd w:id="0"/>
+      <w:bookmarkEnd w:id="1"/>
     </w:p>
     <w:p>
       <w:pPr>
@@ -711,7 +724,7 @@
         </w:rPr>
         <w:fldChar w:fldCharType="separate"/>
       </w:r>
-      <w:hyperlink w:anchor="_Toc24046709" w:history="1">
+      <w:hyperlink w:anchor="_Toc30239443" w:history="1">
         <w:r>
           <w:rPr>
             <w:rStyle w:val="Hipercze"/>
@@ -740,7 +753,7 @@
             <w:noProof/>
             <w:webHidden/>
           </w:rPr>
-          <w:instrText xml:space="preserve"> PAGEREF _Toc24046709 \h </w:instrText>
+          <w:instrText xml:space="preserve"> PAGEREF _Toc30239443 \h </w:instrText>
         </w:r>
         <w:r>
           <w:rPr>
@@ -785,7 +798,7 @@
           <w:lang w:eastAsia="pl-PL"/>
         </w:rPr>
       </w:pPr>
-      <w:hyperlink w:anchor="_Toc24046710" w:history="1">
+      <w:hyperlink w:anchor="_Toc30239444" w:history="1">
         <w:r>
           <w:rPr>
             <w:rStyle w:val="Hipercze"/>
@@ -814,7 +827,7 @@
             <w:noProof/>
             <w:webHidden/>
           </w:rPr>
-          <w:instrText xml:space="preserve"> PAGEREF _Toc24046710 \h </w:instrText>
+          <w:instrText xml:space="preserve"> PAGEREF _Toc30239444 \h </w:instrText>
         </w:r>
         <w:r>
           <w:rPr>
@@ -859,7 +872,7 @@
           <w:lang w:eastAsia="pl-PL"/>
         </w:rPr>
       </w:pPr>
-      <w:hyperlink w:anchor="_Toc24046711" w:history="1">
+      <w:hyperlink w:anchor="_Toc30239445" w:history="1">
         <w:r>
           <w:rPr>
             <w:rStyle w:val="Hipercze"/>
@@ -888,7 +901,7 @@
             <w:noProof/>
             <w:webHidden/>
           </w:rPr>
-          <w:instrText xml:space="preserve"> PAGEREF _Toc24046711 \h </w:instrText>
+          <w:instrText xml:space="preserve"> PAGEREF _Toc30239445 \h </w:instrText>
         </w:r>
         <w:r>
           <w:rPr>
@@ -933,7 +946,7 @@
           <w:lang w:eastAsia="pl-PL"/>
         </w:rPr>
       </w:pPr>
-      <w:hyperlink w:anchor="_Toc24046712" w:history="1">
+      <w:hyperlink w:anchor="_Toc30239446" w:history="1">
         <w:r>
           <w:rPr>
             <w:rStyle w:val="Hipercze"/>
@@ -962,7 +975,7 @@
             <w:noProof/>
             <w:webHidden/>
           </w:rPr>
-          <w:instrText xml:space="preserve"> PAGEREF _Toc24046712 \h </w:instrText>
+          <w:instrText xml:space="preserve"> PAGEREF _Toc30239446 \h </w:instrText>
         </w:r>
         <w:r>
           <w:rPr>
@@ -1007,7 +1020,7 @@
           <w:lang w:eastAsia="pl-PL"/>
         </w:rPr>
       </w:pPr>
-      <w:hyperlink w:anchor="_Toc24046713" w:history="1">
+      <w:hyperlink w:anchor="_Toc30239447" w:history="1">
         <w:r>
           <w:rPr>
             <w:rStyle w:val="Hipercze"/>
@@ -1036,7 +1049,7 @@
             <w:noProof/>
             <w:webHidden/>
           </w:rPr>
-          <w:instrText xml:space="preserve"> PAGEREF _Toc24046713 \h </w:instrText>
+          <w:instrText xml:space="preserve"> PAGEREF _Toc30239447 \h </w:instrText>
         </w:r>
         <w:r>
           <w:rPr>
@@ -1081,7 +1094,7 @@
           <w:lang w:eastAsia="pl-PL"/>
         </w:rPr>
       </w:pPr>
-      <w:hyperlink w:anchor="_Toc24046714" w:history="1">
+      <w:hyperlink w:anchor="_Toc30239448" w:history="1">
         <w:r>
           <w:rPr>
             <w:rStyle w:val="Hipercze"/>
@@ -1089,7 +1102,7 @@
             <w:noProof/>
             <w:lang w:val="en-GB"/>
           </w:rPr>
-          <w:t>2.7.5 version</w:t>
+          <w:t>2.7.6 version</w:t>
         </w:r>
         <w:r>
           <w:rPr>
@@ -1110,7 +1123,7 @@
             <w:noProof/>
             <w:webHidden/>
           </w:rPr>
-          <w:instrText xml:space="preserve"> PAGEREF _Toc24046714 \h </w:instrText>
+          <w:instrText xml:space="preserve"> PAGEREF _Toc30239448 \h </w:instrText>
         </w:r>
         <w:r>
           <w:rPr>
@@ -1155,7 +1168,7 @@
           <w:lang w:eastAsia="pl-PL"/>
         </w:rPr>
       </w:pPr>
-      <w:hyperlink w:anchor="_Toc24046715" w:history="1">
+      <w:hyperlink w:anchor="_Toc30239449" w:history="1">
         <w:r>
           <w:rPr>
             <w:rStyle w:val="Hipercze"/>
@@ -1163,7 +1176,7 @@
             <w:noProof/>
             <w:lang w:val="en-GB"/>
           </w:rPr>
-          <w:t>2.7.4 version</w:t>
+          <w:t>2.7.5 version</w:t>
         </w:r>
         <w:r>
           <w:rPr>
@@ -1184,7 +1197,7 @@
             <w:noProof/>
             <w:webHidden/>
           </w:rPr>
-          <w:instrText xml:space="preserve"> PAGEREF _Toc24046715 \h </w:instrText>
+          <w:instrText xml:space="preserve"> PAGEREF _Toc30239449 \h </w:instrText>
         </w:r>
         <w:r>
           <w:rPr>
@@ -1229,7 +1242,7 @@
           <w:lang w:eastAsia="pl-PL"/>
         </w:rPr>
       </w:pPr>
-      <w:hyperlink w:anchor="_Toc24046716" w:history="1">
+      <w:hyperlink w:anchor="_Toc30239450" w:history="1">
         <w:r>
           <w:rPr>
             <w:rStyle w:val="Hipercze"/>
@@ -1237,7 +1250,7 @@
             <w:noProof/>
             <w:lang w:val="en-GB"/>
           </w:rPr>
-          <w:t>2.7.3 version</w:t>
+          <w:t>2.7.4 version</w:t>
         </w:r>
         <w:r>
           <w:rPr>
@@ -1258,7 +1271,7 @@
             <w:noProof/>
             <w:webHidden/>
           </w:rPr>
-          <w:instrText xml:space="preserve"> PAGEREF _Toc24046716 \h </w:instrText>
+          <w:instrText xml:space="preserve"> PAGEREF _Toc30239450 \h </w:instrText>
         </w:r>
         <w:r>
           <w:rPr>
@@ -1303,7 +1316,7 @@
           <w:lang w:eastAsia="pl-PL"/>
         </w:rPr>
       </w:pPr>
-      <w:hyperlink w:anchor="_Toc24046717" w:history="1">
+      <w:hyperlink w:anchor="_Toc30239451" w:history="1">
         <w:r>
           <w:rPr>
             <w:rStyle w:val="Hipercze"/>
@@ -1311,7 +1324,7 @@
             <w:noProof/>
             <w:lang w:val="en-GB"/>
           </w:rPr>
-          <w:t>2.7.2 version</w:t>
+          <w:t>2.7.3 version</w:t>
         </w:r>
         <w:r>
           <w:rPr>
@@ -1332,7 +1345,7 @@
             <w:noProof/>
             <w:webHidden/>
           </w:rPr>
-          <w:instrText xml:space="preserve"> PAGEREF _Toc24046717 \h </w:instrText>
+          <w:instrText xml:space="preserve"> PAGEREF _Toc30239451 \h </w:instrText>
         </w:r>
         <w:r>
           <w:rPr>
@@ -1377,7 +1390,7 @@
           <w:lang w:eastAsia="pl-PL"/>
         </w:rPr>
       </w:pPr>
-      <w:hyperlink w:anchor="_Toc24046718" w:history="1">
+      <w:hyperlink w:anchor="_Toc30239452" w:history="1">
         <w:r>
           <w:rPr>
             <w:rStyle w:val="Hipercze"/>
@@ -1385,7 +1398,7 @@
             <w:noProof/>
             <w:lang w:val="en-GB"/>
           </w:rPr>
-          <w:t>2.7.1 version</w:t>
+          <w:t>2.7.2 version</w:t>
         </w:r>
         <w:r>
           <w:rPr>
@@ -1406,7 +1419,7 @@
             <w:noProof/>
             <w:webHidden/>
           </w:rPr>
-          <w:instrText xml:space="preserve"> PAGEREF _Toc24046718 \h </w:instrText>
+          <w:instrText xml:space="preserve"> PAGEREF _Toc30239452 \h </w:instrText>
         </w:r>
         <w:r>
           <w:rPr>
@@ -1451,7 +1464,7 @@
           <w:lang w:eastAsia="pl-PL"/>
         </w:rPr>
       </w:pPr>
-      <w:hyperlink w:anchor="_Toc24046719" w:history="1">
+      <w:hyperlink w:anchor="_Toc30239453" w:history="1">
         <w:r>
           <w:rPr>
             <w:rStyle w:val="Hipercze"/>
@@ -1459,7 +1472,7 @@
             <w:noProof/>
             <w:lang w:val="en-GB"/>
           </w:rPr>
-          <w:t>2.7.0 version</w:t>
+          <w:t>2.7.1 version</w:t>
         </w:r>
         <w:r>
           <w:rPr>
@@ -1480,7 +1493,7 @@
             <w:noProof/>
             <w:webHidden/>
           </w:rPr>
-          <w:instrText xml:space="preserve"> PAGEREF _Toc24046719 \h </w:instrText>
+          <w:instrText xml:space="preserve"> PAGEREF _Toc30239453 \h </w:instrText>
         </w:r>
         <w:r>
           <w:rPr>
@@ -1525,15 +1538,15 @@
           <w:lang w:eastAsia="pl-PL"/>
         </w:rPr>
       </w:pPr>
-      <w:hyperlink w:anchor="_Toc24046720" w:history="1">
+      <w:hyperlink w:anchor="_Toc30239454" w:history="1">
         <w:r>
           <w:rPr>
             <w:rStyle w:val="Hipercze"/>
-            <w:rFonts w:ascii="Verdana" w:hAnsi="Verdana" w:cs="Calibri"/>
+            <w:rFonts w:ascii="Verdana" w:hAnsi="Verdana"/>
             <w:noProof/>
             <w:lang w:val="en-GB"/>
           </w:rPr>
-          <w:t>2.6.0 version</w:t>
+          <w:t>2.7.0 version</w:t>
         </w:r>
         <w:r>
           <w:rPr>
@@ -1554,7 +1567,7 @@
             <w:noProof/>
             <w:webHidden/>
           </w:rPr>
-          <w:instrText xml:space="preserve"> PAGEREF _Toc24046720 \h </w:instrText>
+          <w:instrText xml:space="preserve"> PAGEREF _Toc30239454 \h </w:instrText>
         </w:r>
         <w:r>
           <w:rPr>
@@ -1599,15 +1612,15 @@
           <w:lang w:eastAsia="pl-PL"/>
         </w:rPr>
       </w:pPr>
-      <w:hyperlink w:anchor="_Toc24046721" w:history="1">
+      <w:hyperlink w:anchor="_Toc30239455" w:history="1">
         <w:r>
           <w:rPr>
             <w:rStyle w:val="Hipercze"/>
-            <w:rFonts w:ascii="Verdana" w:hAnsi="Verdana"/>
+            <w:rFonts w:ascii="Verdana" w:hAnsi="Verdana" w:cs="Calibri"/>
             <w:noProof/>
             <w:lang w:val="en-GB"/>
           </w:rPr>
-          <w:t>2.4.0 version</w:t>
+          <w:t>2.6.0 version</w:t>
         </w:r>
         <w:r>
           <w:rPr>
@@ -1628,7 +1641,7 @@
             <w:noProof/>
             <w:webHidden/>
           </w:rPr>
-          <w:instrText xml:space="preserve"> PAGEREF _Toc24046721 \h </w:instrText>
+          <w:instrText xml:space="preserve"> PAGEREF _Toc30239455 \h </w:instrText>
         </w:r>
         <w:r>
           <w:rPr>
@@ -1673,7 +1686,7 @@
           <w:lang w:eastAsia="pl-PL"/>
         </w:rPr>
       </w:pPr>
-      <w:hyperlink w:anchor="_Toc24046722" w:history="1">
+      <w:hyperlink w:anchor="_Toc30239456" w:history="1">
         <w:r>
           <w:rPr>
             <w:rStyle w:val="Hipercze"/>
@@ -1681,7 +1694,7 @@
             <w:noProof/>
             <w:lang w:val="en-GB"/>
           </w:rPr>
-          <w:t>2.3.0 version</w:t>
+          <w:t>2.4.0 version</w:t>
         </w:r>
         <w:r>
           <w:rPr>
@@ -1702,7 +1715,7 @@
             <w:noProof/>
             <w:webHidden/>
           </w:rPr>
-          <w:instrText xml:space="preserve"> PAGEREF _Toc24046722 \h </w:instrText>
+          <w:instrText xml:space="preserve"> PAGEREF _Toc30239456 \h </w:instrText>
         </w:r>
         <w:r>
           <w:rPr>
@@ -1735,7 +1748,7 @@
     </w:p>
     <w:p>
       <w:pPr>
-        <w:pStyle w:val="Spistreci1"/>
+        <w:pStyle w:val="Spistreci2"/>
         <w:tabs>
           <w:tab w:val="right" w:leader="dot" w:pos="9060"/>
         </w:tabs>
@@ -1747,15 +1760,15 @@
           <w:lang w:eastAsia="pl-PL"/>
         </w:rPr>
       </w:pPr>
-      <w:hyperlink w:anchor="_Toc24046723" w:history="1">
+      <w:hyperlink w:anchor="_Toc30239457" w:history="1">
         <w:r>
           <w:rPr>
             <w:rStyle w:val="Hipercze"/>
-            <w:rFonts w:ascii="Verdana" w:hAnsi="Verdana" w:cs="Calibri"/>
+            <w:rFonts w:ascii="Verdana" w:hAnsi="Verdana"/>
             <w:noProof/>
             <w:lang w:val="en-GB"/>
           </w:rPr>
-          <w:t>Installation</w:t>
+          <w:t>2.3.0 version</w:t>
         </w:r>
         <w:r>
           <w:rPr>
@@ -1776,7 +1789,7 @@
             <w:noProof/>
             <w:webHidden/>
           </w:rPr>
-          <w:instrText xml:space="preserve"> PAGEREF _Toc24046723 \h </w:instrText>
+          <w:instrText xml:space="preserve"> PAGEREF _Toc30239457 \h </w:instrText>
         </w:r>
         <w:r>
           <w:rPr>
@@ -1821,7 +1834,7 @@
           <w:lang w:eastAsia="pl-PL"/>
         </w:rPr>
       </w:pPr>
-      <w:hyperlink w:anchor="_Toc24046724" w:history="1">
+      <w:hyperlink w:anchor="_Toc30239458" w:history="1">
         <w:r>
           <w:rPr>
             <w:rStyle w:val="Hipercze"/>
@@ -1829,7 +1842,7 @@
             <w:noProof/>
             <w:lang w:val="en-GB"/>
           </w:rPr>
-          <w:t>Module activation</w:t>
+          <w:t>Installation</w:t>
         </w:r>
         <w:r>
           <w:rPr>
@@ -1850,7 +1863,7 @@
             <w:noProof/>
             <w:webHidden/>
           </w:rPr>
-          <w:instrText xml:space="preserve"> PAGEREF _Toc24046724 \h </w:instrText>
+          <w:instrText xml:space="preserve"> PAGEREF _Toc30239458 \h </w:instrText>
         </w:r>
         <w:r>
           <w:rPr>
@@ -1883,7 +1896,7 @@
     </w:p>
     <w:p>
       <w:pPr>
-        <w:pStyle w:val="Spistreci2"/>
+        <w:pStyle w:val="Spistreci1"/>
         <w:tabs>
           <w:tab w:val="right" w:leader="dot" w:pos="9060"/>
         </w:tabs>
@@ -1895,7 +1908,7 @@
           <w:lang w:eastAsia="pl-PL"/>
         </w:rPr>
       </w:pPr>
-      <w:hyperlink w:anchor="_Toc24046725" w:history="1">
+      <w:hyperlink w:anchor="_Toc30239459" w:history="1">
         <w:r>
           <w:rPr>
             <w:rStyle w:val="Hipercze"/>
@@ -1903,7 +1916,7 @@
             <w:noProof/>
             <w:lang w:val="en-GB"/>
           </w:rPr>
-          <w:t>Activation via Administration Panel</w:t>
+          <w:t>Module activation</w:t>
         </w:r>
         <w:r>
           <w:rPr>
@@ -1924,7 +1937,7 @@
             <w:noProof/>
             <w:webHidden/>
           </w:rPr>
-          <w:instrText xml:space="preserve"> PAGEREF _Toc24046725 \h </w:instrText>
+          <w:instrText xml:space="preserve"> PAGEREF _Toc30239459 \h </w:instrText>
         </w:r>
         <w:r>
           <w:rPr>
@@ -1969,7 +1982,7 @@
           <w:lang w:eastAsia="pl-PL"/>
         </w:rPr>
       </w:pPr>
-      <w:hyperlink w:anchor="_Toc24046726" w:history="1">
+      <w:hyperlink w:anchor="_Toc30239460" w:history="1">
         <w:r>
           <w:rPr>
             <w:rStyle w:val="Hipercze"/>
@@ -1977,7 +1990,7 @@
             <w:noProof/>
             <w:lang w:val="en-GB"/>
           </w:rPr>
-          <w:t>Activation via command line</w:t>
+          <w:t>Activation via Administration Panel</w:t>
         </w:r>
         <w:r>
           <w:rPr>
@@ -1998,7 +2011,7 @@
             <w:noProof/>
             <w:webHidden/>
           </w:rPr>
-          <w:instrText xml:space="preserve"> PAGEREF _Toc24046726 \h </w:instrText>
+          <w:instrText xml:space="preserve"> PAGEREF _Toc30239460 \h </w:instrText>
         </w:r>
         <w:r>
           <w:rPr>
@@ -2018,7 +2031,7 @@
             <w:noProof/>
             <w:webHidden/>
           </w:rPr>
-          <w:t>7</w:t>
+          <w:t>5</w:t>
         </w:r>
         <w:r>
           <w:rPr>
@@ -2031,7 +2044,7 @@
     </w:p>
     <w:p>
       <w:pPr>
-        <w:pStyle w:val="Spistreci1"/>
+        <w:pStyle w:val="Spistreci2"/>
         <w:tabs>
           <w:tab w:val="right" w:leader="dot" w:pos="9060"/>
         </w:tabs>
@@ -2043,7 +2056,7 @@
           <w:lang w:eastAsia="pl-PL"/>
         </w:rPr>
       </w:pPr>
-      <w:hyperlink w:anchor="_Toc24046727" w:history="1">
+      <w:hyperlink w:anchor="_Toc30239461" w:history="1">
         <w:r>
           <w:rPr>
             <w:rStyle w:val="Hipercze"/>
@@ -2051,7 +2064,7 @@
             <w:noProof/>
             <w:lang w:val="en-GB"/>
           </w:rPr>
-          <w:t>Configuration</w:t>
+          <w:t>Activation via command line</w:t>
         </w:r>
         <w:r>
           <w:rPr>
@@ -2072,7 +2085,7 @@
             <w:noProof/>
             <w:webHidden/>
           </w:rPr>
-          <w:instrText xml:space="preserve"> PAGEREF _Toc24046727 \h </w:instrText>
+          <w:instrText xml:space="preserve"> PAGEREF _Toc30239461 \h </w:instrText>
         </w:r>
         <w:r>
           <w:rPr>
@@ -2105,7 +2118,7 @@
     </w:p>
     <w:p>
       <w:pPr>
-        <w:pStyle w:val="Spistreci2"/>
+        <w:pStyle w:val="Spistreci1"/>
         <w:tabs>
           <w:tab w:val="right" w:leader="dot" w:pos="9060"/>
         </w:tabs>
@@ -2117,7 +2130,7 @@
           <w:lang w:eastAsia="pl-PL"/>
         </w:rPr>
       </w:pPr>
-      <w:hyperlink w:anchor="_Toc24046728" w:history="1">
+      <w:hyperlink w:anchor="_Toc30239462" w:history="1">
         <w:r>
           <w:rPr>
             <w:rStyle w:val="Hipercze"/>
@@ -2125,7 +2138,7 @@
             <w:noProof/>
             <w:lang w:val="en-GB"/>
           </w:rPr>
-          <w:t>Basic module configuration</w:t>
+          <w:t>Configuration</w:t>
         </w:r>
         <w:r>
           <w:rPr>
@@ -2146,7 +2159,7 @@
             <w:noProof/>
             <w:webHidden/>
           </w:rPr>
-          <w:instrText xml:space="preserve"> PAGEREF _Toc24046728 \h </w:instrText>
+          <w:instrText xml:space="preserve"> PAGEREF _Toc30239462 \h </w:instrText>
         </w:r>
         <w:r>
           <w:rPr>
@@ -2166,7 +2179,7 @@
             <w:noProof/>
             <w:webHidden/>
           </w:rPr>
-          <w:t>7</w:t>
+          <w:t>8</w:t>
         </w:r>
         <w:r>
           <w:rPr>
@@ -2191,7 +2204,7 @@
           <w:lang w:eastAsia="pl-PL"/>
         </w:rPr>
       </w:pPr>
-      <w:hyperlink w:anchor="_Toc24046729" w:history="1">
+      <w:hyperlink w:anchor="_Toc30239463" w:history="1">
         <w:r>
           <w:rPr>
             <w:rStyle w:val="Hipercze"/>
@@ -2199,7 +2212,7 @@
             <w:noProof/>
             <w:lang w:val="en-GB"/>
           </w:rPr>
-          <w:t>Payment gateways</w:t>
+          <w:t>Basic module configuration</w:t>
         </w:r>
         <w:r>
           <w:rPr>
@@ -2220,7 +2233,7 @@
             <w:noProof/>
             <w:webHidden/>
           </w:rPr>
-          <w:instrText xml:space="preserve"> PAGEREF _Toc24046729 \h </w:instrText>
+          <w:instrText xml:space="preserve"> PAGEREF _Toc30239463 \h </w:instrText>
         </w:r>
         <w:r>
           <w:rPr>
@@ -2253,7 +2266,7 @@
     </w:p>
     <w:p>
       <w:pPr>
-        <w:pStyle w:val="Spistreci3"/>
+        <w:pStyle w:val="Spistreci2"/>
         <w:tabs>
           <w:tab w:val="right" w:leader="dot" w:pos="9060"/>
         </w:tabs>
@@ -2265,7 +2278,7 @@
           <w:lang w:eastAsia="pl-PL"/>
         </w:rPr>
       </w:pPr>
-      <w:hyperlink w:anchor="_Toc24046730" w:history="1">
+      <w:hyperlink w:anchor="_Toc30239464" w:history="1">
         <w:r>
           <w:rPr>
             <w:rStyle w:val="Hipercze"/>
@@ -2273,7 +2286,7 @@
             <w:noProof/>
             <w:lang w:val="en-GB"/>
           </w:rPr>
-          <w:t>Refreshing list of payment gateways</w:t>
+          <w:t>Payment gateways</w:t>
         </w:r>
         <w:r>
           <w:rPr>
@@ -2294,7 +2307,7 @@
             <w:noProof/>
             <w:webHidden/>
           </w:rPr>
-          <w:instrText xml:space="preserve"> PAGEREF _Toc24046730 \h </w:instrText>
+          <w:instrText xml:space="preserve"> PAGEREF _Toc30239464 \h </w:instrText>
         </w:r>
         <w:r>
           <w:rPr>
@@ -2339,7 +2352,7 @@
           <w:lang w:eastAsia="pl-PL"/>
         </w:rPr>
       </w:pPr>
-      <w:hyperlink w:anchor="_Toc24046731" w:history="1">
+      <w:hyperlink w:anchor="_Toc30239465" w:history="1">
         <w:r>
           <w:rPr>
             <w:rStyle w:val="Hipercze"/>
@@ -2347,7 +2360,7 @@
             <w:noProof/>
             <w:lang w:val="en-GB"/>
           </w:rPr>
-          <w:t>Payment gateways editing</w:t>
+          <w:t>Refreshing list of payment gateways</w:t>
         </w:r>
         <w:r>
           <w:rPr>
@@ -2368,7 +2381,7 @@
             <w:noProof/>
             <w:webHidden/>
           </w:rPr>
-          <w:instrText xml:space="preserve"> PAGEREF _Toc24046731 \h </w:instrText>
+          <w:instrText xml:space="preserve"> PAGEREF _Toc30239465 \h </w:instrText>
         </w:r>
         <w:r>
           <w:rPr>
@@ -2401,7 +2414,7 @@
     </w:p>
     <w:p>
       <w:pPr>
-        <w:pStyle w:val="Spistreci2"/>
+        <w:pStyle w:val="Spistreci3"/>
         <w:tabs>
           <w:tab w:val="right" w:leader="dot" w:pos="9060"/>
         </w:tabs>
@@ -2413,15 +2426,15 @@
           <w:lang w:eastAsia="pl-PL"/>
         </w:rPr>
       </w:pPr>
-      <w:hyperlink w:anchor="_Toc24046732" w:history="1">
+      <w:hyperlink w:anchor="_Toc30239466" w:history="1">
         <w:r>
           <w:rPr>
             <w:rStyle w:val="Hipercze"/>
-            <w:rFonts w:ascii="Verdana" w:hAnsi="Verdana"/>
+            <w:rFonts w:ascii="Verdana" w:hAnsi="Verdana" w:cs="Calibri"/>
             <w:noProof/>
             <w:lang w:val="en-GB"/>
           </w:rPr>
-          <w:t>Refreshing cache</w:t>
+          <w:t>Payment gateways editing</w:t>
         </w:r>
         <w:r>
           <w:rPr>
@@ -2442,7 +2455,7 @@
             <w:noProof/>
             <w:webHidden/>
           </w:rPr>
-          <w:instrText xml:space="preserve"> PAGEREF _Toc24046732 \h </w:instrText>
+          <w:instrText xml:space="preserve"> PAGEREF _Toc30239466 \h </w:instrText>
         </w:r>
         <w:r>
           <w:rPr>
@@ -2462,7 +2475,7 @@
             <w:noProof/>
             <w:webHidden/>
           </w:rPr>
-          <w:t>9</w:t>
+          <w:t>8</w:t>
         </w:r>
         <w:r>
           <w:rPr>
@@ -2475,7 +2488,7 @@
     </w:p>
     <w:p>
       <w:pPr>
-        <w:pStyle w:val="Spistreci1"/>
+        <w:pStyle w:val="Spistreci2"/>
         <w:tabs>
           <w:tab w:val="right" w:leader="dot" w:pos="9060"/>
         </w:tabs>
@@ -2487,15 +2500,15 @@
           <w:lang w:eastAsia="pl-PL"/>
         </w:rPr>
       </w:pPr>
-      <w:hyperlink w:anchor="_Toc24046733" w:history="1">
+      <w:hyperlink w:anchor="_Toc30239467" w:history="1">
         <w:r>
           <w:rPr>
             <w:rStyle w:val="Hipercze"/>
-            <w:rFonts w:ascii="Verdana" w:hAnsi="Verdana" w:cs="Calibri"/>
+            <w:rFonts w:ascii="Verdana" w:hAnsi="Verdana"/>
             <w:noProof/>
             <w:lang w:val="en-GB"/>
           </w:rPr>
-          <w:t>Refunds</w:t>
+          <w:t>Refreshing cache</w:t>
         </w:r>
         <w:r>
           <w:rPr>
@@ -2516,7 +2529,7 @@
             <w:noProof/>
             <w:webHidden/>
           </w:rPr>
-          <w:instrText xml:space="preserve"> PAGEREF _Toc24046733 \h </w:instrText>
+          <w:instrText xml:space="preserve"> PAGEREF _Toc30239467 \h </w:instrText>
         </w:r>
         <w:r>
           <w:rPr>
@@ -2536,7 +2549,7 @@
             <w:noProof/>
             <w:webHidden/>
           </w:rPr>
-          <w:t>11</w:t>
+          <w:t>10</w:t>
         </w:r>
         <w:r>
           <w:rPr>
@@ -2561,7 +2574,7 @@
           <w:lang w:eastAsia="pl-PL"/>
         </w:rPr>
       </w:pPr>
-      <w:hyperlink w:anchor="_Toc24046734" w:history="1">
+      <w:hyperlink w:anchor="_Toc30239468" w:history="1">
         <w:r>
           <w:rPr>
             <w:rStyle w:val="Hipercze"/>
@@ -2569,7 +2582,7 @@
             <w:noProof/>
             <w:lang w:val="en-GB"/>
           </w:rPr>
-          <w:t>Payment in iframe</w:t>
+          <w:t>Refunds</w:t>
         </w:r>
         <w:r>
           <w:rPr>
@@ -2590,7 +2603,7 @@
             <w:noProof/>
             <w:webHidden/>
           </w:rPr>
-          <w:instrText xml:space="preserve"> PAGEREF _Toc24046734 \h </w:instrText>
+          <w:instrText xml:space="preserve"> PAGEREF _Toc30239468 \h </w:instrText>
         </w:r>
         <w:r>
           <w:rPr>
@@ -2623,7 +2636,7 @@
     </w:p>
     <w:p>
       <w:pPr>
-        <w:pStyle w:val="Spistreci2"/>
+        <w:pStyle w:val="Spistreci1"/>
         <w:tabs>
           <w:tab w:val="right" w:leader="dot" w:pos="9060"/>
         </w:tabs>
@@ -2635,7 +2648,7 @@
           <w:lang w:eastAsia="pl-PL"/>
         </w:rPr>
       </w:pPr>
-      <w:hyperlink w:anchor="_Toc24046735" w:history="1">
+      <w:hyperlink w:anchor="_Toc30239469" w:history="1">
         <w:r>
           <w:rPr>
             <w:rStyle w:val="Hipercze"/>
@@ -2643,7 +2656,7 @@
             <w:noProof/>
             <w:lang w:val="en-GB"/>
           </w:rPr>
-          <w:t>Activation</w:t>
+          <w:t>Payment in iframe</w:t>
         </w:r>
         <w:r>
           <w:rPr>
@@ -2664,7 +2677,7 @@
             <w:noProof/>
             <w:webHidden/>
           </w:rPr>
-          <w:instrText xml:space="preserve"> PAGEREF _Toc24046735 \h </w:instrText>
+          <w:instrText xml:space="preserve"> PAGEREF _Toc30239469 \h </w:instrText>
         </w:r>
         <w:r>
           <w:rPr>
@@ -2697,7 +2710,7 @@
     </w:p>
     <w:p>
       <w:pPr>
-        <w:pStyle w:val="Spistreci1"/>
+        <w:pStyle w:val="Spistreci2"/>
         <w:tabs>
           <w:tab w:val="right" w:leader="dot" w:pos="9060"/>
         </w:tabs>
@@ -2709,7 +2722,7 @@
           <w:lang w:eastAsia="pl-PL"/>
         </w:rPr>
       </w:pPr>
-      <w:hyperlink w:anchor="_Toc24046736" w:history="1">
+      <w:hyperlink w:anchor="_Toc30239470" w:history="1">
         <w:r>
           <w:rPr>
             <w:rStyle w:val="Hipercze"/>
@@ -2717,7 +2730,7 @@
             <w:noProof/>
             <w:lang w:val="en-GB"/>
           </w:rPr>
-          <w:t>BLIK 0</w:t>
+          <w:t>Activation</w:t>
         </w:r>
         <w:r>
           <w:rPr>
@@ -2738,7 +2751,7 @@
             <w:noProof/>
             <w:webHidden/>
           </w:rPr>
-          <w:instrText xml:space="preserve"> PAGEREF _Toc24046736 \h </w:instrText>
+          <w:instrText xml:space="preserve"> PAGEREF _Toc30239470 \h </w:instrText>
         </w:r>
         <w:r>
           <w:rPr>
@@ -2758,7 +2771,7 @@
             <w:noProof/>
             <w:webHidden/>
           </w:rPr>
-          <w:t>12</w:t>
+          <w:t>11</w:t>
         </w:r>
         <w:r>
           <w:rPr>
@@ -2771,7 +2784,7 @@
     </w:p>
     <w:p>
       <w:pPr>
-        <w:pStyle w:val="Spistreci2"/>
+        <w:pStyle w:val="Spistreci1"/>
         <w:tabs>
           <w:tab w:val="right" w:leader="dot" w:pos="9060"/>
         </w:tabs>
@@ -2783,15 +2796,15 @@
           <w:lang w:eastAsia="pl-PL"/>
         </w:rPr>
       </w:pPr>
-      <w:hyperlink w:anchor="_Toc24046737" w:history="1">
+      <w:hyperlink w:anchor="_Toc30239471" w:history="1">
         <w:r>
           <w:rPr>
             <w:rStyle w:val="Hipercze"/>
-            <w:rFonts w:ascii="Verdana" w:hAnsi="Verdana"/>
+            <w:rFonts w:ascii="Verdana" w:hAnsi="Verdana" w:cs="Calibri"/>
             <w:noProof/>
             <w:lang w:val="en-GB"/>
           </w:rPr>
-          <w:t>Activation</w:t>
+          <w:t>BLIK 0</w:t>
         </w:r>
         <w:r>
           <w:rPr>
@@ -2812,7 +2825,7 @@
             <w:noProof/>
             <w:webHidden/>
           </w:rPr>
-          <w:instrText xml:space="preserve"> PAGEREF _Toc24046737 \h </w:instrText>
+          <w:instrText xml:space="preserve"> PAGEREF _Toc30239471 \h </w:instrText>
         </w:r>
         <w:r>
           <w:rPr>
@@ -2845,7 +2858,7 @@
     </w:p>
     <w:p>
       <w:pPr>
-        <w:pStyle w:val="Spistreci1"/>
+        <w:pStyle w:val="Spistreci2"/>
         <w:tabs>
           <w:tab w:val="right" w:leader="dot" w:pos="9060"/>
         </w:tabs>
@@ -2857,15 +2870,15 @@
           <w:lang w:eastAsia="pl-PL"/>
         </w:rPr>
       </w:pPr>
-      <w:hyperlink w:anchor="_Toc24046738" w:history="1">
+      <w:hyperlink w:anchor="_Toc30239472" w:history="1">
         <w:r>
           <w:rPr>
             <w:rStyle w:val="Hipercze"/>
-            <w:rFonts w:ascii="Verdana" w:hAnsi="Verdana" w:cs="Calibri"/>
+            <w:rFonts w:ascii="Verdana" w:hAnsi="Verdana"/>
             <w:noProof/>
             <w:lang w:val="en-GB"/>
           </w:rPr>
-          <w:t>Google Pay</w:t>
+          <w:t>Activation</w:t>
         </w:r>
         <w:r>
           <w:rPr>
@@ -2886,7 +2899,7 @@
             <w:noProof/>
             <w:webHidden/>
           </w:rPr>
-          <w:instrText xml:space="preserve"> PAGEREF _Toc24046738 \h </w:instrText>
+          <w:instrText xml:space="preserve"> PAGEREF _Toc30239472 \h </w:instrText>
         </w:r>
         <w:r>
           <w:rPr>
@@ -2906,7 +2919,7 @@
             <w:noProof/>
             <w:webHidden/>
           </w:rPr>
-          <w:t>13</w:t>
+          <w:t>12</w:t>
         </w:r>
         <w:r>
           <w:rPr>
@@ -2919,7 +2932,7 @@
     </w:p>
     <w:p>
       <w:pPr>
-        <w:pStyle w:val="Spistreci2"/>
+        <w:pStyle w:val="Spistreci1"/>
         <w:tabs>
           <w:tab w:val="right" w:leader="dot" w:pos="9060"/>
         </w:tabs>
@@ -2931,15 +2944,15 @@
           <w:lang w:eastAsia="pl-PL"/>
         </w:rPr>
       </w:pPr>
-      <w:hyperlink w:anchor="_Toc24046739" w:history="1">
+      <w:hyperlink w:anchor="_Toc30239473" w:history="1">
         <w:r>
           <w:rPr>
             <w:rStyle w:val="Hipercze"/>
-            <w:rFonts w:ascii="Verdana" w:hAnsi="Verdana"/>
+            <w:rFonts w:ascii="Verdana" w:hAnsi="Verdana" w:cs="Calibri"/>
             <w:noProof/>
             <w:lang w:val="en-GB"/>
           </w:rPr>
-          <w:t>Activation</w:t>
+          <w:t>Google Pay</w:t>
         </w:r>
         <w:r>
           <w:rPr>
@@ -2960,7 +2973,7 @@
             <w:noProof/>
             <w:webHidden/>
           </w:rPr>
-          <w:instrText xml:space="preserve"> PAGEREF _Toc24046739 \h </w:instrText>
+          <w:instrText xml:space="preserve"> PAGEREF _Toc30239473 \h </w:instrText>
         </w:r>
         <w:r>
           <w:rPr>
@@ -2993,7 +3006,7 @@
     </w:p>
     <w:p>
       <w:pPr>
-        <w:pStyle w:val="Spistreci1"/>
+        <w:pStyle w:val="Spistreci2"/>
         <w:tabs>
           <w:tab w:val="right" w:leader="dot" w:pos="9060"/>
         </w:tabs>
@@ -3005,15 +3018,15 @@
           <w:lang w:eastAsia="pl-PL"/>
         </w:rPr>
       </w:pPr>
-      <w:hyperlink w:anchor="_Toc24046740" w:history="1">
+      <w:hyperlink w:anchor="_Toc30239474" w:history="1">
         <w:r>
           <w:rPr>
             <w:rStyle w:val="Hipercze"/>
-            <w:rFonts w:ascii="Verdana" w:hAnsi="Verdana" w:cs="Calibri"/>
+            <w:rFonts w:ascii="Verdana" w:hAnsi="Verdana"/>
             <w:noProof/>
             <w:lang w:val="en-GB"/>
           </w:rPr>
-          <w:t>Automatic payments</w:t>
+          <w:t>Activation</w:t>
         </w:r>
         <w:r>
           <w:rPr>
@@ -3034,7 +3047,7 @@
             <w:noProof/>
             <w:webHidden/>
           </w:rPr>
-          <w:instrText xml:space="preserve"> PAGEREF _Toc24046740 \h </w:instrText>
+          <w:instrText xml:space="preserve"> PAGEREF _Toc30239474 \h </w:instrText>
         </w:r>
         <w:r>
           <w:rPr>
@@ -3054,7 +3067,7 @@
             <w:noProof/>
             <w:webHidden/>
           </w:rPr>
-          <w:t>14</w:t>
+          <w:t>13</w:t>
         </w:r>
         <w:r>
           <w:rPr>
@@ -3067,7 +3080,7 @@
     </w:p>
     <w:p>
       <w:pPr>
-        <w:pStyle w:val="Spistreci2"/>
+        <w:pStyle w:val="Spistreci1"/>
         <w:tabs>
           <w:tab w:val="right" w:leader="dot" w:pos="9060"/>
         </w:tabs>
@@ -3079,15 +3092,15 @@
           <w:lang w:eastAsia="pl-PL"/>
         </w:rPr>
       </w:pPr>
-      <w:hyperlink w:anchor="_Toc24046741" w:history="1">
+      <w:hyperlink w:anchor="_Toc30239475" w:history="1">
         <w:r>
           <w:rPr>
             <w:rStyle w:val="Hipercze"/>
-            <w:rFonts w:ascii="Verdana" w:hAnsi="Verdana"/>
+            <w:rFonts w:ascii="Verdana" w:hAnsi="Verdana" w:cs="Calibri"/>
             <w:noProof/>
             <w:lang w:val="en-GB"/>
           </w:rPr>
-          <w:t>Activation</w:t>
+          <w:t>Automatic payments</w:t>
         </w:r>
         <w:r>
           <w:rPr>
@@ -3108,7 +3121,7 @@
             <w:noProof/>
             <w:webHidden/>
           </w:rPr>
-          <w:instrText xml:space="preserve"> PAGEREF _Toc24046741 \h </w:instrText>
+          <w:instrText xml:space="preserve"> PAGEREF _Toc30239475 \h </w:instrText>
         </w:r>
         <w:r>
           <w:rPr>
@@ -3153,7 +3166,7 @@
           <w:lang w:eastAsia="pl-PL"/>
         </w:rPr>
       </w:pPr>
-      <w:hyperlink w:anchor="_Toc24046742" w:history="1">
+      <w:hyperlink w:anchor="_Toc30239476" w:history="1">
         <w:r>
           <w:rPr>
             <w:rStyle w:val="Hipercze"/>
@@ -3161,7 +3174,7 @@
             <w:noProof/>
             <w:lang w:val="en-GB"/>
           </w:rPr>
-          <w:t>Card managing</w:t>
+          <w:t>Activation</w:t>
         </w:r>
         <w:r>
           <w:rPr>
@@ -3182,7 +3195,7 @@
             <w:noProof/>
             <w:webHidden/>
           </w:rPr>
-          <w:instrText xml:space="preserve"> PAGEREF _Toc24046742 \h </w:instrText>
+          <w:instrText xml:space="preserve"> PAGEREF _Toc30239476 \h </w:instrText>
         </w:r>
         <w:r>
           <w:rPr>
@@ -3215,7 +3228,7 @@
     </w:p>
     <w:p>
       <w:pPr>
-        <w:pStyle w:val="Spistreci1"/>
+        <w:pStyle w:val="Spistreci2"/>
         <w:tabs>
           <w:tab w:val="right" w:leader="dot" w:pos="9060"/>
         </w:tabs>
@@ -3227,15 +3240,15 @@
           <w:lang w:eastAsia="pl-PL"/>
         </w:rPr>
       </w:pPr>
-      <w:hyperlink w:anchor="_Toc24046743" w:history="1">
+      <w:hyperlink w:anchor="_Toc30239477" w:history="1">
         <w:r>
           <w:rPr>
             <w:rStyle w:val="Hipercze"/>
-            <w:rFonts w:ascii="Verdana" w:hAnsi="Verdana" w:cs="Calibri"/>
+            <w:rFonts w:ascii="Verdana" w:hAnsi="Verdana"/>
             <w:noProof/>
             <w:lang w:val="en-GB"/>
           </w:rPr>
-          <w:t>Module updating</w:t>
+          <w:t>Card managing</w:t>
         </w:r>
         <w:r>
           <w:rPr>
@@ -3256,7 +3269,7 @@
             <w:noProof/>
             <w:webHidden/>
           </w:rPr>
-          <w:instrText xml:space="preserve"> PAGEREF _Toc24046743 \h </w:instrText>
+          <w:instrText xml:space="preserve"> PAGEREF _Toc30239477 \h </w:instrText>
         </w:r>
         <w:r>
           <w:rPr>
@@ -3276,7 +3289,7 @@
             <w:noProof/>
             <w:webHidden/>
           </w:rPr>
-          <w:t>15</w:t>
+          <w:t>14</w:t>
         </w:r>
         <w:r>
           <w:rPr>
@@ -3301,7 +3314,7 @@
           <w:lang w:eastAsia="pl-PL"/>
         </w:rPr>
       </w:pPr>
-      <w:hyperlink w:anchor="_Toc24046744" w:history="1">
+      <w:hyperlink w:anchor="_Toc30239478" w:history="1">
         <w:r>
           <w:rPr>
             <w:rStyle w:val="Hipercze"/>
@@ -3309,7 +3322,7 @@
             <w:noProof/>
             <w:lang w:val="en-GB"/>
           </w:rPr>
-          <w:t>Module uninstallation</w:t>
+          <w:t>Module updating</w:t>
         </w:r>
         <w:r>
           <w:rPr>
@@ -3330,7 +3343,7 @@
             <w:noProof/>
             <w:webHidden/>
           </w:rPr>
-          <w:instrText xml:space="preserve"> PAGEREF _Toc24046744 \h </w:instrText>
+          <w:instrText xml:space="preserve"> PAGEREF _Toc30239478 \h </w:instrText>
         </w:r>
         <w:r>
           <w:rPr>
@@ -3363,7 +3376,7 @@
     </w:p>
     <w:p>
       <w:pPr>
-        <w:pStyle w:val="Spistreci2"/>
+        <w:pStyle w:val="Spistreci1"/>
         <w:tabs>
           <w:tab w:val="right" w:leader="dot" w:pos="9060"/>
         </w:tabs>
@@ -3375,7 +3388,7 @@
           <w:lang w:eastAsia="pl-PL"/>
         </w:rPr>
       </w:pPr>
-      <w:hyperlink w:anchor="_Toc24046745" w:history="1">
+      <w:hyperlink w:anchor="_Toc30239479" w:history="1">
         <w:r>
           <w:rPr>
             <w:rStyle w:val="Hipercze"/>
@@ -3383,7 +3396,7 @@
             <w:noProof/>
             <w:lang w:val="en-GB"/>
           </w:rPr>
-          <w:t>Through Web Setup Wizard</w:t>
+          <w:t>Module uninstallation</w:t>
         </w:r>
         <w:r>
           <w:rPr>
@@ -3404,7 +3417,7 @@
             <w:noProof/>
             <w:webHidden/>
           </w:rPr>
-          <w:instrText xml:space="preserve"> PAGEREF _Toc24046745 \h </w:instrText>
+          <w:instrText xml:space="preserve"> PAGEREF _Toc30239479 \h </w:instrText>
         </w:r>
         <w:r>
           <w:rPr>
@@ -3449,7 +3462,7 @@
           <w:lang w:eastAsia="pl-PL"/>
         </w:rPr>
       </w:pPr>
-      <w:hyperlink w:anchor="_Toc24046746" w:history="1">
+      <w:hyperlink w:anchor="_Toc30239480" w:history="1">
         <w:r>
           <w:rPr>
             <w:rStyle w:val="Hipercze"/>
@@ -3457,7 +3470,7 @@
             <w:noProof/>
             <w:lang w:val="en-GB"/>
           </w:rPr>
-          <w:t>Through command line</w:t>
+          <w:t>Through Web Setup Wizard</w:t>
         </w:r>
         <w:r>
           <w:rPr>
@@ -3478,7 +3491,7 @@
             <w:noProof/>
             <w:webHidden/>
           </w:rPr>
-          <w:instrText xml:space="preserve"> PAGEREF _Toc24046746 \h </w:instrText>
+          <w:instrText xml:space="preserve"> PAGEREF _Toc30239480 \h </w:instrText>
         </w:r>
         <w:r>
           <w:rPr>
@@ -3498,7 +3511,7 @@
             <w:noProof/>
             <w:webHidden/>
           </w:rPr>
-          <w:t>17</w:t>
+          <w:t>15</w:t>
         </w:r>
         <w:r>
           <w:rPr>
@@ -3523,7 +3536,7 @@
           <w:lang w:eastAsia="pl-PL"/>
         </w:rPr>
       </w:pPr>
-      <w:hyperlink w:anchor="_Toc24046747" w:history="1">
+      <w:hyperlink w:anchor="_Toc30239481" w:history="1">
         <w:r>
           <w:rPr>
             <w:rStyle w:val="Hipercze"/>
@@ -3531,6 +3544,80 @@
             <w:noProof/>
             <w:lang w:val="en-GB"/>
           </w:rPr>
+          <w:t>Through command line</w:t>
+        </w:r>
+        <w:r>
+          <w:rPr>
+            <w:noProof/>
+            <w:webHidden/>
+          </w:rPr>
+          <w:tab/>
+        </w:r>
+        <w:r>
+          <w:rPr>
+            <w:noProof/>
+            <w:webHidden/>
+          </w:rPr>
+          <w:fldChar w:fldCharType="begin"/>
+        </w:r>
+        <w:r>
+          <w:rPr>
+            <w:noProof/>
+            <w:webHidden/>
+          </w:rPr>
+          <w:instrText xml:space="preserve"> PAGEREF _Toc30239481 \h </w:instrText>
+        </w:r>
+        <w:r>
+          <w:rPr>
+            <w:noProof/>
+            <w:webHidden/>
+          </w:rPr>
+        </w:r>
+        <w:r>
+          <w:rPr>
+            <w:noProof/>
+            <w:webHidden/>
+          </w:rPr>
+          <w:fldChar w:fldCharType="separate"/>
+        </w:r>
+        <w:r>
+          <w:rPr>
+            <w:noProof/>
+            <w:webHidden/>
+          </w:rPr>
+          <w:t>17</w:t>
+        </w:r>
+        <w:r>
+          <w:rPr>
+            <w:noProof/>
+            <w:webHidden/>
+          </w:rPr>
+          <w:fldChar w:fldCharType="end"/>
+        </w:r>
+      </w:hyperlink>
+    </w:p>
+    <w:p>
+      <w:pPr>
+        <w:pStyle w:val="Spistreci2"/>
+        <w:tabs>
+          <w:tab w:val="right" w:leader="dot" w:pos="9060"/>
+        </w:tabs>
+        <w:rPr>
+          <w:rFonts w:eastAsiaTheme="minorEastAsia"/>
+          <w:noProof/>
+          <w:sz w:val="24"/>
+          <w:szCs w:val="24"/>
+          <w:lang w:eastAsia="pl-PL"/>
+        </w:rPr>
+      </w:pPr>
+      <w:hyperlink w:anchor="_Toc30239482" w:history="1">
+        <w:r>
+          <w:rPr>
+            <w:rStyle w:val="Hipercze"/>
+            <w:rFonts w:ascii="Verdana" w:hAnsi="Verdana" w:cs="Calibri"/>
+            <w:noProof/>
+            <w:lang w:val="en-GB"/>
+          </w:rPr>
           <w:t>(optional) Cleaning files and data bases</w:t>
         </w:r>
         <w:r>
@@ -3552,7 +3639,7 @@
             <w:noProof/>
             <w:webHidden/>
           </w:rPr>
-          <w:instrText xml:space="preserve"> PAGEREF _Toc24046747 \h </w:instrText>
+          <w:instrText xml:space="preserve"> PAGEREF _Toc30239482 \h </w:instrText>
         </w:r>
         <w:r>
           <w:rPr>
@@ -3621,7 +3708,7 @@
           <w:lang w:val="en-GB"/>
         </w:rPr>
       </w:pPr>
-      <w:bookmarkStart w:id="1" w:name="_Toc24046710"/>
+      <w:bookmarkStart w:id="2" w:name="_Toc30239444"/>
       <w:r>
         <w:rPr>
           <w:rFonts w:ascii="Verdana" w:hAnsi="Verdana" w:cs="Calibri"/>
@@ -3630,7 +3717,7 @@
         <w:lastRenderedPageBreak/>
         <w:t>Basic information</w:t>
       </w:r>
-      <w:bookmarkEnd w:id="1"/>
+      <w:bookmarkEnd w:id="2"/>
     </w:p>
     <w:p>
       <w:pPr>
@@ -3655,7 +3742,7 @@
           <w:lang w:val="en-GB"/>
         </w:rPr>
       </w:pPr>
-      <w:bookmarkStart w:id="2" w:name="_Toc24046711"/>
+      <w:bookmarkStart w:id="3" w:name="_Toc30239445"/>
       <w:r>
         <w:rPr>
           <w:rFonts w:ascii="Verdana" w:hAnsi="Verdana" w:cs="Calibri"/>
@@ -3670,7 +3757,7 @@
         </w:rPr>
         <w:t>:</w:t>
       </w:r>
-      <w:bookmarkEnd w:id="2"/>
+      <w:bookmarkEnd w:id="3"/>
     </w:p>
     <w:p>
       <w:pPr>
@@ -3856,7 +3943,7 @@
           <w:lang w:val="en-GB"/>
         </w:rPr>
       </w:pPr>
-      <w:bookmarkStart w:id="3" w:name="_Toc24046712"/>
+      <w:bookmarkStart w:id="4" w:name="_Toc30239446"/>
       <w:r>
         <w:rPr>
           <w:rFonts w:ascii="Verdana" w:hAnsi="Verdana" w:cs="Calibri"/>
@@ -3864,7 +3951,7 @@
         </w:rPr>
         <w:t>Requirements</w:t>
       </w:r>
-      <w:bookmarkEnd w:id="3"/>
+      <w:bookmarkEnd w:id="4"/>
     </w:p>
     <w:p>
       <w:pPr>
@@ -3998,7 +4085,7 @@
           <w:lang w:val="en-GB"/>
         </w:rPr>
       </w:pPr>
-      <w:bookmarkStart w:id="4" w:name="_Toc24046713"/>
+      <w:bookmarkStart w:id="5" w:name="_Toc30239447"/>
       <w:r>
         <w:rPr>
           <w:rFonts w:ascii="Verdana" w:hAnsi="Verdana" w:cs="Calibri"/>
@@ -4006,7 +4093,7 @@
         </w:rPr>
         <w:t>Description of changes</w:t>
       </w:r>
-      <w:bookmarkEnd w:id="4"/>
+      <w:bookmarkEnd w:id="5"/>
     </w:p>
     <w:p>
       <w:pPr>
@@ -4025,7 +4112,7 @@
           <w:lang w:val="en-GB"/>
         </w:rPr>
       </w:pPr>
-      <w:bookmarkStart w:id="5" w:name="_Toc24046714"/>
+      <w:bookmarkStart w:id="6" w:name="_Toc30239448"/>
       <w:r>
         <w:rPr>
           <w:rFonts w:ascii="Verdana" w:hAnsi="Verdana"/>
@@ -4038,9 +4125,9 @@
           <w:rFonts w:ascii="Verdana" w:hAnsi="Verdana"/>
           <w:lang w:val="en-GB"/>
         </w:rPr>
-        <w:t>5 version</w:t>
-      </w:r>
-      <w:bookmarkEnd w:id="5"/>
+        <w:t>6 version</w:t>
+      </w:r>
+      <w:bookmarkEnd w:id="6"/>
     </w:p>
     <w:p>
       <w:pPr>
@@ -4059,16 +4146,7 @@
           <w:rFonts w:ascii="Verdana" w:hAnsi="Verdana"/>
           <w:lang w:val="en-GB"/>
         </w:rPr>
-        <w:t>Show all possible statuses in module configuration</w:t>
-      </w:r>
-      <w:bookmarkStart w:id="6" w:name="_GoBack"/>
-      <w:bookmarkEnd w:id="6"/>
-      <w:r>
-        <w:rPr>
-          <w:rFonts w:ascii="Verdana" w:hAnsi="Verdana"/>
-          <w:lang w:val="en-GB"/>
-        </w:rPr>
-        <w:t>.</w:t>
+        <w:t>Added support for CZK currency.</w:t>
       </w:r>
     </w:p>
     <w:p>
@@ -4079,7 +4157,7 @@
           <w:lang w:val="en-GB"/>
         </w:rPr>
       </w:pPr>
-      <w:bookmarkStart w:id="7" w:name="_Toc24046715"/>
+      <w:bookmarkStart w:id="7" w:name="_Toc30239449"/>
       <w:r>
         <w:rPr>
           <w:rFonts w:ascii="Verdana" w:hAnsi="Verdana"/>
@@ -4092,7 +4170,7 @@
           <w:rFonts w:ascii="Verdana" w:hAnsi="Verdana"/>
           <w:lang w:val="en-GB"/>
         </w:rPr>
-        <w:t>4 version</w:t>
+        <w:t>5 version</w:t>
       </w:r>
       <w:bookmarkEnd w:id="7"/>
     </w:p>
@@ -4113,7 +4191,7 @@
           <w:rFonts w:ascii="Verdana" w:hAnsi="Verdana"/>
           <w:lang w:val="en-GB"/>
         </w:rPr>
-        <w:t>Update to Google Pay API 2.0</w:t>
+        <w:t>Show all possible statuses in module configuration</w:t>
       </w:r>
       <w:r>
         <w:rPr>
@@ -4122,6 +4200,31 @@
         </w:rPr>
         <w:t>.</w:t>
       </w:r>
+    </w:p>
+    <w:p>
+      <w:pPr>
+        <w:pStyle w:val="Nagwek2"/>
+        <w:rPr>
+          <w:rFonts w:ascii="Verdana" w:hAnsi="Verdana"/>
+          <w:lang w:val="en-GB"/>
+        </w:rPr>
+      </w:pPr>
+      <w:bookmarkStart w:id="8" w:name="_Toc30239450"/>
+      <w:r>
+        <w:rPr>
+          <w:rFonts w:ascii="Verdana" w:hAnsi="Verdana"/>
+          <w:lang w:val="en-GB"/>
+        </w:rPr>
+        <w:t>2.7.</w:t>
+      </w:r>
+      <w:r>
+        <w:rPr>
+          <w:rFonts w:ascii="Verdana" w:hAnsi="Verdana"/>
+          <w:lang w:val="en-GB"/>
+        </w:rPr>
+        <w:t>4 version</w:t>
+      </w:r>
+      <w:bookmarkEnd w:id="8"/>
     </w:p>
     <w:p>
       <w:pPr>
@@ -4140,33 +4243,15 @@
           <w:rFonts w:ascii="Verdana" w:hAnsi="Verdana"/>
           <w:lang w:val="en-GB"/>
         </w:rPr>
-        <w:t>Simplification of Google Pay configuration.</w:t>
-      </w:r>
-    </w:p>
-    <w:p>
-      <w:pPr>
-        <w:pStyle w:val="Nagwek2"/>
-        <w:rPr>
-          <w:rFonts w:ascii="Verdana" w:hAnsi="Verdana"/>
-          <w:lang w:val="en-GB"/>
-        </w:rPr>
-      </w:pPr>
-      <w:bookmarkStart w:id="8" w:name="_Toc24046716"/>
-      <w:r>
-        <w:rPr>
-          <w:rFonts w:ascii="Verdana" w:hAnsi="Verdana"/>
-          <w:lang w:val="en-GB"/>
-        </w:rPr>
-        <w:t>2.7.3</w:t>
-      </w:r>
-      <w:r>
-        <w:rPr>
-          <w:rFonts w:ascii="Verdana" w:hAnsi="Verdana"/>
-          <w:lang w:val="en-GB"/>
-        </w:rPr>
-        <w:t xml:space="preserve"> version</w:t>
-      </w:r>
-      <w:bookmarkEnd w:id="8"/>
+        <w:t>Update to Google Pay API 2.0</w:t>
+      </w:r>
+      <w:r>
+        <w:rPr>
+          <w:rFonts w:ascii="Verdana" w:hAnsi="Verdana"/>
+          <w:lang w:val="en-GB"/>
+        </w:rPr>
+        <w:t>.</w:t>
+      </w:r>
     </w:p>
     <w:p>
       <w:pPr>
@@ -4185,50 +4270,33 @@
           <w:rFonts w:ascii="Verdana" w:hAnsi="Verdana"/>
           <w:lang w:val="en-GB"/>
         </w:rPr>
-        <w:t>Change</w:t>
-      </w:r>
-      <w:r>
-        <w:rPr>
-          <w:rFonts w:ascii="Verdana" w:hAnsi="Verdana"/>
-          <w:lang w:val="en-GB"/>
-        </w:rPr>
-        <w:t>d</w:t>
-      </w:r>
-      <w:r>
-        <w:rPr>
-          <w:rFonts w:ascii="Verdana" w:hAnsi="Verdana"/>
-          <w:lang w:val="en-GB"/>
-        </w:rPr>
-        <w:t xml:space="preserve"> in</w:t>
-      </w:r>
-      <w:r>
-        <w:rPr>
-          <w:rFonts w:ascii="Verdana" w:hAnsi="Verdana"/>
-          <w:lang w:val="en-GB"/>
-        </w:rPr>
-        <w:t xml:space="preserve"> </w:t>
-      </w:r>
-      <w:r>
-        <w:rPr>
-          <w:rFonts w:ascii="Verdana" w:hAnsi="Verdana"/>
-          <w:lang w:val="en-GB"/>
-        </w:rPr>
-        <w:t xml:space="preserve">sorting </w:t>
-      </w:r>
-      <w:r>
-        <w:rPr>
-          <w:rFonts w:ascii="Verdana" w:hAnsi="Verdana"/>
-          <w:lang w:val="en-GB"/>
-        </w:rPr>
-        <w:t>algorithm</w:t>
-      </w:r>
-      <w:r>
-        <w:rPr>
-          <w:rFonts w:ascii="Verdana" w:hAnsi="Verdana"/>
-          <w:lang w:val="en-GB"/>
-        </w:rPr>
-        <w:t>.</w:t>
-      </w:r>
+        <w:t>Simplification of Google Pay configuration.</w:t>
+      </w:r>
+    </w:p>
+    <w:p>
+      <w:pPr>
+        <w:pStyle w:val="Nagwek2"/>
+        <w:rPr>
+          <w:rFonts w:ascii="Verdana" w:hAnsi="Verdana"/>
+          <w:lang w:val="en-GB"/>
+        </w:rPr>
+      </w:pPr>
+      <w:bookmarkStart w:id="9" w:name="_Toc30239451"/>
+      <w:r>
+        <w:rPr>
+          <w:rFonts w:ascii="Verdana" w:hAnsi="Verdana"/>
+          <w:lang w:val="en-GB"/>
+        </w:rPr>
+        <w:t>2.7.3</w:t>
+      </w:r>
+      <w:r>
+        <w:rPr>
+          <w:rFonts w:ascii="Verdana" w:hAnsi="Verdana"/>
+          <w:lang w:val="en-GB"/>
+        </w:rPr>
+        <w:t xml:space="preserve"> version</w:t>
+      </w:r>
+      <w:bookmarkEnd w:id="9"/>
     </w:p>
     <w:p>
       <w:pPr>
@@ -4247,47 +4315,50 @@
           <w:rFonts w:ascii="Verdana" w:hAnsi="Verdana"/>
           <w:lang w:val="en-GB"/>
         </w:rPr>
-        <w:t>Fix</w:t>
-      </w:r>
-      <w:r>
-        <w:rPr>
-          <w:rFonts w:ascii="Verdana" w:hAnsi="Verdana"/>
-          <w:lang w:val="en-GB"/>
-        </w:rPr>
-        <w:t>ed</w:t>
-      </w:r>
-      <w:r>
-        <w:rPr>
-          <w:rFonts w:ascii="Verdana" w:hAnsi="Verdana"/>
-          <w:lang w:val="en-GB"/>
-        </w:rPr>
-        <w:t xml:space="preserve"> redirection to BM payment.</w:t>
-      </w:r>
-    </w:p>
-    <w:p>
-      <w:pPr>
-        <w:pStyle w:val="Nagwek2"/>
-        <w:rPr>
-          <w:rFonts w:ascii="Verdana" w:hAnsi="Verdana"/>
-          <w:lang w:val="en-GB"/>
-        </w:rPr>
-      </w:pPr>
-      <w:bookmarkStart w:id="9" w:name="_Toc24046717"/>
-      <w:r>
-        <w:rPr>
-          <w:rFonts w:ascii="Verdana" w:hAnsi="Verdana"/>
-          <w:lang w:val="en-GB"/>
-        </w:rPr>
-        <w:t>2.7.2</w:t>
-      </w:r>
-      <w:r>
-        <w:rPr>
-          <w:rFonts w:ascii="Verdana" w:hAnsi="Verdana"/>
-          <w:lang w:val="en-GB"/>
-        </w:rPr>
-        <w:t xml:space="preserve"> version</w:t>
-      </w:r>
-      <w:bookmarkEnd w:id="9"/>
+        <w:t>Change</w:t>
+      </w:r>
+      <w:r>
+        <w:rPr>
+          <w:rFonts w:ascii="Verdana" w:hAnsi="Verdana"/>
+          <w:lang w:val="en-GB"/>
+        </w:rPr>
+        <w:t>d</w:t>
+      </w:r>
+      <w:r>
+        <w:rPr>
+          <w:rFonts w:ascii="Verdana" w:hAnsi="Verdana"/>
+          <w:lang w:val="en-GB"/>
+        </w:rPr>
+        <w:t xml:space="preserve"> in</w:t>
+      </w:r>
+      <w:r>
+        <w:rPr>
+          <w:rFonts w:ascii="Verdana" w:hAnsi="Verdana"/>
+          <w:lang w:val="en-GB"/>
+        </w:rPr>
+        <w:t xml:space="preserve"> </w:t>
+      </w:r>
+      <w:r>
+        <w:rPr>
+          <w:rFonts w:ascii="Verdana" w:hAnsi="Verdana"/>
+          <w:lang w:val="en-GB"/>
+        </w:rPr>
+        <w:t xml:space="preserve">sorting </w:t>
+      </w:r>
+      <w:r>
+        <w:rPr>
+          <w:rFonts w:ascii="Verdana" w:hAnsi="Verdana"/>
+          <w:lang w:val="en-GB"/>
+        </w:rPr>
+        <w:t>algorithm</w:t>
+      </w:r>
+      <w:r>
+        <w:rPr>
+          <w:rFonts w:ascii="Verdana" w:hAnsi="Verdana"/>
+          <w:lang w:val="en-GB"/>
+        </w:rPr>
+        <w:t>.</w:t>
+      </w:r>
     </w:p>
     <w:p>
       <w:pPr>
@@ -4306,36 +4377,47 @@
           <w:rFonts w:ascii="Verdana" w:hAnsi="Verdana"/>
           <w:lang w:val="en-GB"/>
         </w:rPr>
-        <w:t xml:space="preserve">Customaized to </w:t>
-      </w:r>
-      <w:r>
-        <w:rPr>
-          <w:rFonts w:ascii="Verdana" w:hAnsi="Verdana"/>
-          <w:lang w:val="en-GB"/>
-        </w:rPr>
-        <w:t xml:space="preserve">Magento </w:t>
-      </w:r>
-      <w:r>
-        <w:rPr>
-          <w:rFonts w:ascii="Verdana" w:hAnsi="Verdana"/>
-          <w:lang w:val="en-GB"/>
-        </w:rPr>
-        <w:t>Marketplace</w:t>
-      </w:r>
-      <w:r>
-        <w:rPr>
-          <w:rFonts w:ascii="Verdana" w:hAnsi="Verdana"/>
-          <w:lang w:val="en-GB"/>
-        </w:rPr>
-        <w:t xml:space="preserve"> requirements</w:t>
-      </w:r>
-      <w:r>
-        <w:rPr>
-          <w:rFonts w:ascii="Verdana" w:hAnsi="Verdana"/>
-          <w:lang w:val="en-GB"/>
-        </w:rPr>
-        <w:t>.</w:t>
-      </w:r>
+        <w:t>Fix</w:t>
+      </w:r>
+      <w:r>
+        <w:rPr>
+          <w:rFonts w:ascii="Verdana" w:hAnsi="Verdana"/>
+          <w:lang w:val="en-GB"/>
+        </w:rPr>
+        <w:t>ed</w:t>
+      </w:r>
+      <w:r>
+        <w:rPr>
+          <w:rFonts w:ascii="Verdana" w:hAnsi="Verdana"/>
+          <w:lang w:val="en-GB"/>
+        </w:rPr>
+        <w:t xml:space="preserve"> redirection to BM payment.</w:t>
+      </w:r>
+    </w:p>
+    <w:p>
+      <w:pPr>
+        <w:pStyle w:val="Nagwek2"/>
+        <w:rPr>
+          <w:rFonts w:ascii="Verdana" w:hAnsi="Verdana"/>
+          <w:lang w:val="en-GB"/>
+        </w:rPr>
+      </w:pPr>
+      <w:bookmarkStart w:id="10" w:name="_Toc30239452"/>
+      <w:r>
+        <w:rPr>
+          <w:rFonts w:ascii="Verdana" w:hAnsi="Verdana"/>
+          <w:lang w:val="en-GB"/>
+        </w:rPr>
+        <w:t>2.7.2</w:t>
+      </w:r>
+      <w:r>
+        <w:rPr>
+          <w:rFonts w:ascii="Verdana" w:hAnsi="Verdana"/>
+          <w:lang w:val="en-GB"/>
+        </w:rPr>
+        <w:t xml:space="preserve"> version</w:t>
+      </w:r>
+      <w:bookmarkEnd w:id="10"/>
     </w:p>
     <w:p>
       <w:pPr>
@@ -4346,90 +4428,44 @@
         </w:numPr>
         <w:rPr>
           <w:rFonts w:ascii="Verdana" w:hAnsi="Verdana"/>
-          <w:color w:val="FF0000"/>
-          <w:lang w:val="en-GB"/>
-        </w:rPr>
-      </w:pPr>
-      <w:r>
-        <w:rPr>
-          <w:rFonts w:ascii="Verdana" w:hAnsi="Verdana"/>
-          <w:color w:val="FF0000"/>
-          <w:lang w:val="en-GB"/>
-        </w:rPr>
-        <w:t>Attention</w:t>
-      </w:r>
-      <w:r>
-        <w:rPr>
-          <w:rFonts w:ascii="Verdana" w:hAnsi="Verdana"/>
-          <w:color w:val="FF0000"/>
-          <w:lang w:val="en-GB"/>
-        </w:rPr>
-        <w:t>,</w:t>
-      </w:r>
-      <w:r>
-        <w:rPr>
-          <w:rFonts w:ascii="Verdana" w:hAnsi="Verdana"/>
-          <w:color w:val="FF0000"/>
-          <w:lang w:val="en-GB"/>
-        </w:rPr>
-        <w:t xml:space="preserve"> .zip file structure</w:t>
-      </w:r>
-      <w:r>
-        <w:rPr>
-          <w:rFonts w:ascii="Verdana" w:hAnsi="Verdana"/>
-          <w:color w:val="FF0000"/>
-          <w:lang w:val="en-GB"/>
-        </w:rPr>
-        <w:t xml:space="preserve"> </w:t>
-      </w:r>
-      <w:r>
-        <w:rPr>
-          <w:rFonts w:ascii="Verdana" w:hAnsi="Verdana"/>
-          <w:color w:val="FF0000"/>
-          <w:lang w:val="en-GB"/>
-        </w:rPr>
-        <w:t>has changed with this version. Installation and update command have been changed</w:t>
-      </w:r>
-      <w:r>
-        <w:rPr>
-          <w:rFonts w:ascii="Verdana" w:hAnsi="Verdana"/>
-          <w:color w:val="FF0000"/>
+          <w:lang w:val="en-GB"/>
+        </w:rPr>
+      </w:pPr>
+      <w:r>
+        <w:rPr>
+          <w:rFonts w:ascii="Verdana" w:hAnsi="Verdana"/>
+          <w:lang w:val="en-GB"/>
+        </w:rPr>
+        <w:t xml:space="preserve">Customaized to </w:t>
+      </w:r>
+      <w:r>
+        <w:rPr>
+          <w:rFonts w:ascii="Verdana" w:hAnsi="Verdana"/>
+          <w:lang w:val="en-GB"/>
+        </w:rPr>
+        <w:t xml:space="preserve">Magento </w:t>
+      </w:r>
+      <w:r>
+        <w:rPr>
+          <w:rFonts w:ascii="Verdana" w:hAnsi="Verdana"/>
+          <w:lang w:val="en-GB"/>
+        </w:rPr>
+        <w:t>Marketplace</w:t>
+      </w:r>
+      <w:r>
+        <w:rPr>
+          <w:rFonts w:ascii="Verdana" w:hAnsi="Verdana"/>
+          <w:lang w:val="en-GB"/>
+        </w:rPr>
+        <w:t xml:space="preserve"> requirements</w:t>
+      </w:r>
+      <w:r>
+        <w:rPr>
+          <w:rFonts w:ascii="Verdana" w:hAnsi="Verdana"/>
           <w:lang w:val="en-GB"/>
         </w:rPr>
         <w:t>.</w:t>
       </w:r>
-    </w:p>
-    <w:p>
-      <w:pPr>
-        <w:pStyle w:val="Nagwek2"/>
-        <w:rPr>
-          <w:rFonts w:ascii="Verdana" w:hAnsi="Verdana"/>
-          <w:lang w:val="en-GB"/>
-        </w:rPr>
-      </w:pPr>
-      <w:bookmarkStart w:id="10" w:name="_Toc24046718"/>
-      <w:r>
-        <w:rPr>
-          <w:rFonts w:ascii="Verdana" w:hAnsi="Verdana"/>
-          <w:lang w:val="en-GB"/>
-        </w:rPr>
-        <w:t>2.7.1</w:t>
-      </w:r>
-      <w:r>
-        <w:rPr>
-          <w:rFonts w:ascii="Verdana" w:hAnsi="Verdana"/>
-          <w:lang w:val="en-GB"/>
-        </w:rPr>
-        <w:t xml:space="preserve"> </w:t>
-      </w:r>
-      <w:r>
-        <w:rPr>
-          <w:rFonts w:ascii="Verdana" w:hAnsi="Verdana"/>
-          <w:lang w:val="en-GB"/>
-        </w:rPr>
-        <w:t>version</w:t>
-      </w:r>
-      <w:bookmarkEnd w:id="10"/>
     </w:p>
     <w:p>
       <w:pPr>
@@ -4440,19 +4476,38 @@
         </w:numPr>
         <w:rPr>
           <w:rFonts w:ascii="Verdana" w:hAnsi="Verdana"/>
-          <w:lang w:val="en-GB"/>
-        </w:rPr>
-      </w:pPr>
-      <w:r>
-        <w:rPr>
-          <w:rFonts w:ascii="Verdana" w:hAnsi="Verdana"/>
-          <w:lang w:val="en-GB"/>
-        </w:rPr>
-        <w:t>Added</w:t>
-      </w:r>
-      <w:r>
-        <w:rPr>
-          <w:rFonts w:ascii="Verdana" w:hAnsi="Verdana"/>
+          <w:color w:val="FF0000"/>
+          <w:lang w:val="en-GB"/>
+        </w:rPr>
+      </w:pPr>
+      <w:r>
+        <w:rPr>
+          <w:rFonts w:ascii="Verdana" w:hAnsi="Verdana"/>
+          <w:color w:val="FF0000"/>
+          <w:lang w:val="en-GB"/>
+        </w:rPr>
+        <w:t>Attention</w:t>
+      </w:r>
+      <w:r>
+        <w:rPr>
+          <w:rFonts w:ascii="Verdana" w:hAnsi="Verdana"/>
+          <w:color w:val="FF0000"/>
+          <w:lang w:val="en-GB"/>
+        </w:rPr>
+        <w:t>,</w:t>
+      </w:r>
+      <w:r>
+        <w:rPr>
+          <w:rFonts w:ascii="Verdana" w:hAnsi="Verdana"/>
+          <w:color w:val="FF0000"/>
+          <w:lang w:val="en-GB"/>
+        </w:rPr>
+        <w:t xml:space="preserve"> .zip file structure</w:t>
+      </w:r>
+      <w:r>
+        <w:rPr>
+          <w:rFonts w:ascii="Verdana" w:hAnsi="Verdana"/>
+          <w:color w:val="FF0000"/>
           <w:lang w:val="en-GB"/>
         </w:rPr>
         <w:t xml:space="preserve"> </w:t>
@@ -4460,9 +4515,36 @@
       <w:r>
         <w:rPr>
           <w:rFonts w:ascii="Verdana" w:hAnsi="Verdana"/>
-          <w:lang w:val="en-GB"/>
-        </w:rPr>
-        <w:t>support</w:t>
+          <w:color w:val="FF0000"/>
+          <w:lang w:val="en-GB"/>
+        </w:rPr>
+        <w:t>has changed with this version. Installation and update command have been changed</w:t>
+      </w:r>
+      <w:r>
+        <w:rPr>
+          <w:rFonts w:ascii="Verdana" w:hAnsi="Verdana"/>
+          <w:color w:val="FF0000"/>
+          <w:lang w:val="en-GB"/>
+        </w:rPr>
+        <w:t>.</w:t>
+      </w:r>
+    </w:p>
+    <w:p>
+      <w:pPr>
+        <w:pStyle w:val="Nagwek2"/>
+        <w:rPr>
+          <w:rFonts w:ascii="Verdana" w:hAnsi="Verdana"/>
+          <w:lang w:val="en-GB"/>
+        </w:rPr>
+      </w:pPr>
+      <w:bookmarkStart w:id="11" w:name="_Toc30239453"/>
+      <w:r>
+        <w:rPr>
+          <w:rFonts w:ascii="Verdana" w:hAnsi="Verdana"/>
+          <w:lang w:val="en-GB"/>
+        </w:rPr>
+        <w:lastRenderedPageBreak/>
+        <w:t>2.7.1</w:t>
       </w:r>
       <w:r>
         <w:rPr>
@@ -4476,39 +4558,7 @@
           <w:rFonts w:ascii="Verdana" w:hAnsi="Verdana"/>
           <w:lang w:val="en-GB"/>
         </w:rPr>
-        <w:t>for</w:t>
-      </w:r>
-      <w:r>
-        <w:rPr>
-          <w:rFonts w:ascii="Verdana" w:hAnsi="Verdana"/>
-          <w:lang w:val="en-GB"/>
-        </w:rPr>
-        <w:t xml:space="preserve"> Magento 2.3.1</w:t>
-      </w:r>
-    </w:p>
-    <w:p>
-      <w:pPr>
-        <w:pStyle w:val="Nagwek2"/>
-        <w:rPr>
-          <w:rFonts w:ascii="Verdana" w:hAnsi="Verdana"/>
-          <w:lang w:val="en-GB"/>
-        </w:rPr>
-      </w:pPr>
-      <w:bookmarkStart w:id="11" w:name="_Toc24046719"/>
-      <w:r>
-        <w:rPr>
-          <w:rFonts w:ascii="Verdana" w:hAnsi="Verdana"/>
-          <w:lang w:val="en-GB"/>
-        </w:rPr>
-        <w:lastRenderedPageBreak/>
-        <w:t>2.7.0</w:t>
-      </w:r>
-      <w:r>
-        <w:rPr>
-          <w:rFonts w:ascii="Verdana" w:hAnsi="Verdana"/>
-          <w:lang w:val="en-GB"/>
-        </w:rPr>
-        <w:t xml:space="preserve"> version</w:t>
+        <w:t>version</w:t>
       </w:r>
       <w:bookmarkEnd w:id="11"/>
     </w:p>
@@ -4538,6 +4588,86 @@
         </w:rPr>
         <w:t xml:space="preserve"> </w:t>
       </w:r>
+      <w:r>
+        <w:rPr>
+          <w:rFonts w:ascii="Verdana" w:hAnsi="Verdana"/>
+          <w:lang w:val="en-GB"/>
+        </w:rPr>
+        <w:t>support</w:t>
+      </w:r>
+      <w:r>
+        <w:rPr>
+          <w:rFonts w:ascii="Verdana" w:hAnsi="Verdana"/>
+          <w:lang w:val="en-GB"/>
+        </w:rPr>
+        <w:t xml:space="preserve"> </w:t>
+      </w:r>
+      <w:r>
+        <w:rPr>
+          <w:rFonts w:ascii="Verdana" w:hAnsi="Verdana"/>
+          <w:lang w:val="en-GB"/>
+        </w:rPr>
+        <w:t>for</w:t>
+      </w:r>
+      <w:r>
+        <w:rPr>
+          <w:rFonts w:ascii="Verdana" w:hAnsi="Verdana"/>
+          <w:lang w:val="en-GB"/>
+        </w:rPr>
+        <w:t xml:space="preserve"> Magento 2.3.1</w:t>
+      </w:r>
+    </w:p>
+    <w:p>
+      <w:pPr>
+        <w:pStyle w:val="Nagwek2"/>
+        <w:rPr>
+          <w:rFonts w:ascii="Verdana" w:hAnsi="Verdana"/>
+          <w:lang w:val="en-GB"/>
+        </w:rPr>
+      </w:pPr>
+      <w:bookmarkStart w:id="12" w:name="_Toc30239454"/>
+      <w:r>
+        <w:rPr>
+          <w:rFonts w:ascii="Verdana" w:hAnsi="Verdana"/>
+          <w:lang w:val="en-GB"/>
+        </w:rPr>
+        <w:t>2.7.0</w:t>
+      </w:r>
+      <w:r>
+        <w:rPr>
+          <w:rFonts w:ascii="Verdana" w:hAnsi="Verdana"/>
+          <w:lang w:val="en-GB"/>
+        </w:rPr>
+        <w:t xml:space="preserve"> version</w:t>
+      </w:r>
+      <w:bookmarkEnd w:id="12"/>
+    </w:p>
+    <w:p>
+      <w:pPr>
+        <w:pStyle w:val="Akapitzlist"/>
+        <w:numPr>
+          <w:ilvl w:val="0"/>
+          <w:numId w:val="19"/>
+        </w:numPr>
+        <w:rPr>
+          <w:rFonts w:ascii="Verdana" w:hAnsi="Verdana"/>
+          <w:lang w:val="en-GB"/>
+        </w:rPr>
+      </w:pPr>
+      <w:r>
+        <w:rPr>
+          <w:rFonts w:ascii="Verdana" w:hAnsi="Verdana"/>
+          <w:lang w:val="en-GB"/>
+        </w:rPr>
+        <w:t>Added</w:t>
+      </w:r>
+      <w:r>
+        <w:rPr>
+          <w:rFonts w:ascii="Verdana" w:hAnsi="Verdana"/>
+          <w:lang w:val="en-GB"/>
+        </w:rPr>
+        <w:t xml:space="preserve"> </w:t>
+      </w:r>
       <w:hyperlink w:anchor="_Płatności_automatyczne" w:history="1">
         <w:r>
           <w:rPr>
@@ -4564,7 +4694,7 @@
           <w:lang w:val="en-GB"/>
         </w:rPr>
       </w:pPr>
-      <w:bookmarkStart w:id="12" w:name="_Toc24046720"/>
+      <w:bookmarkStart w:id="13" w:name="_Toc30239455"/>
       <w:r>
         <w:rPr>
           <w:rFonts w:ascii="Verdana" w:hAnsi="Verdana" w:cs="Calibri"/>
@@ -4579,7 +4709,7 @@
         </w:rPr>
         <w:t xml:space="preserve"> version</w:t>
       </w:r>
-      <w:bookmarkEnd w:id="12"/>
+      <w:bookmarkEnd w:id="13"/>
     </w:p>
     <w:p>
       <w:pPr>
@@ -4737,7 +4867,7 @@
           <w:lang w:val="en-GB"/>
         </w:rPr>
       </w:pPr>
-      <w:bookmarkStart w:id="13" w:name="_Toc24046721"/>
+      <w:bookmarkStart w:id="14" w:name="_Toc30239456"/>
       <w:r>
         <w:rPr>
           <w:rFonts w:ascii="Verdana" w:hAnsi="Verdana"/>
@@ -4752,7 +4882,7 @@
         </w:rPr>
         <w:t xml:space="preserve"> version</w:t>
       </w:r>
-      <w:bookmarkEnd w:id="13"/>
+      <w:bookmarkEnd w:id="14"/>
     </w:p>
     <w:p>
       <w:pPr>
@@ -4803,7 +4933,7 @@
           <w:lang w:val="en-GB"/>
         </w:rPr>
       </w:pPr>
-      <w:bookmarkStart w:id="14" w:name="_Toc24046722"/>
+      <w:bookmarkStart w:id="15" w:name="_Toc30239457"/>
       <w:r>
         <w:rPr>
           <w:rFonts w:ascii="Verdana" w:hAnsi="Verdana"/>
@@ -4818,7 +4948,7 @@
         </w:rPr>
         <w:t xml:space="preserve"> version</w:t>
       </w:r>
-      <w:bookmarkEnd w:id="14"/>
+      <w:bookmarkEnd w:id="15"/>
     </w:p>
     <w:p>
       <w:pPr>
@@ -4869,7 +4999,7 @@
           <w:lang w:val="en-GB"/>
         </w:rPr>
       </w:pPr>
-      <w:bookmarkStart w:id="15" w:name="_Toc24046723"/>
+      <w:bookmarkStart w:id="16" w:name="_Toc30239458"/>
       <w:r>
         <w:rPr>
           <w:rFonts w:ascii="Verdana" w:hAnsi="Verdana" w:cs="Calibri"/>
@@ -4877,7 +5007,7 @@
         </w:rPr>
         <w:t>Installation</w:t>
       </w:r>
-      <w:bookmarkEnd w:id="15"/>
+      <w:bookmarkEnd w:id="16"/>
     </w:p>
     <w:p>
       <w:pPr>
@@ -5125,13 +5255,13 @@
           <w:lang w:val="en-GB"/>
         </w:rPr>
       </w:pPr>
-      <w:bookmarkStart w:id="16" w:name="_Instalacja_modułu_z"/>
-      <w:bookmarkStart w:id="17" w:name="_Konfiguracja"/>
-      <w:bookmarkStart w:id="18" w:name="_Aktywacja_modułu"/>
-      <w:bookmarkStart w:id="19" w:name="_Toc24046724"/>
-      <w:bookmarkEnd w:id="16"/>
+      <w:bookmarkStart w:id="17" w:name="_Instalacja_modułu_z"/>
+      <w:bookmarkStart w:id="18" w:name="_Konfiguracja"/>
+      <w:bookmarkStart w:id="19" w:name="_Aktywacja_modułu"/>
+      <w:bookmarkStart w:id="20" w:name="_Toc30239459"/>
       <w:bookmarkEnd w:id="17"/>
       <w:bookmarkEnd w:id="18"/>
+      <w:bookmarkEnd w:id="19"/>
       <w:r>
         <w:rPr>
           <w:rFonts w:ascii="Verdana" w:hAnsi="Verdana" w:cs="Calibri"/>
@@ -5139,7 +5269,7 @@
         </w:rPr>
         <w:t>Module activation</w:t>
       </w:r>
-      <w:bookmarkEnd w:id="19"/>
+      <w:bookmarkEnd w:id="20"/>
     </w:p>
     <w:p>
       <w:pPr>
@@ -5149,7 +5279,7 @@
           <w:lang w:val="en-GB"/>
         </w:rPr>
       </w:pPr>
-      <w:bookmarkStart w:id="20" w:name="_Toc24046725"/>
+      <w:bookmarkStart w:id="21" w:name="_Toc30239460"/>
       <w:r>
         <w:rPr>
           <w:rFonts w:ascii="Verdana" w:hAnsi="Verdana" w:cs="Calibri"/>
@@ -5185,7 +5315,7 @@
         </w:rPr>
         <w:t>Administration Panel</w:t>
       </w:r>
-      <w:bookmarkEnd w:id="20"/>
+      <w:bookmarkEnd w:id="21"/>
     </w:p>
     <w:p>
       <w:pPr>
@@ -5401,6 +5531,7 @@
           <w:rFonts w:ascii="Verdana" w:hAnsi="Verdana" w:cs="Calibri"/>
           <w:lang w:val="en-GB"/>
         </w:rPr>
+        <w:lastRenderedPageBreak/>
         <w:t>Go</w:t>
       </w:r>
       <w:r>
@@ -5738,7 +5869,6 @@
           <w:rFonts w:ascii="Verdana" w:hAnsi="Verdana" w:cs="Calibri"/>
           <w:lang w:val="en-GB"/>
         </w:rPr>
-        <w:lastRenderedPageBreak/>
         <w:t>(</w:t>
       </w:r>
       <w:r>
@@ -5993,6 +6123,7 @@
           <w:rFonts w:ascii="Verdana" w:hAnsi="Verdana" w:cs="Calibri"/>
           <w:lang w:val="en-GB"/>
         </w:rPr>
+        <w:lastRenderedPageBreak/>
         <w:t>Click</w:t>
       </w:r>
       <w:r>
@@ -6136,7 +6267,6 @@
           <w:noProof/>
           <w:lang w:val="en-GB"/>
         </w:rPr>
-        <w:lastRenderedPageBreak/>
         <w:drawing>
           <wp:inline distT="0" distB="0" distL="0" distR="0" wp14:anchorId="63B8D1B1" wp14:editId="0689C46F">
             <wp:extent cx="4305300" cy="3225800"/>
@@ -6219,7 +6349,7 @@
           <w:lang w:val="en-GB"/>
         </w:rPr>
       </w:pPr>
-      <w:bookmarkStart w:id="21" w:name="_Toc24046726"/>
+      <w:bookmarkStart w:id="22" w:name="_Toc30239461"/>
       <w:r>
         <w:rPr>
           <w:rFonts w:ascii="Verdana" w:hAnsi="Verdana" w:cs="Calibri"/>
@@ -6241,7 +6371,7 @@
         </w:rPr>
         <w:t>command line</w:t>
       </w:r>
-      <w:bookmarkEnd w:id="21"/>
+      <w:bookmarkEnd w:id="22"/>
     </w:p>
     <w:p>
       <w:pPr>
@@ -6416,8 +6546,8 @@
         </w:rPr>
         <w:t>.</w:t>
       </w:r>
-      <w:bookmarkStart w:id="22" w:name="_Konfiguracja_1"/>
-      <w:bookmarkEnd w:id="22"/>
+      <w:bookmarkStart w:id="23" w:name="_Konfiguracja_1"/>
+      <w:bookmarkEnd w:id="23"/>
     </w:p>
     <w:p>
       <w:pPr>
@@ -6427,17 +6557,18 @@
           <w:lang w:val="en-GB"/>
         </w:rPr>
       </w:pPr>
-      <w:bookmarkStart w:id="23" w:name="_Konfiguracja_2"/>
-      <w:bookmarkStart w:id="24" w:name="_Toc24046727"/>
-      <w:bookmarkEnd w:id="23"/>
-      <w:r>
-        <w:rPr>
-          <w:rFonts w:ascii="Verdana" w:hAnsi="Verdana" w:cs="Calibri"/>
-          <w:lang w:val="en-GB"/>
-        </w:rPr>
+      <w:bookmarkStart w:id="24" w:name="_Konfiguracja_2"/>
+      <w:bookmarkStart w:id="25" w:name="_Toc30239462"/>
+      <w:bookmarkEnd w:id="24"/>
+      <w:r>
+        <w:rPr>
+          <w:rFonts w:ascii="Verdana" w:hAnsi="Verdana" w:cs="Calibri"/>
+          <w:lang w:val="en-GB"/>
+        </w:rPr>
+        <w:lastRenderedPageBreak/>
         <w:t>Configuration</w:t>
       </w:r>
-      <w:bookmarkEnd w:id="24"/>
+      <w:bookmarkEnd w:id="25"/>
     </w:p>
     <w:p>
       <w:pPr>
@@ -6632,9 +6763,9 @@
           <w:lang w:val="en-GB"/>
         </w:rPr>
       </w:pPr>
-      <w:bookmarkStart w:id="25" w:name="_Podstawowa_konfiguracja_modułu"/>
-      <w:bookmarkStart w:id="26" w:name="_Toc24046728"/>
-      <w:bookmarkEnd w:id="25"/>
+      <w:bookmarkStart w:id="26" w:name="_Podstawowa_konfiguracja_modułu"/>
+      <w:bookmarkStart w:id="27" w:name="_Toc30239463"/>
+      <w:bookmarkEnd w:id="26"/>
       <w:r>
         <w:rPr>
           <w:rFonts w:ascii="Verdana" w:hAnsi="Verdana" w:cs="Calibri"/>
@@ -6642,7 +6773,7 @@
         </w:rPr>
         <w:t>Basic module configuration</w:t>
       </w:r>
-      <w:bookmarkEnd w:id="26"/>
+      <w:bookmarkEnd w:id="27"/>
     </w:p>
     <w:p>
       <w:pPr>
@@ -6818,7 +6949,6 @@
           <w:b/>
           <w:lang w:val="en-GB"/>
         </w:rPr>
-        <w:lastRenderedPageBreak/>
         <w:t>Title</w:t>
       </w:r>
       <w:r>
@@ -7056,7 +7186,7 @@
           <w:lang w:val="en-GB"/>
         </w:rPr>
       </w:pPr>
-      <w:bookmarkStart w:id="27" w:name="_Toc24046729"/>
+      <w:bookmarkStart w:id="28" w:name="_Toc30239464"/>
       <w:r>
         <w:rPr>
           <w:rFonts w:ascii="Verdana" w:hAnsi="Verdana" w:cs="Calibri"/>
@@ -7064,7 +7194,7 @@
         </w:rPr>
         <w:t>Payment gateways</w:t>
       </w:r>
-      <w:bookmarkEnd w:id="27"/>
+      <w:bookmarkEnd w:id="28"/>
     </w:p>
     <w:p>
       <w:pPr>
@@ -7151,7 +7281,7 @@
           <w:lang w:val="en-GB"/>
         </w:rPr>
       </w:pPr>
-      <w:bookmarkStart w:id="28" w:name="_Toc24046730"/>
+      <w:bookmarkStart w:id="29" w:name="_Toc30239465"/>
       <w:r>
         <w:rPr>
           <w:rFonts w:ascii="Verdana" w:hAnsi="Verdana" w:cs="Calibri"/>
@@ -7173,7 +7303,7 @@
         </w:rPr>
         <w:t>list of payment gateways</w:t>
       </w:r>
-      <w:bookmarkEnd w:id="28"/>
+      <w:bookmarkEnd w:id="29"/>
     </w:p>
     <w:p>
       <w:pPr>
@@ -7285,7 +7415,7 @@
           <w:lang w:val="en-GB"/>
         </w:rPr>
       </w:pPr>
-      <w:bookmarkStart w:id="29" w:name="_Toc24046731"/>
+      <w:bookmarkStart w:id="30" w:name="_Toc30239466"/>
       <w:r>
         <w:rPr>
           <w:rFonts w:ascii="Verdana" w:hAnsi="Verdana" w:cs="Calibri"/>
@@ -7293,7 +7423,7 @@
         </w:rPr>
         <w:t>Payment gateways editing</w:t>
       </w:r>
-      <w:bookmarkEnd w:id="29"/>
+      <w:bookmarkEnd w:id="30"/>
       <w:r>
         <w:rPr>
           <w:rFonts w:ascii="Verdana" w:hAnsi="Verdana" w:cs="Calibri"/>
@@ -7762,6 +7892,7 @@
           <w:b/>
           <w:lang w:val="en-GB"/>
         </w:rPr>
+        <w:lastRenderedPageBreak/>
         <w:t>Description</w:t>
       </w:r>
       <w:r>
@@ -8047,13 +8178,6 @@
           <w:lang w:val="en-GB"/>
         </w:rPr>
         <w:br/>
-      </w:r>
-      <w:r>
-        <w:rPr>
-          <w:rFonts w:ascii="Verdana" w:hAnsi="Verdana" w:cs="Calibri"/>
-          <w:lang w:val="en-GB"/>
-        </w:rPr>
-        <w:lastRenderedPageBreak/>
         <w:t>...</w:t>
       </w:r>
       <w:r>
@@ -8140,8 +8264,8 @@
           <w:lang w:val="en-GB"/>
         </w:rPr>
       </w:pPr>
-      <w:bookmarkStart w:id="30" w:name="OLE_LINK1"/>
-      <w:bookmarkStart w:id="31" w:name="OLE_LINK2"/>
+      <w:bookmarkStart w:id="31" w:name="OLE_LINK1"/>
+      <w:bookmarkStart w:id="32" w:name="OLE_LINK2"/>
       <w:r>
         <w:rPr>
           <w:rFonts w:ascii="Verdana" w:hAnsi="Verdana" w:cs="Calibri"/>
@@ -8150,8 +8274,8 @@
         </w:rPr>
         <w:t>Is separated method</w:t>
       </w:r>
-      <w:bookmarkEnd w:id="30"/>
       <w:bookmarkEnd w:id="31"/>
+      <w:bookmarkEnd w:id="32"/>
       <w:r>
         <w:rPr>
           <w:rFonts w:ascii="Verdana" w:hAnsi="Verdana" w:cs="Calibri"/>
@@ -8673,14 +8797,15 @@
           <w:lang w:val="en-GB"/>
         </w:rPr>
       </w:pPr>
-      <w:bookmarkStart w:id="32" w:name="_Odświeżenie_pamięci_podręcznej"/>
-      <w:bookmarkStart w:id="33" w:name="_Toc24046732"/>
-      <w:bookmarkEnd w:id="32"/>
-      <w:r>
-        <w:rPr>
-          <w:rFonts w:ascii="Verdana" w:hAnsi="Verdana"/>
-          <w:lang w:val="en-GB"/>
-        </w:rPr>
+      <w:bookmarkStart w:id="33" w:name="_Odświeżenie_pamięci_podręcznej"/>
+      <w:bookmarkStart w:id="34" w:name="_Toc30239467"/>
+      <w:bookmarkEnd w:id="33"/>
+      <w:r>
+        <w:rPr>
+          <w:rFonts w:ascii="Verdana" w:hAnsi="Verdana"/>
+          <w:lang w:val="en-GB"/>
+        </w:rPr>
+        <w:lastRenderedPageBreak/>
         <w:t>Refreshing</w:t>
       </w:r>
       <w:r>
@@ -8690,7 +8815,7 @@
         </w:rPr>
         <w:t xml:space="preserve"> cache</w:t>
       </w:r>
-      <w:bookmarkEnd w:id="33"/>
+      <w:bookmarkEnd w:id="34"/>
     </w:p>
     <w:p>
       <w:pPr>
@@ -8881,7 +9006,6 @@
           <w:rFonts w:ascii="Verdana" w:hAnsi="Verdana"/>
           <w:lang w:val="en-GB"/>
         </w:rPr>
-        <w:lastRenderedPageBreak/>
         <w:t>Click</w:t>
       </w:r>
       <w:r>
@@ -9017,7 +9141,7 @@
           <w:lang w:val="en-GB"/>
         </w:rPr>
       </w:pPr>
-      <w:bookmarkStart w:id="34" w:name="_Toc24046733"/>
+      <w:bookmarkStart w:id="35" w:name="_Toc30239468"/>
       <w:r>
         <w:rPr>
           <w:rFonts w:ascii="Verdana" w:hAnsi="Verdana" w:cs="Calibri"/>
@@ -9025,7 +9149,7 @@
         </w:rPr>
         <w:t>Refunds</w:t>
       </w:r>
-      <w:bookmarkEnd w:id="34"/>
+      <w:bookmarkEnd w:id="35"/>
     </w:p>
     <w:p>
       <w:pPr>
@@ -9057,7 +9181,7 @@
           <w:lang w:val="en-GB"/>
         </w:rPr>
       </w:pPr>
-      <w:bookmarkStart w:id="35" w:name="_Toc24046734"/>
+      <w:bookmarkStart w:id="36" w:name="_Toc30239469"/>
       <w:r>
         <w:rPr>
           <w:rFonts w:ascii="Verdana" w:hAnsi="Verdana" w:cs="Calibri"/>
@@ -9072,7 +9196,7 @@
         </w:rPr>
         <w:t xml:space="preserve"> iframe</w:t>
       </w:r>
-      <w:bookmarkEnd w:id="35"/>
+      <w:bookmarkEnd w:id="36"/>
     </w:p>
     <w:p>
       <w:pPr>
@@ -9240,7 +9364,7 @@
           <w:lang w:val="en-GB"/>
         </w:rPr>
       </w:pPr>
-      <w:bookmarkStart w:id="36" w:name="_Toc24046735"/>
+      <w:bookmarkStart w:id="37" w:name="_Toc30239470"/>
       <w:r>
         <w:rPr>
           <w:rFonts w:ascii="Verdana" w:hAnsi="Verdana" w:cs="Calibri"/>
@@ -9248,7 +9372,7 @@
         </w:rPr>
         <w:t>Activation</w:t>
       </w:r>
-      <w:bookmarkEnd w:id="36"/>
+      <w:bookmarkEnd w:id="37"/>
     </w:p>
     <w:p>
       <w:pPr>
@@ -9394,8 +9518,8 @@
           <w:lang w:val="en-GB"/>
         </w:rPr>
       </w:pPr>
-      <w:bookmarkStart w:id="37" w:name="OLE_LINK3"/>
-      <w:bookmarkStart w:id="38" w:name="OLE_LINK4"/>
+      <w:bookmarkStart w:id="38" w:name="OLE_LINK3"/>
+      <w:bookmarkStart w:id="39" w:name="OLE_LINK4"/>
       <w:r>
         <w:rPr>
           <w:rFonts w:ascii="Verdana" w:hAnsi="Verdana" w:cs="Calibri"/>
@@ -9506,10 +9630,10 @@
           <w:lang w:val="en-GB"/>
         </w:rPr>
       </w:pPr>
-      <w:bookmarkStart w:id="39" w:name="OLE_LINK5"/>
-      <w:bookmarkStart w:id="40" w:name="OLE_LINK6"/>
-      <w:bookmarkEnd w:id="37"/>
+      <w:bookmarkStart w:id="40" w:name="OLE_LINK5"/>
+      <w:bookmarkStart w:id="41" w:name="OLE_LINK6"/>
       <w:bookmarkEnd w:id="38"/>
+      <w:bookmarkEnd w:id="39"/>
       <w:r>
         <w:rPr>
           <w:rFonts w:ascii="Verdana" w:hAnsi="Verdana" w:cs="Calibri"/>
@@ -9594,8 +9718,8 @@
         <w:t>.</w:t>
       </w:r>
     </w:p>
-    <w:bookmarkEnd w:id="39"/>
     <w:bookmarkEnd w:id="40"/>
+    <w:bookmarkEnd w:id="41"/>
     <w:p>
       <w:pPr>
         <w:rPr>
@@ -9622,7 +9746,7 @@
           <w:lang w:val="en-GB"/>
         </w:rPr>
       </w:pPr>
-      <w:bookmarkStart w:id="41" w:name="_Toc24046736"/>
+      <w:bookmarkStart w:id="42" w:name="_Toc30239471"/>
       <w:r>
         <w:rPr>
           <w:rFonts w:ascii="Verdana" w:hAnsi="Verdana" w:cs="Calibri"/>
@@ -9631,7 +9755,7 @@
         <w:lastRenderedPageBreak/>
         <w:t>BLIK 0</w:t>
       </w:r>
-      <w:bookmarkEnd w:id="41"/>
+      <w:bookmarkEnd w:id="42"/>
     </w:p>
     <w:p>
       <w:pPr>
@@ -9827,7 +9951,7 @@
           <w:lang w:val="en-GB"/>
         </w:rPr>
       </w:pPr>
-      <w:bookmarkStart w:id="42" w:name="_Toc24046737"/>
+      <w:bookmarkStart w:id="43" w:name="_Toc30239472"/>
       <w:r>
         <w:rPr>
           <w:rFonts w:ascii="Verdana" w:hAnsi="Verdana"/>
@@ -9835,7 +9959,7 @@
         </w:rPr>
         <w:t>Activation</w:t>
       </w:r>
-      <w:bookmarkEnd w:id="42"/>
+      <w:bookmarkEnd w:id="43"/>
     </w:p>
     <w:p>
       <w:pPr>
@@ -10084,9 +10208,9 @@
           <w:lang w:val="en-GB"/>
         </w:rPr>
       </w:pPr>
-      <w:bookmarkStart w:id="43" w:name="_Google_Pay"/>
-      <w:bookmarkStart w:id="44" w:name="_Toc24046738"/>
-      <w:bookmarkEnd w:id="43"/>
+      <w:bookmarkStart w:id="44" w:name="_Google_Pay"/>
+      <w:bookmarkStart w:id="45" w:name="_Toc30239473"/>
+      <w:bookmarkEnd w:id="44"/>
       <w:r>
         <w:rPr>
           <w:rFonts w:ascii="Verdana" w:hAnsi="Verdana" w:cs="Calibri"/>
@@ -10095,7 +10219,7 @@
         <w:lastRenderedPageBreak/>
         <w:t>Google Pay</w:t>
       </w:r>
-      <w:bookmarkEnd w:id="44"/>
+      <w:bookmarkEnd w:id="45"/>
     </w:p>
     <w:p>
       <w:pPr>
@@ -10255,7 +10379,7 @@
           <w:lang w:val="en-GB"/>
         </w:rPr>
       </w:pPr>
-      <w:bookmarkStart w:id="45" w:name="_Toc24046739"/>
+      <w:bookmarkStart w:id="46" w:name="_Toc30239474"/>
       <w:r>
         <w:rPr>
           <w:rFonts w:ascii="Verdana" w:hAnsi="Verdana"/>
@@ -10263,7 +10387,7 @@
         </w:rPr>
         <w:t>Activation</w:t>
       </w:r>
-      <w:bookmarkEnd w:id="45"/>
+      <w:bookmarkEnd w:id="46"/>
     </w:p>
     <w:p>
       <w:pPr>
@@ -10310,9 +10434,9 @@
           <w:lang w:val="en-GB"/>
         </w:rPr>
       </w:pPr>
-      <w:bookmarkStart w:id="46" w:name="_Płatności_automatyczne"/>
-      <w:bookmarkStart w:id="47" w:name="_Toc24046740"/>
-      <w:bookmarkEnd w:id="46"/>
+      <w:bookmarkStart w:id="47" w:name="_Płatności_automatyczne"/>
+      <w:bookmarkStart w:id="48" w:name="_Toc30239475"/>
+      <w:bookmarkEnd w:id="47"/>
       <w:r>
         <w:rPr>
           <w:rFonts w:ascii="Verdana" w:hAnsi="Verdana" w:cs="Calibri"/>
@@ -10321,7 +10445,7 @@
         <w:lastRenderedPageBreak/>
         <w:t>Automatic payments</w:t>
       </w:r>
-      <w:bookmarkEnd w:id="47"/>
+      <w:bookmarkEnd w:id="48"/>
     </w:p>
     <w:p>
       <w:pPr>
@@ -10559,7 +10683,7 @@
           <w:lang w:val="en-GB"/>
         </w:rPr>
       </w:pPr>
-      <w:bookmarkStart w:id="48" w:name="_Toc24046741"/>
+      <w:bookmarkStart w:id="49" w:name="_Toc30239476"/>
       <w:r>
         <w:rPr>
           <w:rFonts w:ascii="Verdana" w:hAnsi="Verdana"/>
@@ -10567,7 +10691,7 @@
         </w:rPr>
         <w:t>Activation</w:t>
       </w:r>
-      <w:bookmarkEnd w:id="48"/>
+      <w:bookmarkEnd w:id="49"/>
     </w:p>
     <w:p>
       <w:pPr>
@@ -10936,7 +11060,7 @@
           <w:lang w:val="en-GB"/>
         </w:rPr>
       </w:pPr>
-      <w:bookmarkStart w:id="49" w:name="_Toc24046742"/>
+      <w:bookmarkStart w:id="50" w:name="_Toc30239477"/>
       <w:r>
         <w:rPr>
           <w:rFonts w:ascii="Verdana" w:hAnsi="Verdana"/>
@@ -10944,7 +11068,7 @@
         </w:rPr>
         <w:t>Card managing</w:t>
       </w:r>
-      <w:bookmarkEnd w:id="49"/>
+      <w:bookmarkEnd w:id="50"/>
     </w:p>
     <w:p>
       <w:pPr>
@@ -11340,7 +11464,7 @@
           <w:lang w:val="en-GB"/>
         </w:rPr>
       </w:pPr>
-      <w:bookmarkStart w:id="50" w:name="_Toc24046743"/>
+      <w:bookmarkStart w:id="51" w:name="_Toc30239478"/>
       <w:r>
         <w:rPr>
           <w:rFonts w:ascii="Verdana" w:hAnsi="Verdana" w:cs="Calibri"/>
@@ -11355,7 +11479,7 @@
         </w:rPr>
         <w:t>ing</w:t>
       </w:r>
-      <w:bookmarkEnd w:id="50"/>
+      <w:bookmarkEnd w:id="51"/>
     </w:p>
     <w:p>
       <w:pPr>
@@ -11606,7 +11730,7 @@
           <w:lang w:val="en-GB"/>
         </w:rPr>
       </w:pPr>
-      <w:bookmarkStart w:id="51" w:name="_Toc24046744"/>
+      <w:bookmarkStart w:id="52" w:name="_Toc30239479"/>
       <w:r>
         <w:rPr>
           <w:rFonts w:ascii="Verdana" w:hAnsi="Verdana" w:cs="Calibri"/>
@@ -11614,7 +11738,7 @@
         </w:rPr>
         <w:t>Module uninstallation</w:t>
       </w:r>
-      <w:bookmarkEnd w:id="51"/>
+      <w:bookmarkEnd w:id="52"/>
     </w:p>
     <w:p>
       <w:pPr>
@@ -11624,7 +11748,7 @@
           <w:lang w:val="en-GB"/>
         </w:rPr>
       </w:pPr>
-      <w:bookmarkStart w:id="52" w:name="_Toc24046745"/>
+      <w:bookmarkStart w:id="53" w:name="_Toc30239480"/>
       <w:r>
         <w:rPr>
           <w:rFonts w:ascii="Verdana" w:hAnsi="Verdana" w:cs="Calibri"/>
@@ -11639,7 +11763,7 @@
         </w:rPr>
         <w:t xml:space="preserve"> Web Setup Wizard</w:t>
       </w:r>
-      <w:bookmarkEnd w:id="52"/>
+      <w:bookmarkEnd w:id="53"/>
     </w:p>
     <w:p>
       <w:pPr>
@@ -11653,8 +11777,8 @@
           <w:lang w:val="en-GB"/>
         </w:rPr>
       </w:pPr>
-      <w:bookmarkStart w:id="53" w:name="_W_przypadku_instalacji"/>
-      <w:bookmarkEnd w:id="53"/>
+      <w:bookmarkStart w:id="54" w:name="_W_przypadku_instalacji"/>
+      <w:bookmarkEnd w:id="54"/>
       <w:r>
         <w:rPr>
           <w:rFonts w:ascii="Verdana" w:hAnsi="Verdana" w:cs="Calibri"/>
@@ -12559,7 +12683,7 @@
           <w:lang w:val="en-GB"/>
         </w:rPr>
       </w:pPr>
-      <w:bookmarkStart w:id="54" w:name="_Toc24046746"/>
+      <w:bookmarkStart w:id="55" w:name="_Toc30239481"/>
       <w:r>
         <w:rPr>
           <w:rFonts w:ascii="Verdana" w:hAnsi="Verdana" w:cs="Calibri"/>
@@ -12581,7 +12705,7 @@
         </w:rPr>
         <w:t>command line</w:t>
       </w:r>
-      <w:bookmarkEnd w:id="54"/>
+      <w:bookmarkEnd w:id="55"/>
     </w:p>
     <w:p>
       <w:pPr>
@@ -12734,7 +12858,7 @@
         </w:rPr>
         <w:t xml:space="preserve"> </w:t>
       </w:r>
-      <w:bookmarkStart w:id="55" w:name="_Toc24046747"/>
+      <w:bookmarkStart w:id="56" w:name="_Toc30239482"/>
       <w:r>
         <w:rPr>
           <w:rFonts w:ascii="Verdana" w:hAnsi="Verdana" w:cs="Calibri"/>
@@ -12763,7 +12887,7 @@
         </w:rPr>
         <w:t>Cleaning files and data bases</w:t>
       </w:r>
-      <w:bookmarkEnd w:id="55"/>
+      <w:bookmarkEnd w:id="56"/>
     </w:p>
     <w:p>
       <w:pPr>
@@ -16675,7 +16799,7 @@
 </file>
 
 <file path=customXml/itemProps1.xml><?xml version="1.0" encoding="utf-8"?>
-<ds:datastoreItem xmlns:ds="http://schemas.openxmlformats.org/officeDocument/2006/customXml" ds:itemID="{947B078D-A5D1-1840-A25B-E4D0CA0FF366}">
+<ds:datastoreItem xmlns:ds="http://schemas.openxmlformats.org/officeDocument/2006/customXml" ds:itemID="{4E802646-90F7-F247-863A-8CDB794702BA}">
   <ds:schemaRefs>
     <ds:schemaRef ds:uri="http://schemas.openxmlformats.org/officeDocument/2006/bibliography"/>
   </ds:schemaRefs>

</xml_diff>

<commit_message>
#41 Add RON, HUF, BGN, UAH currencies
</commit_message>
<xml_diff>
--- a/User manual.docx
+++ b/User manual.docx
@@ -4463,7 +4463,28 @@
           <w:rFonts w:ascii="Verdana" w:hAnsi="Verdana"/>
           <w:lang w:val="en-GB"/>
         </w:rPr>
-        <w:t>Update instruction with refunds section.</w:t>
+        <w:t xml:space="preserve">Added support for </w:t>
+      </w:r>
+      <w:r>
+        <w:rPr>
+          <w:rFonts w:ascii="Verdana" w:hAnsi="Verdana"/>
+          <w:lang w:val="en-GB"/>
+        </w:rPr>
+        <w:t>RON, HUF, BGN, UAH</w:t>
+      </w:r>
+      <w:r>
+        <w:rPr>
+          <w:rFonts w:ascii="Verdana" w:hAnsi="Verdana"/>
+          <w:lang w:val="en-GB"/>
+        </w:rPr>
+        <w:t xml:space="preserve"> currenc</w:t>
+      </w:r>
+      <w:r>
+        <w:rPr>
+          <w:rFonts w:ascii="Verdana" w:hAnsi="Verdana"/>
+          <w:lang w:val="en-GB"/>
+        </w:rPr>
+        <w:t>ies.</w:t>
       </w:r>
     </w:p>
     <w:p>
@@ -4483,28 +4504,8 @@
           <w:rFonts w:ascii="Verdana" w:hAnsi="Verdana"/>
           <w:lang w:val="en-GB"/>
         </w:rPr>
-        <w:t>Changes in return page.</w:t>
-      </w:r>
-      <w:bookmarkStart w:id="6" w:name="_GoBack"/>
-      <w:bookmarkEnd w:id="6"/>
-    </w:p>
-    <w:p>
-      <w:pPr>
-        <w:pStyle w:val="Nagwek2"/>
-        <w:rPr>
-          <w:rFonts w:ascii="Verdana" w:hAnsi="Verdana"/>
-          <w:lang w:val="en-GB"/>
-        </w:rPr>
-      </w:pPr>
-      <w:bookmarkStart w:id="7" w:name="_Toc35178984"/>
-      <w:r>
-        <w:rPr>
-          <w:rFonts w:ascii="Verdana" w:hAnsi="Verdana"/>
-          <w:lang w:val="en-GB"/>
-        </w:rPr>
-        <w:t>2.8.1 version</w:t>
-      </w:r>
-      <w:bookmarkEnd w:id="7"/>
+        <w:t>Update instruction with refunds section.</w:t>
+      </w:r>
     </w:p>
     <w:p>
       <w:pPr>
@@ -4523,7 +4524,7 @@
           <w:rFonts w:ascii="Verdana" w:hAnsi="Verdana"/>
           <w:lang w:val="en-GB"/>
         </w:rPr>
-        <w:t>Changed version for Magento Marketplace.</w:t>
+        <w:t>Changes in return page.</w:t>
       </w:r>
     </w:p>
     <w:p>
@@ -4534,15 +4535,15 @@
           <w:lang w:val="en-GB"/>
         </w:rPr>
       </w:pPr>
-      <w:bookmarkStart w:id="8" w:name="_Toc35178985"/>
-      <w:r>
-        <w:rPr>
-          <w:rFonts w:ascii="Verdana" w:hAnsi="Verdana"/>
-          <w:lang w:val="en-GB"/>
-        </w:rPr>
-        <w:t>2.8.0 version</w:t>
-      </w:r>
-      <w:bookmarkEnd w:id="8"/>
+      <w:bookmarkStart w:id="6" w:name="_Toc35178984"/>
+      <w:r>
+        <w:rPr>
+          <w:rFonts w:ascii="Verdana" w:hAnsi="Verdana"/>
+          <w:lang w:val="en-GB"/>
+        </w:rPr>
+        <w:t>2.8.1 version</w:t>
+      </w:r>
+      <w:bookmarkEnd w:id="6"/>
     </w:p>
     <w:p>
       <w:pPr>
@@ -4572,15 +4573,15 @@
           <w:lang w:val="en-GB"/>
         </w:rPr>
       </w:pPr>
-      <w:bookmarkStart w:id="9" w:name="_Toc35178986"/>
-      <w:r>
-        <w:rPr>
-          <w:rFonts w:ascii="Verdana" w:hAnsi="Verdana"/>
-          <w:lang w:val="en-GB"/>
-        </w:rPr>
-        <w:t>2.7.7 version</w:t>
-      </w:r>
-      <w:bookmarkEnd w:id="9"/>
+      <w:bookmarkStart w:id="7" w:name="_Toc35178985"/>
+      <w:r>
+        <w:rPr>
+          <w:rFonts w:ascii="Verdana" w:hAnsi="Verdana"/>
+          <w:lang w:val="en-GB"/>
+        </w:rPr>
+        <w:t>2.8.0 version</w:t>
+      </w:r>
+      <w:bookmarkEnd w:id="7"/>
     </w:p>
     <w:p>
       <w:pPr>
@@ -4599,7 +4600,7 @@
           <w:rFonts w:ascii="Verdana" w:hAnsi="Verdana"/>
           <w:lang w:val="en-GB"/>
         </w:rPr>
-        <w:t>Fix bug that sometimes caused not displaying BLIK 0 modal.</w:t>
+        <w:t>Changed version for Magento Marketplace.</w:t>
       </w:r>
     </w:p>
     <w:p>
@@ -4610,15 +4611,15 @@
           <w:lang w:val="en-GB"/>
         </w:rPr>
       </w:pPr>
-      <w:bookmarkStart w:id="10" w:name="_Toc35178987"/>
-      <w:r>
-        <w:rPr>
-          <w:rFonts w:ascii="Verdana" w:hAnsi="Verdana"/>
-          <w:lang w:val="en-GB"/>
-        </w:rPr>
-        <w:t>2.7.6 version</w:t>
-      </w:r>
-      <w:bookmarkEnd w:id="10"/>
+      <w:bookmarkStart w:id="8" w:name="_Toc35178986"/>
+      <w:r>
+        <w:rPr>
+          <w:rFonts w:ascii="Verdana" w:hAnsi="Verdana"/>
+          <w:lang w:val="en-GB"/>
+        </w:rPr>
+        <w:t>2.7.7 version</w:t>
+      </w:r>
+      <w:bookmarkEnd w:id="8"/>
     </w:p>
     <w:p>
       <w:pPr>
@@ -4637,7 +4638,7 @@
           <w:rFonts w:ascii="Verdana" w:hAnsi="Verdana"/>
           <w:lang w:val="en-GB"/>
         </w:rPr>
-        <w:t>Added support for CZK currency.</w:t>
+        <w:t>Fix bug that sometimes caused not displaying BLIK 0 modal.</w:t>
       </w:r>
     </w:p>
     <w:p>
@@ -4648,15 +4649,15 @@
           <w:lang w:val="en-GB"/>
         </w:rPr>
       </w:pPr>
-      <w:bookmarkStart w:id="11" w:name="_Toc35178988"/>
-      <w:r>
-        <w:rPr>
-          <w:rFonts w:ascii="Verdana" w:hAnsi="Verdana"/>
-          <w:lang w:val="en-GB"/>
-        </w:rPr>
-        <w:t>2.7.5 version</w:t>
-      </w:r>
-      <w:bookmarkEnd w:id="11"/>
+      <w:bookmarkStart w:id="9" w:name="_Toc35178987"/>
+      <w:r>
+        <w:rPr>
+          <w:rFonts w:ascii="Verdana" w:hAnsi="Verdana"/>
+          <w:lang w:val="en-GB"/>
+        </w:rPr>
+        <w:t>2.7.6 version</w:t>
+      </w:r>
+      <w:bookmarkEnd w:id="9"/>
     </w:p>
     <w:p>
       <w:pPr>
@@ -4675,14 +4676,7 @@
           <w:rFonts w:ascii="Verdana" w:hAnsi="Verdana"/>
           <w:lang w:val="en-GB"/>
         </w:rPr>
-        <w:t>Show all possible statuses in module configuration</w:t>
-      </w:r>
-      <w:r>
-        <w:rPr>
-          <w:rFonts w:ascii="Verdana" w:hAnsi="Verdana"/>
-          <w:lang w:val="en-GB"/>
-        </w:rPr>
-        <w:t>.</w:t>
+        <w:t>Added support for CZK currency.</w:t>
       </w:r>
     </w:p>
     <w:p>
@@ -4693,16 +4687,15 @@
           <w:lang w:val="en-GB"/>
         </w:rPr>
       </w:pPr>
-      <w:bookmarkStart w:id="12" w:name="_Toc35178989"/>
-      <w:r>
-        <w:rPr>
-          <w:rFonts w:ascii="Verdana" w:hAnsi="Verdana"/>
-          <w:lang w:val="en-GB"/>
-        </w:rPr>
-        <w:lastRenderedPageBreak/>
-        <w:t>2.7.4 version</w:t>
-      </w:r>
-      <w:bookmarkEnd w:id="12"/>
+      <w:bookmarkStart w:id="10" w:name="_Toc35178988"/>
+      <w:r>
+        <w:rPr>
+          <w:rFonts w:ascii="Verdana" w:hAnsi="Verdana"/>
+          <w:lang w:val="en-GB"/>
+        </w:rPr>
+        <w:t>2.7.5 version</w:t>
+      </w:r>
+      <w:bookmarkEnd w:id="10"/>
     </w:p>
     <w:p>
       <w:pPr>
@@ -4721,8 +4714,34 @@
           <w:rFonts w:ascii="Verdana" w:hAnsi="Verdana"/>
           <w:lang w:val="en-GB"/>
         </w:rPr>
-        <w:t>Update to Google Pay API 2.0.</w:t>
-      </w:r>
+        <w:t>Show all possible statuses in module configuration</w:t>
+      </w:r>
+      <w:r>
+        <w:rPr>
+          <w:rFonts w:ascii="Verdana" w:hAnsi="Verdana"/>
+          <w:lang w:val="en-GB"/>
+        </w:rPr>
+        <w:t>.</w:t>
+      </w:r>
+    </w:p>
+    <w:p>
+      <w:pPr>
+        <w:pStyle w:val="Nagwek2"/>
+        <w:rPr>
+          <w:rFonts w:ascii="Verdana" w:hAnsi="Verdana"/>
+          <w:lang w:val="en-GB"/>
+        </w:rPr>
+      </w:pPr>
+      <w:bookmarkStart w:id="11" w:name="_Toc35178989"/>
+      <w:r>
+        <w:rPr>
+          <w:rFonts w:ascii="Verdana" w:hAnsi="Verdana"/>
+          <w:lang w:val="en-GB"/>
+        </w:rPr>
+        <w:lastRenderedPageBreak/>
+        <w:t>2.7.4 version</w:t>
+      </w:r>
+      <w:bookmarkEnd w:id="11"/>
     </w:p>
     <w:p>
       <w:pPr>
@@ -4741,33 +4760,8 @@
           <w:rFonts w:ascii="Verdana" w:hAnsi="Verdana"/>
           <w:lang w:val="en-GB"/>
         </w:rPr>
-        <w:t>Simplification of Google Pay configuration.</w:t>
-      </w:r>
-    </w:p>
-    <w:p>
-      <w:pPr>
-        <w:pStyle w:val="Nagwek2"/>
-        <w:rPr>
-          <w:rFonts w:ascii="Verdana" w:hAnsi="Verdana"/>
-          <w:lang w:val="en-GB"/>
-        </w:rPr>
-      </w:pPr>
-      <w:bookmarkStart w:id="13" w:name="_Toc35178990"/>
-      <w:r>
-        <w:rPr>
-          <w:rFonts w:ascii="Verdana" w:hAnsi="Verdana"/>
-          <w:lang w:val="en-GB"/>
-        </w:rPr>
-        <w:t>2.7.3</w:t>
-      </w:r>
-      <w:r>
-        <w:rPr>
-          <w:rFonts w:ascii="Verdana" w:hAnsi="Verdana"/>
-          <w:lang w:val="en-GB"/>
-        </w:rPr>
-        <w:t xml:space="preserve"> version</w:t>
-      </w:r>
-      <w:bookmarkEnd w:id="13"/>
+        <w:t>Update to Google Pay API 2.0.</w:t>
+      </w:r>
     </w:p>
     <w:p>
       <w:pPr>
@@ -4786,50 +4780,33 @@
           <w:rFonts w:ascii="Verdana" w:hAnsi="Verdana"/>
           <w:lang w:val="en-GB"/>
         </w:rPr>
-        <w:t>Change</w:t>
-      </w:r>
-      <w:r>
-        <w:rPr>
-          <w:rFonts w:ascii="Verdana" w:hAnsi="Verdana"/>
-          <w:lang w:val="en-GB"/>
-        </w:rPr>
-        <w:t>d</w:t>
-      </w:r>
-      <w:r>
-        <w:rPr>
-          <w:rFonts w:ascii="Verdana" w:hAnsi="Verdana"/>
-          <w:lang w:val="en-GB"/>
-        </w:rPr>
-        <w:t xml:space="preserve"> in</w:t>
-      </w:r>
-      <w:r>
-        <w:rPr>
-          <w:rFonts w:ascii="Verdana" w:hAnsi="Verdana"/>
-          <w:lang w:val="en-GB"/>
-        </w:rPr>
-        <w:t xml:space="preserve"> </w:t>
-      </w:r>
-      <w:r>
-        <w:rPr>
-          <w:rFonts w:ascii="Verdana" w:hAnsi="Verdana"/>
-          <w:lang w:val="en-GB"/>
-        </w:rPr>
-        <w:t xml:space="preserve">sorting </w:t>
-      </w:r>
-      <w:r>
-        <w:rPr>
-          <w:rFonts w:ascii="Verdana" w:hAnsi="Verdana"/>
-          <w:lang w:val="en-GB"/>
-        </w:rPr>
-        <w:t>algorithm</w:t>
-      </w:r>
-      <w:r>
-        <w:rPr>
-          <w:rFonts w:ascii="Verdana" w:hAnsi="Verdana"/>
-          <w:lang w:val="en-GB"/>
-        </w:rPr>
-        <w:t>.</w:t>
-      </w:r>
+        <w:t>Simplification of Google Pay configuration.</w:t>
+      </w:r>
+    </w:p>
+    <w:p>
+      <w:pPr>
+        <w:pStyle w:val="Nagwek2"/>
+        <w:rPr>
+          <w:rFonts w:ascii="Verdana" w:hAnsi="Verdana"/>
+          <w:lang w:val="en-GB"/>
+        </w:rPr>
+      </w:pPr>
+      <w:bookmarkStart w:id="12" w:name="_Toc35178990"/>
+      <w:r>
+        <w:rPr>
+          <w:rFonts w:ascii="Verdana" w:hAnsi="Verdana"/>
+          <w:lang w:val="en-GB"/>
+        </w:rPr>
+        <w:t>2.7.3</w:t>
+      </w:r>
+      <w:r>
+        <w:rPr>
+          <w:rFonts w:ascii="Verdana" w:hAnsi="Verdana"/>
+          <w:lang w:val="en-GB"/>
+        </w:rPr>
+        <w:t xml:space="preserve"> version</w:t>
+      </w:r>
+      <w:bookmarkEnd w:id="12"/>
     </w:p>
     <w:p>
       <w:pPr>
@@ -4848,47 +4825,50 @@
           <w:rFonts w:ascii="Verdana" w:hAnsi="Verdana"/>
           <w:lang w:val="en-GB"/>
         </w:rPr>
-        <w:t>Fix</w:t>
-      </w:r>
-      <w:r>
-        <w:rPr>
-          <w:rFonts w:ascii="Verdana" w:hAnsi="Verdana"/>
-          <w:lang w:val="en-GB"/>
-        </w:rPr>
-        <w:t>ed</w:t>
-      </w:r>
-      <w:r>
-        <w:rPr>
-          <w:rFonts w:ascii="Verdana" w:hAnsi="Verdana"/>
-          <w:lang w:val="en-GB"/>
-        </w:rPr>
-        <w:t xml:space="preserve"> redirection to BM payment.</w:t>
-      </w:r>
-    </w:p>
-    <w:p>
-      <w:pPr>
-        <w:pStyle w:val="Nagwek2"/>
-        <w:rPr>
-          <w:rFonts w:ascii="Verdana" w:hAnsi="Verdana"/>
-          <w:lang w:val="en-GB"/>
-        </w:rPr>
-      </w:pPr>
-      <w:bookmarkStart w:id="14" w:name="_Toc35178991"/>
-      <w:r>
-        <w:rPr>
-          <w:rFonts w:ascii="Verdana" w:hAnsi="Verdana"/>
-          <w:lang w:val="en-GB"/>
-        </w:rPr>
-        <w:t>2.7.2</w:t>
-      </w:r>
-      <w:r>
-        <w:rPr>
-          <w:rFonts w:ascii="Verdana" w:hAnsi="Verdana"/>
-          <w:lang w:val="en-GB"/>
-        </w:rPr>
-        <w:t xml:space="preserve"> version</w:t>
-      </w:r>
-      <w:bookmarkEnd w:id="14"/>
+        <w:t>Change</w:t>
+      </w:r>
+      <w:r>
+        <w:rPr>
+          <w:rFonts w:ascii="Verdana" w:hAnsi="Verdana"/>
+          <w:lang w:val="en-GB"/>
+        </w:rPr>
+        <w:t>d</w:t>
+      </w:r>
+      <w:r>
+        <w:rPr>
+          <w:rFonts w:ascii="Verdana" w:hAnsi="Verdana"/>
+          <w:lang w:val="en-GB"/>
+        </w:rPr>
+        <w:t xml:space="preserve"> in</w:t>
+      </w:r>
+      <w:r>
+        <w:rPr>
+          <w:rFonts w:ascii="Verdana" w:hAnsi="Verdana"/>
+          <w:lang w:val="en-GB"/>
+        </w:rPr>
+        <w:t xml:space="preserve"> </w:t>
+      </w:r>
+      <w:r>
+        <w:rPr>
+          <w:rFonts w:ascii="Verdana" w:hAnsi="Verdana"/>
+          <w:lang w:val="en-GB"/>
+        </w:rPr>
+        <w:t xml:space="preserve">sorting </w:t>
+      </w:r>
+      <w:r>
+        <w:rPr>
+          <w:rFonts w:ascii="Verdana" w:hAnsi="Verdana"/>
+          <w:lang w:val="en-GB"/>
+        </w:rPr>
+        <w:t>algorithm</w:t>
+      </w:r>
+      <w:r>
+        <w:rPr>
+          <w:rFonts w:ascii="Verdana" w:hAnsi="Verdana"/>
+          <w:lang w:val="en-GB"/>
+        </w:rPr>
+        <w:t>.</w:t>
+      </w:r>
     </w:p>
     <w:p>
       <w:pPr>
@@ -4907,29 +4887,47 @@
           <w:rFonts w:ascii="Verdana" w:hAnsi="Verdana"/>
           <w:lang w:val="en-GB"/>
         </w:rPr>
-        <w:t xml:space="preserve">Customaized to Magento </w:t>
-      </w:r>
-      <w:r>
-        <w:rPr>
-          <w:rFonts w:ascii="Verdana" w:hAnsi="Verdana"/>
-          <w:lang w:val="en-GB"/>
-        </w:rPr>
-        <w:t>Marketplace</w:t>
-      </w:r>
-      <w:r>
-        <w:rPr>
-          <w:rFonts w:ascii="Verdana" w:hAnsi="Verdana"/>
-          <w:lang w:val="en-GB"/>
-        </w:rPr>
-        <w:t xml:space="preserve"> requirements</w:t>
-      </w:r>
-      <w:r>
-        <w:rPr>
-          <w:rFonts w:ascii="Verdana" w:hAnsi="Verdana"/>
-          <w:lang w:val="en-GB"/>
-        </w:rPr>
-        <w:t>.</w:t>
-      </w:r>
+        <w:t>Fix</w:t>
+      </w:r>
+      <w:r>
+        <w:rPr>
+          <w:rFonts w:ascii="Verdana" w:hAnsi="Verdana"/>
+          <w:lang w:val="en-GB"/>
+        </w:rPr>
+        <w:t>ed</w:t>
+      </w:r>
+      <w:r>
+        <w:rPr>
+          <w:rFonts w:ascii="Verdana" w:hAnsi="Verdana"/>
+          <w:lang w:val="en-GB"/>
+        </w:rPr>
+        <w:t xml:space="preserve"> redirection to BM payment.</w:t>
+      </w:r>
+    </w:p>
+    <w:p>
+      <w:pPr>
+        <w:pStyle w:val="Nagwek2"/>
+        <w:rPr>
+          <w:rFonts w:ascii="Verdana" w:hAnsi="Verdana"/>
+          <w:lang w:val="en-GB"/>
+        </w:rPr>
+      </w:pPr>
+      <w:bookmarkStart w:id="13" w:name="_Toc35178991"/>
+      <w:r>
+        <w:rPr>
+          <w:rFonts w:ascii="Verdana" w:hAnsi="Verdana"/>
+          <w:lang w:val="en-GB"/>
+        </w:rPr>
+        <w:t>2.7.2</w:t>
+      </w:r>
+      <w:r>
+        <w:rPr>
+          <w:rFonts w:ascii="Verdana" w:hAnsi="Verdana"/>
+          <w:lang w:val="en-GB"/>
+        </w:rPr>
+        <w:t xml:space="preserve"> version</w:t>
+      </w:r>
+      <w:bookmarkEnd w:id="13"/>
     </w:p>
     <w:p>
       <w:pPr>
@@ -4940,90 +4938,37 @@
         </w:numPr>
         <w:rPr>
           <w:rFonts w:ascii="Verdana" w:hAnsi="Verdana"/>
-          <w:color w:val="FF0000"/>
-          <w:lang w:val="en-GB"/>
-        </w:rPr>
-      </w:pPr>
-      <w:r>
-        <w:rPr>
-          <w:rFonts w:ascii="Verdana" w:hAnsi="Verdana"/>
-          <w:color w:val="FF0000"/>
-          <w:lang w:val="en-GB"/>
-        </w:rPr>
-        <w:t>Attention</w:t>
-      </w:r>
-      <w:r>
-        <w:rPr>
-          <w:rFonts w:ascii="Verdana" w:hAnsi="Verdana"/>
-          <w:color w:val="FF0000"/>
-          <w:lang w:val="en-GB"/>
-        </w:rPr>
-        <w:t>,</w:t>
-      </w:r>
-      <w:r>
-        <w:rPr>
-          <w:rFonts w:ascii="Verdana" w:hAnsi="Verdana"/>
-          <w:color w:val="FF0000"/>
-          <w:lang w:val="en-GB"/>
-        </w:rPr>
-        <w:t xml:space="preserve"> .zip file structure</w:t>
-      </w:r>
-      <w:r>
-        <w:rPr>
-          <w:rFonts w:ascii="Verdana" w:hAnsi="Verdana"/>
-          <w:color w:val="FF0000"/>
-          <w:lang w:val="en-GB"/>
-        </w:rPr>
-        <w:t xml:space="preserve"> </w:t>
-      </w:r>
-      <w:r>
-        <w:rPr>
-          <w:rFonts w:ascii="Verdana" w:hAnsi="Verdana"/>
-          <w:color w:val="FF0000"/>
-          <w:lang w:val="en-GB"/>
-        </w:rPr>
-        <w:t>has changed with this version. Installation and update command have been changed</w:t>
-      </w:r>
-      <w:r>
-        <w:rPr>
-          <w:rFonts w:ascii="Verdana" w:hAnsi="Verdana"/>
-          <w:color w:val="FF0000"/>
+          <w:lang w:val="en-GB"/>
+        </w:rPr>
+      </w:pPr>
+      <w:r>
+        <w:rPr>
+          <w:rFonts w:ascii="Verdana" w:hAnsi="Verdana"/>
+          <w:lang w:val="en-GB"/>
+        </w:rPr>
+        <w:t xml:space="preserve">Customaized to Magento </w:t>
+      </w:r>
+      <w:r>
+        <w:rPr>
+          <w:rFonts w:ascii="Verdana" w:hAnsi="Verdana"/>
+          <w:lang w:val="en-GB"/>
+        </w:rPr>
+        <w:t>Marketplace</w:t>
+      </w:r>
+      <w:r>
+        <w:rPr>
+          <w:rFonts w:ascii="Verdana" w:hAnsi="Verdana"/>
+          <w:lang w:val="en-GB"/>
+        </w:rPr>
+        <w:t xml:space="preserve"> requirements</w:t>
+      </w:r>
+      <w:r>
+        <w:rPr>
+          <w:rFonts w:ascii="Verdana" w:hAnsi="Verdana"/>
           <w:lang w:val="en-GB"/>
         </w:rPr>
         <w:t>.</w:t>
       </w:r>
-    </w:p>
-    <w:p>
-      <w:pPr>
-        <w:pStyle w:val="Nagwek2"/>
-        <w:rPr>
-          <w:rFonts w:ascii="Verdana" w:hAnsi="Verdana"/>
-          <w:lang w:val="en-GB"/>
-        </w:rPr>
-      </w:pPr>
-      <w:bookmarkStart w:id="15" w:name="_Toc35178992"/>
-      <w:r>
-        <w:rPr>
-          <w:rFonts w:ascii="Verdana" w:hAnsi="Verdana"/>
-          <w:lang w:val="en-GB"/>
-        </w:rPr>
-        <w:t>2.7.1</w:t>
-      </w:r>
-      <w:r>
-        <w:rPr>
-          <w:rFonts w:ascii="Verdana" w:hAnsi="Verdana"/>
-          <w:lang w:val="en-GB"/>
-        </w:rPr>
-        <w:t xml:space="preserve"> </w:t>
-      </w:r>
-      <w:r>
-        <w:rPr>
-          <w:rFonts w:ascii="Verdana" w:hAnsi="Verdana"/>
-          <w:lang w:val="en-GB"/>
-        </w:rPr>
-        <w:t>version</w:t>
-      </w:r>
-      <w:bookmarkEnd w:id="15"/>
     </w:p>
     <w:p>
       <w:pPr>
@@ -5034,19 +4979,38 @@
         </w:numPr>
         <w:rPr>
           <w:rFonts w:ascii="Verdana" w:hAnsi="Verdana"/>
-          <w:lang w:val="en-GB"/>
-        </w:rPr>
-      </w:pPr>
-      <w:r>
-        <w:rPr>
-          <w:rFonts w:ascii="Verdana" w:hAnsi="Verdana"/>
-          <w:lang w:val="en-GB"/>
-        </w:rPr>
-        <w:t>Added</w:t>
-      </w:r>
-      <w:r>
-        <w:rPr>
-          <w:rFonts w:ascii="Verdana" w:hAnsi="Verdana"/>
+          <w:color w:val="FF0000"/>
+          <w:lang w:val="en-GB"/>
+        </w:rPr>
+      </w:pPr>
+      <w:r>
+        <w:rPr>
+          <w:rFonts w:ascii="Verdana" w:hAnsi="Verdana"/>
+          <w:color w:val="FF0000"/>
+          <w:lang w:val="en-GB"/>
+        </w:rPr>
+        <w:t>Attention</w:t>
+      </w:r>
+      <w:r>
+        <w:rPr>
+          <w:rFonts w:ascii="Verdana" w:hAnsi="Verdana"/>
+          <w:color w:val="FF0000"/>
+          <w:lang w:val="en-GB"/>
+        </w:rPr>
+        <w:t>,</w:t>
+      </w:r>
+      <w:r>
+        <w:rPr>
+          <w:rFonts w:ascii="Verdana" w:hAnsi="Verdana"/>
+          <w:color w:val="FF0000"/>
+          <w:lang w:val="en-GB"/>
+        </w:rPr>
+        <w:t xml:space="preserve"> .zip file structure</w:t>
+      </w:r>
+      <w:r>
+        <w:rPr>
+          <w:rFonts w:ascii="Verdana" w:hAnsi="Verdana"/>
+          <w:color w:val="FF0000"/>
           <w:lang w:val="en-GB"/>
         </w:rPr>
         <w:t xml:space="preserve"> </w:t>
@@ -5054,9 +5018,35 @@
       <w:r>
         <w:rPr>
           <w:rFonts w:ascii="Verdana" w:hAnsi="Verdana"/>
-          <w:lang w:val="en-GB"/>
-        </w:rPr>
-        <w:t>support</w:t>
+          <w:color w:val="FF0000"/>
+          <w:lang w:val="en-GB"/>
+        </w:rPr>
+        <w:t>has changed with this version. Installation and update command have been changed</w:t>
+      </w:r>
+      <w:r>
+        <w:rPr>
+          <w:rFonts w:ascii="Verdana" w:hAnsi="Verdana"/>
+          <w:color w:val="FF0000"/>
+          <w:lang w:val="en-GB"/>
+        </w:rPr>
+        <w:t>.</w:t>
+      </w:r>
+    </w:p>
+    <w:p>
+      <w:pPr>
+        <w:pStyle w:val="Nagwek2"/>
+        <w:rPr>
+          <w:rFonts w:ascii="Verdana" w:hAnsi="Verdana"/>
+          <w:lang w:val="en-GB"/>
+        </w:rPr>
+      </w:pPr>
+      <w:bookmarkStart w:id="14" w:name="_Toc35178992"/>
+      <w:r>
+        <w:rPr>
+          <w:rFonts w:ascii="Verdana" w:hAnsi="Verdana"/>
+          <w:lang w:val="en-GB"/>
+        </w:rPr>
+        <w:t>2.7.1</w:t>
       </w:r>
       <w:r>
         <w:rPr>
@@ -5070,40 +5060,9 @@
           <w:rFonts w:ascii="Verdana" w:hAnsi="Verdana"/>
           <w:lang w:val="en-GB"/>
         </w:rPr>
-        <w:t>for</w:t>
-      </w:r>
-      <w:r>
-        <w:rPr>
-          <w:rFonts w:ascii="Verdana" w:hAnsi="Verdana"/>
-          <w:lang w:val="en-GB"/>
-        </w:rPr>
-        <w:t xml:space="preserve"> Magento 2.3.1</w:t>
-      </w:r>
-    </w:p>
-    <w:p>
-      <w:pPr>
-        <w:pStyle w:val="Nagwek2"/>
-        <w:rPr>
-          <w:rFonts w:ascii="Verdana" w:hAnsi="Verdana"/>
-          <w:lang w:val="en-GB"/>
-        </w:rPr>
-      </w:pPr>
-      <w:bookmarkStart w:id="16" w:name="_Toc35178993"/>
-      <w:r>
-        <w:rPr>
-          <w:rFonts w:ascii="Verdana" w:hAnsi="Verdana"/>
-          <w:lang w:val="en-GB"/>
-        </w:rPr>
-        <w:t>2.7.0</w:t>
-      </w:r>
-      <w:r>
-        <w:rPr>
-          <w:rFonts w:ascii="Verdana" w:hAnsi="Verdana"/>
-          <w:lang w:val="en-GB"/>
-        </w:rPr>
-        <w:t xml:space="preserve"> version</w:t>
-      </w:r>
-      <w:bookmarkEnd w:id="16"/>
+        <w:t>version</w:t>
+      </w:r>
+      <w:bookmarkEnd w:id="14"/>
     </w:p>
     <w:p>
       <w:pPr>
@@ -5131,6 +5090,86 @@
         </w:rPr>
         <w:t xml:space="preserve"> </w:t>
       </w:r>
+      <w:r>
+        <w:rPr>
+          <w:rFonts w:ascii="Verdana" w:hAnsi="Verdana"/>
+          <w:lang w:val="en-GB"/>
+        </w:rPr>
+        <w:t>support</w:t>
+      </w:r>
+      <w:r>
+        <w:rPr>
+          <w:rFonts w:ascii="Verdana" w:hAnsi="Verdana"/>
+          <w:lang w:val="en-GB"/>
+        </w:rPr>
+        <w:t xml:space="preserve"> </w:t>
+      </w:r>
+      <w:r>
+        <w:rPr>
+          <w:rFonts w:ascii="Verdana" w:hAnsi="Verdana"/>
+          <w:lang w:val="en-GB"/>
+        </w:rPr>
+        <w:t>for</w:t>
+      </w:r>
+      <w:r>
+        <w:rPr>
+          <w:rFonts w:ascii="Verdana" w:hAnsi="Verdana"/>
+          <w:lang w:val="en-GB"/>
+        </w:rPr>
+        <w:t xml:space="preserve"> Magento 2.3.1</w:t>
+      </w:r>
+    </w:p>
+    <w:p>
+      <w:pPr>
+        <w:pStyle w:val="Nagwek2"/>
+        <w:rPr>
+          <w:rFonts w:ascii="Verdana" w:hAnsi="Verdana"/>
+          <w:lang w:val="en-GB"/>
+        </w:rPr>
+      </w:pPr>
+      <w:bookmarkStart w:id="15" w:name="_Toc35178993"/>
+      <w:r>
+        <w:rPr>
+          <w:rFonts w:ascii="Verdana" w:hAnsi="Verdana"/>
+          <w:lang w:val="en-GB"/>
+        </w:rPr>
+        <w:t>2.7.0</w:t>
+      </w:r>
+      <w:r>
+        <w:rPr>
+          <w:rFonts w:ascii="Verdana" w:hAnsi="Verdana"/>
+          <w:lang w:val="en-GB"/>
+        </w:rPr>
+        <w:t xml:space="preserve"> version</w:t>
+      </w:r>
+      <w:bookmarkEnd w:id="15"/>
+    </w:p>
+    <w:p>
+      <w:pPr>
+        <w:pStyle w:val="Akapitzlist"/>
+        <w:numPr>
+          <w:ilvl w:val="0"/>
+          <w:numId w:val="19"/>
+        </w:numPr>
+        <w:rPr>
+          <w:rFonts w:ascii="Verdana" w:hAnsi="Verdana"/>
+          <w:lang w:val="en-GB"/>
+        </w:rPr>
+      </w:pPr>
+      <w:r>
+        <w:rPr>
+          <w:rFonts w:ascii="Verdana" w:hAnsi="Verdana"/>
+          <w:lang w:val="en-GB"/>
+        </w:rPr>
+        <w:t>Added</w:t>
+      </w:r>
+      <w:r>
+        <w:rPr>
+          <w:rFonts w:ascii="Verdana" w:hAnsi="Verdana"/>
+          <w:lang w:val="en-GB"/>
+        </w:rPr>
+        <w:t xml:space="preserve"> </w:t>
+      </w:r>
       <w:hyperlink w:anchor="_Płatności_automatyczne" w:history="1">
         <w:r>
           <w:rPr>
@@ -5157,7 +5196,7 @@
           <w:lang w:val="en-GB"/>
         </w:rPr>
       </w:pPr>
-      <w:bookmarkStart w:id="17" w:name="_Toc35178994"/>
+      <w:bookmarkStart w:id="16" w:name="_Toc35178994"/>
       <w:r>
         <w:rPr>
           <w:rFonts w:ascii="Verdana" w:hAnsi="Verdana" w:cs="Calibri"/>
@@ -5172,7 +5211,7 @@
         </w:rPr>
         <w:t xml:space="preserve"> version</w:t>
       </w:r>
-      <w:bookmarkEnd w:id="17"/>
+      <w:bookmarkEnd w:id="16"/>
     </w:p>
     <w:p>
       <w:pPr>
@@ -5330,7 +5369,7 @@
           <w:lang w:val="en-GB"/>
         </w:rPr>
       </w:pPr>
-      <w:bookmarkStart w:id="18" w:name="_Toc35178995"/>
+      <w:bookmarkStart w:id="17" w:name="_Toc35178995"/>
       <w:r>
         <w:rPr>
           <w:rFonts w:ascii="Verdana" w:hAnsi="Verdana"/>
@@ -5345,7 +5384,7 @@
         </w:rPr>
         <w:t xml:space="preserve"> version</w:t>
       </w:r>
-      <w:bookmarkEnd w:id="18"/>
+      <w:bookmarkEnd w:id="17"/>
     </w:p>
     <w:p>
       <w:pPr>
@@ -5396,7 +5435,7 @@
           <w:lang w:val="en-GB"/>
         </w:rPr>
       </w:pPr>
-      <w:bookmarkStart w:id="19" w:name="_Toc35178996"/>
+      <w:bookmarkStart w:id="18" w:name="_Toc35178996"/>
       <w:r>
         <w:rPr>
           <w:rFonts w:ascii="Verdana" w:hAnsi="Verdana"/>
@@ -5411,7 +5450,7 @@
         </w:rPr>
         <w:t xml:space="preserve"> version</w:t>
       </w:r>
-      <w:bookmarkEnd w:id="19"/>
+      <w:bookmarkEnd w:id="18"/>
     </w:p>
     <w:p>
       <w:pPr>
@@ -5462,7 +5501,7 @@
           <w:lang w:val="en-GB"/>
         </w:rPr>
       </w:pPr>
-      <w:bookmarkStart w:id="20" w:name="_Toc35178997"/>
+      <w:bookmarkStart w:id="19" w:name="_Toc35178997"/>
       <w:r>
         <w:rPr>
           <w:rFonts w:ascii="Verdana" w:hAnsi="Verdana" w:cs="Calibri"/>
@@ -5470,7 +5509,7 @@
         </w:rPr>
         <w:t>Installation</w:t>
       </w:r>
-      <w:bookmarkEnd w:id="20"/>
+      <w:bookmarkEnd w:id="19"/>
     </w:p>
     <w:p>
       <w:pPr>
@@ -5718,67 +5757,67 @@
           <w:lang w:val="en-GB"/>
         </w:rPr>
       </w:pPr>
-      <w:bookmarkStart w:id="21" w:name="_Instalacja_modułu_z"/>
-      <w:bookmarkStart w:id="22" w:name="_Konfiguracja"/>
-      <w:bookmarkStart w:id="23" w:name="_Aktywacja_modułu"/>
-      <w:bookmarkStart w:id="24" w:name="_Toc35178998"/>
+      <w:bookmarkStart w:id="20" w:name="_Instalacja_modułu_z"/>
+      <w:bookmarkStart w:id="21" w:name="_Konfiguracja"/>
+      <w:bookmarkStart w:id="22" w:name="_Aktywacja_modułu"/>
+      <w:bookmarkStart w:id="23" w:name="_Toc35178998"/>
+      <w:bookmarkEnd w:id="20"/>
       <w:bookmarkEnd w:id="21"/>
       <w:bookmarkEnd w:id="22"/>
+      <w:r>
+        <w:rPr>
+          <w:rFonts w:ascii="Verdana" w:hAnsi="Verdana" w:cs="Calibri"/>
+          <w:lang w:val="en-GB"/>
+        </w:rPr>
+        <w:t>Module activation</w:t>
+      </w:r>
       <w:bookmarkEnd w:id="23"/>
-      <w:r>
-        <w:rPr>
-          <w:rFonts w:ascii="Verdana" w:hAnsi="Verdana" w:cs="Calibri"/>
-          <w:lang w:val="en-GB"/>
-        </w:rPr>
-        <w:t>Module activation</w:t>
+    </w:p>
+    <w:p>
+      <w:pPr>
+        <w:pStyle w:val="Nagwek2"/>
+        <w:rPr>
+          <w:rFonts w:ascii="Verdana" w:hAnsi="Verdana" w:cs="Calibri"/>
+          <w:lang w:val="en-GB"/>
+        </w:rPr>
+      </w:pPr>
+      <w:bookmarkStart w:id="24" w:name="_Toc35178999"/>
+      <w:r>
+        <w:rPr>
+          <w:rFonts w:ascii="Verdana" w:hAnsi="Verdana" w:cs="Calibri"/>
+          <w:lang w:val="en-GB"/>
+        </w:rPr>
+        <w:t>Activation</w:t>
+      </w:r>
+      <w:r>
+        <w:rPr>
+          <w:rFonts w:ascii="Verdana" w:hAnsi="Verdana" w:cs="Calibri"/>
+          <w:lang w:val="en-GB"/>
+        </w:rPr>
+        <w:t xml:space="preserve"> </w:t>
+      </w:r>
+      <w:r>
+        <w:rPr>
+          <w:rFonts w:ascii="Verdana" w:hAnsi="Verdana" w:cs="Calibri"/>
+          <w:lang w:val="en-GB"/>
+        </w:rPr>
+        <w:t>via</w:t>
+      </w:r>
+      <w:r>
+        <w:rPr>
+          <w:rFonts w:ascii="Verdana" w:hAnsi="Verdana" w:cs="Calibri"/>
+          <w:lang w:val="en-GB"/>
+        </w:rPr>
+        <w:t xml:space="preserve"> </w:t>
+      </w:r>
+      <w:r>
+        <w:rPr>
+          <w:rFonts w:ascii="Verdana" w:hAnsi="Verdana" w:cs="Calibri"/>
+          <w:lang w:val="en-GB"/>
+        </w:rPr>
+        <w:t>Administration Panel</w:t>
       </w:r>
       <w:bookmarkEnd w:id="24"/>
-    </w:p>
-    <w:p>
-      <w:pPr>
-        <w:pStyle w:val="Nagwek2"/>
-        <w:rPr>
-          <w:rFonts w:ascii="Verdana" w:hAnsi="Verdana" w:cs="Calibri"/>
-          <w:lang w:val="en-GB"/>
-        </w:rPr>
-      </w:pPr>
-      <w:bookmarkStart w:id="25" w:name="_Toc35178999"/>
-      <w:r>
-        <w:rPr>
-          <w:rFonts w:ascii="Verdana" w:hAnsi="Verdana" w:cs="Calibri"/>
-          <w:lang w:val="en-GB"/>
-        </w:rPr>
-        <w:t>Activation</w:t>
-      </w:r>
-      <w:r>
-        <w:rPr>
-          <w:rFonts w:ascii="Verdana" w:hAnsi="Verdana" w:cs="Calibri"/>
-          <w:lang w:val="en-GB"/>
-        </w:rPr>
-        <w:t xml:space="preserve"> </w:t>
-      </w:r>
-      <w:r>
-        <w:rPr>
-          <w:rFonts w:ascii="Verdana" w:hAnsi="Verdana" w:cs="Calibri"/>
-          <w:lang w:val="en-GB"/>
-        </w:rPr>
-        <w:t>via</w:t>
-      </w:r>
-      <w:r>
-        <w:rPr>
-          <w:rFonts w:ascii="Verdana" w:hAnsi="Verdana" w:cs="Calibri"/>
-          <w:lang w:val="en-GB"/>
-        </w:rPr>
-        <w:t xml:space="preserve"> </w:t>
-      </w:r>
-      <w:r>
-        <w:rPr>
-          <w:rFonts w:ascii="Verdana" w:hAnsi="Verdana" w:cs="Calibri"/>
-          <w:lang w:val="en-GB"/>
-        </w:rPr>
-        <w:t>Administration Panel</w:t>
-      </w:r>
-      <w:bookmarkEnd w:id="25"/>
     </w:p>
     <w:p>
       <w:pPr>
@@ -6812,7 +6851,7 @@
           <w:lang w:val="en-GB"/>
         </w:rPr>
       </w:pPr>
-      <w:bookmarkStart w:id="26" w:name="_Toc35179000"/>
+      <w:bookmarkStart w:id="25" w:name="_Toc35179000"/>
       <w:r>
         <w:rPr>
           <w:rFonts w:ascii="Verdana" w:hAnsi="Verdana" w:cs="Calibri"/>
@@ -6834,7 +6873,7 @@
         </w:rPr>
         <w:t>command line</w:t>
       </w:r>
-      <w:bookmarkEnd w:id="26"/>
+      <w:bookmarkEnd w:id="25"/>
     </w:p>
     <w:p>
       <w:pPr>
@@ -7009,20 +7048,20 @@
         </w:rPr>
         <w:t>.</w:t>
       </w:r>
-      <w:bookmarkStart w:id="27" w:name="_Konfiguracja_1"/>
+      <w:bookmarkStart w:id="26" w:name="_Konfiguracja_1"/>
+      <w:bookmarkEnd w:id="26"/>
+    </w:p>
+    <w:p>
+      <w:pPr>
+        <w:pStyle w:val="Nagwek1"/>
+        <w:rPr>
+          <w:rFonts w:ascii="Verdana" w:hAnsi="Verdana" w:cs="Calibri"/>
+          <w:lang w:val="en-GB"/>
+        </w:rPr>
+      </w:pPr>
+      <w:bookmarkStart w:id="27" w:name="_Konfiguracja_2"/>
+      <w:bookmarkStart w:id="28" w:name="_Toc35179001"/>
       <w:bookmarkEnd w:id="27"/>
-    </w:p>
-    <w:p>
-      <w:pPr>
-        <w:pStyle w:val="Nagwek1"/>
-        <w:rPr>
-          <w:rFonts w:ascii="Verdana" w:hAnsi="Verdana" w:cs="Calibri"/>
-          <w:lang w:val="en-GB"/>
-        </w:rPr>
-      </w:pPr>
-      <w:bookmarkStart w:id="28" w:name="_Konfiguracja_2"/>
-      <w:bookmarkStart w:id="29" w:name="_Toc35179001"/>
-      <w:bookmarkEnd w:id="28"/>
       <w:r>
         <w:rPr>
           <w:rFonts w:ascii="Verdana" w:hAnsi="Verdana" w:cs="Calibri"/>
@@ -7031,212 +7070,212 @@
         <w:lastRenderedPageBreak/>
         <w:t>Configuration</w:t>
       </w:r>
+      <w:bookmarkEnd w:id="28"/>
+    </w:p>
+    <w:p>
+      <w:pPr>
+        <w:rPr>
+          <w:rFonts w:ascii="Verdana" w:hAnsi="Verdana" w:cs="Calibri"/>
+          <w:lang w:val="en-GB"/>
+        </w:rPr>
+      </w:pPr>
+      <w:r>
+        <w:rPr>
+          <w:rFonts w:ascii="Verdana" w:hAnsi="Verdana" w:cs="Calibri"/>
+          <w:lang w:val="en-GB"/>
+        </w:rPr>
+        <w:t>It is available after logging into administration panel</w:t>
+      </w:r>
+      <w:r>
+        <w:rPr>
+          <w:rFonts w:ascii="Verdana" w:hAnsi="Verdana" w:cs="Calibri"/>
+          <w:lang w:val="en-GB"/>
+        </w:rPr>
+        <w:t>. Choose</w:t>
+      </w:r>
+      <w:r>
+        <w:rPr>
+          <w:rFonts w:ascii="Verdana" w:hAnsi="Verdana" w:cs="Calibri"/>
+          <w:lang w:val="en-GB"/>
+        </w:rPr>
+        <w:t xml:space="preserve"> </w:t>
+      </w:r>
+      <w:r>
+        <w:rPr>
+          <w:rFonts w:ascii="Verdana" w:hAnsi="Verdana" w:cs="Calibri"/>
+          <w:b/>
+          <w:lang w:val="en-GB"/>
+        </w:rPr>
+        <w:t>Stores</w:t>
+      </w:r>
+      <w:r>
+        <w:rPr>
+          <w:rFonts w:ascii="Verdana" w:hAnsi="Verdana" w:cs="Calibri"/>
+          <w:lang w:val="en-GB"/>
+        </w:rPr>
+        <w:t xml:space="preserve"> -&gt;</w:t>
+      </w:r>
+      <w:r>
+        <w:rPr>
+          <w:rFonts w:ascii="Verdana" w:hAnsi="Verdana" w:cs="Calibri"/>
+          <w:lang w:val="en-GB"/>
+        </w:rPr>
+        <w:t xml:space="preserve"> </w:t>
+      </w:r>
+      <w:r>
+        <w:rPr>
+          <w:rFonts w:ascii="Verdana" w:hAnsi="Verdana" w:cs="Calibri"/>
+          <w:b/>
+          <w:lang w:val="en-GB"/>
+        </w:rPr>
+        <w:t>Configuration</w:t>
+      </w:r>
+      <w:r>
+        <w:rPr>
+          <w:rFonts w:ascii="Verdana" w:hAnsi="Verdana" w:cs="Calibri"/>
+          <w:b/>
+          <w:lang w:val="en-GB"/>
+        </w:rPr>
+        <w:t xml:space="preserve"> </w:t>
+      </w:r>
+      <w:r>
+        <w:rPr>
+          <w:rFonts w:ascii="Verdana" w:hAnsi="Verdana" w:cs="Calibri"/>
+          <w:bCs/>
+          <w:lang w:val="en-GB"/>
+        </w:rPr>
+        <w:t>in the menu</w:t>
+      </w:r>
+      <w:r>
+        <w:rPr>
+          <w:rFonts w:ascii="Verdana" w:hAnsi="Verdana" w:cs="Calibri"/>
+          <w:lang w:val="en-GB"/>
+        </w:rPr>
+        <w:t xml:space="preserve">, </w:t>
+      </w:r>
+      <w:r>
+        <w:rPr>
+          <w:rFonts w:ascii="Verdana" w:hAnsi="Verdana" w:cs="Calibri"/>
+          <w:lang w:val="en-GB"/>
+        </w:rPr>
+        <w:t xml:space="preserve">in next menu choose </w:t>
+      </w:r>
+      <w:r>
+        <w:rPr>
+          <w:rFonts w:ascii="Verdana" w:hAnsi="Verdana" w:cs="Calibri"/>
+          <w:b/>
+          <w:lang w:val="en-GB"/>
+        </w:rPr>
+        <w:t>Sales</w:t>
+      </w:r>
+      <w:r>
+        <w:rPr>
+          <w:rFonts w:ascii="Verdana" w:hAnsi="Verdana" w:cs="Calibri"/>
+          <w:b/>
+          <w:lang w:val="en-GB"/>
+        </w:rPr>
+        <w:t xml:space="preserve"> </w:t>
+      </w:r>
+      <w:r>
+        <w:rPr>
+          <w:rFonts w:ascii="Verdana" w:hAnsi="Verdana" w:cs="Calibri"/>
+          <w:lang w:val="en-GB"/>
+        </w:rPr>
+        <w:t xml:space="preserve">-&gt; </w:t>
+      </w:r>
+      <w:r>
+        <w:rPr>
+          <w:rFonts w:ascii="Verdana" w:hAnsi="Verdana" w:cs="Calibri"/>
+          <w:b/>
+          <w:lang w:val="en-GB"/>
+        </w:rPr>
+        <w:t>Payment Methods</w:t>
+      </w:r>
+      <w:r>
+        <w:rPr>
+          <w:rFonts w:ascii="Verdana" w:hAnsi="Verdana" w:cs="Calibri"/>
+          <w:lang w:val="en-GB"/>
+        </w:rPr>
+        <w:t>, then</w:t>
+      </w:r>
+      <w:r>
+        <w:rPr>
+          <w:rFonts w:ascii="Verdana" w:hAnsi="Verdana" w:cs="Calibri"/>
+          <w:lang w:val="en-GB"/>
+        </w:rPr>
+        <w:t xml:space="preserve"> </w:t>
+      </w:r>
+      <w:r>
+        <w:rPr>
+          <w:rFonts w:ascii="Verdana" w:hAnsi="Verdana" w:cs="Calibri"/>
+          <w:lang w:val="en-GB"/>
+        </w:rPr>
+        <w:t xml:space="preserve">expand on </w:t>
+      </w:r>
+      <w:r>
+        <w:rPr>
+          <w:rFonts w:ascii="Verdana" w:hAnsi="Verdana" w:cs="Calibri"/>
+          <w:b/>
+          <w:lang w:val="en-GB"/>
+        </w:rPr>
+        <w:t>OTHER PAYMENT METHODS</w:t>
+      </w:r>
+      <w:r>
+        <w:rPr>
+          <w:rFonts w:ascii="Verdana" w:hAnsi="Verdana" w:cs="Calibri"/>
+          <w:lang w:val="en-GB"/>
+        </w:rPr>
+        <w:t xml:space="preserve"> </w:t>
+      </w:r>
+      <w:r>
+        <w:rPr>
+          <w:rFonts w:ascii="Verdana" w:hAnsi="Verdana" w:cs="Calibri"/>
+          <w:lang w:val="en-GB"/>
+        </w:rPr>
+        <w:t>and</w:t>
+      </w:r>
+      <w:r>
+        <w:rPr>
+          <w:rFonts w:ascii="Verdana" w:hAnsi="Verdana" w:cs="Calibri"/>
+          <w:lang w:val="en-GB"/>
+        </w:rPr>
+        <w:t xml:space="preserve"> </w:t>
+      </w:r>
+      <w:r>
+        <w:rPr>
+          <w:rFonts w:ascii="Verdana" w:hAnsi="Verdana" w:cs="Calibri"/>
+          <w:b/>
+          <w:lang w:val="en-GB"/>
+        </w:rPr>
+        <w:t>Online Payment BM</w:t>
+      </w:r>
+      <w:r>
+        <w:rPr>
+          <w:rFonts w:ascii="Verdana" w:hAnsi="Verdana" w:cs="Calibri"/>
+          <w:lang w:val="en-GB"/>
+        </w:rPr>
+        <w:t xml:space="preserve">. </w:t>
+      </w:r>
+    </w:p>
+    <w:p>
+      <w:pPr>
+        <w:pStyle w:val="Nagwek2"/>
+        <w:rPr>
+          <w:rFonts w:ascii="Verdana" w:hAnsi="Verdana" w:cs="Calibri"/>
+          <w:lang w:val="en-GB"/>
+        </w:rPr>
+      </w:pPr>
+      <w:bookmarkStart w:id="29" w:name="_Podstawowa_konfiguracja_modułu"/>
+      <w:bookmarkStart w:id="30" w:name="_Toc35179002"/>
       <w:bookmarkEnd w:id="29"/>
-    </w:p>
-    <w:p>
-      <w:pPr>
-        <w:rPr>
-          <w:rFonts w:ascii="Verdana" w:hAnsi="Verdana" w:cs="Calibri"/>
-          <w:lang w:val="en-GB"/>
-        </w:rPr>
-      </w:pPr>
-      <w:r>
-        <w:rPr>
-          <w:rFonts w:ascii="Verdana" w:hAnsi="Verdana" w:cs="Calibri"/>
-          <w:lang w:val="en-GB"/>
-        </w:rPr>
-        <w:t>It is available after logging into administration panel</w:t>
-      </w:r>
-      <w:r>
-        <w:rPr>
-          <w:rFonts w:ascii="Verdana" w:hAnsi="Verdana" w:cs="Calibri"/>
-          <w:lang w:val="en-GB"/>
-        </w:rPr>
-        <w:t>. Choose</w:t>
-      </w:r>
-      <w:r>
-        <w:rPr>
-          <w:rFonts w:ascii="Verdana" w:hAnsi="Verdana" w:cs="Calibri"/>
-          <w:lang w:val="en-GB"/>
-        </w:rPr>
-        <w:t xml:space="preserve"> </w:t>
-      </w:r>
-      <w:r>
-        <w:rPr>
-          <w:rFonts w:ascii="Verdana" w:hAnsi="Verdana" w:cs="Calibri"/>
-          <w:b/>
-          <w:lang w:val="en-GB"/>
-        </w:rPr>
-        <w:t>Stores</w:t>
-      </w:r>
-      <w:r>
-        <w:rPr>
-          <w:rFonts w:ascii="Verdana" w:hAnsi="Verdana" w:cs="Calibri"/>
-          <w:lang w:val="en-GB"/>
-        </w:rPr>
-        <w:t xml:space="preserve"> -&gt;</w:t>
-      </w:r>
-      <w:r>
-        <w:rPr>
-          <w:rFonts w:ascii="Verdana" w:hAnsi="Verdana" w:cs="Calibri"/>
-          <w:lang w:val="en-GB"/>
-        </w:rPr>
-        <w:t xml:space="preserve"> </w:t>
-      </w:r>
-      <w:r>
-        <w:rPr>
-          <w:rFonts w:ascii="Verdana" w:hAnsi="Verdana" w:cs="Calibri"/>
-          <w:b/>
-          <w:lang w:val="en-GB"/>
-        </w:rPr>
-        <w:t>Configuration</w:t>
-      </w:r>
-      <w:r>
-        <w:rPr>
-          <w:rFonts w:ascii="Verdana" w:hAnsi="Verdana" w:cs="Calibri"/>
-          <w:b/>
-          <w:lang w:val="en-GB"/>
-        </w:rPr>
-        <w:t xml:space="preserve"> </w:t>
-      </w:r>
-      <w:r>
-        <w:rPr>
-          <w:rFonts w:ascii="Verdana" w:hAnsi="Verdana" w:cs="Calibri"/>
-          <w:bCs/>
-          <w:lang w:val="en-GB"/>
-        </w:rPr>
-        <w:t>in the menu</w:t>
-      </w:r>
-      <w:r>
-        <w:rPr>
-          <w:rFonts w:ascii="Verdana" w:hAnsi="Verdana" w:cs="Calibri"/>
-          <w:lang w:val="en-GB"/>
-        </w:rPr>
-        <w:t xml:space="preserve">, </w:t>
-      </w:r>
-      <w:r>
-        <w:rPr>
-          <w:rFonts w:ascii="Verdana" w:hAnsi="Verdana" w:cs="Calibri"/>
-          <w:lang w:val="en-GB"/>
-        </w:rPr>
-        <w:t xml:space="preserve">in next menu choose </w:t>
-      </w:r>
-      <w:r>
-        <w:rPr>
-          <w:rFonts w:ascii="Verdana" w:hAnsi="Verdana" w:cs="Calibri"/>
-          <w:b/>
-          <w:lang w:val="en-GB"/>
-        </w:rPr>
-        <w:t>Sales</w:t>
-      </w:r>
-      <w:r>
-        <w:rPr>
-          <w:rFonts w:ascii="Verdana" w:hAnsi="Verdana" w:cs="Calibri"/>
-          <w:b/>
-          <w:lang w:val="en-GB"/>
-        </w:rPr>
-        <w:t xml:space="preserve"> </w:t>
-      </w:r>
-      <w:r>
-        <w:rPr>
-          <w:rFonts w:ascii="Verdana" w:hAnsi="Verdana" w:cs="Calibri"/>
-          <w:lang w:val="en-GB"/>
-        </w:rPr>
-        <w:t xml:space="preserve">-&gt; </w:t>
-      </w:r>
-      <w:r>
-        <w:rPr>
-          <w:rFonts w:ascii="Verdana" w:hAnsi="Verdana" w:cs="Calibri"/>
-          <w:b/>
-          <w:lang w:val="en-GB"/>
-        </w:rPr>
-        <w:t>Payment Methods</w:t>
-      </w:r>
-      <w:r>
-        <w:rPr>
-          <w:rFonts w:ascii="Verdana" w:hAnsi="Verdana" w:cs="Calibri"/>
-          <w:lang w:val="en-GB"/>
-        </w:rPr>
-        <w:t>, then</w:t>
-      </w:r>
-      <w:r>
-        <w:rPr>
-          <w:rFonts w:ascii="Verdana" w:hAnsi="Verdana" w:cs="Calibri"/>
-          <w:lang w:val="en-GB"/>
-        </w:rPr>
-        <w:t xml:space="preserve"> </w:t>
-      </w:r>
-      <w:r>
-        <w:rPr>
-          <w:rFonts w:ascii="Verdana" w:hAnsi="Verdana" w:cs="Calibri"/>
-          <w:lang w:val="en-GB"/>
-        </w:rPr>
-        <w:t xml:space="preserve">expand on </w:t>
-      </w:r>
-      <w:r>
-        <w:rPr>
-          <w:rFonts w:ascii="Verdana" w:hAnsi="Verdana" w:cs="Calibri"/>
-          <w:b/>
-          <w:lang w:val="en-GB"/>
-        </w:rPr>
-        <w:t>OTHER PAYMENT METHODS</w:t>
-      </w:r>
-      <w:r>
-        <w:rPr>
-          <w:rFonts w:ascii="Verdana" w:hAnsi="Verdana" w:cs="Calibri"/>
-          <w:lang w:val="en-GB"/>
-        </w:rPr>
-        <w:t xml:space="preserve"> </w:t>
-      </w:r>
-      <w:r>
-        <w:rPr>
-          <w:rFonts w:ascii="Verdana" w:hAnsi="Verdana" w:cs="Calibri"/>
-          <w:lang w:val="en-GB"/>
-        </w:rPr>
-        <w:t>and</w:t>
-      </w:r>
-      <w:r>
-        <w:rPr>
-          <w:rFonts w:ascii="Verdana" w:hAnsi="Verdana" w:cs="Calibri"/>
-          <w:lang w:val="en-GB"/>
-        </w:rPr>
-        <w:t xml:space="preserve"> </w:t>
-      </w:r>
-      <w:r>
-        <w:rPr>
-          <w:rFonts w:ascii="Verdana" w:hAnsi="Verdana" w:cs="Calibri"/>
-          <w:b/>
-          <w:lang w:val="en-GB"/>
-        </w:rPr>
-        <w:t>Online Payment BM</w:t>
-      </w:r>
-      <w:r>
-        <w:rPr>
-          <w:rFonts w:ascii="Verdana" w:hAnsi="Verdana" w:cs="Calibri"/>
-          <w:lang w:val="en-GB"/>
-        </w:rPr>
-        <w:t xml:space="preserve">. </w:t>
-      </w:r>
-    </w:p>
-    <w:p>
-      <w:pPr>
-        <w:pStyle w:val="Nagwek2"/>
-        <w:rPr>
-          <w:rFonts w:ascii="Verdana" w:hAnsi="Verdana" w:cs="Calibri"/>
-          <w:lang w:val="en-GB"/>
-        </w:rPr>
-      </w:pPr>
-      <w:bookmarkStart w:id="30" w:name="_Podstawowa_konfiguracja_modułu"/>
-      <w:bookmarkStart w:id="31" w:name="_Toc35179002"/>
+      <w:r>
+        <w:rPr>
+          <w:rFonts w:ascii="Verdana" w:hAnsi="Verdana" w:cs="Calibri"/>
+          <w:lang w:val="en-GB"/>
+        </w:rPr>
+        <w:t>Basic module configuration</w:t>
+      </w:r>
       <w:bookmarkEnd w:id="30"/>
-      <w:r>
-        <w:rPr>
-          <w:rFonts w:ascii="Verdana" w:hAnsi="Verdana" w:cs="Calibri"/>
-          <w:lang w:val="en-GB"/>
-        </w:rPr>
-        <w:t>Basic module configuration</w:t>
-      </w:r>
-      <w:bookmarkEnd w:id="31"/>
     </w:p>
     <w:p>
       <w:pPr>
@@ -7649,7 +7688,7 @@
           <w:lang w:val="en-GB"/>
         </w:rPr>
       </w:pPr>
-      <w:bookmarkStart w:id="32" w:name="_Toc35179003"/>
+      <w:bookmarkStart w:id="31" w:name="_Toc35179003"/>
       <w:r>
         <w:rPr>
           <w:rFonts w:ascii="Verdana" w:hAnsi="Verdana" w:cs="Calibri"/>
@@ -7657,116 +7696,116 @@
         </w:rPr>
         <w:t>Payment gateways</w:t>
       </w:r>
+      <w:bookmarkEnd w:id="31"/>
+    </w:p>
+    <w:p>
+      <w:pPr>
+        <w:rPr>
+          <w:rFonts w:ascii="Verdana" w:hAnsi="Verdana" w:cs="Calibri"/>
+          <w:lang w:val="en-GB"/>
+        </w:rPr>
+      </w:pPr>
+      <w:r>
+        <w:rPr>
+          <w:rFonts w:ascii="Verdana" w:hAnsi="Verdana" w:cs="Calibri"/>
+          <w:lang w:val="en-GB"/>
+        </w:rPr>
+        <w:t xml:space="preserve">Payment gateways are available after logging into administration. Choose </w:t>
+      </w:r>
+      <w:r>
+        <w:rPr>
+          <w:rFonts w:ascii="Verdana" w:hAnsi="Verdana" w:cs="Calibri"/>
+          <w:b/>
+          <w:lang w:val="en-GB"/>
+        </w:rPr>
+        <w:t>BluePayment</w:t>
+      </w:r>
+      <w:r>
+        <w:rPr>
+          <w:rFonts w:ascii="Verdana" w:hAnsi="Verdana" w:cs="Calibri"/>
+          <w:lang w:val="en-GB"/>
+        </w:rPr>
+        <w:t xml:space="preserve"> -&gt; </w:t>
+      </w:r>
+      <w:r>
+        <w:rPr>
+          <w:rFonts w:ascii="Verdana" w:hAnsi="Verdana" w:cs="Calibri"/>
+          <w:b/>
+          <w:lang w:val="en-GB"/>
+        </w:rPr>
+        <w:t>Gat</w:t>
+      </w:r>
+      <w:r>
+        <w:rPr>
+          <w:rFonts w:ascii="Verdana" w:hAnsi="Verdana" w:cs="Calibri"/>
+          <w:b/>
+          <w:lang w:val="en-GB"/>
+        </w:rPr>
+        <w:t>e</w:t>
+      </w:r>
+      <w:r>
+        <w:rPr>
+          <w:rFonts w:ascii="Verdana" w:hAnsi="Verdana" w:cs="Calibri"/>
+          <w:b/>
+          <w:lang w:val="en-GB"/>
+        </w:rPr>
+        <w:t>ways</w:t>
+      </w:r>
+      <w:r>
+        <w:rPr>
+          <w:rFonts w:ascii="Verdana" w:hAnsi="Verdana" w:cs="Calibri"/>
+          <w:b/>
+          <w:lang w:val="en-GB"/>
+        </w:rPr>
+        <w:t xml:space="preserve"> </w:t>
+      </w:r>
+      <w:r>
+        <w:rPr>
+          <w:rFonts w:ascii="Verdana" w:hAnsi="Verdana" w:cs="Calibri"/>
+          <w:bCs/>
+          <w:lang w:val="en-GB"/>
+        </w:rPr>
+        <w:t>from menu on the left</w:t>
+      </w:r>
+      <w:r>
+        <w:rPr>
+          <w:rFonts w:ascii="Verdana" w:hAnsi="Verdana" w:cs="Calibri"/>
+          <w:lang w:val="en-GB"/>
+        </w:rPr>
+        <w:t>.</w:t>
+      </w:r>
+    </w:p>
+    <w:p>
+      <w:pPr>
+        <w:pStyle w:val="Nagwek3"/>
+        <w:rPr>
+          <w:rFonts w:ascii="Verdana" w:hAnsi="Verdana" w:cs="Calibri"/>
+          <w:lang w:val="en-GB"/>
+        </w:rPr>
+      </w:pPr>
+      <w:bookmarkStart w:id="32" w:name="_Toc35179004"/>
+      <w:r>
+        <w:rPr>
+          <w:rFonts w:ascii="Verdana" w:hAnsi="Verdana" w:cs="Calibri"/>
+          <w:lang w:val="en-GB"/>
+        </w:rPr>
+        <w:t>Refreshing</w:t>
+      </w:r>
+      <w:r>
+        <w:rPr>
+          <w:rFonts w:ascii="Verdana" w:hAnsi="Verdana" w:cs="Calibri"/>
+          <w:lang w:val="en-GB"/>
+        </w:rPr>
+        <w:t xml:space="preserve"> </w:t>
+      </w:r>
+      <w:r>
+        <w:rPr>
+          <w:rFonts w:ascii="Verdana" w:hAnsi="Verdana" w:cs="Calibri"/>
+          <w:lang w:val="en-GB"/>
+        </w:rPr>
+        <w:t>list of payment gateways</w:t>
+      </w:r>
       <w:bookmarkEnd w:id="32"/>
-    </w:p>
-    <w:p>
-      <w:pPr>
-        <w:rPr>
-          <w:rFonts w:ascii="Verdana" w:hAnsi="Verdana" w:cs="Calibri"/>
-          <w:lang w:val="en-GB"/>
-        </w:rPr>
-      </w:pPr>
-      <w:r>
-        <w:rPr>
-          <w:rFonts w:ascii="Verdana" w:hAnsi="Verdana" w:cs="Calibri"/>
-          <w:lang w:val="en-GB"/>
-        </w:rPr>
-        <w:t xml:space="preserve">Payment gateways are available after logging into administration. Choose </w:t>
-      </w:r>
-      <w:r>
-        <w:rPr>
-          <w:rFonts w:ascii="Verdana" w:hAnsi="Verdana" w:cs="Calibri"/>
-          <w:b/>
-          <w:lang w:val="en-GB"/>
-        </w:rPr>
-        <w:t>BluePayment</w:t>
-      </w:r>
-      <w:r>
-        <w:rPr>
-          <w:rFonts w:ascii="Verdana" w:hAnsi="Verdana" w:cs="Calibri"/>
-          <w:lang w:val="en-GB"/>
-        </w:rPr>
-        <w:t xml:space="preserve"> -&gt; </w:t>
-      </w:r>
-      <w:r>
-        <w:rPr>
-          <w:rFonts w:ascii="Verdana" w:hAnsi="Verdana" w:cs="Calibri"/>
-          <w:b/>
-          <w:lang w:val="en-GB"/>
-        </w:rPr>
-        <w:t>Gat</w:t>
-      </w:r>
-      <w:r>
-        <w:rPr>
-          <w:rFonts w:ascii="Verdana" w:hAnsi="Verdana" w:cs="Calibri"/>
-          <w:b/>
-          <w:lang w:val="en-GB"/>
-        </w:rPr>
-        <w:t>e</w:t>
-      </w:r>
-      <w:r>
-        <w:rPr>
-          <w:rFonts w:ascii="Verdana" w:hAnsi="Verdana" w:cs="Calibri"/>
-          <w:b/>
-          <w:lang w:val="en-GB"/>
-        </w:rPr>
-        <w:t>ways</w:t>
-      </w:r>
-      <w:r>
-        <w:rPr>
-          <w:rFonts w:ascii="Verdana" w:hAnsi="Verdana" w:cs="Calibri"/>
-          <w:b/>
-          <w:lang w:val="en-GB"/>
-        </w:rPr>
-        <w:t xml:space="preserve"> </w:t>
-      </w:r>
-      <w:r>
-        <w:rPr>
-          <w:rFonts w:ascii="Verdana" w:hAnsi="Verdana" w:cs="Calibri"/>
-          <w:bCs/>
-          <w:lang w:val="en-GB"/>
-        </w:rPr>
-        <w:t>from menu on the left</w:t>
-      </w:r>
-      <w:r>
-        <w:rPr>
-          <w:rFonts w:ascii="Verdana" w:hAnsi="Verdana" w:cs="Calibri"/>
-          <w:lang w:val="en-GB"/>
-        </w:rPr>
-        <w:t>.</w:t>
-      </w:r>
-    </w:p>
-    <w:p>
-      <w:pPr>
-        <w:pStyle w:val="Nagwek3"/>
-        <w:rPr>
-          <w:rFonts w:ascii="Verdana" w:hAnsi="Verdana" w:cs="Calibri"/>
-          <w:lang w:val="en-GB"/>
-        </w:rPr>
-      </w:pPr>
-      <w:bookmarkStart w:id="33" w:name="_Toc35179004"/>
-      <w:r>
-        <w:rPr>
-          <w:rFonts w:ascii="Verdana" w:hAnsi="Verdana" w:cs="Calibri"/>
-          <w:lang w:val="en-GB"/>
-        </w:rPr>
-        <w:t>Refreshing</w:t>
-      </w:r>
-      <w:r>
-        <w:rPr>
-          <w:rFonts w:ascii="Verdana" w:hAnsi="Verdana" w:cs="Calibri"/>
-          <w:lang w:val="en-GB"/>
-        </w:rPr>
-        <w:t xml:space="preserve"> </w:t>
-      </w:r>
-      <w:r>
-        <w:rPr>
-          <w:rFonts w:ascii="Verdana" w:hAnsi="Verdana" w:cs="Calibri"/>
-          <w:lang w:val="en-GB"/>
-        </w:rPr>
-        <w:t>list of payment gateways</w:t>
-      </w:r>
-      <w:bookmarkEnd w:id="33"/>
     </w:p>
     <w:p>
       <w:pPr>
@@ -7878,7 +7917,7 @@
           <w:lang w:val="en-GB"/>
         </w:rPr>
       </w:pPr>
-      <w:bookmarkStart w:id="34" w:name="_Toc35179005"/>
+      <w:bookmarkStart w:id="33" w:name="_Toc35179005"/>
       <w:r>
         <w:rPr>
           <w:rFonts w:ascii="Verdana" w:hAnsi="Verdana" w:cs="Calibri"/>
@@ -7886,7 +7925,7 @@
         </w:rPr>
         <w:t>Payment gateways editing</w:t>
       </w:r>
-      <w:bookmarkEnd w:id="34"/>
+      <w:bookmarkEnd w:id="33"/>
       <w:r>
         <w:rPr>
           <w:rFonts w:ascii="Verdana" w:hAnsi="Verdana" w:cs="Calibri"/>
@@ -8727,8 +8766,8 @@
           <w:lang w:val="en-GB"/>
         </w:rPr>
       </w:pPr>
-      <w:bookmarkStart w:id="35" w:name="OLE_LINK1"/>
-      <w:bookmarkStart w:id="36" w:name="OLE_LINK2"/>
+      <w:bookmarkStart w:id="34" w:name="OLE_LINK1"/>
+      <w:bookmarkStart w:id="35" w:name="OLE_LINK2"/>
       <w:r>
         <w:rPr>
           <w:rFonts w:ascii="Verdana" w:hAnsi="Verdana" w:cs="Calibri"/>
@@ -8737,8 +8776,8 @@
         </w:rPr>
         <w:t>Is separated method</w:t>
       </w:r>
+      <w:bookmarkEnd w:id="34"/>
       <w:bookmarkEnd w:id="35"/>
-      <w:bookmarkEnd w:id="36"/>
       <w:r>
         <w:rPr>
           <w:rFonts w:ascii="Verdana" w:hAnsi="Verdana" w:cs="Calibri"/>
@@ -9260,9 +9299,9 @@
           <w:lang w:val="en-GB"/>
         </w:rPr>
       </w:pPr>
-      <w:bookmarkStart w:id="37" w:name="_Odświeżenie_pamięci_podręcznej"/>
-      <w:bookmarkStart w:id="38" w:name="_Toc35179006"/>
-      <w:bookmarkEnd w:id="37"/>
+      <w:bookmarkStart w:id="36" w:name="_Odświeżenie_pamięci_podręcznej"/>
+      <w:bookmarkStart w:id="37" w:name="_Toc35179006"/>
+      <w:bookmarkEnd w:id="36"/>
       <w:r>
         <w:rPr>
           <w:rFonts w:ascii="Verdana" w:hAnsi="Verdana"/>
@@ -9278,7 +9317,7 @@
         </w:rPr>
         <w:t xml:space="preserve"> cache</w:t>
       </w:r>
-      <w:bookmarkEnd w:id="38"/>
+      <w:bookmarkEnd w:id="37"/>
     </w:p>
     <w:p>
       <w:pPr>
@@ -9604,7 +9643,7 @@
           <w:lang w:val="en-GB"/>
         </w:rPr>
       </w:pPr>
-      <w:bookmarkStart w:id="39" w:name="_Toc35179007"/>
+      <w:bookmarkStart w:id="38" w:name="_Toc35179007"/>
       <w:r>
         <w:rPr>
           <w:rFonts w:ascii="Verdana" w:hAnsi="Verdana" w:cs="Calibri"/>
@@ -9612,7 +9651,7 @@
         </w:rPr>
         <w:t>Refunds</w:t>
       </w:r>
-      <w:bookmarkEnd w:id="39"/>
+      <w:bookmarkEnd w:id="38"/>
     </w:p>
     <w:p>
       <w:pPr>
@@ -10165,7 +10204,7 @@
           <w:lang w:val="en-GB"/>
         </w:rPr>
       </w:pPr>
-      <w:bookmarkStart w:id="40" w:name="_Toc35179008"/>
+      <w:bookmarkStart w:id="39" w:name="_Toc35179008"/>
       <w:r>
         <w:rPr>
           <w:rFonts w:ascii="Verdana" w:hAnsi="Verdana" w:cs="Calibri"/>
@@ -10181,7 +10220,7 @@
         </w:rPr>
         <w:t xml:space="preserve"> iframe</w:t>
       </w:r>
-      <w:bookmarkEnd w:id="40"/>
+      <w:bookmarkEnd w:id="39"/>
     </w:p>
     <w:p>
       <w:pPr>
@@ -10349,7 +10388,7 @@
           <w:lang w:val="en-GB"/>
         </w:rPr>
       </w:pPr>
-      <w:bookmarkStart w:id="41" w:name="_Toc35179009"/>
+      <w:bookmarkStart w:id="40" w:name="_Toc35179009"/>
       <w:r>
         <w:rPr>
           <w:rFonts w:ascii="Verdana" w:hAnsi="Verdana" w:cs="Calibri"/>
@@ -10357,7 +10396,7 @@
         </w:rPr>
         <w:t>Activation</w:t>
       </w:r>
-      <w:bookmarkEnd w:id="41"/>
+      <w:bookmarkEnd w:id="40"/>
     </w:p>
     <w:p>
       <w:pPr>
@@ -10503,8 +10542,8 @@
           <w:lang w:val="en-GB"/>
         </w:rPr>
       </w:pPr>
-      <w:bookmarkStart w:id="42" w:name="OLE_LINK3"/>
-      <w:bookmarkStart w:id="43" w:name="OLE_LINK4"/>
+      <w:bookmarkStart w:id="41" w:name="OLE_LINK3"/>
+      <w:bookmarkStart w:id="42" w:name="OLE_LINK4"/>
       <w:r>
         <w:rPr>
           <w:rFonts w:ascii="Verdana" w:hAnsi="Verdana" w:cs="Calibri"/>
@@ -10615,10 +10654,10 @@
           <w:lang w:val="en-GB"/>
         </w:rPr>
       </w:pPr>
-      <w:bookmarkStart w:id="44" w:name="OLE_LINK5"/>
-      <w:bookmarkStart w:id="45" w:name="OLE_LINK6"/>
+      <w:bookmarkStart w:id="43" w:name="OLE_LINK5"/>
+      <w:bookmarkStart w:id="44" w:name="OLE_LINK6"/>
+      <w:bookmarkEnd w:id="41"/>
       <w:bookmarkEnd w:id="42"/>
-      <w:bookmarkEnd w:id="43"/>
       <w:r>
         <w:rPr>
           <w:rFonts w:ascii="Verdana" w:hAnsi="Verdana" w:cs="Calibri"/>
@@ -10703,8 +10742,8 @@
         <w:t>.</w:t>
       </w:r>
     </w:p>
+    <w:bookmarkEnd w:id="43"/>
     <w:bookmarkEnd w:id="44"/>
-    <w:bookmarkEnd w:id="45"/>
     <w:p>
       <w:pPr>
         <w:rPr>
@@ -10731,7 +10770,7 @@
           <w:lang w:val="en-GB"/>
         </w:rPr>
       </w:pPr>
-      <w:bookmarkStart w:id="46" w:name="_Toc35179010"/>
+      <w:bookmarkStart w:id="45" w:name="_Toc35179010"/>
       <w:r>
         <w:rPr>
           <w:rFonts w:ascii="Verdana" w:hAnsi="Verdana" w:cs="Calibri"/>
@@ -10740,7 +10779,7 @@
         <w:lastRenderedPageBreak/>
         <w:t>BLIK 0</w:t>
       </w:r>
-      <w:bookmarkEnd w:id="46"/>
+      <w:bookmarkEnd w:id="45"/>
     </w:p>
     <w:p>
       <w:pPr>
@@ -10936,7 +10975,7 @@
           <w:lang w:val="en-GB"/>
         </w:rPr>
       </w:pPr>
-      <w:bookmarkStart w:id="47" w:name="_Toc35179011"/>
+      <w:bookmarkStart w:id="46" w:name="_Toc35179011"/>
       <w:r>
         <w:rPr>
           <w:rFonts w:ascii="Verdana" w:hAnsi="Verdana"/>
@@ -10944,7 +10983,7 @@
         </w:rPr>
         <w:t>Activation</w:t>
       </w:r>
-      <w:bookmarkEnd w:id="47"/>
+      <w:bookmarkEnd w:id="46"/>
     </w:p>
     <w:p>
       <w:pPr>
@@ -11193,9 +11232,9 @@
           <w:lang w:val="en-GB"/>
         </w:rPr>
       </w:pPr>
-      <w:bookmarkStart w:id="48" w:name="_Google_Pay"/>
-      <w:bookmarkStart w:id="49" w:name="_Toc35179012"/>
-      <w:bookmarkEnd w:id="48"/>
+      <w:bookmarkStart w:id="47" w:name="_Google_Pay"/>
+      <w:bookmarkStart w:id="48" w:name="_Toc35179012"/>
+      <w:bookmarkEnd w:id="47"/>
       <w:r>
         <w:rPr>
           <w:rFonts w:ascii="Verdana" w:hAnsi="Verdana" w:cs="Calibri"/>
@@ -11204,7 +11243,7 @@
         <w:lastRenderedPageBreak/>
         <w:t>Google Pay</w:t>
       </w:r>
-      <w:bookmarkEnd w:id="49"/>
+      <w:bookmarkEnd w:id="48"/>
     </w:p>
     <w:p>
       <w:pPr>
@@ -11364,7 +11403,7 @@
           <w:lang w:val="en-GB"/>
         </w:rPr>
       </w:pPr>
-      <w:bookmarkStart w:id="50" w:name="_Toc35179013"/>
+      <w:bookmarkStart w:id="49" w:name="_Toc35179013"/>
       <w:r>
         <w:rPr>
           <w:rFonts w:ascii="Verdana" w:hAnsi="Verdana"/>
@@ -11372,56 +11411,56 @@
         </w:rPr>
         <w:t>Activation</w:t>
       </w:r>
+      <w:bookmarkEnd w:id="49"/>
+    </w:p>
+    <w:p>
+      <w:pPr>
+        <w:rPr>
+          <w:rFonts w:ascii="Verdana" w:hAnsi="Verdana"/>
+          <w:lang w:val="en-GB"/>
+        </w:rPr>
+      </w:pPr>
+      <w:r>
+        <w:rPr>
+          <w:rFonts w:ascii="Verdana" w:hAnsi="Verdana"/>
+          <w:lang w:val="en-GB"/>
+        </w:rPr>
+        <w:t>Google Pay is activated by default.</w:t>
+      </w:r>
+    </w:p>
+    <w:p>
+      <w:pPr>
+        <w:rPr>
+          <w:rFonts w:ascii="Verdana" w:hAnsi="Verdana" w:cs="Calibri"/>
+          <w:lang w:val="en-GB"/>
+        </w:rPr>
+      </w:pPr>
+      <w:r>
+        <w:rPr>
+          <w:rFonts w:ascii="Verdana" w:hAnsi="Verdana"/>
+          <w:lang w:val="en-GB"/>
+        </w:rPr>
+        <w:t>Google Pay is always displayed as separated payment method.</w:t>
+      </w:r>
+      <w:r>
+        <w:rPr>
+          <w:rFonts w:ascii="Verdana" w:hAnsi="Verdana"/>
+          <w:lang w:val="en-GB"/>
+        </w:rPr>
+        <w:br w:type="page"/>
+      </w:r>
+    </w:p>
+    <w:p>
+      <w:pPr>
+        <w:pStyle w:val="Nagwek1"/>
+        <w:rPr>
+          <w:rFonts w:ascii="Verdana" w:hAnsi="Verdana" w:cs="Calibri"/>
+          <w:lang w:val="en-GB"/>
+        </w:rPr>
+      </w:pPr>
+      <w:bookmarkStart w:id="50" w:name="_Płatności_automatyczne"/>
+      <w:bookmarkStart w:id="51" w:name="_Toc35179014"/>
       <w:bookmarkEnd w:id="50"/>
-    </w:p>
-    <w:p>
-      <w:pPr>
-        <w:rPr>
-          <w:rFonts w:ascii="Verdana" w:hAnsi="Verdana"/>
-          <w:lang w:val="en-GB"/>
-        </w:rPr>
-      </w:pPr>
-      <w:r>
-        <w:rPr>
-          <w:rFonts w:ascii="Verdana" w:hAnsi="Verdana"/>
-          <w:lang w:val="en-GB"/>
-        </w:rPr>
-        <w:t>Google Pay is activated by default.</w:t>
-      </w:r>
-    </w:p>
-    <w:p>
-      <w:pPr>
-        <w:rPr>
-          <w:rFonts w:ascii="Verdana" w:hAnsi="Verdana" w:cs="Calibri"/>
-          <w:lang w:val="en-GB"/>
-        </w:rPr>
-      </w:pPr>
-      <w:r>
-        <w:rPr>
-          <w:rFonts w:ascii="Verdana" w:hAnsi="Verdana"/>
-          <w:lang w:val="en-GB"/>
-        </w:rPr>
-        <w:t>Google Pay is always displayed as separated payment method.</w:t>
-      </w:r>
-      <w:r>
-        <w:rPr>
-          <w:rFonts w:ascii="Verdana" w:hAnsi="Verdana"/>
-          <w:lang w:val="en-GB"/>
-        </w:rPr>
-        <w:br w:type="page"/>
-      </w:r>
-    </w:p>
-    <w:p>
-      <w:pPr>
-        <w:pStyle w:val="Nagwek1"/>
-        <w:rPr>
-          <w:rFonts w:ascii="Verdana" w:hAnsi="Verdana" w:cs="Calibri"/>
-          <w:lang w:val="en-GB"/>
-        </w:rPr>
-      </w:pPr>
-      <w:bookmarkStart w:id="51" w:name="_Płatności_automatyczne"/>
-      <w:bookmarkStart w:id="52" w:name="_Toc35179014"/>
-      <w:bookmarkEnd w:id="51"/>
       <w:r>
         <w:rPr>
           <w:rFonts w:ascii="Verdana" w:hAnsi="Verdana" w:cs="Calibri"/>
@@ -11430,7 +11469,7 @@
         <w:lastRenderedPageBreak/>
         <w:t>Automatic payments</w:t>
       </w:r>
-      <w:bookmarkEnd w:id="52"/>
+      <w:bookmarkEnd w:id="51"/>
     </w:p>
     <w:p>
       <w:pPr>
@@ -11668,7 +11707,7 @@
           <w:lang w:val="en-GB"/>
         </w:rPr>
       </w:pPr>
-      <w:bookmarkStart w:id="53" w:name="_Toc35179015"/>
+      <w:bookmarkStart w:id="52" w:name="_Toc35179015"/>
       <w:r>
         <w:rPr>
           <w:rFonts w:ascii="Verdana" w:hAnsi="Verdana"/>
@@ -11676,7 +11715,7 @@
         </w:rPr>
         <w:t>Activation</w:t>
       </w:r>
-      <w:bookmarkEnd w:id="53"/>
+      <w:bookmarkEnd w:id="52"/>
     </w:p>
     <w:p>
       <w:pPr>
@@ -12045,7 +12084,7 @@
           <w:lang w:val="en-GB"/>
         </w:rPr>
       </w:pPr>
-      <w:bookmarkStart w:id="54" w:name="_Toc35179016"/>
+      <w:bookmarkStart w:id="53" w:name="_Toc35179016"/>
       <w:r>
         <w:rPr>
           <w:rFonts w:ascii="Verdana" w:hAnsi="Verdana"/>
@@ -12053,7 +12092,7 @@
         </w:rPr>
         <w:t>Card managing</w:t>
       </w:r>
-      <w:bookmarkEnd w:id="54"/>
+      <w:bookmarkEnd w:id="53"/>
     </w:p>
     <w:p>
       <w:pPr>
@@ -12449,7 +12488,7 @@
           <w:lang w:val="en-GB"/>
         </w:rPr>
       </w:pPr>
-      <w:bookmarkStart w:id="55" w:name="_Toc35179017"/>
+      <w:bookmarkStart w:id="54" w:name="_Toc35179017"/>
       <w:r>
         <w:rPr>
           <w:rFonts w:ascii="Verdana" w:hAnsi="Verdana" w:cs="Calibri"/>
@@ -12464,7 +12503,7 @@
         </w:rPr>
         <w:t>ing</w:t>
       </w:r>
-      <w:bookmarkEnd w:id="55"/>
+      <w:bookmarkEnd w:id="54"/>
     </w:p>
     <w:p>
       <w:pPr>
@@ -12715,7 +12754,7 @@
           <w:lang w:val="en-GB"/>
         </w:rPr>
       </w:pPr>
-      <w:bookmarkStart w:id="56" w:name="_Toc35179018"/>
+      <w:bookmarkStart w:id="55" w:name="_Toc35179018"/>
       <w:r>
         <w:rPr>
           <w:rFonts w:ascii="Verdana" w:hAnsi="Verdana" w:cs="Calibri"/>
@@ -12723,32 +12762,32 @@
         </w:rPr>
         <w:t>Module uninstallation</w:t>
       </w:r>
+      <w:bookmarkEnd w:id="55"/>
+    </w:p>
+    <w:p>
+      <w:pPr>
+        <w:pStyle w:val="Nagwek2"/>
+        <w:rPr>
+          <w:rFonts w:ascii="Verdana" w:hAnsi="Verdana" w:cs="Calibri"/>
+          <w:lang w:val="en-GB"/>
+        </w:rPr>
+      </w:pPr>
+      <w:bookmarkStart w:id="56" w:name="_Toc35179019"/>
+      <w:r>
+        <w:rPr>
+          <w:rFonts w:ascii="Verdana" w:hAnsi="Verdana" w:cs="Calibri"/>
+          <w:lang w:val="en-GB"/>
+        </w:rPr>
+        <w:t>Through</w:t>
+      </w:r>
+      <w:r>
+        <w:rPr>
+          <w:rFonts w:ascii="Verdana" w:hAnsi="Verdana" w:cs="Calibri"/>
+          <w:lang w:val="en-GB"/>
+        </w:rPr>
+        <w:t xml:space="preserve"> Web Setup Wizard</w:t>
+      </w:r>
       <w:bookmarkEnd w:id="56"/>
-    </w:p>
-    <w:p>
-      <w:pPr>
-        <w:pStyle w:val="Nagwek2"/>
-        <w:rPr>
-          <w:rFonts w:ascii="Verdana" w:hAnsi="Verdana" w:cs="Calibri"/>
-          <w:lang w:val="en-GB"/>
-        </w:rPr>
-      </w:pPr>
-      <w:bookmarkStart w:id="57" w:name="_Toc35179019"/>
-      <w:r>
-        <w:rPr>
-          <w:rFonts w:ascii="Verdana" w:hAnsi="Verdana" w:cs="Calibri"/>
-          <w:lang w:val="en-GB"/>
-        </w:rPr>
-        <w:t>Through</w:t>
-      </w:r>
-      <w:r>
-        <w:rPr>
-          <w:rFonts w:ascii="Verdana" w:hAnsi="Verdana" w:cs="Calibri"/>
-          <w:lang w:val="en-GB"/>
-        </w:rPr>
-        <w:t xml:space="preserve"> Web Setup Wizard</w:t>
-      </w:r>
-      <w:bookmarkEnd w:id="57"/>
     </w:p>
     <w:p>
       <w:pPr>
@@ -12762,8 +12801,8 @@
           <w:lang w:val="en-GB"/>
         </w:rPr>
       </w:pPr>
-      <w:bookmarkStart w:id="58" w:name="_W_przypadku_instalacji"/>
-      <w:bookmarkEnd w:id="58"/>
+      <w:bookmarkStart w:id="57" w:name="_W_przypadku_instalacji"/>
+      <w:bookmarkEnd w:id="57"/>
       <w:r>
         <w:rPr>
           <w:rFonts w:ascii="Verdana" w:hAnsi="Verdana" w:cs="Calibri"/>
@@ -13570,7 +13609,7 @@
           <w:lang w:val="en-GB"/>
         </w:rPr>
       </w:pPr>
-      <w:bookmarkStart w:id="59" w:name="_Toc35179020"/>
+      <w:bookmarkStart w:id="58" w:name="_Toc35179020"/>
       <w:r>
         <w:rPr>
           <w:rFonts w:ascii="Verdana" w:hAnsi="Verdana" w:cs="Calibri"/>
@@ -13592,7 +13631,7 @@
         </w:rPr>
         <w:t>command line</w:t>
       </w:r>
-      <w:bookmarkEnd w:id="59"/>
+      <w:bookmarkEnd w:id="58"/>
     </w:p>
     <w:p>
       <w:pPr>
@@ -13745,7 +13784,7 @@
         </w:rPr>
         <w:t xml:space="preserve"> </w:t>
       </w:r>
-      <w:bookmarkStart w:id="60" w:name="_Toc35179021"/>
+      <w:bookmarkStart w:id="59" w:name="_Toc35179021"/>
       <w:r>
         <w:rPr>
           <w:rFonts w:ascii="Verdana" w:hAnsi="Verdana" w:cs="Calibri"/>
@@ -13774,7 +13813,7 @@
         </w:rPr>
         <w:t>Cleaning files and data bases</w:t>
       </w:r>
-      <w:bookmarkEnd w:id="60"/>
+      <w:bookmarkEnd w:id="59"/>
     </w:p>
     <w:p>
       <w:pPr>

</xml_diff>

<commit_message>
#88 Add 'Show payment gateways in store' option and fix transaction channel
</commit_message>
<xml_diff>
--- a/User manual.docx
+++ b/User manual.docx
@@ -12,8 +12,6 @@
           <w:lang w:val="en-GB"/>
         </w:rPr>
       </w:pPr>
-      <w:bookmarkStart w:id="0" w:name="_top"/>
-      <w:bookmarkEnd w:id="0"/>
       <w:r>
         <w:rPr>
           <w:rFonts w:ascii="Verdana" w:hAnsi="Verdana" w:cs="Calibri"/>
@@ -505,7 +503,7 @@
                 <w:szCs w:val="20"/>
                 <w:lang w:val="en-GB"/>
               </w:rPr>
-              <w:t>5</w:t>
+              <w:t>6</w:t>
             </w:r>
             <w:r>
               <w:rPr>
@@ -525,7 +523,7 @@
                 <w:szCs w:val="20"/>
                 <w:lang w:val="en-GB"/>
               </w:rPr>
-              <w:t>5</w:t>
+              <w:t>0</w:t>
             </w:r>
           </w:p>
         </w:tc>
@@ -651,7 +649,7 @@
                 <w:szCs w:val="20"/>
                 <w:lang w:val="en-GB"/>
               </w:rPr>
-              <w:t>3</w:t>
+              <w:t>4</w:t>
             </w:r>
             <w:r>
               <w:rPr>
@@ -671,7 +669,7 @@
                 <w:szCs w:val="20"/>
                 <w:lang w:val="en-GB"/>
               </w:rPr>
-              <w:t>6</w:t>
+              <w:t>0</w:t>
             </w:r>
           </w:p>
         </w:tc>
@@ -700,15 +698,16 @@
           <w:lang w:val="en-GB"/>
         </w:rPr>
       </w:pPr>
-      <w:bookmarkStart w:id="1" w:name="_Basic_module_configuration"/>
-      <w:bookmarkStart w:id="2" w:name="_Configuration"/>
-      <w:bookmarkStart w:id="3" w:name="_Payment_gateways"/>
-      <w:bookmarkStart w:id="4" w:name="__Module_activation"/>
-      <w:bookmarkStart w:id="5" w:name="_Automatic_payments"/>
-      <w:bookmarkStart w:id="6" w:name="__Google_Pay"/>
-      <w:bookmarkStart w:id="7" w:name="_Collapsible_gateway_list"/>
-      <w:bookmarkStart w:id="8" w:name="__Refreshing_cache"/>
-      <w:bookmarkStart w:id="9" w:name="_Toc63869819"/>
+      <w:bookmarkStart w:id="0" w:name="_Basic_module_configuration"/>
+      <w:bookmarkStart w:id="1" w:name="_Configuration"/>
+      <w:bookmarkStart w:id="2" w:name="_Payment_gateways"/>
+      <w:bookmarkStart w:id="3" w:name="__Module_activation"/>
+      <w:bookmarkStart w:id="4" w:name="_Automatic_payments"/>
+      <w:bookmarkStart w:id="5" w:name="__Google_Pay"/>
+      <w:bookmarkStart w:id="6" w:name="_Collapsible_gateway_list"/>
+      <w:bookmarkStart w:id="7" w:name="__Refreshing_cache"/>
+      <w:bookmarkStart w:id="8" w:name="_Toc65748603"/>
+      <w:bookmarkEnd w:id="0"/>
       <w:bookmarkEnd w:id="1"/>
       <w:bookmarkEnd w:id="2"/>
       <w:bookmarkEnd w:id="3"/>
@@ -716,7 +715,6 @@
       <w:bookmarkEnd w:id="5"/>
       <w:bookmarkEnd w:id="6"/>
       <w:bookmarkEnd w:id="7"/>
-      <w:bookmarkEnd w:id="8"/>
       <w:r>
         <w:rPr>
           <w:rFonts w:ascii="Verdana" w:hAnsi="Verdana" w:cs="Calibri"/>
@@ -725,7 +723,7 @@
         <w:lastRenderedPageBreak/>
         <w:t>Table of conents</w:t>
       </w:r>
-      <w:bookmarkEnd w:id="9"/>
+      <w:bookmarkEnd w:id="8"/>
     </w:p>
     <w:p>
       <w:pPr>
@@ -770,7 +768,7 @@
         </w:rPr>
         <w:fldChar w:fldCharType="separate"/>
       </w:r>
-      <w:hyperlink w:anchor="_Toc63869819" w:history="1">
+      <w:hyperlink w:anchor="_Toc65748603" w:history="1">
         <w:r>
           <w:rPr>
             <w:rStyle w:val="Hipercze"/>
@@ -799,7 +797,7 @@
             <w:noProof/>
             <w:webHidden/>
           </w:rPr>
-          <w:instrText xml:space="preserve"> PAGEREF _Toc63869819 \h </w:instrText>
+          <w:instrText xml:space="preserve"> PAGEREF _Toc65748603 \h </w:instrText>
         </w:r>
         <w:r>
           <w:rPr>
@@ -844,7 +842,7 @@
           <w:lang w:eastAsia="pl-PL"/>
         </w:rPr>
       </w:pPr>
-      <w:hyperlink w:anchor="_Toc63869820" w:history="1">
+      <w:hyperlink w:anchor="_Toc65748604" w:history="1">
         <w:r>
           <w:rPr>
             <w:rStyle w:val="Hipercze"/>
@@ -873,7 +871,7 @@
             <w:noProof/>
             <w:webHidden/>
           </w:rPr>
-          <w:instrText xml:space="preserve"> PAGEREF _Toc63869820 \h </w:instrText>
+          <w:instrText xml:space="preserve"> PAGEREF _Toc65748604 \h </w:instrText>
         </w:r>
         <w:r>
           <w:rPr>
@@ -918,7 +916,7 @@
           <w:lang w:eastAsia="pl-PL"/>
         </w:rPr>
       </w:pPr>
-      <w:hyperlink w:anchor="_Toc63869821" w:history="1">
+      <w:hyperlink w:anchor="_Toc65748605" w:history="1">
         <w:r>
           <w:rPr>
             <w:rStyle w:val="Hipercze"/>
@@ -947,7 +945,7 @@
             <w:noProof/>
             <w:webHidden/>
           </w:rPr>
-          <w:instrText xml:space="preserve"> PAGEREF _Toc63869821 \h </w:instrText>
+          <w:instrText xml:space="preserve"> PAGEREF _Toc65748605 \h </w:instrText>
         </w:r>
         <w:r>
           <w:rPr>
@@ -992,7 +990,7 @@
           <w:lang w:eastAsia="pl-PL"/>
         </w:rPr>
       </w:pPr>
-      <w:hyperlink w:anchor="_Toc63869822" w:history="1">
+      <w:hyperlink w:anchor="_Toc65748606" w:history="1">
         <w:r>
           <w:rPr>
             <w:rStyle w:val="Hipercze"/>
@@ -1021,7 +1019,7 @@
             <w:noProof/>
             <w:webHidden/>
           </w:rPr>
-          <w:instrText xml:space="preserve"> PAGEREF _Toc63869822 \h </w:instrText>
+          <w:instrText xml:space="preserve"> PAGEREF _Toc65748606 \h </w:instrText>
         </w:r>
         <w:r>
           <w:rPr>
@@ -1066,7 +1064,7 @@
           <w:lang w:eastAsia="pl-PL"/>
         </w:rPr>
       </w:pPr>
-      <w:hyperlink w:anchor="_Toc63869823" w:history="1">
+      <w:hyperlink w:anchor="_Toc65748607" w:history="1">
         <w:r>
           <w:rPr>
             <w:rStyle w:val="Hipercze"/>
@@ -1095,7 +1093,7 @@
             <w:noProof/>
             <w:webHidden/>
           </w:rPr>
-          <w:instrText xml:space="preserve"> PAGEREF _Toc63869823 \h </w:instrText>
+          <w:instrText xml:space="preserve"> PAGEREF _Toc65748607 \h </w:instrText>
         </w:r>
         <w:r>
           <w:rPr>
@@ -1140,14 +1138,30 @@
           <w:lang w:eastAsia="pl-PL"/>
         </w:rPr>
       </w:pPr>
-      <w:hyperlink w:anchor="_Toc63869824" w:history="1">
+      <w:hyperlink w:anchor="_Toc65748608" w:history="1">
         <w:r>
           <w:rPr>
             <w:rStyle w:val="Hipercze"/>
             <w:rFonts w:ascii="Verdana" w:hAnsi="Verdana"/>
             <w:noProof/>
           </w:rPr>
-          <w:t>2.13.6 version</w:t>
+          <w:t>2.14.0 v</w:t>
+        </w:r>
+        <w:r>
+          <w:rPr>
+            <w:rStyle w:val="Hipercze"/>
+            <w:rFonts w:ascii="Verdana" w:hAnsi="Verdana"/>
+            <w:noProof/>
+          </w:rPr>
+          <w:t>e</w:t>
+        </w:r>
+        <w:r>
+          <w:rPr>
+            <w:rStyle w:val="Hipercze"/>
+            <w:rFonts w:ascii="Verdana" w:hAnsi="Verdana"/>
+            <w:noProof/>
+          </w:rPr>
+          <w:t>rsion</w:t>
         </w:r>
         <w:r>
           <w:rPr>
@@ -1168,7 +1182,7 @@
             <w:noProof/>
             <w:webHidden/>
           </w:rPr>
-          <w:instrText xml:space="preserve"> PAGEREF _Toc63869824 \h </w:instrText>
+          <w:instrText xml:space="preserve"> PAGEREF _Toc65748608 \h </w:instrText>
         </w:r>
         <w:r>
           <w:rPr>
@@ -1213,14 +1227,14 @@
           <w:lang w:eastAsia="pl-PL"/>
         </w:rPr>
       </w:pPr>
-      <w:hyperlink w:anchor="_Toc63869825" w:history="1">
+      <w:hyperlink w:anchor="_Toc65748609" w:history="1">
         <w:r>
           <w:rPr>
             <w:rStyle w:val="Hipercze"/>
             <w:rFonts w:ascii="Verdana" w:hAnsi="Verdana"/>
             <w:noProof/>
           </w:rPr>
-          <w:t>2.13.5 version</w:t>
+          <w:t>2.13.6 version</w:t>
         </w:r>
         <w:r>
           <w:rPr>
@@ -1241,7 +1255,7 @@
             <w:noProof/>
             <w:webHidden/>
           </w:rPr>
-          <w:instrText xml:space="preserve"> PAGEREF _Toc63869825 \h </w:instrText>
+          <w:instrText xml:space="preserve"> PAGEREF _Toc65748609 \h </w:instrText>
         </w:r>
         <w:r>
           <w:rPr>
@@ -1286,14 +1300,14 @@
           <w:lang w:eastAsia="pl-PL"/>
         </w:rPr>
       </w:pPr>
-      <w:hyperlink w:anchor="_Toc63869826" w:history="1">
+      <w:hyperlink w:anchor="_Toc65748610" w:history="1">
         <w:r>
           <w:rPr>
             <w:rStyle w:val="Hipercze"/>
             <w:rFonts w:ascii="Verdana" w:hAnsi="Verdana"/>
             <w:noProof/>
           </w:rPr>
-          <w:t>2.13.4 version</w:t>
+          <w:t>2.13.5 version</w:t>
         </w:r>
         <w:r>
           <w:rPr>
@@ -1314,7 +1328,7 @@
             <w:noProof/>
             <w:webHidden/>
           </w:rPr>
-          <w:instrText xml:space="preserve"> PAGEREF _Toc63869826 \h </w:instrText>
+          <w:instrText xml:space="preserve"> PAGEREF _Toc65748610 \h </w:instrText>
         </w:r>
         <w:r>
           <w:rPr>
@@ -1359,14 +1373,14 @@
           <w:lang w:eastAsia="pl-PL"/>
         </w:rPr>
       </w:pPr>
-      <w:hyperlink w:anchor="_Toc63869827" w:history="1">
+      <w:hyperlink w:anchor="_Toc65748611" w:history="1">
         <w:r>
           <w:rPr>
             <w:rStyle w:val="Hipercze"/>
             <w:rFonts w:ascii="Verdana" w:hAnsi="Verdana"/>
             <w:noProof/>
           </w:rPr>
-          <w:t>2.13.3 version</w:t>
+          <w:t>2.13.4 version</w:t>
         </w:r>
         <w:r>
           <w:rPr>
@@ -1387,7 +1401,7 @@
             <w:noProof/>
             <w:webHidden/>
           </w:rPr>
-          <w:instrText xml:space="preserve"> PAGEREF _Toc63869827 \h </w:instrText>
+          <w:instrText xml:space="preserve"> PAGEREF _Toc65748611 \h </w:instrText>
         </w:r>
         <w:r>
           <w:rPr>
@@ -1432,14 +1446,14 @@
           <w:lang w:eastAsia="pl-PL"/>
         </w:rPr>
       </w:pPr>
-      <w:hyperlink w:anchor="_Toc63869828" w:history="1">
+      <w:hyperlink w:anchor="_Toc65748612" w:history="1">
         <w:r>
           <w:rPr>
             <w:rStyle w:val="Hipercze"/>
             <w:rFonts w:ascii="Verdana" w:hAnsi="Verdana"/>
             <w:noProof/>
           </w:rPr>
-          <w:t>2.13.2 version</w:t>
+          <w:t>2.13.3 version</w:t>
         </w:r>
         <w:r>
           <w:rPr>
@@ -1460,7 +1474,7 @@
             <w:noProof/>
             <w:webHidden/>
           </w:rPr>
-          <w:instrText xml:space="preserve"> PAGEREF _Toc63869828 \h </w:instrText>
+          <w:instrText xml:space="preserve"> PAGEREF _Toc65748612 \h </w:instrText>
         </w:r>
         <w:r>
           <w:rPr>
@@ -1505,14 +1519,14 @@
           <w:lang w:eastAsia="pl-PL"/>
         </w:rPr>
       </w:pPr>
-      <w:hyperlink w:anchor="_Toc63869829" w:history="1">
+      <w:hyperlink w:anchor="_Toc65748613" w:history="1">
         <w:r>
           <w:rPr>
             <w:rStyle w:val="Hipercze"/>
             <w:rFonts w:ascii="Verdana" w:hAnsi="Verdana"/>
             <w:noProof/>
           </w:rPr>
-          <w:t>2.13.1 version</w:t>
+          <w:t>2.13.2 version</w:t>
         </w:r>
         <w:r>
           <w:rPr>
@@ -1533,7 +1547,7 @@
             <w:noProof/>
             <w:webHidden/>
           </w:rPr>
-          <w:instrText xml:space="preserve"> PAGEREF _Toc63869829 \h </w:instrText>
+          <w:instrText xml:space="preserve"> PAGEREF _Toc65748613 \h </w:instrText>
         </w:r>
         <w:r>
           <w:rPr>
@@ -1553,7 +1567,7 @@
             <w:noProof/>
             <w:webHidden/>
           </w:rPr>
-          <w:t>5</w:t>
+          <w:t>6</w:t>
         </w:r>
         <w:r>
           <w:rPr>
@@ -1578,14 +1592,14 @@
           <w:lang w:eastAsia="pl-PL"/>
         </w:rPr>
       </w:pPr>
-      <w:hyperlink w:anchor="_Toc63869830" w:history="1">
+      <w:hyperlink w:anchor="_Toc65748614" w:history="1">
         <w:r>
           <w:rPr>
             <w:rStyle w:val="Hipercze"/>
             <w:rFonts w:ascii="Verdana" w:hAnsi="Verdana"/>
             <w:noProof/>
           </w:rPr>
-          <w:t>2.13.0 version</w:t>
+          <w:t>2.13.1 version</w:t>
         </w:r>
         <w:r>
           <w:rPr>
@@ -1606,7 +1620,7 @@
             <w:noProof/>
             <w:webHidden/>
           </w:rPr>
-          <w:instrText xml:space="preserve"> PAGEREF _Toc63869830 \h </w:instrText>
+          <w:instrText xml:space="preserve"> PAGEREF _Toc65748614 \h </w:instrText>
         </w:r>
         <w:r>
           <w:rPr>
@@ -1651,14 +1665,14 @@
           <w:lang w:eastAsia="pl-PL"/>
         </w:rPr>
       </w:pPr>
-      <w:hyperlink w:anchor="_Toc63869831" w:history="1">
+      <w:hyperlink w:anchor="_Toc65748615" w:history="1">
         <w:r>
           <w:rPr>
             <w:rStyle w:val="Hipercze"/>
             <w:rFonts w:ascii="Verdana" w:hAnsi="Verdana"/>
             <w:noProof/>
           </w:rPr>
-          <w:t>2.12.0 version</w:t>
+          <w:t>2.13.0 version</w:t>
         </w:r>
         <w:r>
           <w:rPr>
@@ -1679,7 +1693,7 @@
             <w:noProof/>
             <w:webHidden/>
           </w:rPr>
-          <w:instrText xml:space="preserve"> PAGEREF _Toc63869831 \h </w:instrText>
+          <w:instrText xml:space="preserve"> PAGEREF _Toc65748615 \h </w:instrText>
         </w:r>
         <w:r>
           <w:rPr>
@@ -1724,14 +1738,14 @@
           <w:lang w:eastAsia="pl-PL"/>
         </w:rPr>
       </w:pPr>
-      <w:hyperlink w:anchor="_Toc63869832" w:history="1">
+      <w:hyperlink w:anchor="_Toc65748616" w:history="1">
         <w:r>
           <w:rPr>
             <w:rStyle w:val="Hipercze"/>
             <w:rFonts w:ascii="Verdana" w:hAnsi="Verdana"/>
             <w:noProof/>
           </w:rPr>
-          <w:t>2.11.0 version</w:t>
+          <w:t>2.12.0 version</w:t>
         </w:r>
         <w:r>
           <w:rPr>
@@ -1752,7 +1766,7 @@
             <w:noProof/>
             <w:webHidden/>
           </w:rPr>
-          <w:instrText xml:space="preserve"> PAGEREF _Toc63869832 \h </w:instrText>
+          <w:instrText xml:space="preserve"> PAGEREF _Toc65748616 \h </w:instrText>
         </w:r>
         <w:r>
           <w:rPr>
@@ -1797,14 +1811,14 @@
           <w:lang w:eastAsia="pl-PL"/>
         </w:rPr>
       </w:pPr>
-      <w:hyperlink w:anchor="_Toc63869833" w:history="1">
+      <w:hyperlink w:anchor="_Toc65748617" w:history="1">
         <w:r>
           <w:rPr>
             <w:rStyle w:val="Hipercze"/>
             <w:rFonts w:ascii="Verdana" w:hAnsi="Verdana"/>
             <w:noProof/>
           </w:rPr>
-          <w:t>2.10.0 version</w:t>
+          <w:t>2.11.0 version</w:t>
         </w:r>
         <w:r>
           <w:rPr>
@@ -1825,7 +1839,7 @@
             <w:noProof/>
             <w:webHidden/>
           </w:rPr>
-          <w:instrText xml:space="preserve"> PAGEREF _Toc63869833 \h </w:instrText>
+          <w:instrText xml:space="preserve"> PAGEREF _Toc65748617 \h </w:instrText>
         </w:r>
         <w:r>
           <w:rPr>
@@ -1870,14 +1884,14 @@
           <w:lang w:eastAsia="pl-PL"/>
         </w:rPr>
       </w:pPr>
-      <w:hyperlink w:anchor="_Toc63869834" w:history="1">
+      <w:hyperlink w:anchor="_Toc65748618" w:history="1">
         <w:r>
           <w:rPr>
             <w:rStyle w:val="Hipercze"/>
             <w:rFonts w:ascii="Verdana" w:hAnsi="Verdana"/>
             <w:noProof/>
           </w:rPr>
-          <w:t>2.9.0 version</w:t>
+          <w:t>2.10.0 version</w:t>
         </w:r>
         <w:r>
           <w:rPr>
@@ -1898,7 +1912,7 @@
             <w:noProof/>
             <w:webHidden/>
           </w:rPr>
-          <w:instrText xml:space="preserve"> PAGEREF _Toc63869834 \h </w:instrText>
+          <w:instrText xml:space="preserve"> PAGEREF _Toc65748618 \h </w:instrText>
         </w:r>
         <w:r>
           <w:rPr>
@@ -1943,15 +1957,14 @@
           <w:lang w:eastAsia="pl-PL"/>
         </w:rPr>
       </w:pPr>
-      <w:hyperlink w:anchor="_Toc63869835" w:history="1">
+      <w:hyperlink w:anchor="_Toc65748619" w:history="1">
         <w:r>
           <w:rPr>
             <w:rStyle w:val="Hipercze"/>
             <w:rFonts w:ascii="Verdana" w:hAnsi="Verdana"/>
             <w:noProof/>
-            <w:lang w:val="en-GB"/>
-          </w:rPr>
-          <w:t>2.8.2 version</w:t>
+          </w:rPr>
+          <w:t>2.9.0 version</w:t>
         </w:r>
         <w:r>
           <w:rPr>
@@ -1972,7 +1985,7 @@
             <w:noProof/>
             <w:webHidden/>
           </w:rPr>
-          <w:instrText xml:space="preserve"> PAGEREF _Toc63869835 \h </w:instrText>
+          <w:instrText xml:space="preserve"> PAGEREF _Toc65748619 \h </w:instrText>
         </w:r>
         <w:r>
           <w:rPr>
@@ -2017,7 +2030,7 @@
           <w:lang w:eastAsia="pl-PL"/>
         </w:rPr>
       </w:pPr>
-      <w:hyperlink w:anchor="_Toc63869836" w:history="1">
+      <w:hyperlink w:anchor="_Toc65748620" w:history="1">
         <w:r>
           <w:rPr>
             <w:rStyle w:val="Hipercze"/>
@@ -2025,7 +2038,7 @@
             <w:noProof/>
             <w:lang w:val="en-GB"/>
           </w:rPr>
-          <w:t>2.8.1 version</w:t>
+          <w:t>2.8.2 version</w:t>
         </w:r>
         <w:r>
           <w:rPr>
@@ -2046,7 +2059,7 @@
             <w:noProof/>
             <w:webHidden/>
           </w:rPr>
-          <w:instrText xml:space="preserve"> PAGEREF _Toc63869836 \h </w:instrText>
+          <w:instrText xml:space="preserve"> PAGEREF _Toc65748620 \h </w:instrText>
         </w:r>
         <w:r>
           <w:rPr>
@@ -2091,7 +2104,7 @@
           <w:lang w:eastAsia="pl-PL"/>
         </w:rPr>
       </w:pPr>
-      <w:hyperlink w:anchor="_Toc63869837" w:history="1">
+      <w:hyperlink w:anchor="_Toc65748621" w:history="1">
         <w:r>
           <w:rPr>
             <w:rStyle w:val="Hipercze"/>
@@ -2099,7 +2112,7 @@
             <w:noProof/>
             <w:lang w:val="en-GB"/>
           </w:rPr>
-          <w:t>2.8.0 version</w:t>
+          <w:t>2.8.1 version</w:t>
         </w:r>
         <w:r>
           <w:rPr>
@@ -2120,7 +2133,7 @@
             <w:noProof/>
             <w:webHidden/>
           </w:rPr>
-          <w:instrText xml:space="preserve"> PAGEREF _Toc63869837 \h </w:instrText>
+          <w:instrText xml:space="preserve"> PAGEREF _Toc65748621 \h </w:instrText>
         </w:r>
         <w:r>
           <w:rPr>
@@ -2165,7 +2178,7 @@
           <w:lang w:eastAsia="pl-PL"/>
         </w:rPr>
       </w:pPr>
-      <w:hyperlink w:anchor="_Toc63869838" w:history="1">
+      <w:hyperlink w:anchor="_Toc65748622" w:history="1">
         <w:r>
           <w:rPr>
             <w:rStyle w:val="Hipercze"/>
@@ -2173,7 +2186,7 @@
             <w:noProof/>
             <w:lang w:val="en-GB"/>
           </w:rPr>
-          <w:t>2.7.7 version</w:t>
+          <w:t>2.8.0 version</w:t>
         </w:r>
         <w:r>
           <w:rPr>
@@ -2194,7 +2207,7 @@
             <w:noProof/>
             <w:webHidden/>
           </w:rPr>
-          <w:instrText xml:space="preserve"> PAGEREF _Toc63869838 \h </w:instrText>
+          <w:instrText xml:space="preserve"> PAGEREF _Toc65748622 \h </w:instrText>
         </w:r>
         <w:r>
           <w:rPr>
@@ -2239,7 +2252,7 @@
           <w:lang w:eastAsia="pl-PL"/>
         </w:rPr>
       </w:pPr>
-      <w:hyperlink w:anchor="_Toc63869839" w:history="1">
+      <w:hyperlink w:anchor="_Toc65748623" w:history="1">
         <w:r>
           <w:rPr>
             <w:rStyle w:val="Hipercze"/>
@@ -2247,7 +2260,7 @@
             <w:noProof/>
             <w:lang w:val="en-GB"/>
           </w:rPr>
-          <w:t>2.7.6 version</w:t>
+          <w:t>2.7.7 version</w:t>
         </w:r>
         <w:r>
           <w:rPr>
@@ -2268,7 +2281,7 @@
             <w:noProof/>
             <w:webHidden/>
           </w:rPr>
-          <w:instrText xml:space="preserve"> PAGEREF _Toc63869839 \h </w:instrText>
+          <w:instrText xml:space="preserve"> PAGEREF _Toc65748623 \h </w:instrText>
         </w:r>
         <w:r>
           <w:rPr>
@@ -2313,7 +2326,7 @@
           <w:lang w:eastAsia="pl-PL"/>
         </w:rPr>
       </w:pPr>
-      <w:hyperlink w:anchor="_Toc63869840" w:history="1">
+      <w:hyperlink w:anchor="_Toc65748624" w:history="1">
         <w:r>
           <w:rPr>
             <w:rStyle w:val="Hipercze"/>
@@ -2321,7 +2334,7 @@
             <w:noProof/>
             <w:lang w:val="en-GB"/>
           </w:rPr>
-          <w:t>2.7.5 version</w:t>
+          <w:t>2.7.6 version</w:t>
         </w:r>
         <w:r>
           <w:rPr>
@@ -2342,7 +2355,7 @@
             <w:noProof/>
             <w:webHidden/>
           </w:rPr>
-          <w:instrText xml:space="preserve"> PAGEREF _Toc63869840 \h </w:instrText>
+          <w:instrText xml:space="preserve"> PAGEREF _Toc65748624 \h </w:instrText>
         </w:r>
         <w:r>
           <w:rPr>
@@ -2362,7 +2375,7 @@
             <w:noProof/>
             <w:webHidden/>
           </w:rPr>
-          <w:t>6</w:t>
+          <w:t>7</w:t>
         </w:r>
         <w:r>
           <w:rPr>
@@ -2387,7 +2400,7 @@
           <w:lang w:eastAsia="pl-PL"/>
         </w:rPr>
       </w:pPr>
-      <w:hyperlink w:anchor="_Toc63869841" w:history="1">
+      <w:hyperlink w:anchor="_Toc65748625" w:history="1">
         <w:r>
           <w:rPr>
             <w:rStyle w:val="Hipercze"/>
@@ -2395,7 +2408,7 @@
             <w:noProof/>
             <w:lang w:val="en-GB"/>
           </w:rPr>
-          <w:t>2.7.4 version</w:t>
+          <w:t>2.7.5 version</w:t>
         </w:r>
         <w:r>
           <w:rPr>
@@ -2416,7 +2429,7 @@
             <w:noProof/>
             <w:webHidden/>
           </w:rPr>
-          <w:instrText xml:space="preserve"> PAGEREF _Toc63869841 \h </w:instrText>
+          <w:instrText xml:space="preserve"> PAGEREF _Toc65748625 \h </w:instrText>
         </w:r>
         <w:r>
           <w:rPr>
@@ -2461,7 +2474,7 @@
           <w:lang w:eastAsia="pl-PL"/>
         </w:rPr>
       </w:pPr>
-      <w:hyperlink w:anchor="_Toc63869842" w:history="1">
+      <w:hyperlink w:anchor="_Toc65748626" w:history="1">
         <w:r>
           <w:rPr>
             <w:rStyle w:val="Hipercze"/>
@@ -2469,7 +2482,7 @@
             <w:noProof/>
             <w:lang w:val="en-GB"/>
           </w:rPr>
-          <w:t>2.7.3 version</w:t>
+          <w:t>2.7.4 version</w:t>
         </w:r>
         <w:r>
           <w:rPr>
@@ -2490,7 +2503,7 @@
             <w:noProof/>
             <w:webHidden/>
           </w:rPr>
-          <w:instrText xml:space="preserve"> PAGEREF _Toc63869842 \h </w:instrText>
+          <w:instrText xml:space="preserve"> PAGEREF _Toc65748626 \h </w:instrText>
         </w:r>
         <w:r>
           <w:rPr>
@@ -2535,7 +2548,7 @@
           <w:lang w:eastAsia="pl-PL"/>
         </w:rPr>
       </w:pPr>
-      <w:hyperlink w:anchor="_Toc63869843" w:history="1">
+      <w:hyperlink w:anchor="_Toc65748627" w:history="1">
         <w:r>
           <w:rPr>
             <w:rStyle w:val="Hipercze"/>
@@ -2543,7 +2556,7 @@
             <w:noProof/>
             <w:lang w:val="en-GB"/>
           </w:rPr>
-          <w:t>2.7.2 version</w:t>
+          <w:t>2.7.3 version</w:t>
         </w:r>
         <w:r>
           <w:rPr>
@@ -2564,7 +2577,7 @@
             <w:noProof/>
             <w:webHidden/>
           </w:rPr>
-          <w:instrText xml:space="preserve"> PAGEREF _Toc63869843 \h </w:instrText>
+          <w:instrText xml:space="preserve"> PAGEREF _Toc65748627 \h </w:instrText>
         </w:r>
         <w:r>
           <w:rPr>
@@ -2609,7 +2622,7 @@
           <w:lang w:eastAsia="pl-PL"/>
         </w:rPr>
       </w:pPr>
-      <w:hyperlink w:anchor="_Toc63869844" w:history="1">
+      <w:hyperlink w:anchor="_Toc65748628" w:history="1">
         <w:r>
           <w:rPr>
             <w:rStyle w:val="Hipercze"/>
@@ -2617,7 +2630,7 @@
             <w:noProof/>
             <w:lang w:val="en-GB"/>
           </w:rPr>
-          <w:t>2.7.1 version</w:t>
+          <w:t>2.7.2 version</w:t>
         </w:r>
         <w:r>
           <w:rPr>
@@ -2638,7 +2651,7 @@
             <w:noProof/>
             <w:webHidden/>
           </w:rPr>
-          <w:instrText xml:space="preserve"> PAGEREF _Toc63869844 \h </w:instrText>
+          <w:instrText xml:space="preserve"> PAGEREF _Toc65748628 \h </w:instrText>
         </w:r>
         <w:r>
           <w:rPr>
@@ -2683,7 +2696,7 @@
           <w:lang w:eastAsia="pl-PL"/>
         </w:rPr>
       </w:pPr>
-      <w:hyperlink w:anchor="_Toc63869845" w:history="1">
+      <w:hyperlink w:anchor="_Toc65748629" w:history="1">
         <w:r>
           <w:rPr>
             <w:rStyle w:val="Hipercze"/>
@@ -2691,7 +2704,7 @@
             <w:noProof/>
             <w:lang w:val="en-GB"/>
           </w:rPr>
-          <w:t>2.7.0 version</w:t>
+          <w:t>2.7.1 version</w:t>
         </w:r>
         <w:r>
           <w:rPr>
@@ -2712,7 +2725,7 @@
             <w:noProof/>
             <w:webHidden/>
           </w:rPr>
-          <w:instrText xml:space="preserve"> PAGEREF _Toc63869845 \h </w:instrText>
+          <w:instrText xml:space="preserve"> PAGEREF _Toc65748629 \h </w:instrText>
         </w:r>
         <w:r>
           <w:rPr>
@@ -2757,15 +2770,15 @@
           <w:lang w:eastAsia="pl-PL"/>
         </w:rPr>
       </w:pPr>
-      <w:hyperlink w:anchor="_Toc63869846" w:history="1">
+      <w:hyperlink w:anchor="_Toc65748630" w:history="1">
         <w:r>
           <w:rPr>
             <w:rStyle w:val="Hipercze"/>
-            <w:rFonts w:ascii="Verdana" w:hAnsi="Verdana" w:cs="Calibri"/>
+            <w:rFonts w:ascii="Verdana" w:hAnsi="Verdana"/>
             <w:noProof/>
             <w:lang w:val="en-GB"/>
           </w:rPr>
-          <w:t>2.6.0 version</w:t>
+          <w:t>2.7.0 version</w:t>
         </w:r>
         <w:r>
           <w:rPr>
@@ -2786,7 +2799,7 @@
             <w:noProof/>
             <w:webHidden/>
           </w:rPr>
-          <w:instrText xml:space="preserve"> PAGEREF _Toc63869846 \h </w:instrText>
+          <w:instrText xml:space="preserve"> PAGEREF _Toc65748630 \h </w:instrText>
         </w:r>
         <w:r>
           <w:rPr>
@@ -2831,15 +2844,15 @@
           <w:lang w:eastAsia="pl-PL"/>
         </w:rPr>
       </w:pPr>
-      <w:hyperlink w:anchor="_Toc63869847" w:history="1">
+      <w:hyperlink w:anchor="_Toc65748631" w:history="1">
         <w:r>
           <w:rPr>
             <w:rStyle w:val="Hipercze"/>
-            <w:rFonts w:ascii="Verdana" w:hAnsi="Verdana"/>
+            <w:rFonts w:ascii="Verdana" w:hAnsi="Verdana" w:cs="Calibri"/>
             <w:noProof/>
             <w:lang w:val="en-GB"/>
           </w:rPr>
-          <w:t>2.4.0 version</w:t>
+          <w:t>2.6.0 version</w:t>
         </w:r>
         <w:r>
           <w:rPr>
@@ -2860,7 +2873,7 @@
             <w:noProof/>
             <w:webHidden/>
           </w:rPr>
-          <w:instrText xml:space="preserve"> PAGEREF _Toc63869847 \h </w:instrText>
+          <w:instrText xml:space="preserve"> PAGEREF _Toc65748631 \h </w:instrText>
         </w:r>
         <w:r>
           <w:rPr>
@@ -2905,7 +2918,7 @@
           <w:lang w:eastAsia="pl-PL"/>
         </w:rPr>
       </w:pPr>
-      <w:hyperlink w:anchor="_Toc63869848" w:history="1">
+      <w:hyperlink w:anchor="_Toc65748632" w:history="1">
         <w:r>
           <w:rPr>
             <w:rStyle w:val="Hipercze"/>
@@ -2913,7 +2926,7 @@
             <w:noProof/>
             <w:lang w:val="en-GB"/>
           </w:rPr>
-          <w:t>2.3.0 version</w:t>
+          <w:t>2.4.0 version</w:t>
         </w:r>
         <w:r>
           <w:rPr>
@@ -2934,7 +2947,7 @@
             <w:noProof/>
             <w:webHidden/>
           </w:rPr>
-          <w:instrText xml:space="preserve"> PAGEREF _Toc63869848 \h </w:instrText>
+          <w:instrText xml:space="preserve"> PAGEREF _Toc65748632 \h </w:instrText>
         </w:r>
         <w:r>
           <w:rPr>
@@ -2967,7 +2980,7 @@
     </w:p>
     <w:p>
       <w:pPr>
-        <w:pStyle w:val="Spistreci1"/>
+        <w:pStyle w:val="Spistreci2"/>
         <w:tabs>
           <w:tab w:val="right" w:leader="dot" w:pos="9060"/>
         </w:tabs>
@@ -2979,15 +2992,15 @@
           <w:lang w:eastAsia="pl-PL"/>
         </w:rPr>
       </w:pPr>
-      <w:hyperlink w:anchor="_Toc63869849" w:history="1">
+      <w:hyperlink w:anchor="_Toc65748633" w:history="1">
         <w:r>
           <w:rPr>
             <w:rStyle w:val="Hipercze"/>
-            <w:rFonts w:ascii="Verdana" w:hAnsi="Verdana" w:cs="Calibri"/>
+            <w:rFonts w:ascii="Verdana" w:hAnsi="Verdana"/>
             <w:noProof/>
             <w:lang w:val="en-GB"/>
           </w:rPr>
-          <w:t>Installation</w:t>
+          <w:t>2.3.0 version</w:t>
         </w:r>
         <w:r>
           <w:rPr>
@@ -3008,7 +3021,7 @@
             <w:noProof/>
             <w:webHidden/>
           </w:rPr>
-          <w:instrText xml:space="preserve"> PAGEREF _Toc63869849 \h </w:instrText>
+          <w:instrText xml:space="preserve"> PAGEREF _Toc65748633 \h </w:instrText>
         </w:r>
         <w:r>
           <w:rPr>
@@ -3053,7 +3066,7 @@
           <w:lang w:eastAsia="pl-PL"/>
         </w:rPr>
       </w:pPr>
-      <w:hyperlink w:anchor="_Toc63869850" w:history="1">
+      <w:hyperlink w:anchor="_Toc65748634" w:history="1">
         <w:r>
           <w:rPr>
             <w:rStyle w:val="Hipercze"/>
@@ -3061,7 +3074,7 @@
             <w:noProof/>
             <w:lang w:val="en-GB"/>
           </w:rPr>
-          <w:t>Module activation</w:t>
+          <w:t>Installation</w:t>
         </w:r>
         <w:r>
           <w:rPr>
@@ -3082,7 +3095,7 @@
             <w:noProof/>
             <w:webHidden/>
           </w:rPr>
-          <w:instrText xml:space="preserve"> PAGEREF _Toc63869850 \h </w:instrText>
+          <w:instrText xml:space="preserve"> PAGEREF _Toc65748634 \h </w:instrText>
         </w:r>
         <w:r>
           <w:rPr>
@@ -3115,7 +3128,7 @@
     </w:p>
     <w:p>
       <w:pPr>
-        <w:pStyle w:val="Spistreci2"/>
+        <w:pStyle w:val="Spistreci1"/>
         <w:tabs>
           <w:tab w:val="right" w:leader="dot" w:pos="9060"/>
         </w:tabs>
@@ -3127,7 +3140,7 @@
           <w:lang w:eastAsia="pl-PL"/>
         </w:rPr>
       </w:pPr>
-      <w:hyperlink w:anchor="_Toc63869851" w:history="1">
+      <w:hyperlink w:anchor="_Toc65748635" w:history="1">
         <w:r>
           <w:rPr>
             <w:rStyle w:val="Hipercze"/>
@@ -3135,7 +3148,7 @@
             <w:noProof/>
             <w:lang w:val="en-GB"/>
           </w:rPr>
-          <w:t>Activation via Administration Panel</w:t>
+          <w:t>Module activation</w:t>
         </w:r>
         <w:r>
           <w:rPr>
@@ -3156,7 +3169,7 @@
             <w:noProof/>
             <w:webHidden/>
           </w:rPr>
-          <w:instrText xml:space="preserve"> PAGEREF _Toc63869851 \h </w:instrText>
+          <w:instrText xml:space="preserve"> PAGEREF _Toc65748635 \h </w:instrText>
         </w:r>
         <w:r>
           <w:rPr>
@@ -3176,7 +3189,7 @@
             <w:noProof/>
             <w:webHidden/>
           </w:rPr>
-          <w:t>7</w:t>
+          <w:t>8</w:t>
         </w:r>
         <w:r>
           <w:rPr>
@@ -3201,7 +3214,7 @@
           <w:lang w:eastAsia="pl-PL"/>
         </w:rPr>
       </w:pPr>
-      <w:hyperlink w:anchor="_Toc63869852" w:history="1">
+      <w:hyperlink w:anchor="_Toc65748636" w:history="1">
         <w:r>
           <w:rPr>
             <w:rStyle w:val="Hipercze"/>
@@ -3209,7 +3222,7 @@
             <w:noProof/>
             <w:lang w:val="en-GB"/>
           </w:rPr>
-          <w:t>Activation via command line</w:t>
+          <w:t>Activation via Administration Panel</w:t>
         </w:r>
         <w:r>
           <w:rPr>
@@ -3230,7 +3243,7 @@
             <w:noProof/>
             <w:webHidden/>
           </w:rPr>
-          <w:instrText xml:space="preserve"> PAGEREF _Toc63869852 \h </w:instrText>
+          <w:instrText xml:space="preserve"> PAGEREF _Toc65748636 \h </w:instrText>
         </w:r>
         <w:r>
           <w:rPr>
@@ -3250,7 +3263,7 @@
             <w:noProof/>
             <w:webHidden/>
           </w:rPr>
-          <w:t>9</w:t>
+          <w:t>8</w:t>
         </w:r>
         <w:r>
           <w:rPr>
@@ -3263,7 +3276,7 @@
     </w:p>
     <w:p>
       <w:pPr>
-        <w:pStyle w:val="Spistreci1"/>
+        <w:pStyle w:val="Spistreci2"/>
         <w:tabs>
           <w:tab w:val="right" w:leader="dot" w:pos="9060"/>
         </w:tabs>
@@ -3275,7 +3288,7 @@
           <w:lang w:eastAsia="pl-PL"/>
         </w:rPr>
       </w:pPr>
-      <w:hyperlink w:anchor="_Toc63869853" w:history="1">
+      <w:hyperlink w:anchor="_Toc65748637" w:history="1">
         <w:r>
           <w:rPr>
             <w:rStyle w:val="Hipercze"/>
@@ -3283,7 +3296,7 @@
             <w:noProof/>
             <w:lang w:val="en-GB"/>
           </w:rPr>
-          <w:t>Configuration</w:t>
+          <w:t>Activation via command line</w:t>
         </w:r>
         <w:r>
           <w:rPr>
@@ -3304,7 +3317,7 @@
             <w:noProof/>
             <w:webHidden/>
           </w:rPr>
-          <w:instrText xml:space="preserve"> PAGEREF _Toc63869853 \h </w:instrText>
+          <w:instrText xml:space="preserve"> PAGEREF _Toc65748637 \h </w:instrText>
         </w:r>
         <w:r>
           <w:rPr>
@@ -3324,7 +3337,7 @@
             <w:noProof/>
             <w:webHidden/>
           </w:rPr>
-          <w:t>10</w:t>
+          <w:t>9</w:t>
         </w:r>
         <w:r>
           <w:rPr>
@@ -3337,7 +3350,7 @@
     </w:p>
     <w:p>
       <w:pPr>
-        <w:pStyle w:val="Spistreci2"/>
+        <w:pStyle w:val="Spistreci1"/>
         <w:tabs>
           <w:tab w:val="right" w:leader="dot" w:pos="9060"/>
         </w:tabs>
@@ -3349,7 +3362,7 @@
           <w:lang w:eastAsia="pl-PL"/>
         </w:rPr>
       </w:pPr>
-      <w:hyperlink w:anchor="_Toc63869854" w:history="1">
+      <w:hyperlink w:anchor="_Toc65748638" w:history="1">
         <w:r>
           <w:rPr>
             <w:rStyle w:val="Hipercze"/>
@@ -3357,7 +3370,7 @@
             <w:noProof/>
             <w:lang w:val="en-GB"/>
           </w:rPr>
-          <w:t>Basic module configuration</w:t>
+          <w:t>Configuration</w:t>
         </w:r>
         <w:r>
           <w:rPr>
@@ -3378,7 +3391,7 @@
             <w:noProof/>
             <w:webHidden/>
           </w:rPr>
-          <w:instrText xml:space="preserve"> PAGEREF _Toc63869854 \h </w:instrText>
+          <w:instrText xml:space="preserve"> PAGEREF _Toc65748638 \h </w:instrText>
         </w:r>
         <w:r>
           <w:rPr>
@@ -3423,7 +3436,7 @@
           <w:lang w:eastAsia="pl-PL"/>
         </w:rPr>
       </w:pPr>
-      <w:hyperlink w:anchor="_Toc63869855" w:history="1">
+      <w:hyperlink w:anchor="_Toc65748639" w:history="1">
         <w:r>
           <w:rPr>
             <w:rStyle w:val="Hipercze"/>
@@ -3431,7 +3444,7 @@
             <w:noProof/>
             <w:lang w:val="en-GB"/>
           </w:rPr>
-          <w:t>Payment gateways</w:t>
+          <w:t>Basic module configuration</w:t>
         </w:r>
         <w:r>
           <w:rPr>
@@ -3452,7 +3465,7 @@
             <w:noProof/>
             <w:webHidden/>
           </w:rPr>
-          <w:instrText xml:space="preserve"> PAGEREF _Toc63869855 \h </w:instrText>
+          <w:instrText xml:space="preserve"> PAGEREF _Toc65748639 \h </w:instrText>
         </w:r>
         <w:r>
           <w:rPr>
@@ -3485,7 +3498,7 @@
     </w:p>
     <w:p>
       <w:pPr>
-        <w:pStyle w:val="Spistreci3"/>
+        <w:pStyle w:val="Spistreci2"/>
         <w:tabs>
           <w:tab w:val="right" w:leader="dot" w:pos="9060"/>
         </w:tabs>
@@ -3497,7 +3510,7 @@
           <w:lang w:eastAsia="pl-PL"/>
         </w:rPr>
       </w:pPr>
-      <w:hyperlink w:anchor="_Toc63869856" w:history="1">
+      <w:hyperlink w:anchor="_Toc65748640" w:history="1">
         <w:r>
           <w:rPr>
             <w:rStyle w:val="Hipercze"/>
@@ -3505,7 +3518,7 @@
             <w:noProof/>
             <w:lang w:val="en-GB"/>
           </w:rPr>
-          <w:t>Refreshing list of payment gateways</w:t>
+          <w:t>Payment gateways</w:t>
         </w:r>
         <w:r>
           <w:rPr>
@@ -3526,7 +3539,7 @@
             <w:noProof/>
             <w:webHidden/>
           </w:rPr>
-          <w:instrText xml:space="preserve"> PAGEREF _Toc63869856 \h </w:instrText>
+          <w:instrText xml:space="preserve"> PAGEREF _Toc65748640 \h </w:instrText>
         </w:r>
         <w:r>
           <w:rPr>
@@ -3571,15 +3584,15 @@
           <w:lang w:eastAsia="pl-PL"/>
         </w:rPr>
       </w:pPr>
-      <w:hyperlink w:anchor="_Toc63869857" w:history="1">
+      <w:hyperlink w:anchor="_Toc65748641" w:history="1">
         <w:r>
           <w:rPr>
             <w:rStyle w:val="Hipercze"/>
             <w:rFonts w:ascii="Verdana" w:hAnsi="Verdana" w:cs="Calibri"/>
             <w:noProof/>
-            <w:lang w:val="en-GB"/>
-          </w:rPr>
-          <w:t>Payment gateways editing</w:t>
+            <w:lang w:val="en-US"/>
+          </w:rPr>
+          <w:t>Selecting payment channel in store (whitelabel)</w:t>
         </w:r>
         <w:r>
           <w:rPr>
@@ -3600,7 +3613,7 @@
             <w:noProof/>
             <w:webHidden/>
           </w:rPr>
-          <w:instrText xml:space="preserve"> PAGEREF _Toc63869857 \h </w:instrText>
+          <w:instrText xml:space="preserve"> PAGEREF _Toc65748641 \h </w:instrText>
         </w:r>
         <w:r>
           <w:rPr>
@@ -3633,7 +3646,7 @@
     </w:p>
     <w:p>
       <w:pPr>
-        <w:pStyle w:val="Spistreci2"/>
+        <w:pStyle w:val="Spistreci3"/>
         <w:tabs>
           <w:tab w:val="right" w:leader="dot" w:pos="9060"/>
         </w:tabs>
@@ -3645,15 +3658,15 @@
           <w:lang w:eastAsia="pl-PL"/>
         </w:rPr>
       </w:pPr>
-      <w:hyperlink w:anchor="_Toc63869858" w:history="1">
+      <w:hyperlink w:anchor="_Toc65748642" w:history="1">
         <w:r>
           <w:rPr>
             <w:rStyle w:val="Hipercze"/>
-            <w:rFonts w:ascii="Verdana" w:hAnsi="Verdana"/>
-            <w:noProof/>
-            <w:lang w:val="en-US"/>
-          </w:rPr>
-          <w:t>Collapsible gateway list</w:t>
+            <w:rFonts w:ascii="Verdana" w:hAnsi="Verdana" w:cs="Calibri"/>
+            <w:noProof/>
+            <w:lang w:val="en-GB"/>
+          </w:rPr>
+          <w:t>Refreshing list of payment gateways</w:t>
         </w:r>
         <w:r>
           <w:rPr>
@@ -3674,7 +3687,7 @@
             <w:noProof/>
             <w:webHidden/>
           </w:rPr>
-          <w:instrText xml:space="preserve"> PAGEREF _Toc63869858 \h </w:instrText>
+          <w:instrText xml:space="preserve"> PAGEREF _Toc65748642 \h </w:instrText>
         </w:r>
         <w:r>
           <w:rPr>
@@ -3694,7 +3707,7 @@
             <w:noProof/>
             <w:webHidden/>
           </w:rPr>
-          <w:t>12</w:t>
+          <w:t>10</w:t>
         </w:r>
         <w:r>
           <w:rPr>
@@ -3707,7 +3720,7 @@
     </w:p>
     <w:p>
       <w:pPr>
-        <w:pStyle w:val="Spistreci2"/>
+        <w:pStyle w:val="Spistreci3"/>
         <w:tabs>
           <w:tab w:val="right" w:leader="dot" w:pos="9060"/>
         </w:tabs>
@@ -3719,15 +3732,15 @@
           <w:lang w:eastAsia="pl-PL"/>
         </w:rPr>
       </w:pPr>
-      <w:hyperlink w:anchor="_Toc63869859" w:history="1">
+      <w:hyperlink w:anchor="_Toc65748643" w:history="1">
         <w:r>
           <w:rPr>
             <w:rStyle w:val="Hipercze"/>
-            <w:rFonts w:ascii="Verdana" w:hAnsi="Verdana"/>
+            <w:rFonts w:ascii="Verdana" w:hAnsi="Verdana" w:cs="Calibri"/>
             <w:noProof/>
             <w:lang w:val="en-GB"/>
           </w:rPr>
-          <w:t>Refreshing cache</w:t>
+          <w:t>Payment gateways editing</w:t>
         </w:r>
         <w:r>
           <w:rPr>
@@ -3748,7 +3761,7 @@
             <w:noProof/>
             <w:webHidden/>
           </w:rPr>
-          <w:instrText xml:space="preserve"> PAGEREF _Toc63869859 \h </w:instrText>
+          <w:instrText xml:space="preserve"> PAGEREF _Toc65748643 \h </w:instrText>
         </w:r>
         <w:r>
           <w:rPr>
@@ -3768,7 +3781,7 @@
             <w:noProof/>
             <w:webHidden/>
           </w:rPr>
-          <w:t>12</w:t>
+          <w:t>10</w:t>
         </w:r>
         <w:r>
           <w:rPr>
@@ -3781,7 +3794,7 @@
     </w:p>
     <w:p>
       <w:pPr>
-        <w:pStyle w:val="Spistreci1"/>
+        <w:pStyle w:val="Spistreci2"/>
         <w:tabs>
           <w:tab w:val="right" w:leader="dot" w:pos="9060"/>
         </w:tabs>
@@ -3793,15 +3806,15 @@
           <w:lang w:eastAsia="pl-PL"/>
         </w:rPr>
       </w:pPr>
-      <w:hyperlink w:anchor="_Toc63869860" w:history="1">
+      <w:hyperlink w:anchor="_Toc65748644" w:history="1">
         <w:r>
           <w:rPr>
             <w:rStyle w:val="Hipercze"/>
-            <w:rFonts w:ascii="Verdana" w:hAnsi="Verdana" w:cs="Calibri"/>
-            <w:noProof/>
-            <w:lang w:val="en-GB"/>
-          </w:rPr>
-          <w:t>Refunds</w:t>
+            <w:rFonts w:ascii="Verdana" w:hAnsi="Verdana"/>
+            <w:noProof/>
+            <w:lang w:val="en-US"/>
+          </w:rPr>
+          <w:t>Collapsible gateway list</w:t>
         </w:r>
         <w:r>
           <w:rPr>
@@ -3822,7 +3835,7 @@
             <w:noProof/>
             <w:webHidden/>
           </w:rPr>
-          <w:instrText xml:space="preserve"> PAGEREF _Toc63869860 \h </w:instrText>
+          <w:instrText xml:space="preserve"> PAGEREF _Toc65748644 \h </w:instrText>
         </w:r>
         <w:r>
           <w:rPr>
@@ -3842,7 +3855,7 @@
             <w:noProof/>
             <w:webHidden/>
           </w:rPr>
-          <w:t>13</w:t>
+          <w:t>12</w:t>
         </w:r>
         <w:r>
           <w:rPr>
@@ -3867,14 +3880,15 @@
           <w:lang w:eastAsia="pl-PL"/>
         </w:rPr>
       </w:pPr>
-      <w:hyperlink w:anchor="_Toc63869861" w:history="1">
+      <w:hyperlink w:anchor="_Toc65748645" w:history="1">
         <w:r>
           <w:rPr>
             <w:rStyle w:val="Hipercze"/>
             <w:rFonts w:ascii="Verdana" w:hAnsi="Verdana"/>
             <w:noProof/>
-          </w:rPr>
-          <w:t>Refund – Credit Memo</w:t>
+            <w:lang w:val="en-GB"/>
+          </w:rPr>
+          <w:t>Refreshing cache</w:t>
         </w:r>
         <w:r>
           <w:rPr>
@@ -3895,7 +3909,7 @@
             <w:noProof/>
             <w:webHidden/>
           </w:rPr>
-          <w:instrText xml:space="preserve"> PAGEREF _Toc63869861 \h </w:instrText>
+          <w:instrText xml:space="preserve"> PAGEREF _Toc65748645 \h </w:instrText>
         </w:r>
         <w:r>
           <w:rPr>
@@ -3915,7 +3929,7 @@
             <w:noProof/>
             <w:webHidden/>
           </w:rPr>
-          <w:t>13</w:t>
+          <w:t>12</w:t>
         </w:r>
         <w:r>
           <w:rPr>
@@ -3928,7 +3942,7 @@
     </w:p>
     <w:p>
       <w:pPr>
-        <w:pStyle w:val="Spistreci2"/>
+        <w:pStyle w:val="Spistreci1"/>
         <w:tabs>
           <w:tab w:val="right" w:leader="dot" w:pos="9060"/>
         </w:tabs>
@@ -3940,14 +3954,15 @@
           <w:lang w:eastAsia="pl-PL"/>
         </w:rPr>
       </w:pPr>
-      <w:hyperlink w:anchor="_Toc63869862" w:history="1">
+      <w:hyperlink w:anchor="_Toc65748646" w:history="1">
         <w:r>
           <w:rPr>
             <w:rStyle w:val="Hipercze"/>
-            <w:rFonts w:ascii="Verdana" w:hAnsi="Verdana"/>
-            <w:noProof/>
-          </w:rPr>
-          <w:t>Refund - manual</w:t>
+            <w:rFonts w:ascii="Verdana" w:hAnsi="Verdana" w:cs="Calibri"/>
+            <w:noProof/>
+            <w:lang w:val="en-GB"/>
+          </w:rPr>
+          <w:t>Refunds</w:t>
         </w:r>
         <w:r>
           <w:rPr>
@@ -3968,7 +3983,7 @@
             <w:noProof/>
             <w:webHidden/>
           </w:rPr>
-          <w:instrText xml:space="preserve"> PAGEREF _Toc63869862 \h </w:instrText>
+          <w:instrText xml:space="preserve"> PAGEREF _Toc65748646 \h </w:instrText>
         </w:r>
         <w:r>
           <w:rPr>
@@ -4001,7 +4016,7 @@
     </w:p>
     <w:p>
       <w:pPr>
-        <w:pStyle w:val="Spistreci1"/>
+        <w:pStyle w:val="Spistreci2"/>
         <w:tabs>
           <w:tab w:val="right" w:leader="dot" w:pos="9060"/>
         </w:tabs>
@@ -4013,15 +4028,14 @@
           <w:lang w:eastAsia="pl-PL"/>
         </w:rPr>
       </w:pPr>
-      <w:hyperlink w:anchor="_Toc63869863" w:history="1">
+      <w:hyperlink w:anchor="_Toc65748647" w:history="1">
         <w:r>
           <w:rPr>
             <w:rStyle w:val="Hipercze"/>
-            <w:rFonts w:ascii="Verdana" w:hAnsi="Verdana" w:cs="Calibri"/>
-            <w:noProof/>
-            <w:lang w:val="en-GB"/>
-          </w:rPr>
-          <w:t>Payment in iframe</w:t>
+            <w:rFonts w:ascii="Verdana" w:hAnsi="Verdana"/>
+            <w:noProof/>
+          </w:rPr>
+          <w:t>Refund – Credit Memo</w:t>
         </w:r>
         <w:r>
           <w:rPr>
@@ -4042,7 +4056,7 @@
             <w:noProof/>
             <w:webHidden/>
           </w:rPr>
-          <w:instrText xml:space="preserve"> PAGEREF _Toc63869863 \h </w:instrText>
+          <w:instrText xml:space="preserve"> PAGEREF _Toc65748647 \h </w:instrText>
         </w:r>
         <w:r>
           <w:rPr>
@@ -4062,7 +4076,7 @@
             <w:noProof/>
             <w:webHidden/>
           </w:rPr>
-          <w:t>14</w:t>
+          <w:t>13</w:t>
         </w:r>
         <w:r>
           <w:rPr>
@@ -4087,15 +4101,14 @@
           <w:lang w:eastAsia="pl-PL"/>
         </w:rPr>
       </w:pPr>
-      <w:hyperlink w:anchor="_Toc63869864" w:history="1">
+      <w:hyperlink w:anchor="_Toc65748648" w:history="1">
         <w:r>
           <w:rPr>
             <w:rStyle w:val="Hipercze"/>
-            <w:rFonts w:ascii="Verdana" w:hAnsi="Verdana" w:cs="Calibri"/>
-            <w:noProof/>
-            <w:lang w:val="en-GB"/>
-          </w:rPr>
-          <w:t>Activation</w:t>
+            <w:rFonts w:ascii="Verdana" w:hAnsi="Verdana"/>
+            <w:noProof/>
+          </w:rPr>
+          <w:t>Refund - manual</w:t>
         </w:r>
         <w:r>
           <w:rPr>
@@ -4116,7 +4129,7 @@
             <w:noProof/>
             <w:webHidden/>
           </w:rPr>
-          <w:instrText xml:space="preserve"> PAGEREF _Toc63869864 \h </w:instrText>
+          <w:instrText xml:space="preserve"> PAGEREF _Toc65748648 \h </w:instrText>
         </w:r>
         <w:r>
           <w:rPr>
@@ -4136,7 +4149,7 @@
             <w:noProof/>
             <w:webHidden/>
           </w:rPr>
-          <w:t>14</w:t>
+          <w:t>13</w:t>
         </w:r>
         <w:r>
           <w:rPr>
@@ -4161,7 +4174,7 @@
           <w:lang w:eastAsia="pl-PL"/>
         </w:rPr>
       </w:pPr>
-      <w:hyperlink w:anchor="_Toc63869865" w:history="1">
+      <w:hyperlink w:anchor="_Toc65748649" w:history="1">
         <w:r>
           <w:rPr>
             <w:rStyle w:val="Hipercze"/>
@@ -4169,7 +4182,7 @@
             <w:noProof/>
             <w:lang w:val="en-GB"/>
           </w:rPr>
-          <w:t>BLIK 0</w:t>
+          <w:t>Payment in iframe</w:t>
         </w:r>
         <w:r>
           <w:rPr>
@@ -4190,7 +4203,7 @@
             <w:noProof/>
             <w:webHidden/>
           </w:rPr>
-          <w:instrText xml:space="preserve"> PAGEREF _Toc63869865 \h </w:instrText>
+          <w:instrText xml:space="preserve"> PAGEREF _Toc65748649 \h </w:instrText>
         </w:r>
         <w:r>
           <w:rPr>
@@ -4210,7 +4223,7 @@
             <w:noProof/>
             <w:webHidden/>
           </w:rPr>
-          <w:t>16</w:t>
+          <w:t>14</w:t>
         </w:r>
         <w:r>
           <w:rPr>
@@ -4235,11 +4248,11 @@
           <w:lang w:eastAsia="pl-PL"/>
         </w:rPr>
       </w:pPr>
-      <w:hyperlink w:anchor="_Toc63869866" w:history="1">
+      <w:hyperlink w:anchor="_Toc65748650" w:history="1">
         <w:r>
           <w:rPr>
             <w:rStyle w:val="Hipercze"/>
-            <w:rFonts w:ascii="Verdana" w:hAnsi="Verdana"/>
+            <w:rFonts w:ascii="Verdana" w:hAnsi="Verdana" w:cs="Calibri"/>
             <w:noProof/>
             <w:lang w:val="en-GB"/>
           </w:rPr>
@@ -4264,7 +4277,7 @@
             <w:noProof/>
             <w:webHidden/>
           </w:rPr>
-          <w:instrText xml:space="preserve"> PAGEREF _Toc63869866 \h </w:instrText>
+          <w:instrText xml:space="preserve"> PAGEREF _Toc65748650 \h </w:instrText>
         </w:r>
         <w:r>
           <w:rPr>
@@ -4284,7 +4297,7 @@
             <w:noProof/>
             <w:webHidden/>
           </w:rPr>
-          <w:t>16</w:t>
+          <w:t>15</w:t>
         </w:r>
         <w:r>
           <w:rPr>
@@ -4309,7 +4322,7 @@
           <w:lang w:eastAsia="pl-PL"/>
         </w:rPr>
       </w:pPr>
-      <w:hyperlink w:anchor="_Toc63869867" w:history="1">
+      <w:hyperlink w:anchor="_Toc65748651" w:history="1">
         <w:r>
           <w:rPr>
             <w:rStyle w:val="Hipercze"/>
@@ -4317,7 +4330,7 @@
             <w:noProof/>
             <w:lang w:val="en-GB"/>
           </w:rPr>
-          <w:t>Google Pay</w:t>
+          <w:t>BLIK 0</w:t>
         </w:r>
         <w:r>
           <w:rPr>
@@ -4338,7 +4351,7 @@
             <w:noProof/>
             <w:webHidden/>
           </w:rPr>
-          <w:instrText xml:space="preserve"> PAGEREF _Toc63869867 \h </w:instrText>
+          <w:instrText xml:space="preserve"> PAGEREF _Toc65748651 \h </w:instrText>
         </w:r>
         <w:r>
           <w:rPr>
@@ -4358,7 +4371,7 @@
             <w:noProof/>
             <w:webHidden/>
           </w:rPr>
-          <w:t>17</w:t>
+          <w:t>16</w:t>
         </w:r>
         <w:r>
           <w:rPr>
@@ -4383,7 +4396,7 @@
           <w:lang w:eastAsia="pl-PL"/>
         </w:rPr>
       </w:pPr>
-      <w:hyperlink w:anchor="_Toc63869868" w:history="1">
+      <w:hyperlink w:anchor="_Toc65748652" w:history="1">
         <w:r>
           <w:rPr>
             <w:rStyle w:val="Hipercze"/>
@@ -4412,7 +4425,7 @@
             <w:noProof/>
             <w:webHidden/>
           </w:rPr>
-          <w:instrText xml:space="preserve"> PAGEREF _Toc63869868 \h </w:instrText>
+          <w:instrText xml:space="preserve"> PAGEREF _Toc65748652 \h </w:instrText>
         </w:r>
         <w:r>
           <w:rPr>
@@ -4432,7 +4445,7 @@
             <w:noProof/>
             <w:webHidden/>
           </w:rPr>
-          <w:t>17</w:t>
+          <w:t>16</w:t>
         </w:r>
         <w:r>
           <w:rPr>
@@ -4457,7 +4470,7 @@
           <w:lang w:eastAsia="pl-PL"/>
         </w:rPr>
       </w:pPr>
-      <w:hyperlink w:anchor="_Toc63869869" w:history="1">
+      <w:hyperlink w:anchor="_Toc65748653" w:history="1">
         <w:r>
           <w:rPr>
             <w:rStyle w:val="Hipercze"/>
@@ -4465,7 +4478,7 @@
             <w:noProof/>
             <w:lang w:val="en-GB"/>
           </w:rPr>
-          <w:t>Automatic payments</w:t>
+          <w:t>Google Pay</w:t>
         </w:r>
         <w:r>
           <w:rPr>
@@ -4486,7 +4499,7 @@
             <w:noProof/>
             <w:webHidden/>
           </w:rPr>
-          <w:instrText xml:space="preserve"> PAGEREF _Toc63869869 \h </w:instrText>
+          <w:instrText xml:space="preserve"> PAGEREF _Toc65748653 \h </w:instrText>
         </w:r>
         <w:r>
           <w:rPr>
@@ -4506,7 +4519,7 @@
             <w:noProof/>
             <w:webHidden/>
           </w:rPr>
-          <w:t>18</w:t>
+          <w:t>17</w:t>
         </w:r>
         <w:r>
           <w:rPr>
@@ -4531,7 +4544,7 @@
           <w:lang w:eastAsia="pl-PL"/>
         </w:rPr>
       </w:pPr>
-      <w:hyperlink w:anchor="_Toc63869870" w:history="1">
+      <w:hyperlink w:anchor="_Toc65748654" w:history="1">
         <w:r>
           <w:rPr>
             <w:rStyle w:val="Hipercze"/>
@@ -4560,7 +4573,7 @@
             <w:noProof/>
             <w:webHidden/>
           </w:rPr>
-          <w:instrText xml:space="preserve"> PAGEREF _Toc63869870 \h </w:instrText>
+          <w:instrText xml:space="preserve"> PAGEREF _Toc65748654 \h </w:instrText>
         </w:r>
         <w:r>
           <w:rPr>
@@ -4580,7 +4593,7 @@
             <w:noProof/>
             <w:webHidden/>
           </w:rPr>
-          <w:t>18</w:t>
+          <w:t>17</w:t>
         </w:r>
         <w:r>
           <w:rPr>
@@ -4593,7 +4606,7 @@
     </w:p>
     <w:p>
       <w:pPr>
-        <w:pStyle w:val="Spistreci2"/>
+        <w:pStyle w:val="Spistreci1"/>
         <w:tabs>
           <w:tab w:val="right" w:leader="dot" w:pos="9060"/>
         </w:tabs>
@@ -4605,15 +4618,15 @@
           <w:lang w:eastAsia="pl-PL"/>
         </w:rPr>
       </w:pPr>
-      <w:hyperlink w:anchor="_Toc63869871" w:history="1">
+      <w:hyperlink w:anchor="_Toc65748655" w:history="1">
         <w:r>
           <w:rPr>
             <w:rStyle w:val="Hipercze"/>
-            <w:rFonts w:ascii="Verdana" w:hAnsi="Verdana"/>
+            <w:rFonts w:ascii="Verdana" w:hAnsi="Verdana" w:cs="Calibri"/>
             <w:noProof/>
             <w:lang w:val="en-GB"/>
           </w:rPr>
-          <w:t>Card managing</w:t>
+          <w:t>Automatic payments</w:t>
         </w:r>
         <w:r>
           <w:rPr>
@@ -4634,7 +4647,7 @@
             <w:noProof/>
             <w:webHidden/>
           </w:rPr>
-          <w:instrText xml:space="preserve"> PAGEREF _Toc63869871 \h </w:instrText>
+          <w:instrText xml:space="preserve"> PAGEREF _Toc65748655 \h </w:instrText>
         </w:r>
         <w:r>
           <w:rPr>
@@ -4667,7 +4680,7 @@
     </w:p>
     <w:p>
       <w:pPr>
-        <w:pStyle w:val="Spistreci1"/>
+        <w:pStyle w:val="Spistreci2"/>
         <w:tabs>
           <w:tab w:val="right" w:leader="dot" w:pos="9060"/>
         </w:tabs>
@@ -4679,15 +4692,15 @@
           <w:lang w:eastAsia="pl-PL"/>
         </w:rPr>
       </w:pPr>
-      <w:hyperlink w:anchor="_Toc63869872" w:history="1">
+      <w:hyperlink w:anchor="_Toc65748656" w:history="1">
         <w:r>
           <w:rPr>
             <w:rStyle w:val="Hipercze"/>
-            <w:rFonts w:ascii="Verdana" w:hAnsi="Verdana" w:cs="Calibri"/>
-            <w:noProof/>
-            <w:lang w:val="en-US"/>
-          </w:rPr>
-          <w:t>Generate orders from admin panel</w:t>
+            <w:rFonts w:ascii="Verdana" w:hAnsi="Verdana"/>
+            <w:noProof/>
+            <w:lang w:val="en-GB"/>
+          </w:rPr>
+          <w:t>Activation</w:t>
         </w:r>
         <w:r>
           <w:rPr>
@@ -4708,7 +4721,7 @@
             <w:noProof/>
             <w:webHidden/>
           </w:rPr>
-          <w:instrText xml:space="preserve"> PAGEREF _Toc63869872 \h </w:instrText>
+          <w:instrText xml:space="preserve"> PAGEREF _Toc65748656 \h </w:instrText>
         </w:r>
         <w:r>
           <w:rPr>
@@ -4728,7 +4741,7 @@
             <w:noProof/>
             <w:webHidden/>
           </w:rPr>
-          <w:t>20</w:t>
+          <w:t>18</w:t>
         </w:r>
         <w:r>
           <w:rPr>
@@ -4741,7 +4754,7 @@
     </w:p>
     <w:p>
       <w:pPr>
-        <w:pStyle w:val="Spistreci1"/>
+        <w:pStyle w:val="Spistreci2"/>
         <w:tabs>
           <w:tab w:val="right" w:leader="dot" w:pos="9060"/>
         </w:tabs>
@@ -4753,15 +4766,15 @@
           <w:lang w:eastAsia="pl-PL"/>
         </w:rPr>
       </w:pPr>
-      <w:hyperlink w:anchor="_Toc63869873" w:history="1">
+      <w:hyperlink w:anchor="_Toc65748657" w:history="1">
         <w:r>
           <w:rPr>
             <w:rStyle w:val="Hipercze"/>
-            <w:rFonts w:ascii="Verdana" w:hAnsi="Verdana" w:cs="Calibri"/>
-            <w:noProof/>
-            <w:lang w:val="en-US"/>
-          </w:rPr>
-          <w:t>E-mail template</w:t>
+            <w:rFonts w:ascii="Verdana" w:hAnsi="Verdana"/>
+            <w:noProof/>
+            <w:lang w:val="en-GB"/>
+          </w:rPr>
+          <w:t>Card managing</w:t>
         </w:r>
         <w:r>
           <w:rPr>
@@ -4782,7 +4795,7 @@
             <w:noProof/>
             <w:webHidden/>
           </w:rPr>
-          <w:instrText xml:space="preserve"> PAGEREF _Toc63869873 \h </w:instrText>
+          <w:instrText xml:space="preserve"> PAGEREF _Toc65748657 \h </w:instrText>
         </w:r>
         <w:r>
           <w:rPr>
@@ -4802,7 +4815,7 @@
             <w:noProof/>
             <w:webHidden/>
           </w:rPr>
-          <w:t>21</w:t>
+          <w:t>18</w:t>
         </w:r>
         <w:r>
           <w:rPr>
@@ -4827,7 +4840,7 @@
           <w:lang w:eastAsia="pl-PL"/>
         </w:rPr>
       </w:pPr>
-      <w:hyperlink w:anchor="_Toc63869874" w:history="1">
+      <w:hyperlink w:anchor="_Toc65748658" w:history="1">
         <w:r>
           <w:rPr>
             <w:rStyle w:val="Hipercze"/>
@@ -4835,7 +4848,7 @@
             <w:noProof/>
             <w:lang w:val="en-US"/>
           </w:rPr>
-          <w:t>Waiting before redirect page</w:t>
+          <w:t>Generate orders from admin panel</w:t>
         </w:r>
         <w:r>
           <w:rPr>
@@ -4856,7 +4869,7 @@
             <w:noProof/>
             <w:webHidden/>
           </w:rPr>
-          <w:instrText xml:space="preserve"> PAGEREF _Toc63869874 \h </w:instrText>
+          <w:instrText xml:space="preserve"> PAGEREF _Toc65748658 \h </w:instrText>
         </w:r>
         <w:r>
           <w:rPr>
@@ -4876,7 +4889,7 @@
             <w:noProof/>
             <w:webHidden/>
           </w:rPr>
-          <w:t>21</w:t>
+          <w:t>20</w:t>
         </w:r>
         <w:r>
           <w:rPr>
@@ -4889,7 +4902,7 @@
     </w:p>
     <w:p>
       <w:pPr>
-        <w:pStyle w:val="Spistreci2"/>
+        <w:pStyle w:val="Spistreci1"/>
         <w:tabs>
           <w:tab w:val="right" w:leader="dot" w:pos="9060"/>
         </w:tabs>
@@ -4901,14 +4914,15 @@
           <w:lang w:eastAsia="pl-PL"/>
         </w:rPr>
       </w:pPr>
-      <w:hyperlink w:anchor="_Toc63869875" w:history="1">
+      <w:hyperlink w:anchor="_Toc65748659" w:history="1">
         <w:r>
           <w:rPr>
             <w:rStyle w:val="Hipercze"/>
-            <w:rFonts w:ascii="Verdana" w:hAnsi="Verdana"/>
-            <w:noProof/>
-          </w:rPr>
-          <w:t>Activation</w:t>
+            <w:rFonts w:ascii="Verdana" w:hAnsi="Verdana" w:cs="Calibri"/>
+            <w:noProof/>
+            <w:lang w:val="en-US"/>
+          </w:rPr>
+          <w:t>E-mail template</w:t>
         </w:r>
         <w:r>
           <w:rPr>
@@ -4929,7 +4943,7 @@
             <w:noProof/>
             <w:webHidden/>
           </w:rPr>
-          <w:instrText xml:space="preserve"> PAGEREF _Toc63869875 \h </w:instrText>
+          <w:instrText xml:space="preserve"> PAGEREF _Toc65748659 \h </w:instrText>
         </w:r>
         <w:r>
           <w:rPr>
@@ -4974,15 +4988,15 @@
           <w:lang w:eastAsia="pl-PL"/>
         </w:rPr>
       </w:pPr>
-      <w:hyperlink w:anchor="_Toc63869876" w:history="1">
+      <w:hyperlink w:anchor="_Toc65748660" w:history="1">
         <w:r>
           <w:rPr>
             <w:rStyle w:val="Hipercze"/>
             <w:rFonts w:ascii="Verdana" w:hAnsi="Verdana" w:cs="Calibri"/>
             <w:noProof/>
-            <w:lang w:val="en-GB"/>
-          </w:rPr>
-          <w:t>Module updating</w:t>
+            <w:lang w:val="en-US"/>
+          </w:rPr>
+          <w:t>Waiting before redirect page</w:t>
         </w:r>
         <w:r>
           <w:rPr>
@@ -5003,7 +5017,7 @@
             <w:noProof/>
             <w:webHidden/>
           </w:rPr>
-          <w:instrText xml:space="preserve"> PAGEREF _Toc63869876 \h </w:instrText>
+          <w:instrText xml:space="preserve"> PAGEREF _Toc65748660 \h </w:instrText>
         </w:r>
         <w:r>
           <w:rPr>
@@ -5023,7 +5037,7 @@
             <w:noProof/>
             <w:webHidden/>
           </w:rPr>
-          <w:t>22</w:t>
+          <w:t>21</w:t>
         </w:r>
         <w:r>
           <w:rPr>
@@ -5036,7 +5050,7 @@
     </w:p>
     <w:p>
       <w:pPr>
-        <w:pStyle w:val="Spistreci1"/>
+        <w:pStyle w:val="Spistreci2"/>
         <w:tabs>
           <w:tab w:val="right" w:leader="dot" w:pos="9060"/>
         </w:tabs>
@@ -5048,15 +5062,14 @@
           <w:lang w:eastAsia="pl-PL"/>
         </w:rPr>
       </w:pPr>
-      <w:hyperlink w:anchor="_Toc63869877" w:history="1">
+      <w:hyperlink w:anchor="_Toc65748661" w:history="1">
         <w:r>
           <w:rPr>
             <w:rStyle w:val="Hipercze"/>
-            <w:rFonts w:ascii="Verdana" w:hAnsi="Verdana" w:cs="Calibri"/>
-            <w:noProof/>
-            <w:lang w:val="en-GB"/>
-          </w:rPr>
-          <w:t>Module uninstallation</w:t>
+            <w:rFonts w:ascii="Verdana" w:hAnsi="Verdana"/>
+            <w:noProof/>
+          </w:rPr>
+          <w:t>Activation</w:t>
         </w:r>
         <w:r>
           <w:rPr>
@@ -5077,7 +5090,7 @@
             <w:noProof/>
             <w:webHidden/>
           </w:rPr>
-          <w:instrText xml:space="preserve"> PAGEREF _Toc63869877 \h </w:instrText>
+          <w:instrText xml:space="preserve"> PAGEREF _Toc65748661 \h </w:instrText>
         </w:r>
         <w:r>
           <w:rPr>
@@ -5097,7 +5110,7 @@
             <w:noProof/>
             <w:webHidden/>
           </w:rPr>
-          <w:t>22</w:t>
+          <w:t>21</w:t>
         </w:r>
         <w:r>
           <w:rPr>
@@ -5110,7 +5123,7 @@
     </w:p>
     <w:p>
       <w:pPr>
-        <w:pStyle w:val="Spistreci2"/>
+        <w:pStyle w:val="Spistreci1"/>
         <w:tabs>
           <w:tab w:val="right" w:leader="dot" w:pos="9060"/>
         </w:tabs>
@@ -5122,7 +5135,7 @@
           <w:lang w:eastAsia="pl-PL"/>
         </w:rPr>
       </w:pPr>
-      <w:hyperlink w:anchor="_Toc63869878" w:history="1">
+      <w:hyperlink w:anchor="_Toc65748662" w:history="1">
         <w:r>
           <w:rPr>
             <w:rStyle w:val="Hipercze"/>
@@ -5130,7 +5143,7 @@
             <w:noProof/>
             <w:lang w:val="en-GB"/>
           </w:rPr>
-          <w:t>Through Web Setup Wizard</w:t>
+          <w:t>Module updating</w:t>
         </w:r>
         <w:r>
           <w:rPr>
@@ -5151,7 +5164,7 @@
             <w:noProof/>
             <w:webHidden/>
           </w:rPr>
-          <w:instrText xml:space="preserve"> PAGEREF _Toc63869878 \h </w:instrText>
+          <w:instrText xml:space="preserve"> PAGEREF _Toc65748662 \h </w:instrText>
         </w:r>
         <w:r>
           <w:rPr>
@@ -5184,7 +5197,7 @@
     </w:p>
     <w:p>
       <w:pPr>
-        <w:pStyle w:val="Spistreci2"/>
+        <w:pStyle w:val="Spistreci1"/>
         <w:tabs>
           <w:tab w:val="right" w:leader="dot" w:pos="9060"/>
         </w:tabs>
@@ -5196,7 +5209,7 @@
           <w:lang w:eastAsia="pl-PL"/>
         </w:rPr>
       </w:pPr>
-      <w:hyperlink w:anchor="_Toc63869879" w:history="1">
+      <w:hyperlink w:anchor="_Toc65748663" w:history="1">
         <w:r>
           <w:rPr>
             <w:rStyle w:val="Hipercze"/>
@@ -5204,7 +5217,7 @@
             <w:noProof/>
             <w:lang w:val="en-GB"/>
           </w:rPr>
-          <w:t>Through command line</w:t>
+          <w:t>Module uninstallation</w:t>
         </w:r>
         <w:r>
           <w:rPr>
@@ -5225,7 +5238,7 @@
             <w:noProof/>
             <w:webHidden/>
           </w:rPr>
-          <w:instrText xml:space="preserve"> PAGEREF _Toc63869879 \h </w:instrText>
+          <w:instrText xml:space="preserve"> PAGEREF _Toc65748663 \h </w:instrText>
         </w:r>
         <w:r>
           <w:rPr>
@@ -5245,7 +5258,7 @@
             <w:noProof/>
             <w:webHidden/>
           </w:rPr>
-          <w:t>24</w:t>
+          <w:t>22</w:t>
         </w:r>
         <w:r>
           <w:rPr>
@@ -5270,7 +5283,7 @@
           <w:lang w:eastAsia="pl-PL"/>
         </w:rPr>
       </w:pPr>
-      <w:hyperlink w:anchor="_Toc63869880" w:history="1">
+      <w:hyperlink w:anchor="_Toc65748664" w:history="1">
         <w:r>
           <w:rPr>
             <w:rStyle w:val="Hipercze"/>
@@ -5278,6 +5291,154 @@
             <w:noProof/>
             <w:lang w:val="en-GB"/>
           </w:rPr>
+          <w:t>Through Web Setup Wizard</w:t>
+        </w:r>
+        <w:r>
+          <w:rPr>
+            <w:noProof/>
+            <w:webHidden/>
+          </w:rPr>
+          <w:tab/>
+        </w:r>
+        <w:r>
+          <w:rPr>
+            <w:noProof/>
+            <w:webHidden/>
+          </w:rPr>
+          <w:fldChar w:fldCharType="begin"/>
+        </w:r>
+        <w:r>
+          <w:rPr>
+            <w:noProof/>
+            <w:webHidden/>
+          </w:rPr>
+          <w:instrText xml:space="preserve"> PAGEREF _Toc65748664 \h </w:instrText>
+        </w:r>
+        <w:r>
+          <w:rPr>
+            <w:noProof/>
+            <w:webHidden/>
+          </w:rPr>
+        </w:r>
+        <w:r>
+          <w:rPr>
+            <w:noProof/>
+            <w:webHidden/>
+          </w:rPr>
+          <w:fldChar w:fldCharType="separate"/>
+        </w:r>
+        <w:r>
+          <w:rPr>
+            <w:noProof/>
+            <w:webHidden/>
+          </w:rPr>
+          <w:t>22</w:t>
+        </w:r>
+        <w:r>
+          <w:rPr>
+            <w:noProof/>
+            <w:webHidden/>
+          </w:rPr>
+          <w:fldChar w:fldCharType="end"/>
+        </w:r>
+      </w:hyperlink>
+    </w:p>
+    <w:p>
+      <w:pPr>
+        <w:pStyle w:val="Spistreci2"/>
+        <w:tabs>
+          <w:tab w:val="right" w:leader="dot" w:pos="9060"/>
+        </w:tabs>
+        <w:rPr>
+          <w:rFonts w:eastAsiaTheme="minorEastAsia"/>
+          <w:noProof/>
+          <w:sz w:val="24"/>
+          <w:szCs w:val="24"/>
+          <w:lang w:eastAsia="pl-PL"/>
+        </w:rPr>
+      </w:pPr>
+      <w:hyperlink w:anchor="_Toc65748665" w:history="1">
+        <w:r>
+          <w:rPr>
+            <w:rStyle w:val="Hipercze"/>
+            <w:rFonts w:ascii="Verdana" w:hAnsi="Verdana" w:cs="Calibri"/>
+            <w:noProof/>
+            <w:lang w:val="en-GB"/>
+          </w:rPr>
+          <w:t>Through command line</w:t>
+        </w:r>
+        <w:r>
+          <w:rPr>
+            <w:noProof/>
+            <w:webHidden/>
+          </w:rPr>
+          <w:tab/>
+        </w:r>
+        <w:r>
+          <w:rPr>
+            <w:noProof/>
+            <w:webHidden/>
+          </w:rPr>
+          <w:fldChar w:fldCharType="begin"/>
+        </w:r>
+        <w:r>
+          <w:rPr>
+            <w:noProof/>
+            <w:webHidden/>
+          </w:rPr>
+          <w:instrText xml:space="preserve"> PAGEREF _Toc65748665 \h </w:instrText>
+        </w:r>
+        <w:r>
+          <w:rPr>
+            <w:noProof/>
+            <w:webHidden/>
+          </w:rPr>
+        </w:r>
+        <w:r>
+          <w:rPr>
+            <w:noProof/>
+            <w:webHidden/>
+          </w:rPr>
+          <w:fldChar w:fldCharType="separate"/>
+        </w:r>
+        <w:r>
+          <w:rPr>
+            <w:noProof/>
+            <w:webHidden/>
+          </w:rPr>
+          <w:t>24</w:t>
+        </w:r>
+        <w:r>
+          <w:rPr>
+            <w:noProof/>
+            <w:webHidden/>
+          </w:rPr>
+          <w:fldChar w:fldCharType="end"/>
+        </w:r>
+      </w:hyperlink>
+    </w:p>
+    <w:p>
+      <w:pPr>
+        <w:pStyle w:val="Spistreci2"/>
+        <w:tabs>
+          <w:tab w:val="right" w:leader="dot" w:pos="9060"/>
+        </w:tabs>
+        <w:rPr>
+          <w:rFonts w:eastAsiaTheme="minorEastAsia"/>
+          <w:noProof/>
+          <w:sz w:val="24"/>
+          <w:szCs w:val="24"/>
+          <w:lang w:eastAsia="pl-PL"/>
+        </w:rPr>
+      </w:pPr>
+      <w:hyperlink w:anchor="_Toc65748666" w:history="1">
+        <w:r>
+          <w:rPr>
+            <w:rStyle w:val="Hipercze"/>
+            <w:rFonts w:ascii="Verdana" w:hAnsi="Verdana" w:cs="Calibri"/>
+            <w:noProof/>
+            <w:lang w:val="en-GB"/>
+          </w:rPr>
           <w:t>(optional) Cleaning files and data bases</w:t>
         </w:r>
         <w:r>
@@ -5299,7 +5460,7 @@
             <w:noProof/>
             <w:webHidden/>
           </w:rPr>
-          <w:instrText xml:space="preserve"> PAGEREF _Toc63869880 \h </w:instrText>
+          <w:instrText xml:space="preserve"> PAGEREF _Toc65748666 \h </w:instrText>
         </w:r>
         <w:r>
           <w:rPr>
@@ -5368,7 +5529,7 @@
           <w:lang w:val="en-GB"/>
         </w:rPr>
       </w:pPr>
-      <w:bookmarkStart w:id="10" w:name="_Toc63869820"/>
+      <w:bookmarkStart w:id="9" w:name="_Toc65748604"/>
       <w:r>
         <w:rPr>
           <w:rFonts w:ascii="Verdana" w:hAnsi="Verdana" w:cs="Calibri"/>
@@ -5377,47 +5538,47 @@
         <w:lastRenderedPageBreak/>
         <w:t>Basic information</w:t>
       </w:r>
+      <w:bookmarkEnd w:id="9"/>
+    </w:p>
+    <w:p>
+      <w:pPr>
+        <w:rPr>
+          <w:rFonts w:ascii="Verdana" w:hAnsi="Verdana"/>
+          <w:lang w:val="en-GB"/>
+        </w:rPr>
+      </w:pPr>
+      <w:r>
+        <w:rPr>
+          <w:rFonts w:ascii="Verdana" w:hAnsi="Verdana"/>
+          <w:lang w:val="en-GB"/>
+        </w:rPr>
+        <w:t>The Blue Media Online Payment Plugin for Magento is the easiest way to allow your online store customers use the most popular payment methods. When integrated with the store, the plugin offers the possibility to add over 400 banks to the payment options.</w:t>
+      </w:r>
+    </w:p>
+    <w:p>
+      <w:pPr>
+        <w:pStyle w:val="Nagwek2"/>
+        <w:rPr>
+          <w:rFonts w:ascii="Verdana" w:hAnsi="Verdana" w:cs="Calibri"/>
+          <w:lang w:val="en-GB"/>
+        </w:rPr>
+      </w:pPr>
+      <w:bookmarkStart w:id="10" w:name="_Toc65748605"/>
+      <w:r>
+        <w:rPr>
+          <w:rFonts w:ascii="Verdana" w:hAnsi="Verdana" w:cs="Calibri"/>
+          <w:lang w:val="en-GB"/>
+        </w:rPr>
+        <w:t>List of Features</w:t>
+      </w:r>
+      <w:r>
+        <w:rPr>
+          <w:rFonts w:ascii="Verdana" w:hAnsi="Verdana" w:cs="Calibri"/>
+          <w:lang w:val="en-GB"/>
+        </w:rPr>
+        <w:t>:</w:t>
+      </w:r>
       <w:bookmarkEnd w:id="10"/>
-    </w:p>
-    <w:p>
-      <w:pPr>
-        <w:rPr>
-          <w:rFonts w:ascii="Verdana" w:hAnsi="Verdana"/>
-          <w:lang w:val="en-GB"/>
-        </w:rPr>
-      </w:pPr>
-      <w:r>
-        <w:rPr>
-          <w:rFonts w:ascii="Verdana" w:hAnsi="Verdana"/>
-          <w:lang w:val="en-GB"/>
-        </w:rPr>
-        <w:t>The Blue Media Online Payment Plugin for Magento is the easiest way to allow your online store customers use the most popular payment methods. When integrated with the store, the plugin offers the possibility to add over 400 banks to the payment options.</w:t>
-      </w:r>
-    </w:p>
-    <w:p>
-      <w:pPr>
-        <w:pStyle w:val="Nagwek2"/>
-        <w:rPr>
-          <w:rFonts w:ascii="Verdana" w:hAnsi="Verdana" w:cs="Calibri"/>
-          <w:lang w:val="en-GB"/>
-        </w:rPr>
-      </w:pPr>
-      <w:bookmarkStart w:id="11" w:name="_Toc63869821"/>
-      <w:r>
-        <w:rPr>
-          <w:rFonts w:ascii="Verdana" w:hAnsi="Verdana" w:cs="Calibri"/>
-          <w:lang w:val="en-GB"/>
-        </w:rPr>
-        <w:t>List of Features</w:t>
-      </w:r>
-      <w:r>
-        <w:rPr>
-          <w:rFonts w:ascii="Verdana" w:hAnsi="Verdana" w:cs="Calibri"/>
-          <w:lang w:val="en-GB"/>
-        </w:rPr>
-        <w:t>:</w:t>
-      </w:r>
-      <w:bookmarkEnd w:id="11"/>
     </w:p>
     <w:p>
       <w:pPr>
@@ -5603,7 +5764,7 @@
           <w:lang w:val="en-GB"/>
         </w:rPr>
       </w:pPr>
-      <w:bookmarkStart w:id="12" w:name="_Toc63869822"/>
+      <w:bookmarkStart w:id="11" w:name="_Toc65748606"/>
       <w:r>
         <w:rPr>
           <w:rFonts w:ascii="Verdana" w:hAnsi="Verdana" w:cs="Calibri"/>
@@ -5611,7 +5772,7 @@
         </w:rPr>
         <w:t>Requirements</w:t>
       </w:r>
-      <w:bookmarkEnd w:id="12"/>
+      <w:bookmarkEnd w:id="11"/>
     </w:p>
     <w:p>
       <w:pPr>
@@ -5745,7 +5906,7 @@
           <w:lang w:val="en-GB"/>
         </w:rPr>
       </w:pPr>
-      <w:bookmarkStart w:id="13" w:name="_Toc63869823"/>
+      <w:bookmarkStart w:id="12" w:name="_Toc65748607"/>
       <w:r>
         <w:rPr>
           <w:rFonts w:ascii="Verdana" w:hAnsi="Verdana" w:cs="Calibri"/>
@@ -5753,7 +5914,7 @@
         </w:rPr>
         <w:t>Description of changes</w:t>
       </w:r>
-      <w:bookmarkEnd w:id="13"/>
+      <w:bookmarkEnd w:id="12"/>
     </w:p>
     <w:p>
       <w:pPr>
@@ -5762,19 +5923,31 @@
           <w:rFonts w:ascii="Verdana" w:hAnsi="Verdana"/>
         </w:rPr>
       </w:pPr>
-      <w:bookmarkStart w:id="14" w:name="_Toc38739646"/>
-      <w:bookmarkStart w:id="15" w:name="_Toc63869824"/>
-      <w:r>
-        <w:rPr>
-          <w:rFonts w:ascii="Verdana" w:hAnsi="Verdana"/>
-        </w:rPr>
-        <w:t>2.13.</w:t>
-      </w:r>
-      <w:r>
-        <w:rPr>
-          <w:rFonts w:ascii="Verdana" w:hAnsi="Verdana"/>
-        </w:rPr>
-        <w:t>6</w:t>
+      <w:bookmarkStart w:id="13" w:name="_Toc38739646"/>
+      <w:bookmarkStart w:id="14" w:name="_Toc65748608"/>
+      <w:r>
+        <w:rPr>
+          <w:rFonts w:ascii="Verdana" w:hAnsi="Verdana"/>
+        </w:rPr>
+        <w:t>2.1</w:t>
+      </w:r>
+      <w:r>
+        <w:rPr>
+          <w:rFonts w:ascii="Verdana" w:hAnsi="Verdana"/>
+        </w:rPr>
+        <w:t>4</w:t>
+      </w:r>
+      <w:r>
+        <w:rPr>
+          <w:rFonts w:ascii="Verdana" w:hAnsi="Verdana"/>
+        </w:rPr>
+        <w:t>.</w:t>
+      </w:r>
+      <w:r>
+        <w:rPr>
+          <w:rFonts w:ascii="Verdana" w:hAnsi="Verdana"/>
+        </w:rPr>
+        <w:t>0</w:t>
       </w:r>
       <w:r>
         <w:rPr>
@@ -5782,7 +5955,7 @@
         </w:rPr>
         <w:t xml:space="preserve"> version</w:t>
       </w:r>
-      <w:bookmarkEnd w:id="15"/>
+      <w:bookmarkEnd w:id="14"/>
     </w:p>
     <w:p>
       <w:pPr>
@@ -5801,43 +5974,46 @@
           <w:rFonts w:ascii="Verdana" w:hAnsi="Verdana"/>
           <w:lang w:val="en-US"/>
         </w:rPr>
-        <w:t>Unlock GooglePay for all currrencies</w:t>
-      </w:r>
+        <w:t>Added option „</w:t>
+      </w:r>
+      <w:hyperlink w:anchor="_Selecting_payment_channel" w:history="1">
+        <w:r>
+          <w:rPr>
+            <w:rStyle w:val="Hipercze"/>
+            <w:rFonts w:ascii="Verdana" w:hAnsi="Verdana"/>
+            <w:lang w:val="en-US"/>
+          </w:rPr>
+          <w:t>Show payment gateways in store</w:t>
+        </w:r>
+      </w:hyperlink>
       <w:r>
         <w:rPr>
           <w:rFonts w:ascii="Verdana" w:hAnsi="Verdana"/>
           <w:lang w:val="en-US"/>
         </w:rPr>
+        <w:t xml:space="preserve">” </w:t>
+      </w:r>
+      <w:r>
+        <w:rPr>
+          <w:rFonts w:ascii="Verdana" w:hAnsi="Verdana"/>
+          <w:lang w:val="en-US"/>
+        </w:rPr>
+        <w:t xml:space="preserve">– </w:t>
+      </w:r>
+      <w:r>
+        <w:rPr>
+          <w:rFonts w:ascii="Verdana" w:hAnsi="Verdana"/>
+          <w:lang w:val="en-US"/>
+        </w:rPr>
+        <w:t>default enabled</w:t>
+      </w:r>
+      <w:r>
+        <w:rPr>
+          <w:rFonts w:ascii="Verdana" w:hAnsi="Verdana"/>
+          <w:lang w:val="en-US"/>
+        </w:rPr>
         <w:t>.</w:t>
       </w:r>
-    </w:p>
-    <w:p>
-      <w:pPr>
-        <w:pStyle w:val="Nagwek2"/>
-        <w:rPr>
-          <w:rFonts w:ascii="Verdana" w:hAnsi="Verdana"/>
-        </w:rPr>
-      </w:pPr>
-      <w:bookmarkStart w:id="16" w:name="_Toc63869825"/>
-      <w:r>
-        <w:rPr>
-          <w:rFonts w:ascii="Verdana" w:hAnsi="Verdana"/>
-        </w:rPr>
-        <w:t>2.13.</w:t>
-      </w:r>
-      <w:r>
-        <w:rPr>
-          <w:rFonts w:ascii="Verdana" w:hAnsi="Verdana"/>
-        </w:rPr>
-        <w:t>5</w:t>
-      </w:r>
-      <w:r>
-        <w:rPr>
-          <w:rFonts w:ascii="Verdana" w:hAnsi="Verdana"/>
-        </w:rPr>
-        <w:t xml:space="preserve"> version</w:t>
-      </w:r>
-      <w:bookmarkEnd w:id="16"/>
     </w:p>
     <w:p>
       <w:pPr>
@@ -5856,40 +6032,59 @@
           <w:rFonts w:ascii="Verdana" w:hAnsi="Verdana"/>
           <w:lang w:val="en-US"/>
         </w:rPr>
-        <w:t xml:space="preserve">Fixed order placement – metod </w:t>
-      </w:r>
-      <w:r>
-        <w:rPr>
-          <w:rFonts w:ascii="Verdana" w:hAnsi="Verdana"/>
-          <w:b/>
-          <w:bCs/>
+        <w:t>Fixed</w:t>
+      </w:r>
+      <w:r>
+        <w:rPr>
+          <w:rFonts w:ascii="Verdana" w:hAnsi="Verdana"/>
           <w:lang w:val="en-US"/>
         </w:rPr>
-        <w:t>order</w:t>
+        <w:t xml:space="preserve"> </w:t>
       </w:r>
       <w:r>
         <w:rPr>
           <w:rFonts w:ascii="Verdana" w:hAnsi="Verdana"/>
           <w:lang w:val="en-US"/>
         </w:rPr>
-        <w:t xml:space="preserve"> instead of </w:t>
-      </w:r>
-      <w:r>
-        <w:rPr>
-          <w:rFonts w:ascii="Verdana" w:hAnsi="Verdana"/>
-          <w:b/>
-          <w:bCs/>
+        <w:t xml:space="preserve">option </w:t>
+      </w:r>
+      <w:r>
+        <w:rPr>
+          <w:rFonts w:ascii="Verdana" w:hAnsi="Verdana"/>
           <w:lang w:val="en-US"/>
         </w:rPr>
-        <w:t>authorize</w:t>
+        <w:t>„</w:t>
       </w:r>
       <w:r>
         <w:rPr>
           <w:rFonts w:ascii="Verdana" w:hAnsi="Verdana"/>
           <w:lang w:val="en-US"/>
         </w:rPr>
+        <w:t>Transaction Life Hours”</w:t>
+      </w:r>
+      <w:r>
+        <w:rPr>
+          <w:rFonts w:ascii="Verdana" w:hAnsi="Verdana"/>
+          <w:lang w:val="en-US"/>
+        </w:rPr>
         <w:t>.</w:t>
       </w:r>
+    </w:p>
+    <w:p>
+      <w:pPr>
+        <w:pStyle w:val="Nagwek2"/>
+        <w:rPr>
+          <w:rFonts w:ascii="Verdana" w:hAnsi="Verdana"/>
+        </w:rPr>
+      </w:pPr>
+      <w:bookmarkStart w:id="15" w:name="_Toc65748609"/>
+      <w:r>
+        <w:rPr>
+          <w:rFonts w:ascii="Verdana" w:hAnsi="Verdana"/>
+        </w:rPr>
+        <w:t>2.13.6 version</w:t>
+      </w:r>
+      <w:bookmarkEnd w:id="15"/>
     </w:p>
     <w:p>
       <w:pPr>
@@ -5908,24 +6103,36 @@
           <w:rFonts w:ascii="Verdana" w:hAnsi="Verdana"/>
           <w:lang w:val="en-US"/>
         </w:rPr>
-        <w:t xml:space="preserve">Fixed </w:t>
-      </w:r>
-      <w:r>
-        <w:rPr>
-          <w:rFonts w:ascii="Verdana" w:hAnsi="Verdana"/>
-          <w:b/>
-          <w:bCs/>
-          <w:lang w:val="en-US"/>
-        </w:rPr>
-        <w:t>db_schema</w:t>
-      </w:r>
-      <w:r>
-        <w:rPr>
-          <w:rFonts w:ascii="Verdana" w:hAnsi="Verdana"/>
-          <w:lang w:val="en-US"/>
-        </w:rPr>
-        <w:t>.</w:t>
-      </w:r>
+        <w:t>Unlock GooglePay for all currrencies.</w:t>
+      </w:r>
+    </w:p>
+    <w:p>
+      <w:pPr>
+        <w:pStyle w:val="Nagwek2"/>
+        <w:rPr>
+          <w:rFonts w:ascii="Verdana" w:hAnsi="Verdana"/>
+        </w:rPr>
+      </w:pPr>
+      <w:bookmarkStart w:id="16" w:name="_Toc65748610"/>
+      <w:r>
+        <w:rPr>
+          <w:rFonts w:ascii="Verdana" w:hAnsi="Verdana"/>
+        </w:rPr>
+        <w:t>2.13.</w:t>
+      </w:r>
+      <w:r>
+        <w:rPr>
+          <w:rFonts w:ascii="Verdana" w:hAnsi="Verdana"/>
+        </w:rPr>
+        <w:t>5</w:t>
+      </w:r>
+      <w:r>
+        <w:rPr>
+          <w:rFonts w:ascii="Verdana" w:hAnsi="Verdana"/>
+        </w:rPr>
+        <w:t xml:space="preserve"> version</w:t>
+      </w:r>
+      <w:bookmarkEnd w:id="16"/>
     </w:p>
     <w:p>
       <w:pPr>
@@ -5944,7 +6151,7 @@
           <w:rFonts w:ascii="Verdana" w:hAnsi="Verdana"/>
           <w:lang w:val="en-US"/>
         </w:rPr>
-        <w:t xml:space="preserve">Updated </w:t>
+        <w:t xml:space="preserve">Fixed order placement – metod </w:t>
       </w:r>
       <w:r>
         <w:rPr>
@@ -5953,7 +6160,23 @@
           <w:bCs/>
           <w:lang w:val="en-US"/>
         </w:rPr>
-        <w:t>Content Security Policy</w:t>
+        <w:t>order</w:t>
+      </w:r>
+      <w:r>
+        <w:rPr>
+          <w:rFonts w:ascii="Verdana" w:hAnsi="Verdana"/>
+          <w:lang w:val="en-US"/>
+        </w:rPr>
+        <w:t xml:space="preserve"> instead of </w:t>
+      </w:r>
+      <w:r>
+        <w:rPr>
+          <w:rFonts w:ascii="Verdana" w:hAnsi="Verdana"/>
+          <w:b/>
+          <w:bCs/>
+          <w:lang w:val="en-US"/>
+        </w:rPr>
+        <w:t>authorize</w:t>
       </w:r>
       <w:r>
         <w:rPr>
@@ -5980,7 +6203,7 @@
           <w:rFonts w:ascii="Verdana" w:hAnsi="Verdana"/>
           <w:lang w:val="en-US"/>
         </w:rPr>
-        <w:t xml:space="preserve">Updated </w:t>
+        <w:t xml:space="preserve">Fixed </w:t>
       </w:r>
       <w:r>
         <w:rPr>
@@ -5989,7 +6212,7 @@
           <w:bCs/>
           <w:lang w:val="en-US"/>
         </w:rPr>
-        <w:t>composer.json</w:t>
+        <w:t>db_schema</w:t>
       </w:r>
       <w:r>
         <w:rPr>
@@ -5998,22 +6221,6 @@
         </w:rPr>
         <w:t>.</w:t>
       </w:r>
-    </w:p>
-    <w:p>
-      <w:pPr>
-        <w:pStyle w:val="Nagwek2"/>
-        <w:rPr>
-          <w:rFonts w:ascii="Verdana" w:hAnsi="Verdana"/>
-        </w:rPr>
-      </w:pPr>
-      <w:bookmarkStart w:id="17" w:name="_Toc63869826"/>
-      <w:r>
-        <w:rPr>
-          <w:rFonts w:ascii="Verdana" w:hAnsi="Verdana"/>
-        </w:rPr>
-        <w:t>2.13.4 version</w:t>
-      </w:r>
-      <w:bookmarkEnd w:id="17"/>
     </w:p>
     <w:p>
       <w:pPr>
@@ -6032,7 +6239,7 @@
           <w:rFonts w:ascii="Verdana" w:hAnsi="Verdana"/>
           <w:lang w:val="en-US"/>
         </w:rPr>
-        <w:t xml:space="preserve">Fixed order placement – metod </w:t>
+        <w:t xml:space="preserve">Updated </w:t>
       </w:r>
       <w:r>
         <w:rPr>
@@ -6041,65 +6248,15 @@
           <w:bCs/>
           <w:lang w:val="en-US"/>
         </w:rPr>
-        <w:t>order</w:t>
+        <w:t>Content Security Policy</w:t>
       </w:r>
       <w:r>
         <w:rPr>
           <w:rFonts w:ascii="Verdana" w:hAnsi="Verdana"/>
           <w:lang w:val="en-US"/>
         </w:rPr>
-        <w:t xml:space="preserve"> instead of </w:t>
-      </w:r>
-      <w:r>
-        <w:rPr>
-          <w:rFonts w:ascii="Verdana" w:hAnsi="Verdana"/>
-          <w:b/>
-          <w:bCs/>
-          <w:lang w:val="en-US"/>
-        </w:rPr>
-        <w:t>authorize</w:t>
-      </w:r>
-      <w:r>
-        <w:rPr>
-          <w:rFonts w:ascii="Verdana" w:hAnsi="Verdana"/>
-          <w:lang w:val="en-US"/>
-        </w:rPr>
         <w:t>.</w:t>
       </w:r>
-    </w:p>
-    <w:p>
-      <w:pPr>
-        <w:pStyle w:val="Nagwek2"/>
-        <w:rPr>
-          <w:rFonts w:ascii="Verdana" w:hAnsi="Verdana"/>
-        </w:rPr>
-      </w:pPr>
-      <w:bookmarkStart w:id="18" w:name="_Toc63869827"/>
-      <w:r>
-        <w:rPr>
-          <w:rFonts w:ascii="Verdana" w:hAnsi="Verdana"/>
-        </w:rPr>
-        <w:t>2.13.</w:t>
-      </w:r>
-      <w:r>
-        <w:rPr>
-          <w:rFonts w:ascii="Verdana" w:hAnsi="Verdana"/>
-        </w:rPr>
-        <w:t>3</w:t>
-      </w:r>
-      <w:r>
-        <w:rPr>
-          <w:rFonts w:ascii="Verdana" w:hAnsi="Verdana"/>
-        </w:rPr>
-        <w:t xml:space="preserve"> </w:t>
-      </w:r>
-      <w:r>
-        <w:rPr>
-          <w:rFonts w:ascii="Verdana" w:hAnsi="Verdana"/>
-        </w:rPr>
-        <w:t>version</w:t>
-      </w:r>
-      <w:bookmarkEnd w:id="18"/>
     </w:p>
     <w:p>
       <w:pPr>
@@ -6110,20 +6267,48 @@
         </w:numPr>
         <w:rPr>
           <w:rFonts w:ascii="Verdana" w:hAnsi="Verdana"/>
-        </w:rPr>
-      </w:pPr>
-      <w:r>
-        <w:rPr>
-          <w:rFonts w:ascii="Verdana" w:hAnsi="Verdana"/>
-        </w:rPr>
-        <w:t>Fixed gateway configuration module</w:t>
-      </w:r>
-      <w:r>
-        <w:rPr>
-          <w:rFonts w:ascii="Verdana" w:hAnsi="Verdana"/>
+          <w:lang w:val="en-US"/>
+        </w:rPr>
+      </w:pPr>
+      <w:r>
+        <w:rPr>
+          <w:rFonts w:ascii="Verdana" w:hAnsi="Verdana"/>
+          <w:lang w:val="en-US"/>
+        </w:rPr>
+        <w:t xml:space="preserve">Updated </w:t>
+      </w:r>
+      <w:r>
+        <w:rPr>
+          <w:rFonts w:ascii="Verdana" w:hAnsi="Verdana"/>
+          <w:b/>
+          <w:bCs/>
+          <w:lang w:val="en-US"/>
+        </w:rPr>
+        <w:t>composer.json</w:t>
+      </w:r>
+      <w:r>
+        <w:rPr>
+          <w:rFonts w:ascii="Verdana" w:hAnsi="Verdana"/>
+          <w:lang w:val="en-US"/>
         </w:rPr>
         <w:t>.</w:t>
       </w:r>
+    </w:p>
+    <w:p>
+      <w:pPr>
+        <w:pStyle w:val="Nagwek2"/>
+        <w:rPr>
+          <w:rFonts w:ascii="Verdana" w:hAnsi="Verdana"/>
+        </w:rPr>
+      </w:pPr>
+      <w:bookmarkStart w:id="17" w:name="_Toc65748611"/>
+      <w:r>
+        <w:rPr>
+          <w:rFonts w:ascii="Verdana" w:hAnsi="Verdana"/>
+        </w:rPr>
+        <w:t>2.13.4 version</w:t>
+      </w:r>
+      <w:bookmarkEnd w:id="17"/>
     </w:p>
     <w:p>
       <w:pPr>
@@ -6142,22 +6327,74 @@
           <w:rFonts w:ascii="Verdana" w:hAnsi="Verdana"/>
           <w:lang w:val="en-US"/>
         </w:rPr>
-        <w:t xml:space="preserve">Fixed </w:t>
-      </w:r>
-      <w:r>
-        <w:rPr>
-          <w:rFonts w:ascii="Verdana" w:hAnsi="Verdana"/>
+        <w:t xml:space="preserve">Fixed order placement – metod </w:t>
+      </w:r>
+      <w:r>
+        <w:rPr>
+          <w:rFonts w:ascii="Verdana" w:hAnsi="Verdana"/>
+          <w:b/>
+          <w:bCs/>
           <w:lang w:val="en-US"/>
         </w:rPr>
-        <w:t>g</w:t>
+        <w:t>order</w:t>
       </w:r>
       <w:r>
         <w:rPr>
           <w:rFonts w:ascii="Verdana" w:hAnsi="Verdana"/>
           <w:lang w:val="en-US"/>
         </w:rPr>
-        <w:t>ateway synchronization for multiple websites.</w:t>
-      </w:r>
+        <w:t xml:space="preserve"> instead of </w:t>
+      </w:r>
+      <w:r>
+        <w:rPr>
+          <w:rFonts w:ascii="Verdana" w:hAnsi="Verdana"/>
+          <w:b/>
+          <w:bCs/>
+          <w:lang w:val="en-US"/>
+        </w:rPr>
+        <w:t>authorize</w:t>
+      </w:r>
+      <w:r>
+        <w:rPr>
+          <w:rFonts w:ascii="Verdana" w:hAnsi="Verdana"/>
+          <w:lang w:val="en-US"/>
+        </w:rPr>
+        <w:t>.</w:t>
+      </w:r>
+    </w:p>
+    <w:p>
+      <w:pPr>
+        <w:pStyle w:val="Nagwek2"/>
+        <w:rPr>
+          <w:rFonts w:ascii="Verdana" w:hAnsi="Verdana"/>
+        </w:rPr>
+      </w:pPr>
+      <w:bookmarkStart w:id="18" w:name="_Toc65748612"/>
+      <w:r>
+        <w:rPr>
+          <w:rFonts w:ascii="Verdana" w:hAnsi="Verdana"/>
+        </w:rPr>
+        <w:t>2.13.</w:t>
+      </w:r>
+      <w:r>
+        <w:rPr>
+          <w:rFonts w:ascii="Verdana" w:hAnsi="Verdana"/>
+        </w:rPr>
+        <w:t>3</w:t>
+      </w:r>
+      <w:r>
+        <w:rPr>
+          <w:rFonts w:ascii="Verdana" w:hAnsi="Verdana"/>
+        </w:rPr>
+        <w:t xml:space="preserve"> </w:t>
+      </w:r>
+      <w:r>
+        <w:rPr>
+          <w:rFonts w:ascii="Verdana" w:hAnsi="Verdana"/>
+        </w:rPr>
+        <w:t>version</w:t>
+      </w:r>
+      <w:bookmarkEnd w:id="18"/>
     </w:p>
     <w:p>
       <w:pPr>
@@ -6168,50 +6405,20 @@
         </w:numPr>
         <w:rPr>
           <w:rFonts w:ascii="Verdana" w:hAnsi="Verdana"/>
-          <w:lang w:val="en-US"/>
-        </w:rPr>
-      </w:pPr>
-      <w:r>
-        <w:rPr>
-          <w:rFonts w:ascii="Verdana" w:hAnsi="Verdana"/>
-          <w:lang w:val="en-US"/>
-        </w:rPr>
-        <w:t>Disabled clickable overlay for BLIK 0 and Google Pay.</w:t>
-      </w:r>
-    </w:p>
-    <w:p>
-      <w:pPr>
-        <w:pStyle w:val="Nagwek2"/>
-        <w:rPr>
-          <w:rFonts w:ascii="Verdana" w:hAnsi="Verdana"/>
-        </w:rPr>
-      </w:pPr>
-      <w:bookmarkStart w:id="19" w:name="_Toc63869828"/>
-      <w:r>
-        <w:rPr>
-          <w:rFonts w:ascii="Verdana" w:hAnsi="Verdana"/>
-        </w:rPr>
-        <w:t>2.13.</w:t>
-      </w:r>
-      <w:r>
-        <w:rPr>
-          <w:rFonts w:ascii="Verdana" w:hAnsi="Verdana"/>
-        </w:rPr>
-        <w:t>2</w:t>
-      </w:r>
-      <w:r>
-        <w:rPr>
-          <w:rFonts w:ascii="Verdana" w:hAnsi="Verdana"/>
-        </w:rPr>
-        <w:t xml:space="preserve"> </w:t>
-      </w:r>
-      <w:r>
-        <w:rPr>
-          <w:rFonts w:ascii="Verdana" w:hAnsi="Verdana"/>
-        </w:rPr>
-        <w:t>version</w:t>
-      </w:r>
-      <w:bookmarkEnd w:id="19"/>
+        </w:rPr>
+      </w:pPr>
+      <w:r>
+        <w:rPr>
+          <w:rFonts w:ascii="Verdana" w:hAnsi="Verdana"/>
+        </w:rPr>
+        <w:t>Fixed gateway configuration module</w:t>
+      </w:r>
+      <w:r>
+        <w:rPr>
+          <w:rFonts w:ascii="Verdana" w:hAnsi="Verdana"/>
+        </w:rPr>
+        <w:t>.</w:t>
+      </w:r>
     </w:p>
     <w:p>
       <w:pPr>
@@ -6222,49 +6429,30 @@
         </w:numPr>
         <w:rPr>
           <w:rFonts w:ascii="Verdana" w:hAnsi="Verdana"/>
-        </w:rPr>
-      </w:pPr>
-      <w:r>
-        <w:rPr>
-          <w:rFonts w:ascii="Verdana" w:hAnsi="Verdana"/>
-        </w:rPr>
-        <w:t>Fixed custom BLIK 0 logo</w:t>
-      </w:r>
-      <w:r>
-        <w:rPr>
-          <w:rFonts w:ascii="Verdana" w:hAnsi="Verdana"/>
-        </w:rPr>
-        <w:t>.</w:t>
-      </w:r>
-    </w:p>
-    <w:p>
-      <w:pPr>
-        <w:pStyle w:val="Nagwek2"/>
-        <w:rPr>
-          <w:rFonts w:ascii="Verdana" w:hAnsi="Verdana"/>
-        </w:rPr>
-      </w:pPr>
-      <w:bookmarkStart w:id="20" w:name="_Toc58358049"/>
-      <w:bookmarkStart w:id="21" w:name="_Toc63869829"/>
-      <w:r>
-        <w:rPr>
-          <w:rFonts w:ascii="Verdana" w:hAnsi="Verdana"/>
-        </w:rPr>
-        <w:t>2.13.</w:t>
-      </w:r>
-      <w:r>
-        <w:rPr>
-          <w:rFonts w:ascii="Verdana" w:hAnsi="Verdana"/>
-        </w:rPr>
-        <w:t>1</w:t>
-      </w:r>
-      <w:r>
-        <w:rPr>
-          <w:rFonts w:ascii="Verdana" w:hAnsi="Verdana"/>
-        </w:rPr>
-        <w:t xml:space="preserve"> version</w:t>
-      </w:r>
-      <w:bookmarkEnd w:id="21"/>
+          <w:lang w:val="en-US"/>
+        </w:rPr>
+      </w:pPr>
+      <w:r>
+        <w:rPr>
+          <w:rFonts w:ascii="Verdana" w:hAnsi="Verdana"/>
+          <w:lang w:val="en-US"/>
+        </w:rPr>
+        <w:t xml:space="preserve">Fixed </w:t>
+      </w:r>
+      <w:r>
+        <w:rPr>
+          <w:rFonts w:ascii="Verdana" w:hAnsi="Verdana"/>
+          <w:lang w:val="en-US"/>
+        </w:rPr>
+        <w:t>g</w:t>
+      </w:r>
+      <w:r>
+        <w:rPr>
+          <w:rFonts w:ascii="Verdana" w:hAnsi="Verdana"/>
+          <w:lang w:val="en-US"/>
+        </w:rPr>
+        <w:t>ateway synchronization for multiple websites.</w:t>
+      </w:r>
     </w:p>
     <w:p>
       <w:pPr>
@@ -6283,37 +6471,7 @@
           <w:rFonts w:ascii="Verdana" w:hAnsi="Verdana"/>
           <w:lang w:val="en-US"/>
         </w:rPr>
-        <w:t xml:space="preserve">Fix for </w:t>
-      </w:r>
-      <w:r>
-        <w:rPr>
-          <w:rFonts w:ascii="Verdana" w:hAnsi="Verdana"/>
-          <w:lang w:val="en-US"/>
-        </w:rPr>
-        <w:t>additional-</w:t>
-      </w:r>
-      <w:r>
-        <w:rPr>
-          <w:rFonts w:ascii="Verdana" w:hAnsi="Verdana"/>
-          <w:lang w:val="en-US"/>
-        </w:rPr>
-        <w:t xml:space="preserve">validators on </w:t>
-      </w:r>
-      <w:r>
-        <w:rPr>
-          <w:rFonts w:ascii="Verdana" w:hAnsi="Verdana"/>
-          <w:b/>
-          <w:bCs/>
-          <w:lang w:val="en-US"/>
-        </w:rPr>
-        <w:t>placeOrder</w:t>
-      </w:r>
-      <w:r>
-        <w:rPr>
-          <w:rFonts w:ascii="Verdana" w:hAnsi="Verdana"/>
-          <w:lang w:val="en-US"/>
-        </w:rPr>
-        <w:t>.</w:t>
+        <w:t>Disabled clickable overlay for BLIK 0 and Google Pay.</w:t>
       </w:r>
     </w:p>
     <w:p>
@@ -6323,22 +6481,33 @@
           <w:rFonts w:ascii="Verdana" w:hAnsi="Verdana"/>
         </w:rPr>
       </w:pPr>
-      <w:bookmarkStart w:id="22" w:name="_Toc63869830"/>
+      <w:bookmarkStart w:id="19" w:name="_Toc65748613"/>
       <w:r>
         <w:rPr>
           <w:rFonts w:ascii="Verdana" w:hAnsi="Verdana"/>
         </w:rPr>
         <w:lastRenderedPageBreak/>
-        <w:t>2.13.0</w:t>
-      </w:r>
-      <w:bookmarkEnd w:id="20"/>
-      <w:r>
-        <w:rPr>
-          <w:rFonts w:ascii="Verdana" w:hAnsi="Verdana"/>
-        </w:rPr>
-        <w:t xml:space="preserve"> version</w:t>
-      </w:r>
-      <w:bookmarkEnd w:id="22"/>
+        <w:t>2.13.</w:t>
+      </w:r>
+      <w:r>
+        <w:rPr>
+          <w:rFonts w:ascii="Verdana" w:hAnsi="Verdana"/>
+        </w:rPr>
+        <w:t>2</w:t>
+      </w:r>
+      <w:r>
+        <w:rPr>
+          <w:rFonts w:ascii="Verdana" w:hAnsi="Verdana"/>
+        </w:rPr>
+        <w:t xml:space="preserve"> </w:t>
+      </w:r>
+      <w:r>
+        <w:rPr>
+          <w:rFonts w:ascii="Verdana" w:hAnsi="Verdana"/>
+        </w:rPr>
+        <w:t>version</w:t>
+      </w:r>
+      <w:bookmarkEnd w:id="19"/>
     </w:p>
     <w:p>
       <w:pPr>
@@ -6349,15 +6518,19 @@
         </w:numPr>
         <w:rPr>
           <w:rFonts w:ascii="Verdana" w:hAnsi="Verdana"/>
-          <w:lang w:val="en-US"/>
-        </w:rPr>
-      </w:pPr>
-      <w:r>
-        <w:rPr>
-          <w:rFonts w:ascii="Verdana" w:hAnsi="Verdana"/>
-          <w:lang w:val="en-US"/>
-        </w:rPr>
-        <w:t>Added Smartney – Buy now, pay later (only for PLN).</w:t>
+        </w:rPr>
+      </w:pPr>
+      <w:r>
+        <w:rPr>
+          <w:rFonts w:ascii="Verdana" w:hAnsi="Verdana"/>
+        </w:rPr>
+        <w:t>Fixed custom BLIK 0 logo</w:t>
+      </w:r>
+      <w:r>
+        <w:rPr>
+          <w:rFonts w:ascii="Verdana" w:hAnsi="Verdana"/>
+        </w:rPr>
+        <w:t>.</w:t>
       </w:r>
     </w:p>
     <w:p>
@@ -6367,22 +6540,27 @@
           <w:rFonts w:ascii="Verdana" w:hAnsi="Verdana"/>
         </w:rPr>
       </w:pPr>
-      <w:bookmarkStart w:id="23" w:name="_Toc58358050"/>
-      <w:bookmarkStart w:id="24" w:name="_Toc63869831"/>
-      <w:r>
-        <w:rPr>
-          <w:rFonts w:ascii="Verdana" w:hAnsi="Verdana"/>
-        </w:rPr>
-        <w:t>2.12.0</w:t>
-      </w:r>
-      <w:bookmarkEnd w:id="23"/>
+      <w:bookmarkStart w:id="20" w:name="_Toc58358049"/>
+      <w:bookmarkStart w:id="21" w:name="_Toc65748614"/>
+      <w:r>
+        <w:rPr>
+          <w:rFonts w:ascii="Verdana" w:hAnsi="Verdana"/>
+        </w:rPr>
+        <w:t>2.13.</w:t>
+      </w:r>
+      <w:r>
+        <w:rPr>
+          <w:rFonts w:ascii="Verdana" w:hAnsi="Verdana"/>
+        </w:rPr>
+        <w:t>1</w:t>
+      </w:r>
       <w:r>
         <w:rPr>
           <w:rFonts w:ascii="Verdana" w:hAnsi="Verdana"/>
         </w:rPr>
         <w:t xml:space="preserve"> version</w:t>
       </w:r>
-      <w:bookmarkEnd w:id="24"/>
+      <w:bookmarkEnd w:id="21"/>
     </w:p>
     <w:p>
       <w:pPr>
@@ -6392,6 +6570,123 @@
           <w:numId w:val="26"/>
         </w:numPr>
         <w:rPr>
+          <w:rFonts w:ascii="Verdana" w:hAnsi="Verdana"/>
+          <w:lang w:val="en-US"/>
+        </w:rPr>
+      </w:pPr>
+      <w:r>
+        <w:rPr>
+          <w:rFonts w:ascii="Verdana" w:hAnsi="Verdana"/>
+          <w:lang w:val="en-US"/>
+        </w:rPr>
+        <w:t xml:space="preserve">Fix for </w:t>
+      </w:r>
+      <w:r>
+        <w:rPr>
+          <w:rFonts w:ascii="Verdana" w:hAnsi="Verdana"/>
+          <w:lang w:val="en-US"/>
+        </w:rPr>
+        <w:t>additional-</w:t>
+      </w:r>
+      <w:r>
+        <w:rPr>
+          <w:rFonts w:ascii="Verdana" w:hAnsi="Verdana"/>
+          <w:lang w:val="en-US"/>
+        </w:rPr>
+        <w:t xml:space="preserve">validators on </w:t>
+      </w:r>
+      <w:r>
+        <w:rPr>
+          <w:rFonts w:ascii="Verdana" w:hAnsi="Verdana"/>
+          <w:b/>
+          <w:bCs/>
+          <w:lang w:val="en-US"/>
+        </w:rPr>
+        <w:t>placeOrder</w:t>
+      </w:r>
+      <w:r>
+        <w:rPr>
+          <w:rFonts w:ascii="Verdana" w:hAnsi="Verdana"/>
+          <w:lang w:val="en-US"/>
+        </w:rPr>
+        <w:t>.</w:t>
+      </w:r>
+    </w:p>
+    <w:p>
+      <w:pPr>
+        <w:pStyle w:val="Nagwek2"/>
+        <w:rPr>
+          <w:rFonts w:ascii="Verdana" w:hAnsi="Verdana"/>
+        </w:rPr>
+      </w:pPr>
+      <w:bookmarkStart w:id="22" w:name="_Toc65748615"/>
+      <w:r>
+        <w:rPr>
+          <w:rFonts w:ascii="Verdana" w:hAnsi="Verdana"/>
+        </w:rPr>
+        <w:t>2.13.0</w:t>
+      </w:r>
+      <w:bookmarkEnd w:id="20"/>
+      <w:r>
+        <w:rPr>
+          <w:rFonts w:ascii="Verdana" w:hAnsi="Verdana"/>
+        </w:rPr>
+        <w:t xml:space="preserve"> version</w:t>
+      </w:r>
+      <w:bookmarkEnd w:id="22"/>
+    </w:p>
+    <w:p>
+      <w:pPr>
+        <w:pStyle w:val="Akapitzlist"/>
+        <w:numPr>
+          <w:ilvl w:val="0"/>
+          <w:numId w:val="26"/>
+        </w:numPr>
+        <w:rPr>
+          <w:rFonts w:ascii="Verdana" w:hAnsi="Verdana"/>
+          <w:lang w:val="en-US"/>
+        </w:rPr>
+      </w:pPr>
+      <w:r>
+        <w:rPr>
+          <w:rFonts w:ascii="Verdana" w:hAnsi="Verdana"/>
+          <w:lang w:val="en-US"/>
+        </w:rPr>
+        <w:t>Added Smartney – Buy now, pay later (only for PLN).</w:t>
+      </w:r>
+    </w:p>
+    <w:p>
+      <w:pPr>
+        <w:pStyle w:val="Nagwek2"/>
+        <w:rPr>
+          <w:rFonts w:ascii="Verdana" w:hAnsi="Verdana"/>
+        </w:rPr>
+      </w:pPr>
+      <w:bookmarkStart w:id="23" w:name="_Toc58358050"/>
+      <w:bookmarkStart w:id="24" w:name="_Toc65748616"/>
+      <w:r>
+        <w:rPr>
+          <w:rFonts w:ascii="Verdana" w:hAnsi="Verdana"/>
+        </w:rPr>
+        <w:t>2.12.0</w:t>
+      </w:r>
+      <w:bookmarkEnd w:id="23"/>
+      <w:r>
+        <w:rPr>
+          <w:rFonts w:ascii="Verdana" w:hAnsi="Verdana"/>
+        </w:rPr>
+        <w:t xml:space="preserve"> version</w:t>
+      </w:r>
+      <w:bookmarkEnd w:id="24"/>
+    </w:p>
+    <w:p>
+      <w:pPr>
+        <w:pStyle w:val="Akapitzlist"/>
+        <w:numPr>
+          <w:ilvl w:val="0"/>
+          <w:numId w:val="26"/>
+        </w:numPr>
+        <w:rPr>
           <w:lang w:val="en-US"/>
         </w:rPr>
       </w:pPr>
@@ -6427,7 +6722,7 @@
           <w:rFonts w:ascii="Verdana" w:hAnsi="Verdana"/>
         </w:rPr>
       </w:pPr>
-      <w:bookmarkStart w:id="25" w:name="_Toc63869832"/>
+      <w:bookmarkStart w:id="25" w:name="_Toc65748617"/>
       <w:r>
         <w:rPr>
           <w:rFonts w:ascii="Verdana" w:hAnsi="Verdana"/>
@@ -6502,7 +6797,7 @@
           <w:rFonts w:ascii="Verdana" w:hAnsi="Verdana"/>
         </w:rPr>
       </w:pPr>
-      <w:bookmarkStart w:id="26" w:name="_Toc63869833"/>
+      <w:bookmarkStart w:id="26" w:name="_Toc65748618"/>
       <w:r>
         <w:rPr>
           <w:rFonts w:ascii="Verdana" w:hAnsi="Verdana"/>
@@ -6729,7 +7024,7 @@
           <w:rFonts w:ascii="Verdana" w:hAnsi="Verdana"/>
         </w:rPr>
       </w:pPr>
-      <w:bookmarkStart w:id="27" w:name="_Toc63869834"/>
+      <w:bookmarkStart w:id="27" w:name="_Toc65748619"/>
       <w:r>
         <w:rPr>
           <w:rFonts w:ascii="Verdana" w:hAnsi="Verdana"/>
@@ -6742,7 +7037,7 @@
         </w:rPr>
         <w:t>9.0</w:t>
       </w:r>
-      <w:bookmarkEnd w:id="14"/>
+      <w:bookmarkEnd w:id="13"/>
       <w:r>
         <w:rPr>
           <w:rFonts w:ascii="Verdana" w:hAnsi="Verdana"/>
@@ -6812,7 +7107,7 @@
           <w:lang w:val="en-GB"/>
         </w:rPr>
       </w:pPr>
-      <w:bookmarkStart w:id="28" w:name="_Toc63869835"/>
+      <w:bookmarkStart w:id="28" w:name="_Toc65748620"/>
       <w:r>
         <w:rPr>
           <w:rFonts w:ascii="Verdana" w:hAnsi="Verdana"/>
@@ -6931,7 +7226,7 @@
           <w:lang w:val="en-GB"/>
         </w:rPr>
       </w:pPr>
-      <w:bookmarkStart w:id="29" w:name="_Toc63869836"/>
+      <w:bookmarkStart w:id="29" w:name="_Toc65748621"/>
       <w:r>
         <w:rPr>
           <w:rFonts w:ascii="Verdana" w:hAnsi="Verdana"/>
@@ -6969,7 +7264,7 @@
           <w:lang w:val="en-GB"/>
         </w:rPr>
       </w:pPr>
-      <w:bookmarkStart w:id="30" w:name="_Toc63869837"/>
+      <w:bookmarkStart w:id="30" w:name="_Toc65748622"/>
       <w:r>
         <w:rPr>
           <w:rFonts w:ascii="Verdana" w:hAnsi="Verdana"/>
@@ -7007,7 +7302,7 @@
           <w:lang w:val="en-GB"/>
         </w:rPr>
       </w:pPr>
-      <w:bookmarkStart w:id="31" w:name="_Toc63869838"/>
+      <w:bookmarkStart w:id="31" w:name="_Toc65748623"/>
       <w:r>
         <w:rPr>
           <w:rFonts w:ascii="Verdana" w:hAnsi="Verdana"/>
@@ -7045,12 +7340,13 @@
           <w:lang w:val="en-GB"/>
         </w:rPr>
       </w:pPr>
-      <w:bookmarkStart w:id="32" w:name="_Toc63869839"/>
-      <w:r>
-        <w:rPr>
-          <w:rFonts w:ascii="Verdana" w:hAnsi="Verdana"/>
-          <w:lang w:val="en-GB"/>
-        </w:rPr>
+      <w:bookmarkStart w:id="32" w:name="_Toc65748624"/>
+      <w:r>
+        <w:rPr>
+          <w:rFonts w:ascii="Verdana" w:hAnsi="Verdana"/>
+          <w:lang w:val="en-GB"/>
+        </w:rPr>
+        <w:lastRenderedPageBreak/>
         <w:t>2.7.6 version</w:t>
       </w:r>
       <w:bookmarkEnd w:id="32"/>
@@ -7083,7 +7379,7 @@
           <w:lang w:val="en-GB"/>
         </w:rPr>
       </w:pPr>
-      <w:bookmarkStart w:id="33" w:name="_Toc63869840"/>
+      <w:bookmarkStart w:id="33" w:name="_Toc65748625"/>
       <w:r>
         <w:rPr>
           <w:rFonts w:ascii="Verdana" w:hAnsi="Verdana"/>
@@ -7128,13 +7424,12 @@
           <w:lang w:val="en-GB"/>
         </w:rPr>
       </w:pPr>
-      <w:bookmarkStart w:id="34" w:name="_Toc63869841"/>
-      <w:r>
-        <w:rPr>
-          <w:rFonts w:ascii="Verdana" w:hAnsi="Verdana"/>
-          <w:lang w:val="en-GB"/>
-        </w:rPr>
-        <w:lastRenderedPageBreak/>
+      <w:bookmarkStart w:id="34" w:name="_Toc65748626"/>
+      <w:r>
+        <w:rPr>
+          <w:rFonts w:ascii="Verdana" w:hAnsi="Verdana"/>
+          <w:lang w:val="en-GB"/>
+        </w:rPr>
         <w:t>2.7.4 version</w:t>
       </w:r>
       <w:bookmarkEnd w:id="34"/>
@@ -7187,7 +7482,7 @@
           <w:lang w:val="en-GB"/>
         </w:rPr>
       </w:pPr>
-      <w:bookmarkStart w:id="35" w:name="_Toc63869842"/>
+      <w:bookmarkStart w:id="35" w:name="_Toc65748627"/>
       <w:r>
         <w:rPr>
           <w:rFonts w:ascii="Verdana" w:hAnsi="Verdana"/>
@@ -7308,7 +7603,7 @@
           <w:lang w:val="en-GB"/>
         </w:rPr>
       </w:pPr>
-      <w:bookmarkStart w:id="36" w:name="_Toc63869843"/>
+      <w:bookmarkStart w:id="36" w:name="_Toc65748628"/>
       <w:r>
         <w:rPr>
           <w:rFonts w:ascii="Verdana" w:hAnsi="Verdana"/>
@@ -7436,7 +7731,7 @@
           <w:lang w:val="en-GB"/>
         </w:rPr>
       </w:pPr>
-      <w:bookmarkStart w:id="37" w:name="_Toc63869844"/>
+      <w:bookmarkStart w:id="37" w:name="_Toc65748629"/>
       <w:r>
         <w:rPr>
           <w:rFonts w:ascii="Verdana" w:hAnsi="Verdana"/>
@@ -7523,7 +7818,7 @@
           <w:lang w:val="en-GB"/>
         </w:rPr>
       </w:pPr>
-      <w:bookmarkStart w:id="38" w:name="_Toc63869845"/>
+      <w:bookmarkStart w:id="38" w:name="_Toc65748630"/>
       <w:r>
         <w:rPr>
           <w:rFonts w:ascii="Verdana" w:hAnsi="Verdana"/>
@@ -7599,7 +7894,7 @@
           <w:lang w:val="en-GB"/>
         </w:rPr>
       </w:pPr>
-      <w:bookmarkStart w:id="39" w:name="_Toc63869846"/>
+      <w:bookmarkStart w:id="39" w:name="_Toc65748631"/>
       <w:r>
         <w:rPr>
           <w:rFonts w:ascii="Verdana" w:hAnsi="Verdana" w:cs="Calibri"/>
@@ -7772,7 +8067,7 @@
           <w:lang w:val="en-GB"/>
         </w:rPr>
       </w:pPr>
-      <w:bookmarkStart w:id="40" w:name="_Toc63869847"/>
+      <w:bookmarkStart w:id="40" w:name="_Toc65748632"/>
       <w:r>
         <w:rPr>
           <w:rFonts w:ascii="Verdana" w:hAnsi="Verdana"/>
@@ -7838,7 +8133,7 @@
           <w:lang w:val="en-GB"/>
         </w:rPr>
       </w:pPr>
-      <w:bookmarkStart w:id="41" w:name="_Toc63869848"/>
+      <w:bookmarkStart w:id="41" w:name="_Toc65748633"/>
       <w:r>
         <w:rPr>
           <w:rFonts w:ascii="Verdana" w:hAnsi="Verdana"/>
@@ -7904,7 +8199,7 @@
           <w:lang w:val="en-GB"/>
         </w:rPr>
       </w:pPr>
-      <w:bookmarkStart w:id="42" w:name="_Toc63869849"/>
+      <w:bookmarkStart w:id="42" w:name="_Toc65748634"/>
       <w:r>
         <w:rPr>
           <w:rFonts w:ascii="Verdana" w:hAnsi="Verdana" w:cs="Calibri"/>
@@ -8165,7 +8460,7 @@
       <w:bookmarkStart w:id="44" w:name="_Konfiguracja"/>
       <w:bookmarkStart w:id="45" w:name="_Aktywacja_modułu"/>
       <w:bookmarkStart w:id="46" w:name="_Module_activation"/>
-      <w:bookmarkStart w:id="47" w:name="_Toc63869850"/>
+      <w:bookmarkStart w:id="47" w:name="_Toc65748635"/>
       <w:bookmarkEnd w:id="43"/>
       <w:bookmarkEnd w:id="44"/>
       <w:bookmarkEnd w:id="45"/>
@@ -8175,6 +8470,7 @@
           <w:rFonts w:ascii="Verdana" w:hAnsi="Verdana" w:cs="Calibri"/>
           <w:lang w:val="en-GB"/>
         </w:rPr>
+        <w:lastRenderedPageBreak/>
         <w:t>Module activation</w:t>
       </w:r>
       <w:bookmarkEnd w:id="47"/>
@@ -8187,7 +8483,7 @@
           <w:lang w:val="en-GB"/>
         </w:rPr>
       </w:pPr>
-      <w:bookmarkStart w:id="48" w:name="_Toc63869851"/>
+      <w:bookmarkStart w:id="48" w:name="_Toc65748636"/>
       <w:r>
         <w:rPr>
           <w:rFonts w:ascii="Verdana" w:hAnsi="Verdana" w:cs="Calibri"/>
@@ -8331,7 +8627,6 @@
           <w:rFonts w:ascii="Verdana" w:hAnsi="Verdana" w:cs="Calibri"/>
           <w:lang w:val="en-GB"/>
         </w:rPr>
-        <w:lastRenderedPageBreak/>
         <w:t>Choose</w:t>
       </w:r>
       <w:r>
@@ -9257,7 +9552,7 @@
           <w:lang w:val="en-GB"/>
         </w:rPr>
       </w:pPr>
-      <w:bookmarkStart w:id="49" w:name="_Toc63869852"/>
+      <w:bookmarkStart w:id="49" w:name="_Toc65748637"/>
       <w:r>
         <w:rPr>
           <w:rFonts w:ascii="Verdana" w:hAnsi="Verdana" w:cs="Calibri"/>
@@ -9466,7 +9761,7 @@
         </w:rPr>
       </w:pPr>
       <w:bookmarkStart w:id="51" w:name="_Konfiguracja_2"/>
-      <w:bookmarkStart w:id="52" w:name="_Toc63869853"/>
+      <w:bookmarkStart w:id="52" w:name="_Toc65748638"/>
       <w:bookmarkEnd w:id="51"/>
       <w:r>
         <w:rPr>
@@ -9672,7 +9967,7 @@
         </w:rPr>
       </w:pPr>
       <w:bookmarkStart w:id="53" w:name="_Podstawowa_konfiguracja_modułu"/>
-      <w:bookmarkStart w:id="54" w:name="_Toc63869854"/>
+      <w:bookmarkStart w:id="54" w:name="_Toc65748639"/>
       <w:bookmarkEnd w:id="53"/>
       <w:r>
         <w:rPr>
@@ -10094,7 +10389,7 @@
         </w:rPr>
       </w:pPr>
       <w:bookmarkStart w:id="55" w:name="_Payment_gateways_1"/>
-      <w:bookmarkStart w:id="56" w:name="_Toc63869855"/>
+      <w:bookmarkStart w:id="56" w:name="_Toc65748640"/>
       <w:bookmarkEnd w:id="55"/>
       <w:r>
         <w:rPr>
@@ -10107,6 +10402,175 @@
     </w:p>
     <w:p>
       <w:pPr>
+        <w:pStyle w:val="Nagwek3"/>
+        <w:rPr>
+          <w:rFonts w:ascii="Verdana" w:hAnsi="Verdana" w:cs="Calibri"/>
+          <w:lang w:val="en-US"/>
+        </w:rPr>
+      </w:pPr>
+      <w:bookmarkStart w:id="57" w:name="_Toc65748463"/>
+      <w:bookmarkStart w:id="58" w:name="_Toc65748641"/>
+      <w:bookmarkStart w:id="59" w:name="_Selecting_payment_channel"/>
+      <w:bookmarkEnd w:id="59"/>
+      <w:r>
+        <w:rPr>
+          <w:rFonts w:ascii="Verdana" w:hAnsi="Verdana" w:cs="Calibri"/>
+          <w:lang w:val="en-US"/>
+        </w:rPr>
+        <w:t>Selecting payment channel in store</w:t>
+      </w:r>
+      <w:r>
+        <w:rPr>
+          <w:rFonts w:ascii="Verdana" w:hAnsi="Verdana" w:cs="Calibri"/>
+          <w:lang w:val="en-US"/>
+        </w:rPr>
+        <w:t xml:space="preserve"> (whitelabel)</w:t>
+      </w:r>
+      <w:bookmarkEnd w:id="57"/>
+      <w:bookmarkEnd w:id="58"/>
+    </w:p>
+    <w:p>
+      <w:pPr>
+        <w:pStyle w:val="Akapitzlist"/>
+        <w:numPr>
+          <w:ilvl w:val="0"/>
+          <w:numId w:val="27"/>
+        </w:numPr>
+        <w:rPr>
+          <w:rFonts w:ascii="Verdana" w:hAnsi="Verdana" w:cs="Calibri"/>
+          <w:lang w:val="en-GB"/>
+        </w:rPr>
+      </w:pPr>
+      <w:r>
+        <w:rPr>
+          <w:rFonts w:ascii="Verdana" w:hAnsi="Verdana" w:cs="Calibri"/>
+          <w:lang w:val="en-GB"/>
+        </w:rPr>
+        <w:t xml:space="preserve">Go to </w:t>
+      </w:r>
+      <w:hyperlink w:anchor="_Konfiguracja_2" w:history="1">
+        <w:r>
+          <w:rPr>
+            <w:rStyle w:val="Hipercze"/>
+            <w:rFonts w:ascii="Verdana" w:hAnsi="Verdana" w:cs="Calibri"/>
+            <w:lang w:val="en-GB"/>
+          </w:rPr>
+          <w:t>module configuration</w:t>
+        </w:r>
+      </w:hyperlink>
+      <w:r>
+        <w:rPr>
+          <w:rFonts w:ascii="Verdana" w:hAnsi="Verdana" w:cs="Calibri"/>
+          <w:lang w:val="en-GB"/>
+        </w:rPr>
+        <w:t>.</w:t>
+      </w:r>
+    </w:p>
+    <w:p>
+      <w:pPr>
+        <w:pStyle w:val="Akapitzlist"/>
+        <w:numPr>
+          <w:ilvl w:val="0"/>
+          <w:numId w:val="27"/>
+        </w:numPr>
+        <w:rPr>
+          <w:rFonts w:ascii="Verdana" w:hAnsi="Verdana" w:cs="Calibri"/>
+          <w:lang w:val="en-US"/>
+        </w:rPr>
+      </w:pPr>
+      <w:r>
+        <w:rPr>
+          <w:rFonts w:ascii="Verdana" w:hAnsi="Verdana" w:cs="Calibri"/>
+          <w:lang w:val="en-US"/>
+        </w:rPr>
+        <w:t>Set option</w:t>
+      </w:r>
+      <w:r>
+        <w:rPr>
+          <w:rFonts w:ascii="Verdana" w:hAnsi="Verdana" w:cs="Calibri"/>
+          <w:lang w:val="en-US"/>
+        </w:rPr>
+        <w:t xml:space="preserve"> </w:t>
+      </w:r>
+      <w:r>
+        <w:rPr>
+          <w:rFonts w:ascii="Verdana" w:hAnsi="Verdana" w:cs="Calibri"/>
+          <w:b/>
+          <w:bCs/>
+          <w:lang w:val="en-US"/>
+        </w:rPr>
+        <w:t>Show payment gateways in store</w:t>
+      </w:r>
+      <w:r>
+        <w:rPr>
+          <w:rFonts w:ascii="Verdana" w:hAnsi="Verdana" w:cs="Calibri"/>
+          <w:lang w:val="en-US"/>
+        </w:rPr>
+        <w:t xml:space="preserve"> </w:t>
+      </w:r>
+      <w:r>
+        <w:rPr>
+          <w:rFonts w:ascii="Verdana" w:hAnsi="Verdana" w:cs="Calibri"/>
+          <w:lang w:val="en-US"/>
+        </w:rPr>
+        <w:t>to</w:t>
+      </w:r>
+      <w:r>
+        <w:rPr>
+          <w:rFonts w:ascii="Verdana" w:hAnsi="Verdana" w:cs="Calibri"/>
+          <w:lang w:val="en-US"/>
+        </w:rPr>
+        <w:t xml:space="preserve"> </w:t>
+      </w:r>
+      <w:r>
+        <w:rPr>
+          <w:rFonts w:ascii="Verdana" w:hAnsi="Verdana" w:cs="Calibri"/>
+          <w:b/>
+          <w:bCs/>
+          <w:lang w:val="en-US"/>
+        </w:rPr>
+        <w:t>Yes (whitelabel)</w:t>
+      </w:r>
+      <w:r>
+        <w:rPr>
+          <w:rFonts w:ascii="Verdana" w:hAnsi="Verdana" w:cs="Calibri"/>
+          <w:lang w:val="en-US"/>
+        </w:rPr>
+        <w:t>.</w:t>
+      </w:r>
+    </w:p>
+    <w:p>
+      <w:pPr>
+        <w:pStyle w:val="Akapitzlist"/>
+        <w:numPr>
+          <w:ilvl w:val="0"/>
+          <w:numId w:val="27"/>
+        </w:numPr>
+        <w:rPr>
+          <w:rFonts w:ascii="Verdana" w:hAnsi="Verdana" w:cs="Calibri"/>
+          <w:lang w:val="en-GB"/>
+        </w:rPr>
+      </w:pPr>
+      <w:hyperlink w:anchor="_Refreshing_cache" w:history="1">
+        <w:r>
+          <w:rPr>
+            <w:rStyle w:val="Hipercze"/>
+            <w:rFonts w:ascii="Verdana" w:hAnsi="Verdana" w:cs="Calibri"/>
+            <w:lang w:val="en-GB"/>
+          </w:rPr>
+          <w:t>Refresh cache</w:t>
+        </w:r>
+      </w:hyperlink>
+      <w:r>
+        <w:rPr>
+          <w:rFonts w:ascii="Verdana" w:hAnsi="Verdana" w:cs="Calibri"/>
+          <w:lang w:val="en-GB"/>
+        </w:rPr>
+        <w:t>.</w:t>
+      </w:r>
+    </w:p>
+    <w:p>
+      <w:pPr>
         <w:rPr>
           <w:rFonts w:ascii="Verdana" w:hAnsi="Verdana" w:cs="Calibri"/>
           <w:lang w:val="en-GB"/>
@@ -10190,7 +10654,7 @@
           <w:lang w:val="en-GB"/>
         </w:rPr>
       </w:pPr>
-      <w:bookmarkStart w:id="57" w:name="_Toc63869856"/>
+      <w:bookmarkStart w:id="60" w:name="_Toc65748642"/>
       <w:r>
         <w:rPr>
           <w:rFonts w:ascii="Verdana" w:hAnsi="Verdana" w:cs="Calibri"/>
@@ -10212,7 +10676,7 @@
         </w:rPr>
         <w:t>list of payment gateways</w:t>
       </w:r>
-      <w:bookmarkEnd w:id="57"/>
+      <w:bookmarkEnd w:id="60"/>
     </w:p>
     <w:p>
       <w:pPr>
@@ -10324,7 +10788,7 @@
           <w:lang w:val="en-GB"/>
         </w:rPr>
       </w:pPr>
-      <w:bookmarkStart w:id="58" w:name="_Toc63869857"/>
+      <w:bookmarkStart w:id="61" w:name="_Toc65748643"/>
       <w:r>
         <w:rPr>
           <w:rFonts w:ascii="Verdana" w:hAnsi="Verdana" w:cs="Calibri"/>
@@ -10332,7 +10796,7 @@
         </w:rPr>
         <w:t>Payment gateways editing</w:t>
       </w:r>
-      <w:bookmarkEnd w:id="58"/>
+      <w:bookmarkEnd w:id="61"/>
       <w:r>
         <w:rPr>
           <w:rFonts w:ascii="Verdana" w:hAnsi="Verdana" w:cs="Calibri"/>
@@ -10631,6 +11095,7 @@
           <w:rFonts w:ascii="Verdana" w:hAnsi="Verdana" w:cs="Calibri"/>
           <w:lang w:val="en-GB"/>
         </w:rPr>
+        <w:lastRenderedPageBreak/>
         <w:t>(</w:t>
       </w:r>
       <w:r>
@@ -10801,7 +11266,6 @@
           <w:b/>
           <w:lang w:val="en-GB"/>
         </w:rPr>
-        <w:lastRenderedPageBreak/>
         <w:t>Description</w:t>
       </w:r>
       <w:r>
@@ -11173,8 +11637,8 @@
           <w:lang w:val="en-GB"/>
         </w:rPr>
       </w:pPr>
-      <w:bookmarkStart w:id="59" w:name="OLE_LINK1"/>
-      <w:bookmarkStart w:id="60" w:name="OLE_LINK2"/>
+      <w:bookmarkStart w:id="62" w:name="OLE_LINK1"/>
+      <w:bookmarkStart w:id="63" w:name="OLE_LINK2"/>
       <w:r>
         <w:rPr>
           <w:rFonts w:ascii="Verdana" w:hAnsi="Verdana" w:cs="Calibri"/>
@@ -11183,8 +11647,8 @@
         </w:rPr>
         <w:t>Is separated method</w:t>
       </w:r>
-      <w:bookmarkEnd w:id="59"/>
-      <w:bookmarkEnd w:id="60"/>
+      <w:bookmarkEnd w:id="62"/>
+      <w:bookmarkEnd w:id="63"/>
       <w:r>
         <w:rPr>
           <w:rFonts w:ascii="Verdana" w:hAnsi="Verdana" w:cs="Calibri"/>
@@ -11652,6 +12116,7 @@
           <w:b/>
           <w:lang w:val="en-GB"/>
         </w:rPr>
+        <w:lastRenderedPageBreak/>
         <w:t>Force Disable</w:t>
       </w:r>
       <w:r>
@@ -11706,18 +12171,17 @@
           <w:lang w:val="en-US"/>
         </w:rPr>
       </w:pPr>
-      <w:bookmarkStart w:id="61" w:name="_Odświeżenie_pamięci_podręcznej"/>
-      <w:bookmarkStart w:id="62" w:name="_Toc63869858"/>
-      <w:bookmarkEnd w:id="61"/>
+      <w:bookmarkStart w:id="64" w:name="_Odświeżenie_pamięci_podręcznej"/>
+      <w:bookmarkStart w:id="65" w:name="_Toc65748644"/>
+      <w:bookmarkEnd w:id="64"/>
       <w:r>
         <w:rPr>
           <w:rFonts w:ascii="Verdana" w:hAnsi="Verdana"/>
           <w:lang w:val="en-US"/>
         </w:rPr>
-        <w:lastRenderedPageBreak/>
         <w:t>Collapsible gateway list</w:t>
       </w:r>
-      <w:bookmarkEnd w:id="62"/>
+      <w:bookmarkEnd w:id="65"/>
     </w:p>
     <w:p>
       <w:pPr>
@@ -12014,9 +12478,9 @@
           <w:lang w:val="en-GB"/>
         </w:rPr>
       </w:pPr>
-      <w:bookmarkStart w:id="63" w:name="_Refreshing_cache"/>
-      <w:bookmarkStart w:id="64" w:name="_Toc63869859"/>
-      <w:bookmarkEnd w:id="63"/>
+      <w:bookmarkStart w:id="66" w:name="_Refreshing_cache"/>
+      <w:bookmarkStart w:id="67" w:name="_Toc65748645"/>
+      <w:bookmarkEnd w:id="66"/>
       <w:r>
         <w:rPr>
           <w:rFonts w:ascii="Verdana" w:hAnsi="Verdana"/>
@@ -12031,7 +12495,7 @@
         </w:rPr>
         <w:t xml:space="preserve"> cache</w:t>
       </w:r>
-      <w:bookmarkEnd w:id="64"/>
+      <w:bookmarkEnd w:id="67"/>
     </w:p>
     <w:p>
       <w:pPr>
@@ -12222,6 +12686,7 @@
           <w:rFonts w:ascii="Verdana" w:hAnsi="Verdana"/>
           <w:lang w:val="en-GB"/>
         </w:rPr>
+        <w:lastRenderedPageBreak/>
         <w:t>Click</w:t>
       </w:r>
       <w:r>
@@ -12342,7 +12807,7 @@
           <w:lang w:val="en-GB"/>
         </w:rPr>
       </w:pPr>
-      <w:bookmarkStart w:id="65" w:name="_Toc63869860"/>
+      <w:bookmarkStart w:id="68" w:name="_Toc65748646"/>
       <w:r>
         <w:rPr>
           <w:rFonts w:ascii="Verdana" w:hAnsi="Verdana" w:cs="Calibri"/>
@@ -12350,7 +12815,7 @@
         </w:rPr>
         <w:t>Refunds</w:t>
       </w:r>
-      <w:bookmarkEnd w:id="65"/>
+      <w:bookmarkEnd w:id="68"/>
     </w:p>
     <w:p>
       <w:pPr>
@@ -12388,24 +12853,24 @@
           <w:rFonts w:ascii="Verdana" w:hAnsi="Verdana"/>
         </w:rPr>
       </w:pPr>
-      <w:bookmarkStart w:id="66" w:name="_Refund_–_Credit"/>
-      <w:bookmarkStart w:id="67" w:name="_Toc58358081"/>
-      <w:bookmarkStart w:id="68" w:name="_Toc63869861"/>
-      <w:bookmarkEnd w:id="66"/>
+      <w:bookmarkStart w:id="69" w:name="_Refund_–_Credit"/>
+      <w:bookmarkStart w:id="70" w:name="_Toc58358081"/>
+      <w:bookmarkStart w:id="71" w:name="_Toc65748647"/>
+      <w:bookmarkEnd w:id="69"/>
       <w:r>
         <w:rPr>
           <w:rFonts w:ascii="Verdana" w:hAnsi="Verdana"/>
         </w:rPr>
         <w:t xml:space="preserve">Refund – </w:t>
       </w:r>
-      <w:bookmarkEnd w:id="67"/>
+      <w:bookmarkEnd w:id="70"/>
       <w:r>
         <w:rPr>
           <w:rFonts w:ascii="Verdana" w:hAnsi="Verdana"/>
         </w:rPr>
         <w:t>Credit Memo</w:t>
       </w:r>
-      <w:bookmarkEnd w:id="68"/>
+      <w:bookmarkEnd w:id="71"/>
     </w:p>
     <w:p>
       <w:pPr>
@@ -12560,22 +13025,22 @@
           <w:rFonts w:ascii="Verdana" w:hAnsi="Verdana"/>
         </w:rPr>
       </w:pPr>
-      <w:bookmarkStart w:id="69" w:name="_Toc58358082"/>
-      <w:bookmarkStart w:id="70" w:name="_Toc63869862"/>
+      <w:bookmarkStart w:id="72" w:name="_Toc58358082"/>
+      <w:bookmarkStart w:id="73" w:name="_Toc65748648"/>
       <w:r>
         <w:rPr>
           <w:rFonts w:ascii="Verdana" w:hAnsi="Verdana"/>
         </w:rPr>
         <w:t xml:space="preserve">Refund - </w:t>
       </w:r>
-      <w:bookmarkEnd w:id="69"/>
+      <w:bookmarkEnd w:id="72"/>
       <w:r>
         <w:rPr>
           <w:rFonts w:ascii="Verdana" w:hAnsi="Verdana"/>
         </w:rPr>
         <w:t>manual</w:t>
       </w:r>
-      <w:bookmarkEnd w:id="70"/>
+      <w:bookmarkEnd w:id="73"/>
     </w:p>
     <w:p>
       <w:pPr>
@@ -12853,6 +13318,7 @@
           <w:rFonts w:ascii="Verdana" w:hAnsi="Verdana"/>
           <w:lang w:val="en-GB"/>
         </w:rPr>
+        <w:lastRenderedPageBreak/>
         <w:t>Notification with refund confirmation or reason why refund isn’t possible will appear.</w:t>
       </w:r>
     </w:p>
@@ -13024,7 +13490,6 @@
           <w:noProof/>
           <w:lang w:val="en-GB"/>
         </w:rPr>
-        <w:lastRenderedPageBreak/>
         <w:drawing>
           <wp:inline distT="0" distB="0" distL="0" distR="0" wp14:anchorId="51120BDC" wp14:editId="3C5DDD80">
             <wp:extent cx="5100544" cy="1854079"/>
@@ -13100,7 +13565,7 @@
           <w:lang w:val="en-GB"/>
         </w:rPr>
       </w:pPr>
-      <w:bookmarkStart w:id="71" w:name="_Toc63869863"/>
+      <w:bookmarkStart w:id="74" w:name="_Toc65748649"/>
       <w:r>
         <w:rPr>
           <w:rFonts w:ascii="Verdana" w:hAnsi="Verdana" w:cs="Calibri"/>
@@ -13115,7 +13580,7 @@
         </w:rPr>
         <w:t xml:space="preserve"> iframe</w:t>
       </w:r>
-      <w:bookmarkEnd w:id="71"/>
+      <w:bookmarkEnd w:id="74"/>
     </w:p>
     <w:p>
       <w:pPr>
@@ -13208,6 +13673,7 @@
           <w:noProof/>
           <w:lang w:val="en-GB"/>
         </w:rPr>
+        <w:lastRenderedPageBreak/>
         <w:drawing>
           <wp:inline distT="0" distB="0" distL="0" distR="0" wp14:anchorId="522F82C6" wp14:editId="4BD70EB1">
             <wp:extent cx="5759450" cy="3237230"/>
@@ -13283,7 +13749,7 @@
           <w:lang w:val="en-GB"/>
         </w:rPr>
       </w:pPr>
-      <w:bookmarkStart w:id="72" w:name="_Toc63869864"/>
+      <w:bookmarkStart w:id="75" w:name="_Toc65748650"/>
       <w:r>
         <w:rPr>
           <w:rFonts w:ascii="Verdana" w:hAnsi="Verdana" w:cs="Calibri"/>
@@ -13291,7 +13757,7 @@
         </w:rPr>
         <w:t>Activation</w:t>
       </w:r>
-      <w:bookmarkEnd w:id="72"/>
+      <w:bookmarkEnd w:id="75"/>
     </w:p>
     <w:p>
       <w:pPr>
@@ -13437,8 +13903,8 @@
           <w:lang w:val="en-GB"/>
         </w:rPr>
       </w:pPr>
-      <w:bookmarkStart w:id="73" w:name="OLE_LINK3"/>
-      <w:bookmarkStart w:id="74" w:name="OLE_LINK4"/>
+      <w:bookmarkStart w:id="76" w:name="OLE_LINK3"/>
+      <w:bookmarkStart w:id="77" w:name="OLE_LINK4"/>
       <w:r>
         <w:rPr>
           <w:rFonts w:ascii="Verdana" w:hAnsi="Verdana" w:cs="Calibri"/>
@@ -13549,10 +14015,10 @@
           <w:lang w:val="en-GB"/>
         </w:rPr>
       </w:pPr>
-      <w:bookmarkStart w:id="75" w:name="OLE_LINK5"/>
-      <w:bookmarkStart w:id="76" w:name="OLE_LINK6"/>
-      <w:bookmarkEnd w:id="73"/>
-      <w:bookmarkEnd w:id="74"/>
+      <w:bookmarkStart w:id="78" w:name="OLE_LINK5"/>
+      <w:bookmarkStart w:id="79" w:name="OLE_LINK6"/>
+      <w:bookmarkEnd w:id="76"/>
+      <w:bookmarkEnd w:id="77"/>
       <w:r>
         <w:rPr>
           <w:rFonts w:ascii="Verdana" w:hAnsi="Verdana" w:cs="Calibri"/>
@@ -13637,8 +14103,8 @@
         <w:t>.</w:t>
       </w:r>
     </w:p>
-    <w:bookmarkEnd w:id="75"/>
-    <w:bookmarkEnd w:id="76"/>
+    <w:bookmarkEnd w:id="78"/>
+    <w:bookmarkEnd w:id="79"/>
     <w:p>
       <w:pPr>
         <w:rPr>
@@ -13654,7 +14120,6 @@
           <w:rFonts w:ascii="Verdana" w:hAnsi="Verdana" w:cs="Calibri"/>
           <w:lang w:val="en-GB"/>
         </w:rPr>
-        <w:lastRenderedPageBreak/>
         <w:br w:type="page"/>
       </w:r>
     </w:p>
@@ -13666,7 +14131,7 @@
           <w:lang w:val="en-GB"/>
         </w:rPr>
       </w:pPr>
-      <w:bookmarkStart w:id="77" w:name="_Toc63869865"/>
+      <w:bookmarkStart w:id="80" w:name="_Toc65748651"/>
       <w:r>
         <w:rPr>
           <w:rFonts w:ascii="Verdana" w:hAnsi="Verdana" w:cs="Calibri"/>
@@ -13675,7 +14140,7 @@
         <w:lastRenderedPageBreak/>
         <w:t>BLIK 0</w:t>
       </w:r>
-      <w:bookmarkEnd w:id="77"/>
+      <w:bookmarkEnd w:id="80"/>
     </w:p>
     <w:p>
       <w:pPr>
@@ -13871,7 +14336,7 @@
           <w:lang w:val="en-GB"/>
         </w:rPr>
       </w:pPr>
-      <w:bookmarkStart w:id="78" w:name="_Toc63869866"/>
+      <w:bookmarkStart w:id="81" w:name="_Toc65748652"/>
       <w:r>
         <w:rPr>
           <w:rFonts w:ascii="Verdana" w:hAnsi="Verdana"/>
@@ -13879,7 +14344,7 @@
         </w:rPr>
         <w:t>Activation</w:t>
       </w:r>
-      <w:bookmarkEnd w:id="78"/>
+      <w:bookmarkEnd w:id="81"/>
     </w:p>
     <w:p>
       <w:pPr>
@@ -14120,9 +14585,9 @@
           <w:lang w:val="en-GB"/>
         </w:rPr>
       </w:pPr>
-      <w:bookmarkStart w:id="79" w:name="_Google_Pay"/>
-      <w:bookmarkStart w:id="80" w:name="_Toc63869867"/>
-      <w:bookmarkEnd w:id="79"/>
+      <w:bookmarkStart w:id="82" w:name="_Google_Pay"/>
+      <w:bookmarkStart w:id="83" w:name="_Toc65748653"/>
+      <w:bookmarkEnd w:id="82"/>
       <w:r>
         <w:rPr>
           <w:rFonts w:ascii="Verdana" w:hAnsi="Verdana" w:cs="Calibri"/>
@@ -14131,7 +14596,7 @@
         <w:lastRenderedPageBreak/>
         <w:t>Google Pay</w:t>
       </w:r>
-      <w:bookmarkEnd w:id="80"/>
+      <w:bookmarkEnd w:id="83"/>
     </w:p>
     <w:p>
       <w:pPr>
@@ -14291,7 +14756,7 @@
           <w:lang w:val="en-GB"/>
         </w:rPr>
       </w:pPr>
-      <w:bookmarkStart w:id="81" w:name="_Toc63869868"/>
+      <w:bookmarkStart w:id="84" w:name="_Toc65748654"/>
       <w:r>
         <w:rPr>
           <w:rFonts w:ascii="Verdana" w:hAnsi="Verdana"/>
@@ -14299,7 +14764,7 @@
         </w:rPr>
         <w:t>Activation</w:t>
       </w:r>
-      <w:bookmarkEnd w:id="81"/>
+      <w:bookmarkEnd w:id="84"/>
     </w:p>
     <w:p>
       <w:pPr>
@@ -14346,9 +14811,9 @@
           <w:lang w:val="en-GB"/>
         </w:rPr>
       </w:pPr>
-      <w:bookmarkStart w:id="82" w:name="_Płatności_automatyczne"/>
-      <w:bookmarkStart w:id="83" w:name="_Toc63869869"/>
-      <w:bookmarkEnd w:id="82"/>
+      <w:bookmarkStart w:id="85" w:name="_Płatności_automatyczne"/>
+      <w:bookmarkStart w:id="86" w:name="_Toc65748655"/>
+      <w:bookmarkEnd w:id="85"/>
       <w:r>
         <w:rPr>
           <w:rFonts w:ascii="Verdana" w:hAnsi="Verdana" w:cs="Calibri"/>
@@ -14357,7 +14822,7 @@
         <w:lastRenderedPageBreak/>
         <w:t>Automatic payments</w:t>
       </w:r>
-      <w:bookmarkEnd w:id="83"/>
+      <w:bookmarkEnd w:id="86"/>
     </w:p>
     <w:p>
       <w:pPr>
@@ -14595,7 +15060,7 @@
           <w:lang w:val="en-GB"/>
         </w:rPr>
       </w:pPr>
-      <w:bookmarkStart w:id="84" w:name="_Toc63869870"/>
+      <w:bookmarkStart w:id="87" w:name="_Toc65748656"/>
       <w:r>
         <w:rPr>
           <w:rFonts w:ascii="Verdana" w:hAnsi="Verdana"/>
@@ -14603,7 +15068,7 @@
         </w:rPr>
         <w:t>Activation</w:t>
       </w:r>
-      <w:bookmarkEnd w:id="84"/>
+      <w:bookmarkEnd w:id="87"/>
     </w:p>
     <w:p>
       <w:pPr>
@@ -14972,7 +15437,7 @@
           <w:lang w:val="en-GB"/>
         </w:rPr>
       </w:pPr>
-      <w:bookmarkStart w:id="85" w:name="_Toc63869871"/>
+      <w:bookmarkStart w:id="88" w:name="_Toc65748657"/>
       <w:r>
         <w:rPr>
           <w:rFonts w:ascii="Verdana" w:hAnsi="Verdana"/>
@@ -14980,7 +15445,7 @@
         </w:rPr>
         <w:t>Card managing</w:t>
       </w:r>
-      <w:bookmarkEnd w:id="85"/>
+      <w:bookmarkEnd w:id="88"/>
     </w:p>
     <w:p>
       <w:pPr>
@@ -15377,7 +15842,7 @@
           <w:szCs w:val="32"/>
         </w:rPr>
       </w:pPr>
-      <w:bookmarkStart w:id="86" w:name="_Toc49111814"/>
+      <w:bookmarkStart w:id="89" w:name="_Toc49111814"/>
       <w:r>
         <w:rPr>
           <w:rFonts w:ascii="Verdana" w:hAnsi="Verdana" w:cs="Calibri"/>
@@ -15393,10 +15858,10 @@
           <w:lang w:val="en-US"/>
         </w:rPr>
       </w:pPr>
-      <w:bookmarkStart w:id="87" w:name="_Generate_orders_from"/>
-      <w:bookmarkStart w:id="88" w:name="_Toc63869872"/>
-      <w:bookmarkEnd w:id="86"/>
-      <w:bookmarkEnd w:id="87"/>
+      <w:bookmarkStart w:id="90" w:name="_Generate_orders_from"/>
+      <w:bookmarkStart w:id="91" w:name="_Toc65748658"/>
+      <w:bookmarkEnd w:id="89"/>
+      <w:bookmarkEnd w:id="90"/>
       <w:r>
         <w:rPr>
           <w:rFonts w:ascii="Verdana" w:hAnsi="Verdana" w:cs="Calibri"/>
@@ -15405,7 +15870,7 @@
         <w:lastRenderedPageBreak/>
         <w:t>Generate orders from admin panel</w:t>
       </w:r>
-      <w:bookmarkEnd w:id="88"/>
+      <w:bookmarkEnd w:id="91"/>
     </w:p>
     <w:p>
       <w:pPr>
@@ -15685,12 +16150,12 @@
           <w:lang w:val="en-US"/>
         </w:rPr>
       </w:pPr>
-      <w:bookmarkStart w:id="89" w:name="_Szablony_e-mail"/>
-      <w:bookmarkStart w:id="90" w:name="_E-mail_templated"/>
-      <w:bookmarkStart w:id="91" w:name="_Toc49111815"/>
-      <w:bookmarkStart w:id="92" w:name="_Toc63869873"/>
-      <w:bookmarkEnd w:id="89"/>
-      <w:bookmarkEnd w:id="90"/>
+      <w:bookmarkStart w:id="92" w:name="_Szablony_e-mail"/>
+      <w:bookmarkStart w:id="93" w:name="_E-mail_templated"/>
+      <w:bookmarkStart w:id="94" w:name="_Toc49111815"/>
+      <w:bookmarkStart w:id="95" w:name="_Toc65748659"/>
+      <w:bookmarkEnd w:id="92"/>
+      <w:bookmarkEnd w:id="93"/>
       <w:r>
         <w:rPr>
           <w:rFonts w:ascii="Verdana" w:hAnsi="Verdana" w:cs="Calibri"/>
@@ -15699,7 +16164,7 @@
         <w:lastRenderedPageBreak/>
         <w:t>E-mail</w:t>
       </w:r>
-      <w:bookmarkEnd w:id="91"/>
+      <w:bookmarkEnd w:id="94"/>
       <w:r>
         <w:rPr>
           <w:rFonts w:ascii="Verdana" w:hAnsi="Verdana" w:cs="Calibri"/>
@@ -15707,7 +16172,7 @@
         </w:rPr>
         <w:t xml:space="preserve"> template</w:t>
       </w:r>
-      <w:bookmarkEnd w:id="92"/>
+      <w:bookmarkEnd w:id="95"/>
     </w:p>
     <w:p>
       <w:pPr>
@@ -15872,9 +16337,9 @@
           <w:lang w:val="en-US"/>
         </w:rPr>
       </w:pPr>
-      <w:bookmarkStart w:id="93" w:name="_Waiting_before_redirect"/>
-      <w:bookmarkStart w:id="94" w:name="_Toc63869874"/>
-      <w:bookmarkEnd w:id="93"/>
+      <w:bookmarkStart w:id="96" w:name="_Waiting_before_redirect"/>
+      <w:bookmarkStart w:id="97" w:name="_Toc65748660"/>
+      <w:bookmarkEnd w:id="96"/>
       <w:r>
         <w:rPr>
           <w:rFonts w:ascii="Verdana" w:hAnsi="Verdana" w:cs="Calibri"/>
@@ -15882,7 +16347,7 @@
         </w:rPr>
         <w:t>Waiting before redirect page</w:t>
       </w:r>
-      <w:bookmarkEnd w:id="94"/>
+      <w:bookmarkEnd w:id="97"/>
     </w:p>
     <w:p>
       <w:pPr>
@@ -15937,14 +16402,14 @@
           <w:rFonts w:ascii="Verdana" w:hAnsi="Verdana"/>
         </w:rPr>
       </w:pPr>
-      <w:bookmarkStart w:id="95" w:name="_Toc63869875"/>
+      <w:bookmarkStart w:id="98" w:name="_Toc65748661"/>
       <w:r>
         <w:rPr>
           <w:rFonts w:ascii="Verdana" w:hAnsi="Verdana"/>
         </w:rPr>
         <w:t>Activation</w:t>
       </w:r>
-      <w:bookmarkEnd w:id="95"/>
+      <w:bookmarkEnd w:id="98"/>
     </w:p>
     <w:p>
       <w:pPr>
@@ -16157,7 +16622,7 @@
           <w:lang w:val="en-GB"/>
         </w:rPr>
       </w:pPr>
-      <w:bookmarkStart w:id="96" w:name="_Toc63869876"/>
+      <w:bookmarkStart w:id="99" w:name="_Toc65748662"/>
       <w:r>
         <w:rPr>
           <w:rFonts w:ascii="Verdana" w:hAnsi="Verdana" w:cs="Calibri"/>
@@ -16173,7 +16638,7 @@
         </w:rPr>
         <w:t>ing</w:t>
       </w:r>
-      <w:bookmarkEnd w:id="96"/>
+      <w:bookmarkEnd w:id="99"/>
     </w:p>
     <w:p>
       <w:pPr>
@@ -16424,7 +16889,7 @@
           <w:lang w:val="en-GB"/>
         </w:rPr>
       </w:pPr>
-      <w:bookmarkStart w:id="97" w:name="_Toc63869877"/>
+      <w:bookmarkStart w:id="100" w:name="_Toc65748663"/>
       <w:r>
         <w:rPr>
           <w:rFonts w:ascii="Verdana" w:hAnsi="Verdana" w:cs="Calibri"/>
@@ -16432,7 +16897,7 @@
         </w:rPr>
         <w:t>Module uninstallation</w:t>
       </w:r>
-      <w:bookmarkEnd w:id="97"/>
+      <w:bookmarkEnd w:id="100"/>
     </w:p>
     <w:p>
       <w:pPr>
@@ -16442,7 +16907,7 @@
           <w:lang w:val="en-GB"/>
         </w:rPr>
       </w:pPr>
-      <w:bookmarkStart w:id="98" w:name="_Toc63869878"/>
+      <w:bookmarkStart w:id="101" w:name="_Toc65748664"/>
       <w:r>
         <w:rPr>
           <w:rFonts w:ascii="Verdana" w:hAnsi="Verdana" w:cs="Calibri"/>
@@ -16457,7 +16922,7 @@
         </w:rPr>
         <w:t xml:space="preserve"> Web Setup Wizard</w:t>
       </w:r>
-      <w:bookmarkEnd w:id="98"/>
+      <w:bookmarkEnd w:id="101"/>
     </w:p>
     <w:p>
       <w:pPr>
@@ -16471,8 +16936,8 @@
           <w:lang w:val="en-GB"/>
         </w:rPr>
       </w:pPr>
-      <w:bookmarkStart w:id="99" w:name="_W_przypadku_instalacji"/>
-      <w:bookmarkEnd w:id="99"/>
+      <w:bookmarkStart w:id="102" w:name="_W_przypadku_instalacji"/>
+      <w:bookmarkEnd w:id="102"/>
       <w:r>
         <w:rPr>
           <w:rFonts w:ascii="Verdana" w:hAnsi="Verdana" w:cs="Calibri"/>
@@ -17279,7 +17744,7 @@
           <w:lang w:val="en-GB"/>
         </w:rPr>
       </w:pPr>
-      <w:bookmarkStart w:id="100" w:name="_Toc63869879"/>
+      <w:bookmarkStart w:id="103" w:name="_Toc65748665"/>
       <w:r>
         <w:rPr>
           <w:rFonts w:ascii="Verdana" w:hAnsi="Verdana" w:cs="Calibri"/>
@@ -17301,7 +17766,7 @@
         </w:rPr>
         <w:t>command line</w:t>
       </w:r>
-      <w:bookmarkEnd w:id="100"/>
+      <w:bookmarkEnd w:id="103"/>
     </w:p>
     <w:p>
       <w:pPr>
@@ -17454,7 +17919,7 @@
         </w:rPr>
         <w:t xml:space="preserve"> </w:t>
       </w:r>
-      <w:bookmarkStart w:id="101" w:name="_Toc63869880"/>
+      <w:bookmarkStart w:id="104" w:name="_Toc65748666"/>
       <w:r>
         <w:rPr>
           <w:rFonts w:ascii="Verdana" w:hAnsi="Verdana" w:cs="Calibri"/>
@@ -17483,7 +17948,7 @@
         </w:rPr>
         <w:t>Cleaning files and data bases</w:t>
       </w:r>
-      <w:bookmarkEnd w:id="101"/>
+      <w:bookmarkEnd w:id="104"/>
     </w:p>
     <w:p>
       <w:pPr>
@@ -18397,6 +18862,95 @@
     </w:lvl>
   </w:abstractNum>
   <w:abstractNum w:abstractNumId="2" w15:restartNumberingAfterBreak="0">
+    <w:nsid w:val="26247751"/>
+    <w:multiLevelType w:val="hybridMultilevel"/>
+    <w:tmpl w:val="EDAC81A0"/>
+    <w:lvl w:ilvl="0" w:tplc="0415000F">
+      <w:start w:val="1"/>
+      <w:numFmt w:val="decimal"/>
+      <w:lvlText w:val="%1."/>
+      <w:lvlJc w:val="left"/>
+      <w:pPr>
+        <w:ind w:left="720" w:hanging="360"/>
+      </w:pPr>
+      <w:rPr>
+        <w:rFonts w:hint="default"/>
+      </w:rPr>
+    </w:lvl>
+    <w:lvl w:ilvl="1" w:tplc="04150019">
+      <w:start w:val="1"/>
+      <w:numFmt w:val="lowerLetter"/>
+      <w:lvlText w:val="%2."/>
+      <w:lvlJc w:val="left"/>
+      <w:pPr>
+        <w:ind w:left="1440" w:hanging="360"/>
+      </w:pPr>
+    </w:lvl>
+    <w:lvl w:ilvl="2" w:tplc="0415001B" w:tentative="1">
+      <w:start w:val="1"/>
+      <w:numFmt w:val="lowerRoman"/>
+      <w:lvlText w:val="%3."/>
+      <w:lvlJc w:val="right"/>
+      <w:pPr>
+        <w:ind w:left="2160" w:hanging="180"/>
+      </w:pPr>
+    </w:lvl>
+    <w:lvl w:ilvl="3" w:tplc="0415000F" w:tentative="1">
+      <w:start w:val="1"/>
+      <w:numFmt w:val="decimal"/>
+      <w:lvlText w:val="%4."/>
+      <w:lvlJc w:val="left"/>
+      <w:pPr>
+        <w:ind w:left="2880" w:hanging="360"/>
+      </w:pPr>
+    </w:lvl>
+    <w:lvl w:ilvl="4" w:tplc="04150019" w:tentative="1">
+      <w:start w:val="1"/>
+      <w:numFmt w:val="lowerLetter"/>
+      <w:lvlText w:val="%5."/>
+      <w:lvlJc w:val="left"/>
+      <w:pPr>
+        <w:ind w:left="3600" w:hanging="360"/>
+      </w:pPr>
+    </w:lvl>
+    <w:lvl w:ilvl="5" w:tplc="0415001B" w:tentative="1">
+      <w:start w:val="1"/>
+      <w:numFmt w:val="lowerRoman"/>
+      <w:lvlText w:val="%6."/>
+      <w:lvlJc w:val="right"/>
+      <w:pPr>
+        <w:ind w:left="4320" w:hanging="180"/>
+      </w:pPr>
+    </w:lvl>
+    <w:lvl w:ilvl="6" w:tplc="0415000F" w:tentative="1">
+      <w:start w:val="1"/>
+      <w:numFmt w:val="decimal"/>
+      <w:lvlText w:val="%7."/>
+      <w:lvlJc w:val="left"/>
+      <w:pPr>
+        <w:ind w:left="5040" w:hanging="360"/>
+      </w:pPr>
+    </w:lvl>
+    <w:lvl w:ilvl="7" w:tplc="04150019" w:tentative="1">
+      <w:start w:val="1"/>
+      <w:numFmt w:val="lowerLetter"/>
+      <w:lvlText w:val="%8."/>
+      <w:lvlJc w:val="left"/>
+      <w:pPr>
+        <w:ind w:left="5760" w:hanging="360"/>
+      </w:pPr>
+    </w:lvl>
+    <w:lvl w:ilvl="8" w:tplc="0415001B" w:tentative="1">
+      <w:start w:val="1"/>
+      <w:numFmt w:val="lowerRoman"/>
+      <w:lvlText w:val="%9."/>
+      <w:lvlJc w:val="right"/>
+      <w:pPr>
+        <w:ind w:left="6480" w:hanging="180"/>
+      </w:pPr>
+    </w:lvl>
+  </w:abstractNum>
+  <w:abstractNum w:abstractNumId="3" w15:restartNumberingAfterBreak="0">
     <w:nsid w:val="284E7ABA"/>
     <w:multiLevelType w:val="hybridMultilevel"/>
     <w:tmpl w:val="7AA0ACAE"/>
@@ -18485,7 +19039,7 @@
       </w:pPr>
     </w:lvl>
   </w:abstractNum>
-  <w:abstractNum w:abstractNumId="3" w15:restartNumberingAfterBreak="0">
+  <w:abstractNum w:abstractNumId="4" w15:restartNumberingAfterBreak="0">
     <w:nsid w:val="2A2C025D"/>
     <w:multiLevelType w:val="hybridMultilevel"/>
     <w:tmpl w:val="7C4272CA"/>
@@ -18574,7 +19128,7 @@
       </w:pPr>
     </w:lvl>
   </w:abstractNum>
-  <w:abstractNum w:abstractNumId="4" w15:restartNumberingAfterBreak="0">
+  <w:abstractNum w:abstractNumId="5" w15:restartNumberingAfterBreak="0">
     <w:nsid w:val="2AB81805"/>
     <w:multiLevelType w:val="hybridMultilevel"/>
     <w:tmpl w:val="269A43BC"/>
@@ -18687,7 +19241,7 @@
       </w:rPr>
     </w:lvl>
   </w:abstractNum>
-  <w:abstractNum w:abstractNumId="5" w15:restartNumberingAfterBreak="0">
+  <w:abstractNum w:abstractNumId="6" w15:restartNumberingAfterBreak="0">
     <w:nsid w:val="2D0002C5"/>
     <w:multiLevelType w:val="hybridMultilevel"/>
     <w:tmpl w:val="EBEA3510"/>
@@ -18776,7 +19330,7 @@
       </w:pPr>
     </w:lvl>
   </w:abstractNum>
-  <w:abstractNum w:abstractNumId="6" w15:restartNumberingAfterBreak="0">
+  <w:abstractNum w:abstractNumId="7" w15:restartNumberingAfterBreak="0">
     <w:nsid w:val="2F3C509F"/>
     <w:multiLevelType w:val="hybridMultilevel"/>
     <w:tmpl w:val="61D23C3C"/>
@@ -18889,7 +19443,7 @@
       </w:rPr>
     </w:lvl>
   </w:abstractNum>
-  <w:abstractNum w:abstractNumId="7" w15:restartNumberingAfterBreak="0">
+  <w:abstractNum w:abstractNumId="8" w15:restartNumberingAfterBreak="0">
     <w:nsid w:val="30875BB1"/>
     <w:multiLevelType w:val="hybridMultilevel"/>
     <w:tmpl w:val="CD76B546"/>
@@ -19002,7 +19556,7 @@
       </w:rPr>
     </w:lvl>
   </w:abstractNum>
-  <w:abstractNum w:abstractNumId="8" w15:restartNumberingAfterBreak="0">
+  <w:abstractNum w:abstractNumId="9" w15:restartNumberingAfterBreak="0">
     <w:nsid w:val="320F1D73"/>
     <w:multiLevelType w:val="hybridMultilevel"/>
     <w:tmpl w:val="8C26F53A"/>
@@ -19091,7 +19645,7 @@
       </w:pPr>
     </w:lvl>
   </w:abstractNum>
-  <w:abstractNum w:abstractNumId="9" w15:restartNumberingAfterBreak="0">
+  <w:abstractNum w:abstractNumId="10" w15:restartNumberingAfterBreak="0">
     <w:nsid w:val="33F03836"/>
     <w:multiLevelType w:val="hybridMultilevel"/>
     <w:tmpl w:val="343C3A6C"/>
@@ -19180,7 +19734,7 @@
       </w:pPr>
     </w:lvl>
   </w:abstractNum>
-  <w:abstractNum w:abstractNumId="10" w15:restartNumberingAfterBreak="0">
+  <w:abstractNum w:abstractNumId="11" w15:restartNumberingAfterBreak="0">
     <w:nsid w:val="36E11E60"/>
     <w:multiLevelType w:val="hybridMultilevel"/>
     <w:tmpl w:val="7C4272CA"/>
@@ -19269,7 +19823,7 @@
       </w:pPr>
     </w:lvl>
   </w:abstractNum>
-  <w:abstractNum w:abstractNumId="11" w15:restartNumberingAfterBreak="0">
+  <w:abstractNum w:abstractNumId="12" w15:restartNumberingAfterBreak="0">
     <w:nsid w:val="37E9150C"/>
     <w:multiLevelType w:val="hybridMultilevel"/>
     <w:tmpl w:val="64B6033E"/>
@@ -19355,7 +19909,7 @@
       </w:pPr>
     </w:lvl>
   </w:abstractNum>
-  <w:abstractNum w:abstractNumId="12" w15:restartNumberingAfterBreak="0">
+  <w:abstractNum w:abstractNumId="13" w15:restartNumberingAfterBreak="0">
     <w:nsid w:val="39911D60"/>
     <w:multiLevelType w:val="hybridMultilevel"/>
     <w:tmpl w:val="B09E0EBA"/>
@@ -19444,7 +19998,7 @@
       </w:pPr>
     </w:lvl>
   </w:abstractNum>
-  <w:abstractNum w:abstractNumId="13" w15:restartNumberingAfterBreak="0">
+  <w:abstractNum w:abstractNumId="14" w15:restartNumberingAfterBreak="0">
     <w:nsid w:val="3A8122BD"/>
     <w:multiLevelType w:val="hybridMultilevel"/>
     <w:tmpl w:val="9BA21288"/>
@@ -19533,7 +20087,7 @@
       </w:pPr>
     </w:lvl>
   </w:abstractNum>
-  <w:abstractNum w:abstractNumId="14" w15:restartNumberingAfterBreak="0">
+  <w:abstractNum w:abstractNumId="15" w15:restartNumberingAfterBreak="0">
     <w:nsid w:val="40C03612"/>
     <w:multiLevelType w:val="hybridMultilevel"/>
     <w:tmpl w:val="0E82CCFA"/>
@@ -19646,7 +20200,7 @@
       </w:rPr>
     </w:lvl>
   </w:abstractNum>
-  <w:abstractNum w:abstractNumId="15" w15:restartNumberingAfterBreak="0">
+  <w:abstractNum w:abstractNumId="16" w15:restartNumberingAfterBreak="0">
     <w:nsid w:val="42C83879"/>
     <w:multiLevelType w:val="hybridMultilevel"/>
     <w:tmpl w:val="9BA21288"/>
@@ -19735,7 +20289,7 @@
       </w:pPr>
     </w:lvl>
   </w:abstractNum>
-  <w:abstractNum w:abstractNumId="16" w15:restartNumberingAfterBreak="0">
+  <w:abstractNum w:abstractNumId="17" w15:restartNumberingAfterBreak="0">
     <w:nsid w:val="44AA7212"/>
     <w:multiLevelType w:val="hybridMultilevel"/>
     <w:tmpl w:val="C3B2FE8A"/>
@@ -19824,7 +20378,7 @@
       </w:pPr>
     </w:lvl>
   </w:abstractNum>
-  <w:abstractNum w:abstractNumId="17" w15:restartNumberingAfterBreak="0">
+  <w:abstractNum w:abstractNumId="18" w15:restartNumberingAfterBreak="0">
     <w:nsid w:val="46660010"/>
     <w:multiLevelType w:val="hybridMultilevel"/>
     <w:tmpl w:val="64B6033E"/>
@@ -19910,7 +20464,7 @@
       </w:pPr>
     </w:lvl>
   </w:abstractNum>
-  <w:abstractNum w:abstractNumId="18" w15:restartNumberingAfterBreak="0">
+  <w:abstractNum w:abstractNumId="19" w15:restartNumberingAfterBreak="0">
     <w:nsid w:val="4C5C23FB"/>
     <w:multiLevelType w:val="hybridMultilevel"/>
     <w:tmpl w:val="1EEC9F48"/>
@@ -20003,7 +20557,7 @@
       </w:pPr>
     </w:lvl>
   </w:abstractNum>
-  <w:abstractNum w:abstractNumId="19" w15:restartNumberingAfterBreak="0">
+  <w:abstractNum w:abstractNumId="20" w15:restartNumberingAfterBreak="0">
     <w:nsid w:val="51D6335A"/>
     <w:multiLevelType w:val="hybridMultilevel"/>
     <w:tmpl w:val="F446DE26"/>
@@ -20092,7 +20646,7 @@
       </w:pPr>
     </w:lvl>
   </w:abstractNum>
-  <w:abstractNum w:abstractNumId="20" w15:restartNumberingAfterBreak="0">
+  <w:abstractNum w:abstractNumId="21" w15:restartNumberingAfterBreak="0">
     <w:nsid w:val="60420F76"/>
     <w:multiLevelType w:val="hybridMultilevel"/>
     <w:tmpl w:val="EBEA3510"/>
@@ -20181,7 +20735,7 @@
       </w:pPr>
     </w:lvl>
   </w:abstractNum>
-  <w:abstractNum w:abstractNumId="21" w15:restartNumberingAfterBreak="0">
+  <w:abstractNum w:abstractNumId="22" w15:restartNumberingAfterBreak="0">
     <w:nsid w:val="60AD26CD"/>
     <w:multiLevelType w:val="hybridMultilevel"/>
     <w:tmpl w:val="8CDC69E6"/>
@@ -20294,7 +20848,7 @@
       </w:rPr>
     </w:lvl>
   </w:abstractNum>
-  <w:abstractNum w:abstractNumId="22" w15:restartNumberingAfterBreak="0">
+  <w:abstractNum w:abstractNumId="23" w15:restartNumberingAfterBreak="0">
     <w:nsid w:val="6B4E5BBE"/>
     <w:multiLevelType w:val="hybridMultilevel"/>
     <w:tmpl w:val="9BA21288"/>
@@ -20383,7 +20937,7 @@
       </w:pPr>
     </w:lvl>
   </w:abstractNum>
-  <w:abstractNum w:abstractNumId="23" w15:restartNumberingAfterBreak="0">
+  <w:abstractNum w:abstractNumId="24" w15:restartNumberingAfterBreak="0">
     <w:nsid w:val="6CFB287E"/>
     <w:multiLevelType w:val="hybridMultilevel"/>
     <w:tmpl w:val="B09E0EBA"/>
@@ -20472,7 +21026,7 @@
       </w:pPr>
     </w:lvl>
   </w:abstractNum>
-  <w:abstractNum w:abstractNumId="24" w15:restartNumberingAfterBreak="0">
+  <w:abstractNum w:abstractNumId="25" w15:restartNumberingAfterBreak="0">
     <w:nsid w:val="77415BFA"/>
     <w:multiLevelType w:val="hybridMultilevel"/>
     <w:tmpl w:val="343C3A6C"/>
@@ -20561,7 +21115,7 @@
       </w:pPr>
     </w:lvl>
   </w:abstractNum>
-  <w:abstractNum w:abstractNumId="25" w15:restartNumberingAfterBreak="0">
+  <w:abstractNum w:abstractNumId="26" w15:restartNumberingAfterBreak="0">
     <w:nsid w:val="7A5E3B0F"/>
     <w:multiLevelType w:val="hybridMultilevel"/>
     <w:tmpl w:val="9BA21288"/>
@@ -20651,82 +21205,85 @@
     </w:lvl>
   </w:abstractNum>
   <w:num w:numId="1">
+    <w:abstractNumId w:val="22"/>
+  </w:num>
+  <w:num w:numId="2">
+    <w:abstractNumId w:val="15"/>
+  </w:num>
+  <w:num w:numId="3">
+    <w:abstractNumId w:val="6"/>
+  </w:num>
+  <w:num w:numId="4">
     <w:abstractNumId w:val="21"/>
   </w:num>
-  <w:num w:numId="2">
-    <w:abstractNumId w:val="14"/>
-  </w:num>
-  <w:num w:numId="3">
-    <w:abstractNumId w:val="5"/>
-  </w:num>
-  <w:num w:numId="4">
-    <w:abstractNumId w:val="20"/>
-  </w:num>
   <w:num w:numId="5">
-    <w:abstractNumId w:val="7"/>
+    <w:abstractNumId w:val="8"/>
   </w:num>
   <w:num w:numId="6">
-    <w:abstractNumId w:val="23"/>
+    <w:abstractNumId w:val="24"/>
   </w:num>
   <w:num w:numId="7">
     <w:abstractNumId w:val="1"/>
   </w:num>
   <w:num w:numId="8">
-    <w:abstractNumId w:val="2"/>
+    <w:abstractNumId w:val="3"/>
   </w:num>
   <w:num w:numId="9">
+    <w:abstractNumId w:val="10"/>
+  </w:num>
+  <w:num w:numId="10">
+    <w:abstractNumId w:val="13"/>
+  </w:num>
+  <w:num w:numId="11">
+    <w:abstractNumId w:val="25"/>
+  </w:num>
+  <w:num w:numId="12">
+    <w:abstractNumId w:val="11"/>
+  </w:num>
+  <w:num w:numId="13">
+    <w:abstractNumId w:val="17"/>
+  </w:num>
+  <w:num w:numId="14">
+    <w:abstractNumId w:val="4"/>
+  </w:num>
+  <w:num w:numId="15">
+    <w:abstractNumId w:val="26"/>
+  </w:num>
+  <w:num w:numId="16">
+    <w:abstractNumId w:val="23"/>
+  </w:num>
+  <w:num w:numId="17">
     <w:abstractNumId w:val="9"/>
   </w:num>
-  <w:num w:numId="10">
-    <w:abstractNumId w:val="12"/>
-  </w:num>
-  <w:num w:numId="11">
-    <w:abstractNumId w:val="24"/>
-  </w:num>
-  <w:num w:numId="12">
-    <w:abstractNumId w:val="10"/>
-  </w:num>
-  <w:num w:numId="13">
-    <w:abstractNumId w:val="16"/>
-  </w:num>
-  <w:num w:numId="14">
-    <w:abstractNumId w:val="3"/>
-  </w:num>
-  <w:num w:numId="15">
-    <w:abstractNumId w:val="25"/>
-  </w:num>
-  <w:num w:numId="16">
-    <w:abstractNumId w:val="22"/>
-  </w:num>
-  <w:num w:numId="17">
-    <w:abstractNumId w:val="8"/>
-  </w:num>
   <w:num w:numId="18">
-    <w:abstractNumId w:val="19"/>
+    <w:abstractNumId w:val="20"/>
   </w:num>
   <w:num w:numId="19">
     <w:abstractNumId w:val="0"/>
   </w:num>
   <w:num w:numId="20">
-    <w:abstractNumId w:val="4"/>
+    <w:abstractNumId w:val="5"/>
   </w:num>
   <w:num w:numId="21">
-    <w:abstractNumId w:val="11"/>
+    <w:abstractNumId w:val="12"/>
   </w:num>
   <w:num w:numId="22">
+    <w:abstractNumId w:val="19"/>
+  </w:num>
+  <w:num w:numId="23">
     <w:abstractNumId w:val="18"/>
   </w:num>
-  <w:num w:numId="23">
-    <w:abstractNumId w:val="17"/>
-  </w:num>
   <w:num w:numId="24">
-    <w:abstractNumId w:val="13"/>
+    <w:abstractNumId w:val="14"/>
   </w:num>
   <w:num w:numId="25">
-    <w:abstractNumId w:val="15"/>
+    <w:abstractNumId w:val="16"/>
   </w:num>
   <w:num w:numId="26">
-    <w:abstractNumId w:val="6"/>
+    <w:abstractNumId w:val="7"/>
+  </w:num>
+  <w:num w:numId="27">
+    <w:abstractNumId w:val="2"/>
   </w:num>
   <w:numIdMacAtCleanup w:val="20"/>
 </w:numbering>
@@ -21213,7 +21770,6 @@
   <w:style w:type="character" w:default="1" w:styleId="Domylnaczcionkaakapitu">
     <w:name w:val="Default Paragraph Font"/>
     <w:uiPriority w:val="1"/>
-    <w:semiHidden/>
     <w:unhideWhenUsed/>
   </w:style>
   <w:style w:type="table" w:default="1" w:styleId="Standardowy">

</xml_diff>

<commit_message>
#93 Added language parameter
</commit_message>
<xml_diff>
--- a/User manual.docx
+++ b/User manual.docx
@@ -523,7 +523,7 @@
                 <w:szCs w:val="20"/>
                 <w:lang w:val="en-GB"/>
               </w:rPr>
-              <w:t>1</w:t>
+              <w:t>2</w:t>
             </w:r>
           </w:p>
         </w:tc>
@@ -669,7 +669,7 @@
                 <w:szCs w:val="20"/>
                 <w:lang w:val="en-GB"/>
               </w:rPr>
-              <w:t>1</w:t>
+              <w:t>2</w:t>
             </w:r>
           </w:p>
         </w:tc>
@@ -1145,7 +1145,23 @@
             <w:rFonts w:ascii="Verdana" w:hAnsi="Verdana"/>
             <w:noProof/>
           </w:rPr>
-          <w:t>2.14.1 version</w:t>
+          <w:t>2.14.1</w:t>
+        </w:r>
+        <w:r>
+          <w:rPr>
+            <w:rStyle w:val="Hipercze"/>
+            <w:rFonts w:ascii="Verdana" w:hAnsi="Verdana"/>
+            <w:noProof/>
+          </w:rPr>
+          <w:t xml:space="preserve"> </w:t>
+        </w:r>
+        <w:r>
+          <w:rPr>
+            <w:rStyle w:val="Hipercze"/>
+            <w:rFonts w:ascii="Verdana" w:hAnsi="Verdana"/>
+            <w:noProof/>
+          </w:rPr>
+          <w:t>version</w:t>
         </w:r>
         <w:r>
           <w:rPr>
@@ -5992,7 +6008,7 @@
         <w:rPr>
           <w:rFonts w:ascii="Verdana" w:hAnsi="Verdana"/>
         </w:rPr>
-        <w:t>1</w:t>
+        <w:t>2</w:t>
       </w:r>
       <w:r>
         <w:rPr>
@@ -6000,7 +6016,6 @@
         </w:rPr>
         <w:t xml:space="preserve"> version</w:t>
       </w:r>
-      <w:bookmarkEnd w:id="14"/>
     </w:p>
     <w:p>
       <w:pPr>
@@ -6041,7 +6056,31 @@
           <w:strike/>
           <w:lang w:val="en-US"/>
         </w:rPr>
-        <w:t>200 zł - 1500 zł</w:t>
+        <w:t>100</w:t>
+      </w:r>
+      <w:r>
+        <w:rPr>
+          <w:rFonts w:ascii="Verdana" w:hAnsi="Verdana"/>
+          <w:strike/>
+          <w:lang w:val="en-US"/>
+        </w:rPr>
+        <w:t xml:space="preserve"> zł - </w:t>
+      </w:r>
+      <w:r>
+        <w:rPr>
+          <w:rFonts w:ascii="Verdana" w:hAnsi="Verdana"/>
+          <w:strike/>
+          <w:lang w:val="en-US"/>
+        </w:rPr>
+        <w:t>2000</w:t>
+      </w:r>
+      <w:r>
+        <w:rPr>
+          <w:rFonts w:ascii="Verdana" w:hAnsi="Verdana"/>
+          <w:strike/>
+          <w:lang w:val="en-US"/>
+        </w:rPr>
+        <w:t xml:space="preserve"> zł</w:t>
       </w:r>
       <w:r>
         <w:rPr>
@@ -6071,31 +6110,33 @@
           <w:bCs/>
           <w:lang w:val="en-US"/>
         </w:rPr>
-        <w:t>100 zł - 2000 zł</w:t>
-      </w:r>
-      <w:r>
-        <w:rPr>
-          <w:rFonts w:ascii="Verdana" w:hAnsi="Verdana"/>
+        <w:t xml:space="preserve">100 zł - </w:t>
+      </w:r>
+      <w:r>
+        <w:rPr>
+          <w:rFonts w:ascii="Verdana" w:hAnsi="Verdana"/>
+          <w:b/>
+          <w:bCs/>
           <w:lang w:val="en-US"/>
         </w:rPr>
+        <w:t>2500</w:t>
+      </w:r>
+      <w:r>
+        <w:rPr>
+          <w:rFonts w:ascii="Verdana" w:hAnsi="Verdana"/>
+          <w:b/>
+          <w:bCs/>
+          <w:lang w:val="en-US"/>
+        </w:rPr>
+        <w:t xml:space="preserve"> zł</w:t>
+      </w:r>
+      <w:r>
+        <w:rPr>
+          <w:rFonts w:ascii="Verdana" w:hAnsi="Verdana"/>
+          <w:lang w:val="en-US"/>
+        </w:rPr>
         <w:t>.</w:t>
       </w:r>
-    </w:p>
-    <w:p>
-      <w:pPr>
-        <w:pStyle w:val="Nagwek2"/>
-        <w:rPr>
-          <w:rFonts w:ascii="Verdana" w:hAnsi="Verdana"/>
-        </w:rPr>
-      </w:pPr>
-      <w:bookmarkStart w:id="15" w:name="_Toc69821942"/>
-      <w:r>
-        <w:rPr>
-          <w:rFonts w:ascii="Verdana" w:hAnsi="Verdana"/>
-        </w:rPr>
-        <w:t>2.14.0 version</w:t>
-      </w:r>
-      <w:bookmarkEnd w:id="15"/>
     </w:p>
     <w:p>
       <w:pPr>
@@ -6114,25 +6155,23 @@
           <w:rFonts w:ascii="Verdana" w:hAnsi="Verdana"/>
           <w:lang w:val="en-US"/>
         </w:rPr>
-        <w:t>Added option „</w:t>
-      </w:r>
-      <w:hyperlink w:anchor="_Selecting_payment_channel" w:history="1">
-        <w:r>
-          <w:rPr>
-            <w:rStyle w:val="Hipercze"/>
-            <w:rFonts w:ascii="Verdana" w:hAnsi="Verdana"/>
-            <w:lang w:val="en-US"/>
-          </w:rPr>
-          <w:t>Show payment gateways in store</w:t>
-        </w:r>
-      </w:hyperlink>
-      <w:r>
-        <w:rPr>
-          <w:rFonts w:ascii="Verdana" w:hAnsi="Verdana"/>
-          <w:lang w:val="en-US"/>
-        </w:rPr>
-        <w:t>” – default enabled.</w:t>
-      </w:r>
+        <w:t>Added “Language” parameter for starting payments – compliany with the order.</w:t>
+      </w:r>
+    </w:p>
+    <w:p>
+      <w:pPr>
+        <w:pStyle w:val="Nagwek2"/>
+        <w:rPr>
+          <w:rFonts w:ascii="Verdana" w:hAnsi="Verdana"/>
+        </w:rPr>
+      </w:pPr>
+      <w:r>
+        <w:rPr>
+          <w:rFonts w:ascii="Verdana" w:hAnsi="Verdana"/>
+        </w:rPr>
+        <w:t>2.14.1 version</w:t>
+      </w:r>
+      <w:bookmarkEnd w:id="14"/>
     </w:p>
     <w:p>
       <w:pPr>
@@ -6151,13 +6190,35 @@
           <w:rFonts w:ascii="Verdana" w:hAnsi="Verdana"/>
           <w:lang w:val="en-US"/>
         </w:rPr>
-        <w:t>Fixed</w:t>
+        <w:t xml:space="preserve">Changed prices for “Smartney - </w:t>
       </w:r>
       <w:r>
         <w:rPr>
           <w:rFonts w:ascii="Verdana" w:hAnsi="Verdana"/>
           <w:lang w:val="en-US"/>
         </w:rPr>
+        <w:t>Buy now, pay later</w:t>
+      </w:r>
+      <w:r>
+        <w:rPr>
+          <w:rFonts w:ascii="Verdana" w:hAnsi="Verdana"/>
+          <w:lang w:val="en-US"/>
+        </w:rPr>
+        <w:t xml:space="preserve">” from </w:t>
+      </w:r>
+      <w:r>
+        <w:rPr>
+          <w:rFonts w:ascii="Verdana" w:hAnsi="Verdana"/>
+          <w:strike/>
+          <w:lang w:val="en-US"/>
+        </w:rPr>
+        <w:t>200 zł - 1500 zł</w:t>
+      </w:r>
+      <w:r>
+        <w:rPr>
+          <w:rFonts w:ascii="Verdana" w:hAnsi="Verdana"/>
+          <w:lang w:val="en-US"/>
+        </w:rPr>
         <w:t xml:space="preserve"> </w:t>
       </w:r>
       <w:r>
@@ -6165,21 +6226,30 @@
           <w:rFonts w:ascii="Verdana" w:hAnsi="Verdana"/>
           <w:lang w:val="en-US"/>
         </w:rPr>
-        <w:t xml:space="preserve">option </w:t>
+        <w:t>to</w:t>
       </w:r>
       <w:r>
         <w:rPr>
           <w:rFonts w:ascii="Verdana" w:hAnsi="Verdana"/>
           <w:lang w:val="en-US"/>
         </w:rPr>
-        <w:t>„</w:t>
-      </w:r>
-      <w:r>
-        <w:rPr>
-          <w:rFonts w:ascii="Verdana" w:hAnsi="Verdana"/>
+        <w:t xml:space="preserve"> </w:t>
+      </w:r>
+      <w:r>
+        <w:rPr>
+          <w:rFonts w:ascii="Verdana" w:hAnsi="Verdana"/>
+          <w:b/>
+          <w:bCs/>
           <w:lang w:val="en-US"/>
         </w:rPr>
-        <w:t>Transaction Life Hours”.</w:t>
+        <w:t>100 zł - 2000 zł</w:t>
+      </w:r>
+      <w:r>
+        <w:rPr>
+          <w:rFonts w:ascii="Verdana" w:hAnsi="Verdana"/>
+          <w:lang w:val="en-US"/>
+        </w:rPr>
+        <w:t>.</w:t>
       </w:r>
     </w:p>
     <w:p>
@@ -6189,14 +6259,14 @@
           <w:rFonts w:ascii="Verdana" w:hAnsi="Verdana"/>
         </w:rPr>
       </w:pPr>
-      <w:bookmarkStart w:id="16" w:name="_Toc69821943"/>
-      <w:r>
-        <w:rPr>
-          <w:rFonts w:ascii="Verdana" w:hAnsi="Verdana"/>
-        </w:rPr>
-        <w:t>2.13.6 version</w:t>
-      </w:r>
-      <w:bookmarkEnd w:id="16"/>
+      <w:bookmarkStart w:id="15" w:name="_Toc69821942"/>
+      <w:r>
+        <w:rPr>
+          <w:rFonts w:ascii="Verdana" w:hAnsi="Verdana"/>
+        </w:rPr>
+        <w:t>2.14.0 version</w:t>
+      </w:r>
+      <w:bookmarkEnd w:id="15"/>
     </w:p>
     <w:p>
       <w:pPr>
@@ -6215,36 +6285,25 @@
           <w:rFonts w:ascii="Verdana" w:hAnsi="Verdana"/>
           <w:lang w:val="en-US"/>
         </w:rPr>
-        <w:t>Unlock GooglePay for all currrencies.</w:t>
-      </w:r>
-    </w:p>
-    <w:p>
-      <w:pPr>
-        <w:pStyle w:val="Nagwek2"/>
-        <w:rPr>
-          <w:rFonts w:ascii="Verdana" w:hAnsi="Verdana"/>
-        </w:rPr>
-      </w:pPr>
-      <w:bookmarkStart w:id="17" w:name="_Toc69821944"/>
-      <w:r>
-        <w:rPr>
-          <w:rFonts w:ascii="Verdana" w:hAnsi="Verdana"/>
-        </w:rPr>
-        <w:t>2.13.</w:t>
-      </w:r>
-      <w:r>
-        <w:rPr>
-          <w:rFonts w:ascii="Verdana" w:hAnsi="Verdana"/>
-        </w:rPr>
-        <w:t>5</w:t>
-      </w:r>
-      <w:r>
-        <w:rPr>
-          <w:rFonts w:ascii="Verdana" w:hAnsi="Verdana"/>
-        </w:rPr>
-        <w:t xml:space="preserve"> version</w:t>
-      </w:r>
-      <w:bookmarkEnd w:id="17"/>
+        <w:t>Added option „</w:t>
+      </w:r>
+      <w:hyperlink w:anchor="_Selecting_payment_channel" w:history="1">
+        <w:r>
+          <w:rPr>
+            <w:rStyle w:val="Hipercze"/>
+            <w:rFonts w:ascii="Verdana" w:hAnsi="Verdana"/>
+            <w:lang w:val="en-US"/>
+          </w:rPr>
+          <w:t>Show payment gateways in store</w:t>
+        </w:r>
+      </w:hyperlink>
+      <w:r>
+        <w:rPr>
+          <w:rFonts w:ascii="Verdana" w:hAnsi="Verdana"/>
+          <w:lang w:val="en-US"/>
+        </w:rPr>
+        <w:t>” – default enabled.</w:t>
+      </w:r>
     </w:p>
     <w:p>
       <w:pPr>
@@ -6263,40 +6322,52 @@
           <w:rFonts w:ascii="Verdana" w:hAnsi="Verdana"/>
           <w:lang w:val="en-US"/>
         </w:rPr>
-        <w:t xml:space="preserve">Fixed order placement – metod </w:t>
-      </w:r>
-      <w:r>
-        <w:rPr>
-          <w:rFonts w:ascii="Verdana" w:hAnsi="Verdana"/>
-          <w:b/>
-          <w:bCs/>
+        <w:t>Fixed</w:t>
+      </w:r>
+      <w:r>
+        <w:rPr>
+          <w:rFonts w:ascii="Verdana" w:hAnsi="Verdana"/>
           <w:lang w:val="en-US"/>
         </w:rPr>
-        <w:t>order</w:t>
+        <w:t xml:space="preserve"> </w:t>
       </w:r>
       <w:r>
         <w:rPr>
           <w:rFonts w:ascii="Verdana" w:hAnsi="Verdana"/>
           <w:lang w:val="en-US"/>
         </w:rPr>
-        <w:t xml:space="preserve"> instead of </w:t>
-      </w:r>
-      <w:r>
-        <w:rPr>
-          <w:rFonts w:ascii="Verdana" w:hAnsi="Verdana"/>
-          <w:b/>
-          <w:bCs/>
+        <w:t xml:space="preserve">option </w:t>
+      </w:r>
+      <w:r>
+        <w:rPr>
+          <w:rFonts w:ascii="Verdana" w:hAnsi="Verdana"/>
           <w:lang w:val="en-US"/>
         </w:rPr>
-        <w:t>authorize</w:t>
+        <w:t>„</w:t>
       </w:r>
       <w:r>
         <w:rPr>
           <w:rFonts w:ascii="Verdana" w:hAnsi="Verdana"/>
           <w:lang w:val="en-US"/>
         </w:rPr>
-        <w:t>.</w:t>
-      </w:r>
+        <w:t>Transaction Life Hours”.</w:t>
+      </w:r>
+    </w:p>
+    <w:p>
+      <w:pPr>
+        <w:pStyle w:val="Nagwek2"/>
+        <w:rPr>
+          <w:rFonts w:ascii="Verdana" w:hAnsi="Verdana"/>
+        </w:rPr>
+      </w:pPr>
+      <w:bookmarkStart w:id="16" w:name="_Toc69821943"/>
+      <w:r>
+        <w:rPr>
+          <w:rFonts w:ascii="Verdana" w:hAnsi="Verdana"/>
+        </w:rPr>
+        <w:t>2.13.6 version</w:t>
+      </w:r>
+      <w:bookmarkEnd w:id="16"/>
     </w:p>
     <w:p>
       <w:pPr>
@@ -6315,24 +6386,36 @@
           <w:rFonts w:ascii="Verdana" w:hAnsi="Verdana"/>
           <w:lang w:val="en-US"/>
         </w:rPr>
-        <w:t xml:space="preserve">Fixed </w:t>
-      </w:r>
-      <w:r>
-        <w:rPr>
-          <w:rFonts w:ascii="Verdana" w:hAnsi="Verdana"/>
-          <w:b/>
-          <w:bCs/>
-          <w:lang w:val="en-US"/>
-        </w:rPr>
-        <w:t>db_schema</w:t>
-      </w:r>
-      <w:r>
-        <w:rPr>
-          <w:rFonts w:ascii="Verdana" w:hAnsi="Verdana"/>
-          <w:lang w:val="en-US"/>
-        </w:rPr>
-        <w:t>.</w:t>
-      </w:r>
+        <w:t>Unlock GooglePay for all currrencies.</w:t>
+      </w:r>
+    </w:p>
+    <w:p>
+      <w:pPr>
+        <w:pStyle w:val="Nagwek2"/>
+        <w:rPr>
+          <w:rFonts w:ascii="Verdana" w:hAnsi="Verdana"/>
+        </w:rPr>
+      </w:pPr>
+      <w:bookmarkStart w:id="17" w:name="_Toc69821944"/>
+      <w:r>
+        <w:rPr>
+          <w:rFonts w:ascii="Verdana" w:hAnsi="Verdana"/>
+        </w:rPr>
+        <w:t>2.13.</w:t>
+      </w:r>
+      <w:r>
+        <w:rPr>
+          <w:rFonts w:ascii="Verdana" w:hAnsi="Verdana"/>
+        </w:rPr>
+        <w:t>5</w:t>
+      </w:r>
+      <w:r>
+        <w:rPr>
+          <w:rFonts w:ascii="Verdana" w:hAnsi="Verdana"/>
+        </w:rPr>
+        <w:t xml:space="preserve"> version</w:t>
+      </w:r>
+      <w:bookmarkEnd w:id="17"/>
     </w:p>
     <w:p>
       <w:pPr>
@@ -6351,7 +6434,7 @@
           <w:rFonts w:ascii="Verdana" w:hAnsi="Verdana"/>
           <w:lang w:val="en-US"/>
         </w:rPr>
-        <w:t xml:space="preserve">Updated </w:t>
+        <w:t xml:space="preserve">Fixed order placement – metod </w:t>
       </w:r>
       <w:r>
         <w:rPr>
@@ -6360,7 +6443,23 @@
           <w:bCs/>
           <w:lang w:val="en-US"/>
         </w:rPr>
-        <w:t>Content Security Policy</w:t>
+        <w:t>order</w:t>
+      </w:r>
+      <w:r>
+        <w:rPr>
+          <w:rFonts w:ascii="Verdana" w:hAnsi="Verdana"/>
+          <w:lang w:val="en-US"/>
+        </w:rPr>
+        <w:t xml:space="preserve"> instead of </w:t>
+      </w:r>
+      <w:r>
+        <w:rPr>
+          <w:rFonts w:ascii="Verdana" w:hAnsi="Verdana"/>
+          <w:b/>
+          <w:bCs/>
+          <w:lang w:val="en-US"/>
+        </w:rPr>
+        <w:t>authorize</w:t>
       </w:r>
       <w:r>
         <w:rPr>
@@ -6387,7 +6486,7 @@
           <w:rFonts w:ascii="Verdana" w:hAnsi="Verdana"/>
           <w:lang w:val="en-US"/>
         </w:rPr>
-        <w:t xml:space="preserve">Updated </w:t>
+        <w:t xml:space="preserve">Fixed </w:t>
       </w:r>
       <w:r>
         <w:rPr>
@@ -6396,7 +6495,7 @@
           <w:bCs/>
           <w:lang w:val="en-US"/>
         </w:rPr>
-        <w:t>composer.json</w:t>
+        <w:t>db_schema</w:t>
       </w:r>
       <w:r>
         <w:rPr>
@@ -6405,22 +6504,6 @@
         </w:rPr>
         <w:t>.</w:t>
       </w:r>
-    </w:p>
-    <w:p>
-      <w:pPr>
-        <w:pStyle w:val="Nagwek2"/>
-        <w:rPr>
-          <w:rFonts w:ascii="Verdana" w:hAnsi="Verdana"/>
-        </w:rPr>
-      </w:pPr>
-      <w:bookmarkStart w:id="18" w:name="_Toc69821945"/>
-      <w:r>
-        <w:rPr>
-          <w:rFonts w:ascii="Verdana" w:hAnsi="Verdana"/>
-        </w:rPr>
-        <w:t>2.13.4 version</w:t>
-      </w:r>
-      <w:bookmarkEnd w:id="18"/>
     </w:p>
     <w:p>
       <w:pPr>
@@ -6439,7 +6522,7 @@
           <w:rFonts w:ascii="Verdana" w:hAnsi="Verdana"/>
           <w:lang w:val="en-US"/>
         </w:rPr>
-        <w:t xml:space="preserve">Fixed order placement – metod </w:t>
+        <w:t xml:space="preserve">Updated </w:t>
       </w:r>
       <w:r>
         <w:rPr>
@@ -6448,65 +6531,15 @@
           <w:bCs/>
           <w:lang w:val="en-US"/>
         </w:rPr>
-        <w:t>order</w:t>
+        <w:t>Content Security Policy</w:t>
       </w:r>
       <w:r>
         <w:rPr>
           <w:rFonts w:ascii="Verdana" w:hAnsi="Verdana"/>
           <w:lang w:val="en-US"/>
         </w:rPr>
-        <w:t xml:space="preserve"> instead of </w:t>
-      </w:r>
-      <w:r>
-        <w:rPr>
-          <w:rFonts w:ascii="Verdana" w:hAnsi="Verdana"/>
-          <w:b/>
-          <w:bCs/>
-          <w:lang w:val="en-US"/>
-        </w:rPr>
-        <w:t>authorize</w:t>
-      </w:r>
-      <w:r>
-        <w:rPr>
-          <w:rFonts w:ascii="Verdana" w:hAnsi="Verdana"/>
-          <w:lang w:val="en-US"/>
-        </w:rPr>
         <w:t>.</w:t>
       </w:r>
-    </w:p>
-    <w:p>
-      <w:pPr>
-        <w:pStyle w:val="Nagwek2"/>
-        <w:rPr>
-          <w:rFonts w:ascii="Verdana" w:hAnsi="Verdana"/>
-        </w:rPr>
-      </w:pPr>
-      <w:bookmarkStart w:id="19" w:name="_Toc69821946"/>
-      <w:r>
-        <w:rPr>
-          <w:rFonts w:ascii="Verdana" w:hAnsi="Verdana"/>
-        </w:rPr>
-        <w:t>2.13.</w:t>
-      </w:r>
-      <w:r>
-        <w:rPr>
-          <w:rFonts w:ascii="Verdana" w:hAnsi="Verdana"/>
-        </w:rPr>
-        <w:t>3</w:t>
-      </w:r>
-      <w:r>
-        <w:rPr>
-          <w:rFonts w:ascii="Verdana" w:hAnsi="Verdana"/>
-        </w:rPr>
-        <w:t xml:space="preserve"> </w:t>
-      </w:r>
-      <w:r>
-        <w:rPr>
-          <w:rFonts w:ascii="Verdana" w:hAnsi="Verdana"/>
-        </w:rPr>
-        <w:t>version</w:t>
-      </w:r>
-      <w:bookmarkEnd w:id="19"/>
     </w:p>
     <w:p>
       <w:pPr>
@@ -6517,20 +6550,49 @@
         </w:numPr>
         <w:rPr>
           <w:rFonts w:ascii="Verdana" w:hAnsi="Verdana"/>
-        </w:rPr>
-      </w:pPr>
-      <w:r>
-        <w:rPr>
-          <w:rFonts w:ascii="Verdana" w:hAnsi="Verdana"/>
-        </w:rPr>
-        <w:t>Fixed gateway configuration module</w:t>
-      </w:r>
-      <w:r>
-        <w:rPr>
-          <w:rFonts w:ascii="Verdana" w:hAnsi="Verdana"/>
+          <w:lang w:val="en-US"/>
+        </w:rPr>
+      </w:pPr>
+      <w:r>
+        <w:rPr>
+          <w:rFonts w:ascii="Verdana" w:hAnsi="Verdana"/>
+          <w:lang w:val="en-US"/>
+        </w:rPr>
+        <w:t xml:space="preserve">Updated </w:t>
+      </w:r>
+      <w:r>
+        <w:rPr>
+          <w:rFonts w:ascii="Verdana" w:hAnsi="Verdana"/>
+          <w:b/>
+          <w:bCs/>
+          <w:lang w:val="en-US"/>
+        </w:rPr>
+        <w:t>composer.json</w:t>
+      </w:r>
+      <w:r>
+        <w:rPr>
+          <w:rFonts w:ascii="Verdana" w:hAnsi="Verdana"/>
+          <w:lang w:val="en-US"/>
         </w:rPr>
         <w:t>.</w:t>
       </w:r>
+    </w:p>
+    <w:p>
+      <w:pPr>
+        <w:pStyle w:val="Nagwek2"/>
+        <w:rPr>
+          <w:rFonts w:ascii="Verdana" w:hAnsi="Verdana"/>
+        </w:rPr>
+      </w:pPr>
+      <w:bookmarkStart w:id="18" w:name="_Toc69821945"/>
+      <w:r>
+        <w:rPr>
+          <w:rFonts w:ascii="Verdana" w:hAnsi="Verdana"/>
+        </w:rPr>
+        <w:lastRenderedPageBreak/>
+        <w:t>2.13.4 version</w:t>
+      </w:r>
+      <w:bookmarkEnd w:id="18"/>
     </w:p>
     <w:p>
       <w:pPr>
@@ -6549,23 +6611,74 @@
           <w:rFonts w:ascii="Verdana" w:hAnsi="Verdana"/>
           <w:lang w:val="en-US"/>
         </w:rPr>
-        <w:lastRenderedPageBreak/>
-        <w:t xml:space="preserve">Fixed </w:t>
-      </w:r>
-      <w:r>
-        <w:rPr>
-          <w:rFonts w:ascii="Verdana" w:hAnsi="Verdana"/>
+        <w:t xml:space="preserve">Fixed order placement – metod </w:t>
+      </w:r>
+      <w:r>
+        <w:rPr>
+          <w:rFonts w:ascii="Verdana" w:hAnsi="Verdana"/>
+          <w:b/>
+          <w:bCs/>
           <w:lang w:val="en-US"/>
         </w:rPr>
-        <w:t>g</w:t>
+        <w:t>order</w:t>
       </w:r>
       <w:r>
         <w:rPr>
           <w:rFonts w:ascii="Verdana" w:hAnsi="Verdana"/>
           <w:lang w:val="en-US"/>
         </w:rPr>
-        <w:t>ateway synchronization for multiple websites.</w:t>
-      </w:r>
+        <w:t xml:space="preserve"> instead of </w:t>
+      </w:r>
+      <w:r>
+        <w:rPr>
+          <w:rFonts w:ascii="Verdana" w:hAnsi="Verdana"/>
+          <w:b/>
+          <w:bCs/>
+          <w:lang w:val="en-US"/>
+        </w:rPr>
+        <w:t>authorize</w:t>
+      </w:r>
+      <w:r>
+        <w:rPr>
+          <w:rFonts w:ascii="Verdana" w:hAnsi="Verdana"/>
+          <w:lang w:val="en-US"/>
+        </w:rPr>
+        <w:t>.</w:t>
+      </w:r>
+    </w:p>
+    <w:p>
+      <w:pPr>
+        <w:pStyle w:val="Nagwek2"/>
+        <w:rPr>
+          <w:rFonts w:ascii="Verdana" w:hAnsi="Verdana"/>
+        </w:rPr>
+      </w:pPr>
+      <w:bookmarkStart w:id="19" w:name="_Toc69821946"/>
+      <w:r>
+        <w:rPr>
+          <w:rFonts w:ascii="Verdana" w:hAnsi="Verdana"/>
+        </w:rPr>
+        <w:t>2.13.</w:t>
+      </w:r>
+      <w:r>
+        <w:rPr>
+          <w:rFonts w:ascii="Verdana" w:hAnsi="Verdana"/>
+        </w:rPr>
+        <w:t>3</w:t>
+      </w:r>
+      <w:r>
+        <w:rPr>
+          <w:rFonts w:ascii="Verdana" w:hAnsi="Verdana"/>
+        </w:rPr>
+        <w:t xml:space="preserve"> </w:t>
+      </w:r>
+      <w:r>
+        <w:rPr>
+          <w:rFonts w:ascii="Verdana" w:hAnsi="Verdana"/>
+        </w:rPr>
+        <w:t>version</w:t>
+      </w:r>
+      <w:bookmarkEnd w:id="19"/>
     </w:p>
     <w:p>
       <w:pPr>
@@ -6576,50 +6689,20 @@
         </w:numPr>
         <w:rPr>
           <w:rFonts w:ascii="Verdana" w:hAnsi="Verdana"/>
-          <w:lang w:val="en-US"/>
-        </w:rPr>
-      </w:pPr>
-      <w:r>
-        <w:rPr>
-          <w:rFonts w:ascii="Verdana" w:hAnsi="Verdana"/>
-          <w:lang w:val="en-US"/>
-        </w:rPr>
-        <w:t>Disabled clickable overlay for BLIK 0 and Google Pay.</w:t>
-      </w:r>
-    </w:p>
-    <w:p>
-      <w:pPr>
-        <w:pStyle w:val="Nagwek2"/>
-        <w:rPr>
-          <w:rFonts w:ascii="Verdana" w:hAnsi="Verdana"/>
-        </w:rPr>
-      </w:pPr>
-      <w:bookmarkStart w:id="20" w:name="_Toc69821947"/>
-      <w:r>
-        <w:rPr>
-          <w:rFonts w:ascii="Verdana" w:hAnsi="Verdana"/>
-        </w:rPr>
-        <w:t>2.13.</w:t>
-      </w:r>
-      <w:r>
-        <w:rPr>
-          <w:rFonts w:ascii="Verdana" w:hAnsi="Verdana"/>
-        </w:rPr>
-        <w:t>2</w:t>
-      </w:r>
-      <w:r>
-        <w:rPr>
-          <w:rFonts w:ascii="Verdana" w:hAnsi="Verdana"/>
-        </w:rPr>
-        <w:t xml:space="preserve"> </w:t>
-      </w:r>
-      <w:r>
-        <w:rPr>
-          <w:rFonts w:ascii="Verdana" w:hAnsi="Verdana"/>
-        </w:rPr>
-        <w:t>version</w:t>
-      </w:r>
-      <w:bookmarkEnd w:id="20"/>
+        </w:rPr>
+      </w:pPr>
+      <w:r>
+        <w:rPr>
+          <w:rFonts w:ascii="Verdana" w:hAnsi="Verdana"/>
+        </w:rPr>
+        <w:t>Fixed gateway configuration module</w:t>
+      </w:r>
+      <w:r>
+        <w:rPr>
+          <w:rFonts w:ascii="Verdana" w:hAnsi="Verdana"/>
+        </w:rPr>
+        <w:t>.</w:t>
+      </w:r>
     </w:p>
     <w:p>
       <w:pPr>
@@ -6630,49 +6713,30 @@
         </w:numPr>
         <w:rPr>
           <w:rFonts w:ascii="Verdana" w:hAnsi="Verdana"/>
-        </w:rPr>
-      </w:pPr>
-      <w:r>
-        <w:rPr>
-          <w:rFonts w:ascii="Verdana" w:hAnsi="Verdana"/>
-        </w:rPr>
-        <w:t>Fixed custom BLIK 0 logo</w:t>
-      </w:r>
-      <w:r>
-        <w:rPr>
-          <w:rFonts w:ascii="Verdana" w:hAnsi="Verdana"/>
-        </w:rPr>
-        <w:t>.</w:t>
-      </w:r>
-    </w:p>
-    <w:p>
-      <w:pPr>
-        <w:pStyle w:val="Nagwek2"/>
-        <w:rPr>
-          <w:rFonts w:ascii="Verdana" w:hAnsi="Verdana"/>
-        </w:rPr>
-      </w:pPr>
-      <w:bookmarkStart w:id="21" w:name="_Toc58358049"/>
-      <w:bookmarkStart w:id="22" w:name="_Toc69821948"/>
-      <w:r>
-        <w:rPr>
-          <w:rFonts w:ascii="Verdana" w:hAnsi="Verdana"/>
-        </w:rPr>
-        <w:t>2.13.</w:t>
-      </w:r>
-      <w:r>
-        <w:rPr>
-          <w:rFonts w:ascii="Verdana" w:hAnsi="Verdana"/>
-        </w:rPr>
-        <w:t>1</w:t>
-      </w:r>
-      <w:r>
-        <w:rPr>
-          <w:rFonts w:ascii="Verdana" w:hAnsi="Verdana"/>
-        </w:rPr>
-        <w:t xml:space="preserve"> version</w:t>
-      </w:r>
-      <w:bookmarkEnd w:id="22"/>
+          <w:lang w:val="en-US"/>
+        </w:rPr>
+      </w:pPr>
+      <w:r>
+        <w:rPr>
+          <w:rFonts w:ascii="Verdana" w:hAnsi="Verdana"/>
+          <w:lang w:val="en-US"/>
+        </w:rPr>
+        <w:t xml:space="preserve">Fixed </w:t>
+      </w:r>
+      <w:r>
+        <w:rPr>
+          <w:rFonts w:ascii="Verdana" w:hAnsi="Verdana"/>
+          <w:lang w:val="en-US"/>
+        </w:rPr>
+        <w:t>g</w:t>
+      </w:r>
+      <w:r>
+        <w:rPr>
+          <w:rFonts w:ascii="Verdana" w:hAnsi="Verdana"/>
+          <w:lang w:val="en-US"/>
+        </w:rPr>
+        <w:t>ateway synchronization for multiple websites.</w:t>
+      </w:r>
     </w:p>
     <w:p>
       <w:pPr>
@@ -6691,37 +6755,7 @@
           <w:rFonts w:ascii="Verdana" w:hAnsi="Verdana"/>
           <w:lang w:val="en-US"/>
         </w:rPr>
-        <w:t xml:space="preserve">Fix for </w:t>
-      </w:r>
-      <w:r>
-        <w:rPr>
-          <w:rFonts w:ascii="Verdana" w:hAnsi="Verdana"/>
-          <w:lang w:val="en-US"/>
-        </w:rPr>
-        <w:t>additional-</w:t>
-      </w:r>
-      <w:r>
-        <w:rPr>
-          <w:rFonts w:ascii="Verdana" w:hAnsi="Verdana"/>
-          <w:lang w:val="en-US"/>
-        </w:rPr>
-        <w:t xml:space="preserve">validators on </w:t>
-      </w:r>
-      <w:r>
-        <w:rPr>
-          <w:rFonts w:ascii="Verdana" w:hAnsi="Verdana"/>
-          <w:b/>
-          <w:bCs/>
-          <w:lang w:val="en-US"/>
-        </w:rPr>
-        <w:t>placeOrder</w:t>
-      </w:r>
-      <w:r>
-        <w:rPr>
-          <w:rFonts w:ascii="Verdana" w:hAnsi="Verdana"/>
-          <w:lang w:val="en-US"/>
-        </w:rPr>
-        <w:t>.</w:t>
+        <w:t>Disabled clickable overlay for BLIK 0 and Google Pay.</w:t>
       </w:r>
     </w:p>
     <w:p>
@@ -6731,21 +6765,32 @@
           <w:rFonts w:ascii="Verdana" w:hAnsi="Verdana"/>
         </w:rPr>
       </w:pPr>
-      <w:bookmarkStart w:id="23" w:name="_Toc69821949"/>
-      <w:r>
-        <w:rPr>
-          <w:rFonts w:ascii="Verdana" w:hAnsi="Verdana"/>
-        </w:rPr>
-        <w:t>2.13.0</w:t>
-      </w:r>
-      <w:bookmarkEnd w:id="21"/>
-      <w:r>
-        <w:rPr>
-          <w:rFonts w:ascii="Verdana" w:hAnsi="Verdana"/>
-        </w:rPr>
-        <w:t xml:space="preserve"> version</w:t>
-      </w:r>
-      <w:bookmarkEnd w:id="23"/>
+      <w:bookmarkStart w:id="20" w:name="_Toc69821947"/>
+      <w:r>
+        <w:rPr>
+          <w:rFonts w:ascii="Verdana" w:hAnsi="Verdana"/>
+        </w:rPr>
+        <w:t>2.13.</w:t>
+      </w:r>
+      <w:r>
+        <w:rPr>
+          <w:rFonts w:ascii="Verdana" w:hAnsi="Verdana"/>
+        </w:rPr>
+        <w:t>2</w:t>
+      </w:r>
+      <w:r>
+        <w:rPr>
+          <w:rFonts w:ascii="Verdana" w:hAnsi="Verdana"/>
+        </w:rPr>
+        <w:t xml:space="preserve"> </w:t>
+      </w:r>
+      <w:r>
+        <w:rPr>
+          <w:rFonts w:ascii="Verdana" w:hAnsi="Verdana"/>
+        </w:rPr>
+        <w:t>version</w:t>
+      </w:r>
+      <w:bookmarkEnd w:id="20"/>
     </w:p>
     <w:p>
       <w:pPr>
@@ -6756,15 +6801,19 @@
         </w:numPr>
         <w:rPr>
           <w:rFonts w:ascii="Verdana" w:hAnsi="Verdana"/>
-          <w:lang w:val="en-US"/>
-        </w:rPr>
-      </w:pPr>
-      <w:r>
-        <w:rPr>
-          <w:rFonts w:ascii="Verdana" w:hAnsi="Verdana"/>
-          <w:lang w:val="en-US"/>
-        </w:rPr>
-        <w:t>Added Smartney – Buy now, pay later (only for PLN).</w:t>
+        </w:rPr>
+      </w:pPr>
+      <w:r>
+        <w:rPr>
+          <w:rFonts w:ascii="Verdana" w:hAnsi="Verdana"/>
+        </w:rPr>
+        <w:t>Fixed custom BLIK 0 logo</w:t>
+      </w:r>
+      <w:r>
+        <w:rPr>
+          <w:rFonts w:ascii="Verdana" w:hAnsi="Verdana"/>
+        </w:rPr>
+        <w:t>.</w:t>
       </w:r>
     </w:p>
     <w:p>
@@ -6774,22 +6823,27 @@
           <w:rFonts w:ascii="Verdana" w:hAnsi="Verdana"/>
         </w:rPr>
       </w:pPr>
-      <w:bookmarkStart w:id="24" w:name="_Toc58358050"/>
-      <w:bookmarkStart w:id="25" w:name="_Toc69821950"/>
-      <w:r>
-        <w:rPr>
-          <w:rFonts w:ascii="Verdana" w:hAnsi="Verdana"/>
-        </w:rPr>
-        <w:t>2.12.0</w:t>
-      </w:r>
-      <w:bookmarkEnd w:id="24"/>
+      <w:bookmarkStart w:id="21" w:name="_Toc69821948"/>
+      <w:bookmarkStart w:id="22" w:name="_Toc58358049"/>
+      <w:r>
+        <w:rPr>
+          <w:rFonts w:ascii="Verdana" w:hAnsi="Verdana"/>
+        </w:rPr>
+        <w:t>2.13.</w:t>
+      </w:r>
+      <w:r>
+        <w:rPr>
+          <w:rFonts w:ascii="Verdana" w:hAnsi="Verdana"/>
+        </w:rPr>
+        <w:t>1</w:t>
+      </w:r>
       <w:r>
         <w:rPr>
           <w:rFonts w:ascii="Verdana" w:hAnsi="Verdana"/>
         </w:rPr>
         <w:t xml:space="preserve"> version</w:t>
       </w:r>
-      <w:bookmarkEnd w:id="25"/>
+      <w:bookmarkEnd w:id="21"/>
     </w:p>
     <w:p>
       <w:pPr>
@@ -6799,6 +6853,123 @@
           <w:numId w:val="26"/>
         </w:numPr>
         <w:rPr>
+          <w:rFonts w:ascii="Verdana" w:hAnsi="Verdana"/>
+          <w:lang w:val="en-US"/>
+        </w:rPr>
+      </w:pPr>
+      <w:r>
+        <w:rPr>
+          <w:rFonts w:ascii="Verdana" w:hAnsi="Verdana"/>
+          <w:lang w:val="en-US"/>
+        </w:rPr>
+        <w:t xml:space="preserve">Fix for </w:t>
+      </w:r>
+      <w:r>
+        <w:rPr>
+          <w:rFonts w:ascii="Verdana" w:hAnsi="Verdana"/>
+          <w:lang w:val="en-US"/>
+        </w:rPr>
+        <w:t>additional-</w:t>
+      </w:r>
+      <w:r>
+        <w:rPr>
+          <w:rFonts w:ascii="Verdana" w:hAnsi="Verdana"/>
+          <w:lang w:val="en-US"/>
+        </w:rPr>
+        <w:t xml:space="preserve">validators on </w:t>
+      </w:r>
+      <w:r>
+        <w:rPr>
+          <w:rFonts w:ascii="Verdana" w:hAnsi="Verdana"/>
+          <w:b/>
+          <w:bCs/>
+          <w:lang w:val="en-US"/>
+        </w:rPr>
+        <w:t>placeOrder</w:t>
+      </w:r>
+      <w:r>
+        <w:rPr>
+          <w:rFonts w:ascii="Verdana" w:hAnsi="Verdana"/>
+          <w:lang w:val="en-US"/>
+        </w:rPr>
+        <w:t>.</w:t>
+      </w:r>
+    </w:p>
+    <w:p>
+      <w:pPr>
+        <w:pStyle w:val="Nagwek2"/>
+        <w:rPr>
+          <w:rFonts w:ascii="Verdana" w:hAnsi="Verdana"/>
+        </w:rPr>
+      </w:pPr>
+      <w:bookmarkStart w:id="23" w:name="_Toc69821949"/>
+      <w:r>
+        <w:rPr>
+          <w:rFonts w:ascii="Verdana" w:hAnsi="Verdana"/>
+        </w:rPr>
+        <w:t>2.13.0</w:t>
+      </w:r>
+      <w:bookmarkEnd w:id="22"/>
+      <w:r>
+        <w:rPr>
+          <w:rFonts w:ascii="Verdana" w:hAnsi="Verdana"/>
+        </w:rPr>
+        <w:t xml:space="preserve"> version</w:t>
+      </w:r>
+      <w:bookmarkEnd w:id="23"/>
+    </w:p>
+    <w:p>
+      <w:pPr>
+        <w:pStyle w:val="Akapitzlist"/>
+        <w:numPr>
+          <w:ilvl w:val="0"/>
+          <w:numId w:val="26"/>
+        </w:numPr>
+        <w:rPr>
+          <w:rFonts w:ascii="Verdana" w:hAnsi="Verdana"/>
+          <w:lang w:val="en-US"/>
+        </w:rPr>
+      </w:pPr>
+      <w:r>
+        <w:rPr>
+          <w:rFonts w:ascii="Verdana" w:hAnsi="Verdana"/>
+          <w:lang w:val="en-US"/>
+        </w:rPr>
+        <w:t>Added Smartney – Buy now, pay later (only for PLN).</w:t>
+      </w:r>
+    </w:p>
+    <w:p>
+      <w:pPr>
+        <w:pStyle w:val="Nagwek2"/>
+        <w:rPr>
+          <w:rFonts w:ascii="Verdana" w:hAnsi="Verdana"/>
+        </w:rPr>
+      </w:pPr>
+      <w:bookmarkStart w:id="24" w:name="_Toc58358050"/>
+      <w:bookmarkStart w:id="25" w:name="_Toc69821950"/>
+      <w:r>
+        <w:rPr>
+          <w:rFonts w:ascii="Verdana" w:hAnsi="Verdana"/>
+        </w:rPr>
+        <w:t>2.12.0</w:t>
+      </w:r>
+      <w:bookmarkEnd w:id="24"/>
+      <w:r>
+        <w:rPr>
+          <w:rFonts w:ascii="Verdana" w:hAnsi="Verdana"/>
+        </w:rPr>
+        <w:t xml:space="preserve"> version</w:t>
+      </w:r>
+      <w:bookmarkEnd w:id="25"/>
+    </w:p>
+    <w:p>
+      <w:pPr>
+        <w:pStyle w:val="Akapitzlist"/>
+        <w:numPr>
+          <w:ilvl w:val="0"/>
+          <w:numId w:val="26"/>
+        </w:numPr>
+        <w:rPr>
           <w:lang w:val="en-US"/>
         </w:rPr>
       </w:pPr>
@@ -7344,6 +7515,7 @@
           <w:rFonts w:ascii="Verdana" w:hAnsi="Verdana"/>
           <w:lang w:val="en-GB"/>
         </w:rPr>
+        <w:lastRenderedPageBreak/>
         <w:t>2.8.1 version</w:t>
       </w:r>
       <w:bookmarkEnd w:id="30"/>
@@ -7420,7 +7592,6 @@
           <w:rFonts w:ascii="Verdana" w:hAnsi="Verdana"/>
           <w:lang w:val="en-GB"/>
         </w:rPr>
-        <w:lastRenderedPageBreak/>
         <w:t>2.7.7 version</w:t>
       </w:r>
       <w:bookmarkEnd w:id="32"/>
@@ -8317,6 +8488,7 @@
           <w:rFonts w:ascii="Verdana" w:hAnsi="Verdana" w:cs="Calibri"/>
           <w:lang w:val="en-GB"/>
         </w:rPr>
+        <w:lastRenderedPageBreak/>
         <w:t>Installation</w:t>
       </w:r>
       <w:bookmarkEnd w:id="43"/>
@@ -8437,7 +8609,6 @@
           <w:rFonts w:ascii="Verdana" w:hAnsi="Verdana" w:cs="Calibri"/>
           <w:lang w:val="en-GB"/>
         </w:rPr>
-        <w:lastRenderedPageBreak/>
         <w:t xml:space="preserve">In Magento’s main </w:t>
       </w:r>
       <w:r>
@@ -9184,6 +9355,7 @@
           <w:rFonts w:ascii="Verdana" w:hAnsi="Verdana" w:cs="Calibri"/>
           <w:lang w:val="en-GB"/>
         </w:rPr>
+        <w:lastRenderedPageBreak/>
         <w:t>(</w:t>
       </w:r>
       <w:r>
@@ -9319,7 +9491,6 @@
           <w:rFonts w:ascii="Verdana" w:hAnsi="Verdana" w:cs="Calibri"/>
           <w:lang w:val="en-GB"/>
         </w:rPr>
-        <w:lastRenderedPageBreak/>
         <w:t>After</w:t>
       </w:r>
       <w:r>
@@ -9582,6 +9753,7 @@
           <w:noProof/>
           <w:lang w:val="en-GB"/>
         </w:rPr>
+        <w:lastRenderedPageBreak/>
         <w:drawing>
           <wp:inline distT="0" distB="0" distL="0" distR="0" wp14:anchorId="63B8D1B1" wp14:editId="0689C46F">
             <wp:extent cx="4305300" cy="3225800"/>
@@ -9842,7 +10014,6 @@
           <w:rFonts w:ascii="Verdana" w:hAnsi="Verdana" w:cs="Calibri"/>
           <w:lang w:val="en-GB"/>
         </w:rPr>
-        <w:lastRenderedPageBreak/>
         <w:t xml:space="preserve">The module is activated. You can go to </w:t>
       </w:r>
       <w:hyperlink w:anchor="_Konfiguracja_2" w:history="1">
@@ -10264,6 +10435,7 @@
           <w:b/>
           <w:lang w:val="en-GB"/>
         </w:rPr>
+        <w:lastRenderedPageBreak/>
         <w:t>Title</w:t>
       </w:r>
       <w:r>
@@ -11033,7 +11205,6 @@
           <w:b/>
           <w:lang w:val="en-GB"/>
         </w:rPr>
-        <w:lastRenderedPageBreak/>
         <w:t>Status</w:t>
       </w:r>
       <w:r>
@@ -11371,6 +11542,7 @@
           <w:b/>
           <w:lang w:val="en-GB"/>
         </w:rPr>
+        <w:lastRenderedPageBreak/>
         <w:t>Description</w:t>
       </w:r>
       <w:r>
@@ -12049,7 +12221,6 @@
           <w:b/>
           <w:lang w:val="en-GB"/>
         </w:rPr>
-        <w:lastRenderedPageBreak/>
         <w:t>Logo Path</w:t>
       </w:r>
       <w:r>
@@ -12284,6 +12455,7 @@
           <w:rFonts w:ascii="Verdana" w:hAnsi="Verdana"/>
           <w:lang w:val="en-US"/>
         </w:rPr>
+        <w:lastRenderedPageBreak/>
         <w:t>Collapsible gateway list</w:t>
       </w:r>
       <w:bookmarkEnd w:id="66"/>
@@ -12791,7 +12963,6 @@
           <w:rFonts w:ascii="Verdana" w:hAnsi="Verdana"/>
           <w:lang w:val="en-GB"/>
         </w:rPr>
-        <w:lastRenderedPageBreak/>
         <w:t>Click</w:t>
       </w:r>
       <w:r>
@@ -13423,7 +13594,6 @@
           <w:rFonts w:ascii="Verdana" w:hAnsi="Verdana"/>
           <w:lang w:val="en-GB"/>
         </w:rPr>
-        <w:lastRenderedPageBreak/>
         <w:t>Notification with refund confirmation or reason why refund isn’t possible will appear.</w:t>
       </w:r>
     </w:p>
@@ -13595,6 +13765,7 @@
           <w:noProof/>
           <w:lang w:val="en-GB"/>
         </w:rPr>
+        <w:lastRenderedPageBreak/>
         <w:drawing>
           <wp:inline distT="0" distB="0" distL="0" distR="0" wp14:anchorId="51120BDC" wp14:editId="3C5DDD80">
             <wp:extent cx="5100544" cy="1854079"/>
@@ -13778,7 +13949,6 @@
           <w:noProof/>
           <w:lang w:val="en-GB"/>
         </w:rPr>
-        <w:lastRenderedPageBreak/>
         <w:drawing>
           <wp:inline distT="0" distB="0" distL="0" distR="0" wp14:anchorId="522F82C6" wp14:editId="4BD70EB1">
             <wp:extent cx="5759450" cy="3237230"/>
@@ -14225,6 +14395,7 @@
           <w:rFonts w:ascii="Verdana" w:hAnsi="Verdana" w:cs="Calibri"/>
           <w:lang w:val="en-GB"/>
         </w:rPr>
+        <w:lastRenderedPageBreak/>
         <w:br w:type="page"/>
       </w:r>
     </w:p>

</xml_diff>

<commit_message>
2.16.0 Updated EN manual
</commit_message>
<xml_diff>
--- a/User manual.docx
+++ b/User manual.docx
@@ -1,6 +1,6 @@
 
 <file path=word/document.xml><?xml version="1.0" encoding="utf-8"?>
-<w:document xmlns:wpc="http://schemas.microsoft.com/office/word/2010/wordprocessingCanvas" xmlns:cx="http://schemas.microsoft.com/office/drawing/2014/chartex" xmlns:cx1="http://schemas.microsoft.com/office/drawing/2015/9/8/chartex" xmlns:cx2="http://schemas.microsoft.com/office/drawing/2015/10/21/chartex" xmlns:cx3="http://schemas.microsoft.com/office/drawing/2016/5/9/chartex" xmlns:cx4="http://schemas.microsoft.com/office/drawing/2016/5/10/chartex" xmlns:cx5="http://schemas.microsoft.com/office/drawing/2016/5/11/chartex" xmlns:cx6="http://schemas.microsoft.com/office/drawing/2016/5/12/chartex" xmlns:cx7="http://schemas.microsoft.com/office/drawing/2016/5/13/chartex" xmlns:cx8="http://schemas.microsoft.com/office/drawing/2016/5/14/chartex" xmlns:mc="http://schemas.openxmlformats.org/markup-compatibility/2006" xmlns:aink="http://schemas.microsoft.com/office/drawing/2016/ink" xmlns:am3d="http://schemas.microsoft.com/office/drawing/2017/model3d" xmlns:o="urn:schemas-microsoft-com:office:office" xmlns:r="http://schemas.openxmlformats.org/officeDocument/2006/relationships" xmlns:m="http://schemas.openxmlformats.org/officeDocument/2006/math" xmlns:v="urn:schemas-microsoft-com:vml" xmlns:wp14="http://schemas.microsoft.com/office/word/2010/wordprocessingDrawing" xmlns:wp="http://schemas.openxmlformats.org/drawingml/2006/wordprocessingDrawing" xmlns:w10="urn:schemas-microsoft-com:office:word" xmlns:w="http://schemas.openxmlformats.org/wordprocessingml/2006/main" xmlns:w14="http://schemas.microsoft.com/office/word/2010/wordml" xmlns:w15="http://schemas.microsoft.com/office/word/2012/wordml" xmlns:w16cex="http://schemas.microsoft.com/office/word/2018/wordml/cex" xmlns:w16cid="http://schemas.microsoft.com/office/word/2016/wordml/cid" xmlns:w16="http://schemas.microsoft.com/office/word/2018/wordml" xmlns:w16se="http://schemas.microsoft.com/office/word/2015/wordml/symex" xmlns:wpg="http://schemas.microsoft.com/office/word/2010/wordprocessingGroup" xmlns:wpi="http://schemas.microsoft.com/office/word/2010/wordprocessingInk" xmlns:wne="http://schemas.microsoft.com/office/word/2006/wordml" xmlns:wps="http://schemas.microsoft.com/office/word/2010/wordprocessingShape" mc:Ignorable="w14 w15 w16se w16cid w16 w16cex wp14">
+<w:document xmlns:wpc="http://schemas.microsoft.com/office/word/2010/wordprocessingCanvas" xmlns:cx="http://schemas.microsoft.com/office/drawing/2014/chartex" xmlns:cx1="http://schemas.microsoft.com/office/drawing/2015/9/8/chartex" xmlns:cx2="http://schemas.microsoft.com/office/drawing/2015/10/21/chartex" xmlns:cx3="http://schemas.microsoft.com/office/drawing/2016/5/9/chartex" xmlns:cx4="http://schemas.microsoft.com/office/drawing/2016/5/10/chartex" xmlns:cx5="http://schemas.microsoft.com/office/drawing/2016/5/11/chartex" xmlns:cx6="http://schemas.microsoft.com/office/drawing/2016/5/12/chartex" xmlns:cx7="http://schemas.microsoft.com/office/drawing/2016/5/13/chartex" xmlns:cx8="http://schemas.microsoft.com/office/drawing/2016/5/14/chartex" xmlns:mc="http://schemas.openxmlformats.org/markup-compatibility/2006" xmlns:aink="http://schemas.microsoft.com/office/drawing/2016/ink" xmlns:am3d="http://schemas.microsoft.com/office/drawing/2017/model3d" xmlns:o="urn:schemas-microsoft-com:office:office" xmlns:r="http://schemas.openxmlformats.org/officeDocument/2006/relationships" xmlns:m="http://schemas.openxmlformats.org/officeDocument/2006/math" xmlns:v="urn:schemas-microsoft-com:vml" xmlns:wp14="http://schemas.microsoft.com/office/word/2010/wordprocessingDrawing" xmlns:wp="http://schemas.openxmlformats.org/drawingml/2006/wordprocessingDrawing" xmlns:w10="urn:schemas-microsoft-com:office:word" xmlns:w="http://schemas.openxmlformats.org/wordprocessingml/2006/main" xmlns:w14="http://schemas.microsoft.com/office/word/2010/wordml" xmlns:w15="http://schemas.microsoft.com/office/word/2012/wordml" xmlns:w16cex="http://schemas.microsoft.com/office/word/2018/wordml/cex" xmlns:w16cid="http://schemas.microsoft.com/office/word/2016/wordml/cid" xmlns:w16="http://schemas.microsoft.com/office/word/2018/wordml" xmlns:w16sdtdh="http://schemas.microsoft.com/office/word/2020/wordml/sdtdatahash" xmlns:w16se="http://schemas.microsoft.com/office/word/2015/wordml/symex" xmlns:wpg="http://schemas.microsoft.com/office/word/2010/wordprocessingGroup" xmlns:wpi="http://schemas.microsoft.com/office/word/2010/wordprocessingInk" xmlns:wne="http://schemas.microsoft.com/office/word/2006/wordml" xmlns:wps="http://schemas.microsoft.com/office/word/2010/wordprocessingShape" mc:Ignorable="w14 w15 w16se w16cid w16 w16cex w16sdtdh wp14">
   <w:body>
     <w:p>
       <w:pPr>
@@ -26,7 +26,25 @@
           <w:sz w:val="36"/>
           <w:lang w:val="en-US"/>
         </w:rPr>
-        <w:t xml:space="preserve"> „BluePayment” </w:t>
+        <w:t xml:space="preserve"> „</w:t>
+      </w:r>
+      <w:proofErr w:type="spellStart"/>
+      <w:r>
+        <w:rPr>
+          <w:rFonts w:ascii="Verdana" w:hAnsi="Verdana" w:cs="Calibri"/>
+          <w:sz w:val="36"/>
+          <w:lang w:val="en-US"/>
+        </w:rPr>
+        <w:t>BluePayment</w:t>
+      </w:r>
+      <w:proofErr w:type="spellEnd"/>
+      <w:r>
+        <w:rPr>
+          <w:rFonts w:ascii="Verdana" w:hAnsi="Verdana" w:cs="Calibri"/>
+          <w:sz w:val="36"/>
+          <w:lang w:val="en-US"/>
+        </w:rPr>
+        <w:t xml:space="preserve">” </w:t>
       </w:r>
       <w:r>
         <w:rPr>
@@ -133,6 +151,7 @@
                 <w:lang w:val="en-US"/>
               </w:rPr>
             </w:pPr>
+            <w:proofErr w:type="spellStart"/>
             <w:r>
               <w:rPr>
                 <w:rFonts w:ascii="Verdana" w:hAnsi="Verdana" w:cs="Calibri"/>
@@ -144,6 +163,7 @@
               </w:rPr>
               <w:t>BluePayment</w:t>
             </w:r>
+            <w:proofErr w:type="spellEnd"/>
             <w:r>
               <w:rPr>
                 <w:rFonts w:ascii="Verdana" w:hAnsi="Verdana" w:cs="Calibri"/>
@@ -274,6 +294,7 @@
                 <w:lang w:val="en-US"/>
               </w:rPr>
             </w:pPr>
+            <w:proofErr w:type="spellStart"/>
             <w:r>
               <w:rPr>
                 <w:rFonts w:ascii="Verdana" w:hAnsi="Verdana" w:cs="Calibri"/>
@@ -282,8 +303,20 @@
                 <w:szCs w:val="20"/>
                 <w:lang w:val="en-US"/>
               </w:rPr>
-              <w:t xml:space="preserve">Tobiasz </w:t>
+              <w:t>Tobiasz</w:t>
             </w:r>
+            <w:proofErr w:type="spellEnd"/>
+            <w:r>
+              <w:rPr>
+                <w:rFonts w:ascii="Verdana" w:hAnsi="Verdana" w:cs="Calibri"/>
+                <w:color w:val="000000" w:themeColor="text1"/>
+                <w:sz w:val="20"/>
+                <w:szCs w:val="20"/>
+                <w:lang w:val="en-US"/>
+              </w:rPr>
+              <w:t xml:space="preserve"> </w:t>
+            </w:r>
+            <w:proofErr w:type="spellStart"/>
             <w:r>
               <w:rPr>
                 <w:rFonts w:ascii="Verdana" w:hAnsi="Verdana" w:cs="Calibri"/>
@@ -294,6 +327,7 @@
               </w:rPr>
               <w:t>Kosmela</w:t>
             </w:r>
+            <w:proofErr w:type="spellEnd"/>
             <w:r>
               <w:rPr>
                 <w:rFonts w:ascii="Verdana" w:hAnsi="Verdana" w:cs="Calibri"/>
@@ -366,7 +400,29 @@
                 <w:szCs w:val="20"/>
                 <w:lang w:val="en-US"/>
               </w:rPr>
-              <w:t>The manual of „BluePayment” module for Magento 2</w:t>
+              <w:t>The manual of „</w:t>
+            </w:r>
+            <w:proofErr w:type="spellStart"/>
+            <w:r>
+              <w:rPr>
+                <w:rFonts w:ascii="Verdana" w:hAnsi="Verdana" w:cs="Calibri"/>
+                <w:color w:val="000000" w:themeColor="text1"/>
+                <w:sz w:val="20"/>
+                <w:szCs w:val="20"/>
+                <w:lang w:val="en-US"/>
+              </w:rPr>
+              <w:t>BluePayment</w:t>
+            </w:r>
+            <w:proofErr w:type="spellEnd"/>
+            <w:r>
+              <w:rPr>
+                <w:rFonts w:ascii="Verdana" w:hAnsi="Verdana" w:cs="Calibri"/>
+                <w:color w:val="000000" w:themeColor="text1"/>
+                <w:sz w:val="20"/>
+                <w:szCs w:val="20"/>
+                <w:lang w:val="en-US"/>
+              </w:rPr>
+              <w:t>” module for Magento 2</w:t>
             </w:r>
           </w:p>
         </w:tc>
@@ -503,7 +559,7 @@
                 <w:szCs w:val="20"/>
                 <w:lang w:val="en-US"/>
               </w:rPr>
-              <w:t>7</w:t>
+              <w:t>8</w:t>
             </w:r>
             <w:r>
               <w:rPr>
@@ -649,7 +705,7 @@
                 <w:szCs w:val="20"/>
                 <w:lang w:val="en-US"/>
               </w:rPr>
-              <w:t>5</w:t>
+              <w:t>6</w:t>
             </w:r>
             <w:r>
               <w:rPr>
@@ -721,9 +777,18 @@
           <w:lang w:val="en-US"/>
         </w:rPr>
         <w:lastRenderedPageBreak/>
-        <w:t>Table of conents</w:t>
+        <w:t xml:space="preserve">Table of </w:t>
+      </w:r>
+      <w:proofErr w:type="spellStart"/>
+      <w:r>
+        <w:rPr>
+          <w:rFonts w:ascii="Verdana" w:hAnsi="Verdana" w:cs="Calibri"/>
+          <w:lang w:val="en-US"/>
+        </w:rPr>
+        <w:t>conents</w:t>
       </w:r>
       <w:bookmarkEnd w:id="8"/>
+      <w:proofErr w:type="spellEnd"/>
     </w:p>
     <w:p>
       <w:pPr>
@@ -1146,7 +1211,25 @@
             <w:noProof/>
             <w:lang w:val="en-US"/>
           </w:rPr>
-          <w:t>2.15.0 version</w:t>
+          <w:t>2.15.</w:t>
+        </w:r>
+        <w:r>
+          <w:rPr>
+            <w:rStyle w:val="Hipercze"/>
+            <w:rFonts w:ascii="Verdana" w:hAnsi="Verdana"/>
+            <w:noProof/>
+            <w:lang w:val="en-US"/>
+          </w:rPr>
+          <w:t>0</w:t>
+        </w:r>
+        <w:r>
+          <w:rPr>
+            <w:rStyle w:val="Hipercze"/>
+            <w:rFonts w:ascii="Verdana" w:hAnsi="Verdana"/>
+            <w:noProof/>
+            <w:lang w:val="en-US"/>
+          </w:rPr>
+          <w:t xml:space="preserve"> version</w:t>
         </w:r>
         <w:r>
           <w:rPr>
@@ -6075,7 +6158,7 @@
           <w:rFonts w:ascii="Verdana" w:hAnsi="Verdana" w:cs="Calibri"/>
           <w:lang w:val="en-US"/>
         </w:rPr>
-        <w:t>1</w:t>
+        <w:t>3</w:t>
       </w:r>
       <w:r>
         <w:rPr>
@@ -6145,8 +6228,6 @@
           <w:lang w:val="en-US"/>
         </w:rPr>
       </w:pPr>
-      <w:bookmarkStart w:id="13" w:name="_Toc38739646"/>
-      <w:bookmarkStart w:id="14" w:name="_Toc69820054"/>
       <w:r>
         <w:rPr>
           <w:rFonts w:ascii="Verdana" w:hAnsi="Verdana"/>
@@ -6159,7 +6240,7 @@
           <w:rFonts w:ascii="Verdana" w:hAnsi="Verdana"/>
           <w:lang w:val="en-US"/>
         </w:rPr>
-        <w:t>5</w:t>
+        <w:t>6</w:t>
       </w:r>
       <w:r>
         <w:rPr>
@@ -6168,7 +6249,6 @@
         </w:rPr>
         <w:t>.0 version</w:t>
       </w:r>
-      <w:bookmarkEnd w:id="14"/>
     </w:p>
     <w:p>
       <w:pPr>
@@ -6194,7 +6274,7 @@
           <w:rFonts w:ascii="Verdana" w:hAnsi="Verdana"/>
           <w:lang w:val="en-US"/>
         </w:rPr>
-        <w:t>“Multishipping” functionality</w:t>
+        <w:t>payment agreements</w:t>
       </w:r>
       <w:r>
         <w:rPr>
@@ -6221,8 +6301,9 @@
           <w:rFonts w:ascii="Verdana" w:hAnsi="Verdana"/>
           <w:lang w:val="en-US"/>
         </w:rPr>
-        <w:t xml:space="preserve">Changed configuration scope from </w:t>
-      </w:r>
+        <w:t xml:space="preserve">Changed gateway endpoint to </w:t>
+      </w:r>
+      <w:proofErr w:type="spellStart"/>
       <w:r>
         <w:rPr>
           <w:rFonts w:ascii="Verdana" w:hAnsi="Verdana"/>
@@ -6230,24 +6311,9 @@
           <w:bCs/>
           <w:lang w:val="en-US"/>
         </w:rPr>
-        <w:t>SCOPE_WEBSITE</w:t>
-      </w:r>
-      <w:r>
-        <w:rPr>
-          <w:rFonts w:ascii="Verdana" w:hAnsi="Verdana"/>
-          <w:lang w:val="en-US"/>
-        </w:rPr>
-        <w:t xml:space="preserve"> to </w:t>
-      </w:r>
-      <w:r>
-        <w:rPr>
-          <w:rFonts w:ascii="Verdana" w:hAnsi="Verdana"/>
-          <w:b/>
-          <w:bCs/>
-          <w:lang w:val="en-US"/>
-        </w:rPr>
-        <w:t>SCOPE_STORE</w:t>
-      </w:r>
+        <w:t>gatewayList</w:t>
+      </w:r>
+      <w:proofErr w:type="spellEnd"/>
       <w:r>
         <w:rPr>
           <w:rFonts w:ascii="Verdana" w:hAnsi="Verdana"/>
@@ -6255,24 +6321,6 @@
         </w:rPr>
         <w:t>.</w:t>
       </w:r>
-    </w:p>
-    <w:p>
-      <w:pPr>
-        <w:pStyle w:val="Nagwek2"/>
-        <w:rPr>
-          <w:rFonts w:ascii="Verdana" w:hAnsi="Verdana"/>
-          <w:lang w:val="en-US"/>
-        </w:rPr>
-      </w:pPr>
-      <w:bookmarkStart w:id="15" w:name="_Toc69820055"/>
-      <w:r>
-        <w:rPr>
-          <w:rFonts w:ascii="Verdana" w:hAnsi="Verdana"/>
-          <w:lang w:val="en-US"/>
-        </w:rPr>
-        <w:t>2.14.0 version</w:t>
-      </w:r>
-      <w:bookmarkEnd w:id="15"/>
     </w:p>
     <w:p>
       <w:pPr>
@@ -6291,24 +6339,7 @@
           <w:rFonts w:ascii="Verdana" w:hAnsi="Verdana"/>
           <w:lang w:val="en-US"/>
         </w:rPr>
-        <w:t>Added option „</w:t>
-      </w:r>
-      <w:hyperlink w:anchor="_Selecting_payment_channel" w:history="1">
-        <w:r>
-          <w:rPr>
-            <w:rStyle w:val="Hipercze"/>
-            <w:rFonts w:ascii="Verdana" w:hAnsi="Verdana"/>
-            <w:lang w:val="en-US"/>
-          </w:rPr>
-          <w:t>Show payment gateways in store</w:t>
-        </w:r>
-      </w:hyperlink>
-      <w:r>
-        <w:rPr>
-          <w:rFonts w:ascii="Verdana" w:hAnsi="Verdana"/>
-          <w:lang w:val="en-US"/>
-        </w:rPr>
-        <w:t>” – default enabled.</w:t>
+        <w:t>Fixed double-saving transaction in ITN.</w:t>
       </w:r>
     </w:p>
     <w:p>
@@ -6328,26 +6359,24 @@
           <w:rFonts w:ascii="Verdana" w:hAnsi="Verdana"/>
           <w:lang w:val="en-US"/>
         </w:rPr>
-        <w:t>Fixed option „Transaction Life Hours”.</w:t>
-      </w:r>
-    </w:p>
-    <w:p>
-      <w:pPr>
-        <w:pStyle w:val="Nagwek2"/>
-        <w:rPr>
-          <w:rFonts w:ascii="Verdana" w:hAnsi="Verdana"/>
-          <w:lang w:val="en-US"/>
-        </w:rPr>
-      </w:pPr>
-      <w:bookmarkStart w:id="16" w:name="_Toc69820056"/>
-      <w:r>
-        <w:rPr>
-          <w:rFonts w:ascii="Verdana" w:hAnsi="Verdana"/>
-          <w:lang w:val="en-US"/>
-        </w:rPr>
-        <w:t>2.13.6 version</w:t>
-      </w:r>
-      <w:bookmarkEnd w:id="16"/>
+        <w:t xml:space="preserve">Added </w:t>
+      </w:r>
+      <w:r>
+        <w:rPr>
+          <w:rFonts w:ascii="Verdana" w:hAnsi="Verdana"/>
+          <w:b/>
+          <w:bCs/>
+          <w:lang w:val="en-US"/>
+        </w:rPr>
+        <w:t>Do not change status</w:t>
+      </w:r>
+      <w:r>
+        <w:rPr>
+          <w:rFonts w:ascii="Verdana" w:hAnsi="Verdana"/>
+          <w:lang w:val="en-US"/>
+        </w:rPr>
+        <w:t xml:space="preserve"> to return statuses in configuration.</w:t>
+      </w:r>
     </w:p>
     <w:p>
       <w:pPr>
@@ -6366,7 +6395,23 @@
           <w:rFonts w:ascii="Verdana" w:hAnsi="Verdana"/>
           <w:lang w:val="en-US"/>
         </w:rPr>
-        <w:t>Unlock GooglePay for all currrencies.</w:t>
+        <w:t xml:space="preserve">Updated logo </w:t>
+      </w:r>
+      <w:proofErr w:type="spellStart"/>
+      <w:r>
+        <w:rPr>
+          <w:rFonts w:ascii="Verdana" w:hAnsi="Verdana"/>
+          <w:lang w:val="en-US"/>
+        </w:rPr>
+        <w:t>BlueMedia</w:t>
+      </w:r>
+      <w:proofErr w:type="spellEnd"/>
+      <w:r>
+        <w:rPr>
+          <w:rFonts w:ascii="Verdana" w:hAnsi="Verdana"/>
+          <w:lang w:val="en-US"/>
+        </w:rPr>
+        <w:t>.</w:t>
       </w:r>
     </w:p>
     <w:p>
@@ -6377,29 +6422,16 @@
           <w:lang w:val="en-US"/>
         </w:rPr>
       </w:pPr>
-      <w:bookmarkStart w:id="17" w:name="_Toc69820057"/>
-      <w:r>
-        <w:rPr>
-          <w:rFonts w:ascii="Verdana" w:hAnsi="Verdana"/>
-          <w:lang w:val="en-US"/>
-        </w:rPr>
-        <w:t>2.13.</w:t>
-      </w:r>
-      <w:r>
-        <w:rPr>
-          <w:rFonts w:ascii="Verdana" w:hAnsi="Verdana"/>
-          <w:lang w:val="en-US"/>
-        </w:rPr>
-        <w:t>5</w:t>
-      </w:r>
-      <w:r>
-        <w:rPr>
-          <w:rFonts w:ascii="Verdana" w:hAnsi="Verdana"/>
-          <w:lang w:val="en-US"/>
-        </w:rPr>
-        <w:t xml:space="preserve"> version</w:t>
-      </w:r>
-      <w:bookmarkEnd w:id="17"/>
+      <w:bookmarkStart w:id="13" w:name="_Toc69820054"/>
+      <w:bookmarkStart w:id="14" w:name="_Toc38739646"/>
+      <w:r>
+        <w:rPr>
+          <w:rFonts w:ascii="Verdana" w:hAnsi="Verdana"/>
+          <w:lang w:val="en-US"/>
+        </w:rPr>
+        <w:t>2.15.0 version</w:t>
+      </w:r>
+      <w:bookmarkEnd w:id="13"/>
     </w:p>
     <w:p>
       <w:pPr>
@@ -6418,39 +6450,23 @@
           <w:rFonts w:ascii="Verdana" w:hAnsi="Verdana"/>
           <w:lang w:val="en-US"/>
         </w:rPr>
-        <w:t xml:space="preserve">Fixed order placement – metod </w:t>
-      </w:r>
-      <w:r>
-        <w:rPr>
-          <w:rFonts w:ascii="Verdana" w:hAnsi="Verdana"/>
-          <w:b/>
-          <w:bCs/>
-          <w:lang w:val="en-US"/>
-        </w:rPr>
-        <w:t>order</w:t>
-      </w:r>
-      <w:r>
-        <w:rPr>
-          <w:rFonts w:ascii="Verdana" w:hAnsi="Verdana"/>
-          <w:lang w:val="en-US"/>
-        </w:rPr>
-        <w:t xml:space="preserve"> instead of </w:t>
-      </w:r>
-      <w:r>
-        <w:rPr>
-          <w:rFonts w:ascii="Verdana" w:hAnsi="Verdana"/>
-          <w:b/>
-          <w:bCs/>
-          <w:lang w:val="en-US"/>
-        </w:rPr>
-        <w:t>authorize</w:t>
-      </w:r>
-      <w:r>
-        <w:rPr>
-          <w:rFonts w:ascii="Verdana" w:hAnsi="Verdana"/>
-          <w:lang w:val="en-US"/>
-        </w:rPr>
-        <w:t>.</w:t>
+        <w:t>Added “</w:t>
+      </w:r>
+      <w:proofErr w:type="spellStart"/>
+      <w:r>
+        <w:rPr>
+          <w:rFonts w:ascii="Verdana" w:hAnsi="Verdana"/>
+          <w:lang w:val="en-US"/>
+        </w:rPr>
+        <w:t>Multishipping</w:t>
+      </w:r>
+      <w:proofErr w:type="spellEnd"/>
+      <w:r>
+        <w:rPr>
+          <w:rFonts w:ascii="Verdana" w:hAnsi="Verdana"/>
+          <w:lang w:val="en-US"/>
+        </w:rPr>
+        <w:t>” functionality.</w:t>
       </w:r>
     </w:p>
     <w:p>
@@ -6470,7 +6486,7 @@
           <w:rFonts w:ascii="Verdana" w:hAnsi="Verdana"/>
           <w:lang w:val="en-US"/>
         </w:rPr>
-        <w:t xml:space="preserve">Fixed </w:t>
+        <w:t xml:space="preserve">Changed configuration scope from </w:t>
       </w:r>
       <w:r>
         <w:rPr>
@@ -6479,7 +6495,23 @@
           <w:bCs/>
           <w:lang w:val="en-US"/>
         </w:rPr>
-        <w:t>db_schema</w:t>
+        <w:t>SCOPE_WEBSITE</w:t>
+      </w:r>
+      <w:r>
+        <w:rPr>
+          <w:rFonts w:ascii="Verdana" w:hAnsi="Verdana"/>
+          <w:lang w:val="en-US"/>
+        </w:rPr>
+        <w:t xml:space="preserve"> to </w:t>
+      </w:r>
+      <w:r>
+        <w:rPr>
+          <w:rFonts w:ascii="Verdana" w:hAnsi="Verdana"/>
+          <w:b/>
+          <w:bCs/>
+          <w:lang w:val="en-US"/>
+        </w:rPr>
+        <w:t>SCOPE_STORE</w:t>
       </w:r>
       <w:r>
         <w:rPr>
@@ -6488,6 +6520,24 @@
         </w:rPr>
         <w:t>.</w:t>
       </w:r>
+    </w:p>
+    <w:p>
+      <w:pPr>
+        <w:pStyle w:val="Nagwek2"/>
+        <w:rPr>
+          <w:rFonts w:ascii="Verdana" w:hAnsi="Verdana"/>
+          <w:lang w:val="en-US"/>
+        </w:rPr>
+      </w:pPr>
+      <w:bookmarkStart w:id="15" w:name="_Toc69820055"/>
+      <w:r>
+        <w:rPr>
+          <w:rFonts w:ascii="Verdana" w:hAnsi="Verdana"/>
+          <w:lang w:val="en-US"/>
+        </w:rPr>
+        <w:t>2.14.0 version</w:t>
+      </w:r>
+      <w:bookmarkEnd w:id="15"/>
     </w:p>
     <w:p>
       <w:pPr>
@@ -6506,23 +6556,24 @@
           <w:rFonts w:ascii="Verdana" w:hAnsi="Verdana"/>
           <w:lang w:val="en-US"/>
         </w:rPr>
-        <w:t xml:space="preserve">Updated </w:t>
-      </w:r>
-      <w:r>
-        <w:rPr>
-          <w:rFonts w:ascii="Verdana" w:hAnsi="Verdana"/>
-          <w:b/>
-          <w:bCs/>
-          <w:lang w:val="en-US"/>
-        </w:rPr>
-        <w:t>Content Security Policy</w:t>
-      </w:r>
-      <w:r>
-        <w:rPr>
-          <w:rFonts w:ascii="Verdana" w:hAnsi="Verdana"/>
-          <w:lang w:val="en-US"/>
-        </w:rPr>
-        <w:t>.</w:t>
+        <w:t>Added option „</w:t>
+      </w:r>
+      <w:hyperlink w:anchor="_Selecting_payment_channel" w:history="1">
+        <w:r>
+          <w:rPr>
+            <w:rStyle w:val="Hipercze"/>
+            <w:rFonts w:ascii="Verdana" w:hAnsi="Verdana"/>
+            <w:lang w:val="en-US"/>
+          </w:rPr>
+          <w:t>Show payment gateways in store</w:t>
+        </w:r>
+      </w:hyperlink>
+      <w:r>
+        <w:rPr>
+          <w:rFonts w:ascii="Verdana" w:hAnsi="Verdana"/>
+          <w:lang w:val="en-US"/>
+        </w:rPr>
+        <w:t>” – default enabled.</w:t>
       </w:r>
     </w:p>
     <w:p>
@@ -6542,23 +6593,7 @@
           <w:rFonts w:ascii="Verdana" w:hAnsi="Verdana"/>
           <w:lang w:val="en-US"/>
         </w:rPr>
-        <w:t xml:space="preserve">Updated </w:t>
-      </w:r>
-      <w:r>
-        <w:rPr>
-          <w:rFonts w:ascii="Verdana" w:hAnsi="Verdana"/>
-          <w:b/>
-          <w:bCs/>
-          <w:lang w:val="en-US"/>
-        </w:rPr>
-        <w:t>composer.json</w:t>
-      </w:r>
-      <w:r>
-        <w:rPr>
-          <w:rFonts w:ascii="Verdana" w:hAnsi="Verdana"/>
-          <w:lang w:val="en-US"/>
-        </w:rPr>
-        <w:t>.</w:t>
+        <w:t>Fixed option „Transaction Life Hours”.</w:t>
       </w:r>
     </w:p>
     <w:p>
@@ -6569,15 +6604,15 @@
           <w:lang w:val="en-US"/>
         </w:rPr>
       </w:pPr>
-      <w:bookmarkStart w:id="18" w:name="_Toc69820058"/>
-      <w:r>
-        <w:rPr>
-          <w:rFonts w:ascii="Verdana" w:hAnsi="Verdana"/>
-          <w:lang w:val="en-US"/>
-        </w:rPr>
-        <w:t>2.13.4 version</w:t>
-      </w:r>
-      <w:bookmarkEnd w:id="18"/>
+      <w:bookmarkStart w:id="16" w:name="_Toc69820056"/>
+      <w:r>
+        <w:rPr>
+          <w:rFonts w:ascii="Verdana" w:hAnsi="Verdana"/>
+          <w:lang w:val="en-US"/>
+        </w:rPr>
+        <w:t>2.13.6 version</w:t>
+      </w:r>
+      <w:bookmarkEnd w:id="16"/>
     </w:p>
     <w:p>
       <w:pPr>
@@ -6596,33 +6631,33 @@
           <w:rFonts w:ascii="Verdana" w:hAnsi="Verdana"/>
           <w:lang w:val="en-US"/>
         </w:rPr>
-        <w:t xml:space="preserve">Fixed order placement – metod </w:t>
-      </w:r>
-      <w:r>
-        <w:rPr>
-          <w:rFonts w:ascii="Verdana" w:hAnsi="Verdana"/>
-          <w:b/>
-          <w:bCs/>
-          <w:lang w:val="en-US"/>
-        </w:rPr>
-        <w:t>order</w:t>
-      </w:r>
-      <w:r>
-        <w:rPr>
-          <w:rFonts w:ascii="Verdana" w:hAnsi="Verdana"/>
-          <w:lang w:val="en-US"/>
-        </w:rPr>
-        <w:t xml:space="preserve"> instead of </w:t>
-      </w:r>
-      <w:r>
-        <w:rPr>
-          <w:rFonts w:ascii="Verdana" w:hAnsi="Verdana"/>
-          <w:b/>
-          <w:bCs/>
-          <w:lang w:val="en-US"/>
-        </w:rPr>
-        <w:t>authorize</w:t>
-      </w:r>
+        <w:t xml:space="preserve">Unlock </w:t>
+      </w:r>
+      <w:proofErr w:type="spellStart"/>
+      <w:r>
+        <w:rPr>
+          <w:rFonts w:ascii="Verdana" w:hAnsi="Verdana"/>
+          <w:lang w:val="en-US"/>
+        </w:rPr>
+        <w:t>GooglePay</w:t>
+      </w:r>
+      <w:proofErr w:type="spellEnd"/>
+      <w:r>
+        <w:rPr>
+          <w:rFonts w:ascii="Verdana" w:hAnsi="Verdana"/>
+          <w:lang w:val="en-US"/>
+        </w:rPr>
+        <w:t xml:space="preserve"> for all </w:t>
+      </w:r>
+      <w:proofErr w:type="spellStart"/>
+      <w:r>
+        <w:rPr>
+          <w:rFonts w:ascii="Verdana" w:hAnsi="Verdana"/>
+          <w:lang w:val="en-US"/>
+        </w:rPr>
+        <w:t>currrencies</w:t>
+      </w:r>
+      <w:proofErr w:type="spellEnd"/>
       <w:r>
         <w:rPr>
           <w:rFonts w:ascii="Verdana" w:hAnsi="Verdana"/>
@@ -6639,15 +6674,29 @@
           <w:lang w:val="en-US"/>
         </w:rPr>
       </w:pPr>
-      <w:bookmarkStart w:id="19" w:name="_Toc69820059"/>
-      <w:r>
-        <w:rPr>
-          <w:rFonts w:ascii="Verdana" w:hAnsi="Verdana"/>
-          <w:lang w:val="en-US"/>
-        </w:rPr>
-        <w:t>2.13.3 version</w:t>
-      </w:r>
-      <w:bookmarkEnd w:id="19"/>
+      <w:bookmarkStart w:id="17" w:name="_Toc69820057"/>
+      <w:r>
+        <w:rPr>
+          <w:rFonts w:ascii="Verdana" w:hAnsi="Verdana"/>
+          <w:lang w:val="en-US"/>
+        </w:rPr>
+        <w:t>2.13.</w:t>
+      </w:r>
+      <w:r>
+        <w:rPr>
+          <w:rFonts w:ascii="Verdana" w:hAnsi="Verdana"/>
+          <w:lang w:val="en-US"/>
+        </w:rPr>
+        <w:t>5</w:t>
+      </w:r>
+      <w:r>
+        <w:rPr>
+          <w:rFonts w:ascii="Verdana" w:hAnsi="Verdana"/>
+          <w:lang w:val="en-US"/>
+        </w:rPr>
+        <w:t xml:space="preserve"> version</w:t>
+      </w:r>
+      <w:bookmarkEnd w:id="17"/>
     </w:p>
     <w:p>
       <w:pPr>
@@ -6666,7 +6715,57 @@
           <w:rFonts w:ascii="Verdana" w:hAnsi="Verdana"/>
           <w:lang w:val="en-US"/>
         </w:rPr>
-        <w:t>Fixed gateway configuration module.</w:t>
+        <w:t xml:space="preserve">Fixed order placement – </w:t>
+      </w:r>
+      <w:proofErr w:type="spellStart"/>
+      <w:r>
+        <w:rPr>
+          <w:rFonts w:ascii="Verdana" w:hAnsi="Verdana"/>
+          <w:lang w:val="en-US"/>
+        </w:rPr>
+        <w:t>metod</w:t>
+      </w:r>
+      <w:proofErr w:type="spellEnd"/>
+      <w:r>
+        <w:rPr>
+          <w:rFonts w:ascii="Verdana" w:hAnsi="Verdana"/>
+          <w:lang w:val="en-US"/>
+        </w:rPr>
+        <w:t xml:space="preserve"> </w:t>
+      </w:r>
+      <w:r>
+        <w:rPr>
+          <w:rFonts w:ascii="Verdana" w:hAnsi="Verdana"/>
+          <w:b/>
+          <w:bCs/>
+          <w:lang w:val="en-US"/>
+        </w:rPr>
+        <w:t>order</w:t>
+      </w:r>
+      <w:r>
+        <w:rPr>
+          <w:rFonts w:ascii="Verdana" w:hAnsi="Verdana"/>
+          <w:lang w:val="en-US"/>
+        </w:rPr>
+        <w:t xml:space="preserve"> instead of </w:t>
+      </w:r>
+      <w:proofErr w:type="gramStart"/>
+      <w:r>
+        <w:rPr>
+          <w:rFonts w:ascii="Verdana" w:hAnsi="Verdana"/>
+          <w:b/>
+          <w:bCs/>
+          <w:lang w:val="en-US"/>
+        </w:rPr>
+        <w:t>authorize</w:t>
+      </w:r>
+      <w:proofErr w:type="gramEnd"/>
+      <w:r>
+        <w:rPr>
+          <w:rFonts w:ascii="Verdana" w:hAnsi="Verdana"/>
+          <w:lang w:val="en-US"/>
+        </w:rPr>
+        <w:t>.</w:t>
       </w:r>
     </w:p>
     <w:p>
@@ -6686,8 +6785,25 @@
           <w:rFonts w:ascii="Verdana" w:hAnsi="Verdana"/>
           <w:lang w:val="en-US"/>
         </w:rPr>
-        <w:lastRenderedPageBreak/>
-        <w:t>Fixed gateway synchronization for multiple websites.</w:t>
+        <w:t xml:space="preserve">Fixed </w:t>
+      </w:r>
+      <w:proofErr w:type="spellStart"/>
+      <w:r>
+        <w:rPr>
+          <w:rFonts w:ascii="Verdana" w:hAnsi="Verdana"/>
+          <w:b/>
+          <w:bCs/>
+          <w:lang w:val="en-US"/>
+        </w:rPr>
+        <w:t>db_schema</w:t>
+      </w:r>
+      <w:proofErr w:type="spellEnd"/>
+      <w:r>
+        <w:rPr>
+          <w:rFonts w:ascii="Verdana" w:hAnsi="Verdana"/>
+          <w:lang w:val="en-US"/>
+        </w:rPr>
+        <w:t>.</w:t>
       </w:r>
     </w:p>
     <w:p>
@@ -6707,26 +6823,24 @@
           <w:rFonts w:ascii="Verdana" w:hAnsi="Verdana"/>
           <w:lang w:val="en-US"/>
         </w:rPr>
-        <w:t>Disabled clickable overlay for BLIK 0 and Google Pay.</w:t>
-      </w:r>
-    </w:p>
-    <w:p>
-      <w:pPr>
-        <w:pStyle w:val="Nagwek2"/>
-        <w:rPr>
-          <w:rFonts w:ascii="Verdana" w:hAnsi="Verdana"/>
-          <w:lang w:val="en-US"/>
-        </w:rPr>
-      </w:pPr>
-      <w:bookmarkStart w:id="20" w:name="_Toc69820060"/>
-      <w:r>
-        <w:rPr>
-          <w:rFonts w:ascii="Verdana" w:hAnsi="Verdana"/>
-          <w:lang w:val="en-US"/>
-        </w:rPr>
-        <w:t>2.13.2 version</w:t>
-      </w:r>
-      <w:bookmarkEnd w:id="20"/>
+        <w:t xml:space="preserve">Updated </w:t>
+      </w:r>
+      <w:r>
+        <w:rPr>
+          <w:rFonts w:ascii="Verdana" w:hAnsi="Verdana"/>
+          <w:b/>
+          <w:bCs/>
+          <w:lang w:val="en-US"/>
+        </w:rPr>
+        <w:t>Content Security Policy</w:t>
+      </w:r>
+      <w:r>
+        <w:rPr>
+          <w:rFonts w:ascii="Verdana" w:hAnsi="Verdana"/>
+          <w:lang w:val="en-US"/>
+        </w:rPr>
+        <w:t>.</w:t>
+      </w:r>
     </w:p>
     <w:p>
       <w:pPr>
@@ -6745,7 +6859,28 @@
           <w:rFonts w:ascii="Verdana" w:hAnsi="Verdana"/>
           <w:lang w:val="en-US"/>
         </w:rPr>
-        <w:t>Fixed custom BLIK 0 logo.</w:t>
+        <w:lastRenderedPageBreak/>
+        <w:t xml:space="preserve">Updated </w:t>
+      </w:r>
+      <w:proofErr w:type="spellStart"/>
+      <w:proofErr w:type="gramStart"/>
+      <w:r>
+        <w:rPr>
+          <w:rFonts w:ascii="Verdana" w:hAnsi="Verdana"/>
+          <w:b/>
+          <w:bCs/>
+          <w:lang w:val="en-US"/>
+        </w:rPr>
+        <w:t>composer.json</w:t>
+      </w:r>
+      <w:proofErr w:type="spellEnd"/>
+      <w:proofErr w:type="gramEnd"/>
+      <w:r>
+        <w:rPr>
+          <w:rFonts w:ascii="Verdana" w:hAnsi="Verdana"/>
+          <w:lang w:val="en-US"/>
+        </w:rPr>
+        <w:t>.</w:t>
       </w:r>
     </w:p>
     <w:p>
@@ -6756,30 +6891,15 @@
           <w:lang w:val="en-US"/>
         </w:rPr>
       </w:pPr>
-      <w:bookmarkStart w:id="21" w:name="_Toc58358049"/>
-      <w:bookmarkStart w:id="22" w:name="_Toc69820061"/>
-      <w:r>
-        <w:rPr>
-          <w:rFonts w:ascii="Verdana" w:hAnsi="Verdana"/>
-          <w:lang w:val="en-US"/>
-        </w:rPr>
-        <w:t>2.13.</w:t>
-      </w:r>
-      <w:r>
-        <w:rPr>
-          <w:rFonts w:ascii="Verdana" w:hAnsi="Verdana"/>
-          <w:lang w:val="en-US"/>
-        </w:rPr>
-        <w:t>1</w:t>
-      </w:r>
-      <w:r>
-        <w:rPr>
-          <w:rFonts w:ascii="Verdana" w:hAnsi="Verdana"/>
-          <w:lang w:val="en-US"/>
-        </w:rPr>
-        <w:t xml:space="preserve"> version</w:t>
-      </w:r>
-      <w:bookmarkEnd w:id="22"/>
+      <w:bookmarkStart w:id="18" w:name="_Toc69820058"/>
+      <w:r>
+        <w:rPr>
+          <w:rFonts w:ascii="Verdana" w:hAnsi="Verdana"/>
+          <w:lang w:val="en-US"/>
+        </w:rPr>
+        <w:t>2.13.4 version</w:t>
+      </w:r>
+      <w:bookmarkEnd w:id="18"/>
     </w:p>
     <w:p>
       <w:pPr>
@@ -6798,21 +6918,23 @@
           <w:rFonts w:ascii="Verdana" w:hAnsi="Verdana"/>
           <w:lang w:val="en-US"/>
         </w:rPr>
-        <w:t xml:space="preserve">Fix for </w:t>
-      </w:r>
-      <w:r>
-        <w:rPr>
-          <w:rFonts w:ascii="Verdana" w:hAnsi="Verdana"/>
-          <w:lang w:val="en-US"/>
-        </w:rPr>
-        <w:t>additional-</w:t>
-      </w:r>
-      <w:r>
-        <w:rPr>
-          <w:rFonts w:ascii="Verdana" w:hAnsi="Verdana"/>
-          <w:lang w:val="en-US"/>
-        </w:rPr>
-        <w:t xml:space="preserve">validators on </w:t>
+        <w:t xml:space="preserve">Fixed order placement – </w:t>
+      </w:r>
+      <w:proofErr w:type="spellStart"/>
+      <w:r>
+        <w:rPr>
+          <w:rFonts w:ascii="Verdana" w:hAnsi="Verdana"/>
+          <w:lang w:val="en-US"/>
+        </w:rPr>
+        <w:t>metod</w:t>
+      </w:r>
+      <w:proofErr w:type="spellEnd"/>
+      <w:r>
+        <w:rPr>
+          <w:rFonts w:ascii="Verdana" w:hAnsi="Verdana"/>
+          <w:lang w:val="en-US"/>
+        </w:rPr>
+        <w:t xml:space="preserve"> </w:t>
       </w:r>
       <w:r>
         <w:rPr>
@@ -6821,8 +6943,26 @@
           <w:bCs/>
           <w:lang w:val="en-US"/>
         </w:rPr>
-        <w:t>placeOrder</w:t>
-      </w:r>
+        <w:t>order</w:t>
+      </w:r>
+      <w:r>
+        <w:rPr>
+          <w:rFonts w:ascii="Verdana" w:hAnsi="Verdana"/>
+          <w:lang w:val="en-US"/>
+        </w:rPr>
+        <w:t xml:space="preserve"> instead of </w:t>
+      </w:r>
+      <w:proofErr w:type="gramStart"/>
+      <w:r>
+        <w:rPr>
+          <w:rFonts w:ascii="Verdana" w:hAnsi="Verdana"/>
+          <w:b/>
+          <w:bCs/>
+          <w:lang w:val="en-US"/>
+        </w:rPr>
+        <w:t>authorize</w:t>
+      </w:r>
+      <w:proofErr w:type="gramEnd"/>
       <w:r>
         <w:rPr>
           <w:rFonts w:ascii="Verdana" w:hAnsi="Verdana"/>
@@ -6839,23 +6979,15 @@
           <w:lang w:val="en-US"/>
         </w:rPr>
       </w:pPr>
-      <w:bookmarkStart w:id="23" w:name="_Toc69820062"/>
-      <w:r>
-        <w:rPr>
-          <w:rFonts w:ascii="Verdana" w:hAnsi="Verdana"/>
-          <w:lang w:val="en-US"/>
-        </w:rPr>
-        <w:t>2.13.0</w:t>
-      </w:r>
-      <w:bookmarkEnd w:id="21"/>
-      <w:r>
-        <w:rPr>
-          <w:rFonts w:ascii="Verdana" w:hAnsi="Verdana"/>
-          <w:lang w:val="en-US"/>
-        </w:rPr>
-        <w:t xml:space="preserve"> version</w:t>
-      </w:r>
-      <w:bookmarkEnd w:id="23"/>
+      <w:bookmarkStart w:id="19" w:name="_Toc69820059"/>
+      <w:r>
+        <w:rPr>
+          <w:rFonts w:ascii="Verdana" w:hAnsi="Verdana"/>
+          <w:lang w:val="en-US"/>
+        </w:rPr>
+        <w:t>2.13.3 version</w:t>
+      </w:r>
+      <w:bookmarkEnd w:id="19"/>
     </w:p>
     <w:p>
       <w:pPr>
@@ -6874,35 +7006,8 @@
           <w:rFonts w:ascii="Verdana" w:hAnsi="Verdana"/>
           <w:lang w:val="en-US"/>
         </w:rPr>
-        <w:t>Added Smartney – Buy now, pay later (only for PLN).</w:t>
-      </w:r>
-    </w:p>
-    <w:p>
-      <w:pPr>
-        <w:pStyle w:val="Nagwek2"/>
-        <w:rPr>
-          <w:rFonts w:ascii="Verdana" w:hAnsi="Verdana"/>
-          <w:lang w:val="en-US"/>
-        </w:rPr>
-      </w:pPr>
-      <w:bookmarkStart w:id="24" w:name="_Toc58358050"/>
-      <w:bookmarkStart w:id="25" w:name="_Toc69820063"/>
-      <w:r>
-        <w:rPr>
-          <w:rFonts w:ascii="Verdana" w:hAnsi="Verdana"/>
-          <w:lang w:val="en-US"/>
-        </w:rPr>
-        <w:t>2.12.0</w:t>
-      </w:r>
-      <w:bookmarkEnd w:id="24"/>
-      <w:r>
-        <w:rPr>
-          <w:rFonts w:ascii="Verdana" w:hAnsi="Verdana"/>
-          <w:lang w:val="en-US"/>
-        </w:rPr>
-        <w:t xml:space="preserve"> version</w:t>
-      </w:r>
-      <w:bookmarkEnd w:id="25"/>
+        <w:t>Fixed gateway configuration module.</w:t>
+      </w:r>
     </w:p>
     <w:p>
       <w:pPr>
@@ -6912,6 +7017,267 @@
           <w:numId w:val="26"/>
         </w:numPr>
         <w:rPr>
+          <w:rFonts w:ascii="Verdana" w:hAnsi="Verdana"/>
+          <w:lang w:val="en-US"/>
+        </w:rPr>
+      </w:pPr>
+      <w:r>
+        <w:rPr>
+          <w:rFonts w:ascii="Verdana" w:hAnsi="Verdana"/>
+          <w:lang w:val="en-US"/>
+        </w:rPr>
+        <w:t>Fixed gateway synchronization for multiple websites.</w:t>
+      </w:r>
+    </w:p>
+    <w:p>
+      <w:pPr>
+        <w:pStyle w:val="Akapitzlist"/>
+        <w:numPr>
+          <w:ilvl w:val="0"/>
+          <w:numId w:val="26"/>
+        </w:numPr>
+        <w:rPr>
+          <w:rFonts w:ascii="Verdana" w:hAnsi="Verdana"/>
+          <w:lang w:val="en-US"/>
+        </w:rPr>
+      </w:pPr>
+      <w:r>
+        <w:rPr>
+          <w:rFonts w:ascii="Verdana" w:hAnsi="Verdana"/>
+          <w:lang w:val="en-US"/>
+        </w:rPr>
+        <w:t>Disabled clickable overlay for BLIK 0 and Google Pay.</w:t>
+      </w:r>
+    </w:p>
+    <w:p>
+      <w:pPr>
+        <w:pStyle w:val="Nagwek2"/>
+        <w:rPr>
+          <w:rFonts w:ascii="Verdana" w:hAnsi="Verdana"/>
+          <w:lang w:val="en-US"/>
+        </w:rPr>
+      </w:pPr>
+      <w:bookmarkStart w:id="20" w:name="_Toc69820060"/>
+      <w:r>
+        <w:rPr>
+          <w:rFonts w:ascii="Verdana" w:hAnsi="Verdana"/>
+          <w:lang w:val="en-US"/>
+        </w:rPr>
+        <w:t>2.13.2 version</w:t>
+      </w:r>
+      <w:bookmarkEnd w:id="20"/>
+    </w:p>
+    <w:p>
+      <w:pPr>
+        <w:pStyle w:val="Akapitzlist"/>
+        <w:numPr>
+          <w:ilvl w:val="0"/>
+          <w:numId w:val="26"/>
+        </w:numPr>
+        <w:rPr>
+          <w:rFonts w:ascii="Verdana" w:hAnsi="Verdana"/>
+          <w:lang w:val="en-US"/>
+        </w:rPr>
+      </w:pPr>
+      <w:r>
+        <w:rPr>
+          <w:rFonts w:ascii="Verdana" w:hAnsi="Verdana"/>
+          <w:lang w:val="en-US"/>
+        </w:rPr>
+        <w:t>Fixed custom BLIK 0 logo.</w:t>
+      </w:r>
+    </w:p>
+    <w:p>
+      <w:pPr>
+        <w:pStyle w:val="Nagwek2"/>
+        <w:rPr>
+          <w:rFonts w:ascii="Verdana" w:hAnsi="Verdana"/>
+          <w:lang w:val="en-US"/>
+        </w:rPr>
+      </w:pPr>
+      <w:bookmarkStart w:id="21" w:name="_Toc69820061"/>
+      <w:bookmarkStart w:id="22" w:name="_Toc58358049"/>
+      <w:r>
+        <w:rPr>
+          <w:rFonts w:ascii="Verdana" w:hAnsi="Verdana"/>
+          <w:lang w:val="en-US"/>
+        </w:rPr>
+        <w:t>2.13.</w:t>
+      </w:r>
+      <w:r>
+        <w:rPr>
+          <w:rFonts w:ascii="Verdana" w:hAnsi="Verdana"/>
+          <w:lang w:val="en-US"/>
+        </w:rPr>
+        <w:t>1</w:t>
+      </w:r>
+      <w:r>
+        <w:rPr>
+          <w:rFonts w:ascii="Verdana" w:hAnsi="Verdana"/>
+          <w:lang w:val="en-US"/>
+        </w:rPr>
+        <w:t xml:space="preserve"> version</w:t>
+      </w:r>
+      <w:bookmarkEnd w:id="21"/>
+    </w:p>
+    <w:p>
+      <w:pPr>
+        <w:pStyle w:val="Akapitzlist"/>
+        <w:numPr>
+          <w:ilvl w:val="0"/>
+          <w:numId w:val="26"/>
+        </w:numPr>
+        <w:rPr>
+          <w:rFonts w:ascii="Verdana" w:hAnsi="Verdana"/>
+          <w:lang w:val="en-US"/>
+        </w:rPr>
+      </w:pPr>
+      <w:r>
+        <w:rPr>
+          <w:rFonts w:ascii="Verdana" w:hAnsi="Verdana"/>
+          <w:lang w:val="en-US"/>
+        </w:rPr>
+        <w:t xml:space="preserve">Fix for </w:t>
+      </w:r>
+      <w:proofErr w:type="gramStart"/>
+      <w:r>
+        <w:rPr>
+          <w:rFonts w:ascii="Verdana" w:hAnsi="Verdana"/>
+          <w:lang w:val="en-US"/>
+        </w:rPr>
+        <w:t>additional-</w:t>
+      </w:r>
+      <w:r>
+        <w:rPr>
+          <w:rFonts w:ascii="Verdana" w:hAnsi="Verdana"/>
+          <w:lang w:val="en-US"/>
+        </w:rPr>
+        <w:t>validators</w:t>
+      </w:r>
+      <w:proofErr w:type="gramEnd"/>
+      <w:r>
+        <w:rPr>
+          <w:rFonts w:ascii="Verdana" w:hAnsi="Verdana"/>
+          <w:lang w:val="en-US"/>
+        </w:rPr>
+        <w:t xml:space="preserve"> on </w:t>
+      </w:r>
+      <w:proofErr w:type="spellStart"/>
+      <w:r>
+        <w:rPr>
+          <w:rFonts w:ascii="Verdana" w:hAnsi="Verdana"/>
+          <w:b/>
+          <w:bCs/>
+          <w:lang w:val="en-US"/>
+        </w:rPr>
+        <w:t>placeOrder</w:t>
+      </w:r>
+      <w:proofErr w:type="spellEnd"/>
+      <w:r>
+        <w:rPr>
+          <w:rFonts w:ascii="Verdana" w:hAnsi="Verdana"/>
+          <w:lang w:val="en-US"/>
+        </w:rPr>
+        <w:t>.</w:t>
+      </w:r>
+    </w:p>
+    <w:p>
+      <w:pPr>
+        <w:pStyle w:val="Nagwek2"/>
+        <w:rPr>
+          <w:rFonts w:ascii="Verdana" w:hAnsi="Verdana"/>
+          <w:lang w:val="en-US"/>
+        </w:rPr>
+      </w:pPr>
+      <w:bookmarkStart w:id="23" w:name="_Toc69820062"/>
+      <w:r>
+        <w:rPr>
+          <w:rFonts w:ascii="Verdana" w:hAnsi="Verdana"/>
+          <w:lang w:val="en-US"/>
+        </w:rPr>
+        <w:t>2.13.0</w:t>
+      </w:r>
+      <w:bookmarkEnd w:id="22"/>
+      <w:r>
+        <w:rPr>
+          <w:rFonts w:ascii="Verdana" w:hAnsi="Verdana"/>
+          <w:lang w:val="en-US"/>
+        </w:rPr>
+        <w:t xml:space="preserve"> version</w:t>
+      </w:r>
+      <w:bookmarkEnd w:id="23"/>
+    </w:p>
+    <w:p>
+      <w:pPr>
+        <w:pStyle w:val="Akapitzlist"/>
+        <w:numPr>
+          <w:ilvl w:val="0"/>
+          <w:numId w:val="26"/>
+        </w:numPr>
+        <w:rPr>
+          <w:rFonts w:ascii="Verdana" w:hAnsi="Verdana"/>
+          <w:lang w:val="en-US"/>
+        </w:rPr>
+      </w:pPr>
+      <w:r>
+        <w:rPr>
+          <w:rFonts w:ascii="Verdana" w:hAnsi="Verdana"/>
+          <w:lang w:val="en-US"/>
+        </w:rPr>
+        <w:t xml:space="preserve">Added </w:t>
+      </w:r>
+      <w:proofErr w:type="spellStart"/>
+      <w:r>
+        <w:rPr>
+          <w:rFonts w:ascii="Verdana" w:hAnsi="Verdana"/>
+          <w:lang w:val="en-US"/>
+        </w:rPr>
+        <w:t>Smartney</w:t>
+      </w:r>
+      <w:proofErr w:type="spellEnd"/>
+      <w:r>
+        <w:rPr>
+          <w:rFonts w:ascii="Verdana" w:hAnsi="Verdana"/>
+          <w:lang w:val="en-US"/>
+        </w:rPr>
+        <w:t xml:space="preserve"> – Buy now, pay later (only for PLN).</w:t>
+      </w:r>
+    </w:p>
+    <w:p>
+      <w:pPr>
+        <w:pStyle w:val="Nagwek2"/>
+        <w:rPr>
+          <w:rFonts w:ascii="Verdana" w:hAnsi="Verdana"/>
+          <w:lang w:val="en-US"/>
+        </w:rPr>
+      </w:pPr>
+      <w:bookmarkStart w:id="24" w:name="_Toc58358050"/>
+      <w:bookmarkStart w:id="25" w:name="_Toc69820063"/>
+      <w:r>
+        <w:rPr>
+          <w:rFonts w:ascii="Verdana" w:hAnsi="Verdana"/>
+          <w:lang w:val="en-US"/>
+        </w:rPr>
+        <w:t>2.12.0</w:t>
+      </w:r>
+      <w:bookmarkEnd w:id="24"/>
+      <w:r>
+        <w:rPr>
+          <w:rFonts w:ascii="Verdana" w:hAnsi="Verdana"/>
+          <w:lang w:val="en-US"/>
+        </w:rPr>
+        <w:t xml:space="preserve"> version</w:t>
+      </w:r>
+      <w:bookmarkEnd w:id="25"/>
+    </w:p>
+    <w:p>
+      <w:pPr>
+        <w:pStyle w:val="Akapitzlist"/>
+        <w:numPr>
+          <w:ilvl w:val="0"/>
+          <w:numId w:val="26"/>
+        </w:numPr>
+        <w:rPr>
           <w:lang w:val="en-US"/>
         </w:rPr>
       </w:pPr>
@@ -7116,7 +7482,27 @@
           <w:bCs/>
           <w:lang w:val="en-US"/>
         </w:rPr>
-        <w:t>var/log/BlueMedia/Bluemedia-[data].log</w:t>
+        <w:t>var/log/</w:t>
+      </w:r>
+      <w:proofErr w:type="spellStart"/>
+      <w:r>
+        <w:rPr>
+          <w:rFonts w:ascii="Verdana" w:hAnsi="Verdana"/>
+          <w:b/>
+          <w:bCs/>
+          <w:lang w:val="en-US"/>
+        </w:rPr>
+        <w:t>BlueMedia</w:t>
+      </w:r>
+      <w:proofErr w:type="spellEnd"/>
+      <w:r>
+        <w:rPr>
+          <w:rFonts w:ascii="Verdana" w:hAnsi="Verdana"/>
+          <w:b/>
+          <w:bCs/>
+          <w:lang w:val="en-US"/>
+        </w:rPr>
+        <w:t>/Bluemedia-[data].log</w:t>
       </w:r>
     </w:p>
     <w:p>
@@ -7167,6 +7553,7 @@
           </w:rPr>
           <w:t xml:space="preserve">custom variable </w:t>
         </w:r>
+        <w:proofErr w:type="spellStart"/>
         <w:r>
           <w:rPr>
             <w:rStyle w:val="Hipercze"/>
@@ -7177,6 +7564,7 @@
           </w:rPr>
           <w:t>payment_channel</w:t>
         </w:r>
+        <w:proofErr w:type="spellEnd"/>
       </w:hyperlink>
       <w:r>
         <w:rPr>
@@ -7227,7 +7615,7 @@
         </w:rPr>
         <w:t>2.9.0</w:t>
       </w:r>
-      <w:bookmarkEnd w:id="13"/>
+      <w:bookmarkEnd w:id="14"/>
       <w:r>
         <w:rPr>
           <w:rFonts w:ascii="Verdana" w:hAnsi="Verdana"/>
@@ -7410,6 +7798,7 @@
           <w:rFonts w:ascii="Verdana" w:hAnsi="Verdana"/>
           <w:lang w:val="en-US"/>
         </w:rPr>
+        <w:lastRenderedPageBreak/>
         <w:t>Changes in return page.</w:t>
       </w:r>
     </w:p>
@@ -7503,7 +7892,6 @@
           <w:rFonts w:ascii="Verdana" w:hAnsi="Verdana"/>
           <w:lang w:val="en-US"/>
         </w:rPr>
-        <w:lastRenderedPageBreak/>
         <w:t>2.7.7 version</w:t>
       </w:r>
       <w:bookmarkEnd w:id="32"/>
@@ -7827,12 +8215,21 @@
           <w:lang w:val="en-US"/>
         </w:rPr>
       </w:pPr>
-      <w:r>
-        <w:rPr>
-          <w:rFonts w:ascii="Verdana" w:hAnsi="Verdana"/>
-          <w:lang w:val="en-US"/>
-        </w:rPr>
-        <w:t xml:space="preserve">Customaized to Magento </w:t>
+      <w:proofErr w:type="spellStart"/>
+      <w:r>
+        <w:rPr>
+          <w:rFonts w:ascii="Verdana" w:hAnsi="Verdana"/>
+          <w:lang w:val="en-US"/>
+        </w:rPr>
+        <w:t>Customaized</w:t>
+      </w:r>
+      <w:proofErr w:type="spellEnd"/>
+      <w:r>
+        <w:rPr>
+          <w:rFonts w:ascii="Verdana" w:hAnsi="Verdana"/>
+          <w:lang w:val="en-US"/>
+        </w:rPr>
+        <w:t xml:space="preserve"> to Magento </w:t>
       </w:r>
       <w:r>
         <w:rPr>
@@ -8327,6 +8724,7 @@
           <w:rFonts w:ascii="Verdana" w:hAnsi="Verdana"/>
           <w:lang w:val="en-US"/>
         </w:rPr>
+        <w:lastRenderedPageBreak/>
         <w:t>2.3.0</w:t>
       </w:r>
       <w:r>
@@ -8513,7 +8911,6 @@
           <w:rFonts w:ascii="Verdana" w:hAnsi="Verdana" w:cs="Calibri"/>
           <w:lang w:val="en-US"/>
         </w:rPr>
-        <w:lastRenderedPageBreak/>
         <w:t xml:space="preserve">In Magento’s main </w:t>
       </w:r>
       <w:r>
@@ -8559,13 +8956,41 @@
         </w:rPr>
         <w:t>unzip -o -d app/code/</w:t>
       </w:r>
-      <w:r>
-        <w:rPr>
-          <w:rFonts w:ascii="Verdana" w:hAnsi="Verdana" w:cs="Calibri"/>
-          <w:b/>
-          <w:lang w:val="en-US"/>
-        </w:rPr>
-        <w:t>BlueMedia/BluePayment bm-bluepayment</w:t>
+      <w:proofErr w:type="spellStart"/>
+      <w:r>
+        <w:rPr>
+          <w:rFonts w:ascii="Verdana" w:hAnsi="Verdana" w:cs="Calibri"/>
+          <w:b/>
+          <w:lang w:val="en-US"/>
+        </w:rPr>
+        <w:t>BlueMedia</w:t>
+      </w:r>
+      <w:proofErr w:type="spellEnd"/>
+      <w:r>
+        <w:rPr>
+          <w:rFonts w:ascii="Verdana" w:hAnsi="Verdana" w:cs="Calibri"/>
+          <w:b/>
+          <w:lang w:val="en-US"/>
+        </w:rPr>
+        <w:t>/</w:t>
+      </w:r>
+      <w:proofErr w:type="spellStart"/>
+      <w:r>
+        <w:rPr>
+          <w:rFonts w:ascii="Verdana" w:hAnsi="Verdana" w:cs="Calibri"/>
+          <w:b/>
+          <w:lang w:val="en-US"/>
+        </w:rPr>
+        <w:t>BluePayment</w:t>
+      </w:r>
+      <w:proofErr w:type="spellEnd"/>
+      <w:r>
+        <w:rPr>
+          <w:rFonts w:ascii="Verdana" w:hAnsi="Verdana" w:cs="Calibri"/>
+          <w:b/>
+          <w:lang w:val="en-US"/>
+        </w:rPr>
+        <w:t xml:space="preserve"> bm-bluepayment</w:t>
       </w:r>
       <w:r>
         <w:rPr>
@@ -8968,14 +9393,34 @@
         </w:rPr>
         <w:t xml:space="preserve">module </w:t>
       </w:r>
-      <w:r>
-        <w:rPr>
-          <w:rFonts w:ascii="Verdana" w:hAnsi="Verdana" w:cs="Calibri"/>
-          <w:b/>
-          <w:lang w:val="en-US"/>
-        </w:rPr>
-        <w:t>BlueMedia/BluePayment</w:t>
-      </w:r>
+      <w:proofErr w:type="spellStart"/>
+      <w:r>
+        <w:rPr>
+          <w:rFonts w:ascii="Verdana" w:hAnsi="Verdana" w:cs="Calibri"/>
+          <w:b/>
+          <w:lang w:val="en-US"/>
+        </w:rPr>
+        <w:t>BlueMedia</w:t>
+      </w:r>
+      <w:proofErr w:type="spellEnd"/>
+      <w:r>
+        <w:rPr>
+          <w:rFonts w:ascii="Verdana" w:hAnsi="Verdana" w:cs="Calibri"/>
+          <w:b/>
+          <w:lang w:val="en-US"/>
+        </w:rPr>
+        <w:t>/</w:t>
+      </w:r>
+      <w:proofErr w:type="spellStart"/>
+      <w:r>
+        <w:rPr>
+          <w:rFonts w:ascii="Verdana" w:hAnsi="Verdana" w:cs="Calibri"/>
+          <w:b/>
+          <w:lang w:val="en-US"/>
+        </w:rPr>
+        <w:t>BluePayment</w:t>
+      </w:r>
+      <w:proofErr w:type="spellEnd"/>
       <w:r>
         <w:rPr>
           <w:rFonts w:ascii="Verdana" w:hAnsi="Verdana" w:cs="Calibri"/>
@@ -9260,6 +9705,7 @@
           <w:rFonts w:ascii="Verdana" w:hAnsi="Verdana" w:cs="Calibri"/>
           <w:lang w:val="en-US"/>
         </w:rPr>
+        <w:lastRenderedPageBreak/>
         <w:t>(</w:t>
       </w:r>
       <w:r>
@@ -9395,7 +9841,6 @@
           <w:rFonts w:ascii="Verdana" w:hAnsi="Verdana" w:cs="Calibri"/>
           <w:lang w:val="en-US"/>
         </w:rPr>
-        <w:lastRenderedPageBreak/>
         <w:t>After</w:t>
       </w:r>
       <w:r>
@@ -9658,6 +10103,7 @@
           <w:noProof/>
           <w:lang w:val="en-US"/>
         </w:rPr>
+        <w:lastRenderedPageBreak/>
         <w:drawing>
           <wp:inline distT="0" distB="0" distL="0" distR="0" wp14:anchorId="63B8D1B1" wp14:editId="0689C46F">
             <wp:extent cx="4305300" cy="3225800"/>
@@ -9824,8 +10270,56 @@
           <w:b/>
           <w:lang w:val="en-US"/>
         </w:rPr>
-        <w:t>bin/magento module:enable BlueMedia_BluePayment</w:t>
-      </w:r>
+        <w:t>bin/</w:t>
+      </w:r>
+      <w:proofErr w:type="spellStart"/>
+      <w:r>
+        <w:rPr>
+          <w:rFonts w:ascii="Verdana" w:hAnsi="Verdana" w:cs="Calibri"/>
+          <w:b/>
+          <w:lang w:val="en-US"/>
+        </w:rPr>
+        <w:t>magento</w:t>
+      </w:r>
+      <w:proofErr w:type="spellEnd"/>
+      <w:r>
+        <w:rPr>
+          <w:rFonts w:ascii="Verdana" w:hAnsi="Verdana" w:cs="Calibri"/>
+          <w:b/>
+          <w:lang w:val="en-US"/>
+        </w:rPr>
+        <w:t xml:space="preserve"> </w:t>
+      </w:r>
+      <w:proofErr w:type="spellStart"/>
+      <w:proofErr w:type="gramStart"/>
+      <w:r>
+        <w:rPr>
+          <w:rFonts w:ascii="Verdana" w:hAnsi="Verdana" w:cs="Calibri"/>
+          <w:b/>
+          <w:lang w:val="en-US"/>
+        </w:rPr>
+        <w:t>module:enable</w:t>
+      </w:r>
+      <w:proofErr w:type="spellEnd"/>
+      <w:proofErr w:type="gramEnd"/>
+      <w:r>
+        <w:rPr>
+          <w:rFonts w:ascii="Verdana" w:hAnsi="Verdana" w:cs="Calibri"/>
+          <w:b/>
+          <w:lang w:val="en-US"/>
+        </w:rPr>
+        <w:t xml:space="preserve"> </w:t>
+      </w:r>
+      <w:proofErr w:type="spellStart"/>
+      <w:r>
+        <w:rPr>
+          <w:rFonts w:ascii="Verdana" w:hAnsi="Verdana" w:cs="Calibri"/>
+          <w:b/>
+          <w:lang w:val="en-US"/>
+        </w:rPr>
+        <w:t>BlueMedia_BluePayment</w:t>
+      </w:r>
+      <w:proofErr w:type="spellEnd"/>
       <w:r>
         <w:rPr>
           <w:rFonts w:ascii="Verdana" w:hAnsi="Verdana" w:cs="Calibri"/>
@@ -9854,8 +10348,38 @@
           <w:b/>
           <w:lang w:val="en-US"/>
         </w:rPr>
-        <w:t>bin/magento setup:upgrade</w:t>
-      </w:r>
+        <w:t>bin/</w:t>
+      </w:r>
+      <w:proofErr w:type="spellStart"/>
+      <w:r>
+        <w:rPr>
+          <w:rFonts w:ascii="Verdana" w:hAnsi="Verdana" w:cs="Calibri"/>
+          <w:b/>
+          <w:lang w:val="en-US"/>
+        </w:rPr>
+        <w:t>magento</w:t>
+      </w:r>
+      <w:proofErr w:type="spellEnd"/>
+      <w:r>
+        <w:rPr>
+          <w:rFonts w:ascii="Verdana" w:hAnsi="Verdana" w:cs="Calibri"/>
+          <w:b/>
+          <w:lang w:val="en-US"/>
+        </w:rPr>
+        <w:t xml:space="preserve"> </w:t>
+      </w:r>
+      <w:proofErr w:type="spellStart"/>
+      <w:proofErr w:type="gramStart"/>
+      <w:r>
+        <w:rPr>
+          <w:rFonts w:ascii="Verdana" w:hAnsi="Verdana" w:cs="Calibri"/>
+          <w:b/>
+          <w:lang w:val="en-US"/>
+        </w:rPr>
+        <w:t>setup:upgrade</w:t>
+      </w:r>
+      <w:proofErr w:type="spellEnd"/>
+      <w:proofErr w:type="gramEnd"/>
     </w:p>
     <w:p>
       <w:pPr>
@@ -9876,8 +10400,46 @@
           <w:b/>
           <w:lang w:val="en-US"/>
         </w:rPr>
-        <w:t>bin/magento setup:di:compile</w:t>
-      </w:r>
+        <w:t>bin/</w:t>
+      </w:r>
+      <w:proofErr w:type="spellStart"/>
+      <w:r>
+        <w:rPr>
+          <w:rFonts w:ascii="Verdana" w:hAnsi="Verdana" w:cs="Calibri"/>
+          <w:b/>
+          <w:lang w:val="en-US"/>
+        </w:rPr>
+        <w:t>magento</w:t>
+      </w:r>
+      <w:proofErr w:type="spellEnd"/>
+      <w:r>
+        <w:rPr>
+          <w:rFonts w:ascii="Verdana" w:hAnsi="Verdana" w:cs="Calibri"/>
+          <w:b/>
+          <w:lang w:val="en-US"/>
+        </w:rPr>
+        <w:t xml:space="preserve"> </w:t>
+      </w:r>
+      <w:proofErr w:type="spellStart"/>
+      <w:proofErr w:type="gramStart"/>
+      <w:r>
+        <w:rPr>
+          <w:rFonts w:ascii="Verdana" w:hAnsi="Verdana" w:cs="Calibri"/>
+          <w:b/>
+          <w:lang w:val="en-US"/>
+        </w:rPr>
+        <w:t>setup:di</w:t>
+      </w:r>
+      <w:proofErr w:type="gramEnd"/>
+      <w:r>
+        <w:rPr>
+          <w:rFonts w:ascii="Verdana" w:hAnsi="Verdana" w:cs="Calibri"/>
+          <w:b/>
+          <w:lang w:val="en-US"/>
+        </w:rPr>
+        <w:t>:compile</w:t>
+      </w:r>
+      <w:proofErr w:type="spellEnd"/>
     </w:p>
     <w:p>
       <w:pPr>
@@ -9898,8 +10460,38 @@
           <w:b/>
           <w:lang w:val="en-US"/>
         </w:rPr>
-        <w:t>bin/magento cache:flush</w:t>
-      </w:r>
+        <w:t>bin/</w:t>
+      </w:r>
+      <w:proofErr w:type="spellStart"/>
+      <w:r>
+        <w:rPr>
+          <w:rFonts w:ascii="Verdana" w:hAnsi="Verdana" w:cs="Calibri"/>
+          <w:b/>
+          <w:lang w:val="en-US"/>
+        </w:rPr>
+        <w:t>magento</w:t>
+      </w:r>
+      <w:proofErr w:type="spellEnd"/>
+      <w:r>
+        <w:rPr>
+          <w:rFonts w:ascii="Verdana" w:hAnsi="Verdana" w:cs="Calibri"/>
+          <w:b/>
+          <w:lang w:val="en-US"/>
+        </w:rPr>
+        <w:t xml:space="preserve"> </w:t>
+      </w:r>
+      <w:proofErr w:type="spellStart"/>
+      <w:proofErr w:type="gramStart"/>
+      <w:r>
+        <w:rPr>
+          <w:rFonts w:ascii="Verdana" w:hAnsi="Verdana" w:cs="Calibri"/>
+          <w:b/>
+          <w:lang w:val="en-US"/>
+        </w:rPr>
+        <w:t>cache:flush</w:t>
+      </w:r>
+      <w:proofErr w:type="spellEnd"/>
+      <w:proofErr w:type="gramEnd"/>
     </w:p>
     <w:p>
       <w:pPr>
@@ -9918,7 +10510,6 @@
           <w:rFonts w:ascii="Verdana" w:hAnsi="Verdana" w:cs="Calibri"/>
           <w:lang w:val="en-US"/>
         </w:rPr>
-        <w:lastRenderedPageBreak/>
         <w:t xml:space="preserve">The module is activated. You can go to </w:t>
       </w:r>
       <w:hyperlink w:anchor="_Konfiguracja_2" w:history="1">
@@ -10340,6 +10931,7 @@
           <w:b/>
           <w:lang w:val="en-US"/>
         </w:rPr>
+        <w:lastRenderedPageBreak/>
         <w:t>Title</w:t>
       </w:r>
       <w:r>
@@ -10605,7 +11197,23 @@
           <w:rFonts w:ascii="Verdana" w:hAnsi="Verdana" w:cs="Calibri"/>
           <w:lang w:val="en-US"/>
         </w:rPr>
-        <w:t>Selecting payment channel in store (whitelabel)</w:t>
+        <w:t>Selecting payment channel in store (</w:t>
+      </w:r>
+      <w:proofErr w:type="spellStart"/>
+      <w:r>
+        <w:rPr>
+          <w:rFonts w:ascii="Verdana" w:hAnsi="Verdana" w:cs="Calibri"/>
+          <w:lang w:val="en-US"/>
+        </w:rPr>
+        <w:t>whitelabel</w:t>
+      </w:r>
+      <w:proofErr w:type="spellEnd"/>
+      <w:r>
+        <w:rPr>
+          <w:rFonts w:ascii="Verdana" w:hAnsi="Verdana" w:cs="Calibri"/>
+          <w:lang w:val="en-US"/>
+        </w:rPr>
+        <w:t>)</w:t>
       </w:r>
       <w:bookmarkEnd w:id="59"/>
       <w:bookmarkEnd w:id="60"/>
@@ -10689,7 +11297,27 @@
           <w:bCs/>
           <w:lang w:val="en-US"/>
         </w:rPr>
-        <w:t>Yes (whitelabel)</w:t>
+        <w:t>Yes (</w:t>
+      </w:r>
+      <w:proofErr w:type="spellStart"/>
+      <w:r>
+        <w:rPr>
+          <w:rFonts w:ascii="Verdana" w:hAnsi="Verdana" w:cs="Calibri"/>
+          <w:b/>
+          <w:bCs/>
+          <w:lang w:val="en-US"/>
+        </w:rPr>
+        <w:t>whitelabel</w:t>
+      </w:r>
+      <w:proofErr w:type="spellEnd"/>
+      <w:r>
+        <w:rPr>
+          <w:rFonts w:ascii="Verdana" w:hAnsi="Verdana" w:cs="Calibri"/>
+          <w:b/>
+          <w:bCs/>
+          <w:lang w:val="en-US"/>
+        </w:rPr>
+        <w:t>)</w:t>
       </w:r>
       <w:r>
         <w:rPr>
@@ -10743,6 +11371,7 @@
         </w:rPr>
         <w:t xml:space="preserve">Payment gateways are available after logging into administration. Choose </w:t>
       </w:r>
+      <w:proofErr w:type="spellStart"/>
       <w:r>
         <w:rPr>
           <w:rFonts w:ascii="Verdana" w:hAnsi="Verdana" w:cs="Calibri"/>
@@ -10751,6 +11380,7 @@
         </w:rPr>
         <w:t>BluePayment</w:t>
       </w:r>
+      <w:proofErr w:type="spellEnd"/>
       <w:r>
         <w:rPr>
           <w:rFonts w:ascii="Verdana" w:hAnsi="Verdana" w:cs="Calibri"/>
@@ -11088,7 +11718,6 @@
           <w:b/>
           <w:lang w:val="en-US"/>
         </w:rPr>
-        <w:lastRenderedPageBreak/>
         <w:t>Status</w:t>
       </w:r>
       <w:r>
@@ -11426,6 +12055,7 @@
           <w:b/>
           <w:lang w:val="en-US"/>
         </w:rPr>
+        <w:lastRenderedPageBreak/>
         <w:t>Description</w:t>
       </w:r>
       <w:r>
@@ -12104,7 +12734,6 @@
           <w:b/>
           <w:lang w:val="en-US"/>
         </w:rPr>
-        <w:lastRenderedPageBreak/>
         <w:t>Logo Path</w:t>
       </w:r>
       <w:r>
@@ -12339,6 +12968,7 @@
           <w:rFonts w:ascii="Verdana" w:hAnsi="Verdana"/>
           <w:lang w:val="en-US"/>
         </w:rPr>
+        <w:lastRenderedPageBreak/>
         <w:t>Collapsible gateway list</w:t>
       </w:r>
       <w:bookmarkEnd w:id="66"/>
@@ -12450,12 +13080,21 @@
           <w:lang w:val="en-US"/>
         </w:rPr>
       </w:pPr>
-      <w:r>
-        <w:rPr>
-          <w:rFonts w:ascii="Verdana" w:hAnsi="Verdana"/>
-          <w:lang w:val="en-US"/>
-        </w:rPr>
-        <w:t xml:space="preserve">In order to showing </w:t>
+      <w:proofErr w:type="gramStart"/>
+      <w:r>
+        <w:rPr>
+          <w:rFonts w:ascii="Verdana" w:hAnsi="Verdana"/>
+          <w:lang w:val="en-US"/>
+        </w:rPr>
+        <w:t>In order to</w:t>
+      </w:r>
+      <w:proofErr w:type="gramEnd"/>
+      <w:r>
+        <w:rPr>
+          <w:rFonts w:ascii="Verdana" w:hAnsi="Verdana"/>
+          <w:lang w:val="en-US"/>
+        </w:rPr>
+        <w:t xml:space="preserve"> showing </w:t>
       </w:r>
       <w:r>
         <w:rPr>
@@ -12852,7 +13491,6 @@
           <w:rFonts w:ascii="Verdana" w:hAnsi="Verdana"/>
           <w:lang w:val="en-US"/>
         </w:rPr>
-        <w:lastRenderedPageBreak/>
         <w:t>Click</w:t>
       </w:r>
       <w:r>
@@ -13123,7 +13761,23 @@
           <w:rFonts w:ascii="Verdana" w:hAnsi="Verdana"/>
           <w:lang w:val="en-US"/>
         </w:rPr>
-        <w:t>Fill out the form with numer of items to refund, amount of fees.</w:t>
+        <w:t xml:space="preserve">Fill out the form with </w:t>
+      </w:r>
+      <w:proofErr w:type="spellStart"/>
+      <w:r>
+        <w:rPr>
+          <w:rFonts w:ascii="Verdana" w:hAnsi="Verdana"/>
+          <w:lang w:val="en-US"/>
+        </w:rPr>
+        <w:t>numer</w:t>
+      </w:r>
+      <w:proofErr w:type="spellEnd"/>
+      <w:r>
+        <w:rPr>
+          <w:rFonts w:ascii="Verdana" w:hAnsi="Verdana"/>
+          <w:lang w:val="en-US"/>
+        </w:rPr>
+        <w:t xml:space="preserve"> of items to refund, amount of fees.</w:t>
       </w:r>
     </w:p>
     <w:p>
@@ -13467,7 +14121,6 @@
           <w:rFonts w:ascii="Verdana" w:hAnsi="Verdana"/>
           <w:lang w:val="en-US"/>
         </w:rPr>
-        <w:lastRenderedPageBreak/>
         <w:t>Notification with refund confirmation or reason why refund isn’t possible will appear.</w:t>
       </w:r>
     </w:p>
@@ -13639,6 +14292,7 @@
           <w:noProof/>
           <w:lang w:val="en-US"/>
         </w:rPr>
+        <w:lastRenderedPageBreak/>
         <w:drawing>
           <wp:inline distT="0" distB="0" distL="0" distR="0" wp14:anchorId="51120BDC" wp14:editId="3C5DDD80">
             <wp:extent cx="5100544" cy="1854079"/>
@@ -13822,7 +14476,6 @@
           <w:noProof/>
           <w:lang w:val="en-US"/>
         </w:rPr>
-        <w:lastRenderedPageBreak/>
         <w:drawing>
           <wp:inline distT="0" distB="0" distL="0" distR="0" wp14:anchorId="522F82C6" wp14:editId="4BD70EB1">
             <wp:extent cx="5759450" cy="3237230"/>
@@ -14269,6 +14922,7 @@
           <w:rFonts w:ascii="Verdana" w:hAnsi="Verdana" w:cs="Calibri"/>
           <w:lang w:val="en-US"/>
         </w:rPr>
+        <w:lastRenderedPageBreak/>
         <w:br w:type="page"/>
       </w:r>
     </w:p>
@@ -15104,7 +15758,23 @@
           <w:rFonts w:ascii="Verdana" w:hAnsi="Verdana" w:cs="Calibri"/>
           <w:lang w:val="en-US"/>
         </w:rPr>
-        <w:t xml:space="preserve"> and next transactions are fulfilling by sending from partner clamour of card charging.</w:t>
+        <w:t xml:space="preserve"> and next transactions are fulfilling by sending from partner </w:t>
+      </w:r>
+      <w:proofErr w:type="spellStart"/>
+      <w:r>
+        <w:rPr>
+          <w:rFonts w:ascii="Verdana" w:hAnsi="Verdana" w:cs="Calibri"/>
+          <w:lang w:val="en-US"/>
+        </w:rPr>
+        <w:t>clamour</w:t>
+      </w:r>
+      <w:proofErr w:type="spellEnd"/>
+      <w:r>
+        <w:rPr>
+          <w:rFonts w:ascii="Verdana" w:hAnsi="Verdana" w:cs="Calibri"/>
+          <w:lang w:val="en-US"/>
+        </w:rPr>
+        <w:t xml:space="preserve"> of card charging.</w:t>
       </w:r>
     </w:p>
     <w:p>
@@ -15660,12 +16330,21 @@
         </w:rPr>
         <w:t xml:space="preserve"> </w:t>
       </w:r>
-      <w:r>
-        <w:rPr>
-          <w:rFonts w:ascii="Verdana" w:hAnsi="Verdana"/>
-          <w:lang w:val="en-US"/>
-        </w:rPr>
-        <w:t xml:space="preserve">is able to delate </w:t>
+      <w:proofErr w:type="gramStart"/>
+      <w:r>
+        <w:rPr>
+          <w:rFonts w:ascii="Verdana" w:hAnsi="Verdana"/>
+          <w:lang w:val="en-US"/>
+        </w:rPr>
+        <w:t>is able to</w:t>
+      </w:r>
+      <w:proofErr w:type="gramEnd"/>
+      <w:r>
+        <w:rPr>
+          <w:rFonts w:ascii="Verdana" w:hAnsi="Verdana"/>
+          <w:lang w:val="en-US"/>
+        </w:rPr>
+        <w:t xml:space="preserve"> delate </w:t>
       </w:r>
       <w:r>
         <w:rPr>
@@ -16186,7 +16865,23 @@
           <w:rFonts w:ascii="Verdana" w:hAnsi="Verdana"/>
           <w:lang w:val="en-US"/>
         </w:rPr>
-        <w:t xml:space="preserve">Payment link will be send by </w:t>
+        <w:t xml:space="preserve">Payment link will be </w:t>
+      </w:r>
+      <w:proofErr w:type="gramStart"/>
+      <w:r>
+        <w:rPr>
+          <w:rFonts w:ascii="Verdana" w:hAnsi="Verdana"/>
+          <w:lang w:val="en-US"/>
+        </w:rPr>
+        <w:t>send</w:t>
+      </w:r>
+      <w:proofErr w:type="gramEnd"/>
+      <w:r>
+        <w:rPr>
+          <w:rFonts w:ascii="Verdana" w:hAnsi="Verdana"/>
+          <w:lang w:val="en-US"/>
+        </w:rPr>
+        <w:t xml:space="preserve"> by </w:t>
       </w:r>
       <w:r>
         <w:rPr>
@@ -16353,6 +17048,7 @@
           <w:lang w:val="en-US"/>
         </w:rPr>
       </w:pPr>
+      <w:proofErr w:type="spellStart"/>
       <w:r>
         <w:rPr>
           <w:rFonts w:ascii="Verdana" w:hAnsi="Verdana" w:cs="Calibri"/>
@@ -16360,6 +17056,7 @@
         </w:rPr>
         <w:t>email_creditmemo_set_template_vars_before</w:t>
       </w:r>
+      <w:proofErr w:type="spellEnd"/>
     </w:p>
     <w:p>
       <w:pPr>
@@ -16373,6 +17070,7 @@
           <w:lang w:val="en-US"/>
         </w:rPr>
       </w:pPr>
+      <w:proofErr w:type="spellStart"/>
       <w:r>
         <w:rPr>
           <w:rFonts w:ascii="Verdana" w:hAnsi="Verdana" w:cs="Calibri"/>
@@ -16380,6 +17078,7 @@
         </w:rPr>
         <w:t>email_invoice_set_template_vars_before</w:t>
       </w:r>
+      <w:proofErr w:type="spellEnd"/>
     </w:p>
     <w:p>
       <w:pPr>
@@ -16393,6 +17092,7 @@
           <w:lang w:val="en-US"/>
         </w:rPr>
       </w:pPr>
+      <w:proofErr w:type="spellStart"/>
       <w:r>
         <w:rPr>
           <w:rFonts w:ascii="Verdana" w:hAnsi="Verdana" w:cs="Calibri"/>
@@ -16400,6 +17100,7 @@
         </w:rPr>
         <w:t>email_order_set_template_vars_before</w:t>
       </w:r>
+      <w:proofErr w:type="spellEnd"/>
     </w:p>
     <w:p>
       <w:pPr>
@@ -16413,6 +17114,7 @@
           <w:lang w:val="en-US"/>
         </w:rPr>
       </w:pPr>
+      <w:proofErr w:type="spellStart"/>
       <w:r>
         <w:rPr>
           <w:rFonts w:ascii="Verdana" w:hAnsi="Verdana" w:cs="Calibri"/>
@@ -16420,6 +17122,7 @@
         </w:rPr>
         <w:t>email_shipment_set_template_vars_before</w:t>
       </w:r>
+      <w:proofErr w:type="spellEnd"/>
     </w:p>
     <w:p>
       <w:pPr>
@@ -16435,6 +17138,7 @@
         </w:rPr>
         <w:t xml:space="preserve">module appends available variables list with </w:t>
       </w:r>
+      <w:proofErr w:type="spellStart"/>
       <w:r>
         <w:rPr>
           <w:rFonts w:ascii="Verdana" w:hAnsi="Verdana" w:cs="Calibri"/>
@@ -16444,6 +17148,7 @@
         </w:rPr>
         <w:t>payment_channel</w:t>
       </w:r>
+      <w:proofErr w:type="spellEnd"/>
       <w:r>
         <w:rPr>
           <w:rFonts w:ascii="Verdana" w:hAnsi="Verdana" w:cs="Calibri"/>
@@ -16468,7 +17173,27 @@
           <w:bCs/>
           <w:lang w:val="en-US"/>
         </w:rPr>
-        <w:t>{{var payment_channel|raw}}</w:t>
+        <w:t>{{var </w:t>
+      </w:r>
+      <w:proofErr w:type="spellStart"/>
+      <w:r>
+        <w:rPr>
+          <w:rFonts w:ascii="Verdana" w:hAnsi="Verdana" w:cs="Calibri"/>
+          <w:b/>
+          <w:bCs/>
+          <w:lang w:val="en-US"/>
+        </w:rPr>
+        <w:t>payment_channel|raw</w:t>
+      </w:r>
+      <w:proofErr w:type="spellEnd"/>
+      <w:r>
+        <w:rPr>
+          <w:rFonts w:ascii="Verdana" w:hAnsi="Verdana" w:cs="Calibri"/>
+          <w:b/>
+          <w:bCs/>
+          <w:lang w:val="en-US"/>
+        </w:rPr>
+        <w:t>}}</w:t>
       </w:r>
     </w:p>
     <w:p>
@@ -16513,7 +17238,23 @@
           <w:rFonts w:ascii="Verdana" w:hAnsi="Verdana" w:cs="Calibri"/>
           <w:lang w:val="en-US"/>
         </w:rPr>
-        <w:t>Module allows to add intermediate page, which is shown right before redirect to payment. It can be used to track e-commerce in Google Anaytics.</w:t>
+        <w:t xml:space="preserve">Module allows to add intermediate page, which is shown right before redirect to payment. It can be used to track e-commerce in Google </w:t>
+      </w:r>
+      <w:proofErr w:type="spellStart"/>
+      <w:r>
+        <w:rPr>
+          <w:rFonts w:ascii="Verdana" w:hAnsi="Verdana" w:cs="Calibri"/>
+          <w:lang w:val="en-US"/>
+        </w:rPr>
+        <w:t>Anaytics</w:t>
+      </w:r>
+      <w:proofErr w:type="spellEnd"/>
+      <w:r>
+        <w:rPr>
+          <w:rFonts w:ascii="Verdana" w:hAnsi="Verdana" w:cs="Calibri"/>
+          <w:lang w:val="en-US"/>
+        </w:rPr>
+        <w:t>.</w:t>
       </w:r>
     </w:p>
     <w:p>
@@ -16730,66 +17471,63 @@
       </w:pPr>
       <w:bookmarkStart w:id="100" w:name="_Toc69818731"/>
       <w:bookmarkStart w:id="101" w:name="_Toc69820109"/>
+      <w:proofErr w:type="spellStart"/>
       <w:r>
         <w:rPr>
           <w:rFonts w:ascii="Verdana" w:hAnsi="Verdana" w:cs="Calibri"/>
           <w:lang w:val="en-US"/>
         </w:rPr>
         <w:lastRenderedPageBreak/>
-        <w:t>M</w:t>
-      </w:r>
-      <w:r>
-        <w:rPr>
-          <w:rFonts w:ascii="Verdana" w:hAnsi="Verdana" w:cs="Calibri"/>
-          <w:lang w:val="en-US"/>
-        </w:rPr>
-        <w:t>ultishipping</w:t>
+        <w:t>Multishipping</w:t>
       </w:r>
       <w:bookmarkEnd w:id="100"/>
       <w:bookmarkEnd w:id="101"/>
-    </w:p>
-    <w:p>
-      <w:pPr>
-        <w:rPr>
-          <w:rFonts w:ascii="Verdana" w:hAnsi="Verdana" w:cs="Calibri"/>
-          <w:lang w:val="en-US"/>
-        </w:rPr>
-      </w:pPr>
-      <w:r>
-        <w:rPr>
-          <w:rFonts w:ascii="Verdana" w:hAnsi="Verdana" w:cs="Calibri"/>
-          <w:lang w:val="en-US"/>
-        </w:rPr>
-        <w:t>Module allows payments for multishipping orders</w:t>
-      </w:r>
-      <w:r>
-        <w:rPr>
-          <w:rFonts w:ascii="Verdana" w:hAnsi="Verdana" w:cs="Calibri"/>
-          <w:lang w:val="en-US"/>
-        </w:rPr>
-        <w:t>.</w:t>
-      </w:r>
-    </w:p>
-    <w:p>
-      <w:pPr>
-        <w:rPr>
-          <w:rFonts w:ascii="Verdana" w:hAnsi="Verdana" w:cs="Calibri"/>
-          <w:lang w:val="en-US"/>
-        </w:rPr>
-      </w:pPr>
-      <w:r>
-        <w:rPr>
-          <w:rFonts w:ascii="Verdana" w:hAnsi="Verdana" w:cs="Calibri"/>
-          <w:lang w:val="en-US"/>
-        </w:rPr>
-        <w:t xml:space="preserve">Configuration </w:t>
-      </w:r>
-      <w:r>
-        <w:rPr>
-          <w:rFonts w:ascii="Verdana" w:hAnsi="Verdana" w:cs="Calibri"/>
-          <w:lang w:val="en-US"/>
-        </w:rPr>
-        <w:t xml:space="preserve">in accordance with the instructions in the documentation: </w:t>
+      <w:proofErr w:type="spellEnd"/>
+    </w:p>
+    <w:p>
+      <w:pPr>
+        <w:rPr>
+          <w:rFonts w:ascii="Verdana" w:hAnsi="Verdana" w:cs="Calibri"/>
+          <w:lang w:val="en-US"/>
+        </w:rPr>
+      </w:pPr>
+      <w:r>
+        <w:rPr>
+          <w:rFonts w:ascii="Verdana" w:hAnsi="Verdana" w:cs="Calibri"/>
+          <w:lang w:val="en-US"/>
+        </w:rPr>
+        <w:t xml:space="preserve">Module allows payments for </w:t>
+      </w:r>
+      <w:proofErr w:type="spellStart"/>
+      <w:r>
+        <w:rPr>
+          <w:rFonts w:ascii="Verdana" w:hAnsi="Verdana" w:cs="Calibri"/>
+          <w:lang w:val="en-US"/>
+        </w:rPr>
+        <w:t>multishipping</w:t>
+      </w:r>
+      <w:proofErr w:type="spellEnd"/>
+      <w:r>
+        <w:rPr>
+          <w:rFonts w:ascii="Verdana" w:hAnsi="Verdana" w:cs="Calibri"/>
+          <w:lang w:val="en-US"/>
+        </w:rPr>
+        <w:t xml:space="preserve"> orders.</w:t>
+      </w:r>
+    </w:p>
+    <w:p>
+      <w:pPr>
+        <w:rPr>
+          <w:rFonts w:ascii="Verdana" w:hAnsi="Verdana" w:cs="Calibri"/>
+          <w:lang w:val="en-US"/>
+        </w:rPr>
+      </w:pPr>
+      <w:r>
+        <w:rPr>
+          <w:rFonts w:ascii="Verdana" w:hAnsi="Verdana" w:cs="Calibri"/>
+          <w:lang w:val="en-US"/>
+        </w:rPr>
+        <w:t xml:space="preserve">Configuration in accordance with the instructions in the documentation: </w:t>
       </w:r>
       <w:hyperlink r:id="rId28" w:history="1">
         <w:r>
@@ -16869,6 +17607,7 @@
         <w:rPr>
           <w:rFonts w:ascii="Verdana" w:hAnsi="Verdana" w:cs="Calibri"/>
           <w:color w:val="FF0000"/>
+          <w:lang w:val="en-US"/>
         </w:rPr>
         <w:t>CAUTION</w:t>
       </w:r>
@@ -16876,6 +17615,7 @@
         <w:rPr>
           <w:rFonts w:ascii="Verdana" w:hAnsi="Verdana" w:cs="Calibri"/>
           <w:color w:val="FF0000"/>
+          <w:lang w:val="en-US"/>
         </w:rPr>
         <w:t>!</w:t>
       </w:r>
@@ -16883,6 +17623,7 @@
         <w:rPr>
           <w:rFonts w:ascii="Verdana" w:hAnsi="Verdana" w:cs="Calibri"/>
           <w:color w:val="FF0000"/>
+          <w:lang w:val="en-US"/>
         </w:rPr>
         <w:br/>
       </w:r>
@@ -16892,14 +17633,32 @@
           <w:color w:val="FF0000"/>
           <w:lang w:val="en-US"/>
         </w:rPr>
-        <w:t xml:space="preserve">Module in multishipping mode allows ONLY payment gateways on store </w:t>
-      </w:r>
+        <w:t xml:space="preserve">Module in </w:t>
+      </w:r>
+      <w:proofErr w:type="spellStart"/>
       <w:r>
         <w:rPr>
           <w:rFonts w:ascii="Verdana" w:hAnsi="Verdana" w:cs="Calibri"/>
           <w:color w:val="FF0000"/>
           <w:lang w:val="en-US"/>
         </w:rPr>
+        <w:t>multishipping</w:t>
+      </w:r>
+      <w:proofErr w:type="spellEnd"/>
+      <w:r>
+        <w:rPr>
+          <w:rFonts w:ascii="Verdana" w:hAnsi="Verdana" w:cs="Calibri"/>
+          <w:color w:val="FF0000"/>
+          <w:lang w:val="en-US"/>
+        </w:rPr>
+        <w:t xml:space="preserve"> mode allows ONLY payment gateways on store </w:t>
+      </w:r>
+      <w:r>
+        <w:rPr>
+          <w:rFonts w:ascii="Verdana" w:hAnsi="Verdana" w:cs="Calibri"/>
+          <w:color w:val="FF0000"/>
+          <w:lang w:val="en-US"/>
+        </w:rPr>
         <w:t>and automatic payments</w:t>
       </w:r>
       <w:r>
@@ -16916,14 +17675,32 @@
           <w:color w:val="FF0000"/>
           <w:lang w:val="en-US"/>
         </w:rPr>
-        <w:t>It is not possible to run with iFrame, Google Pay and BLIK 0</w:t>
-      </w:r>
+        <w:t xml:space="preserve">It is not possible to run with </w:t>
+      </w:r>
+      <w:proofErr w:type="spellStart"/>
       <w:r>
         <w:rPr>
           <w:rFonts w:ascii="Verdana" w:hAnsi="Verdana" w:cs="Calibri"/>
           <w:color w:val="FF0000"/>
           <w:lang w:val="en-US"/>
         </w:rPr>
+        <w:t>iFrame</w:t>
+      </w:r>
+      <w:proofErr w:type="spellEnd"/>
+      <w:r>
+        <w:rPr>
+          <w:rFonts w:ascii="Verdana" w:hAnsi="Verdana" w:cs="Calibri"/>
+          <w:color w:val="FF0000"/>
+          <w:lang w:val="en-US"/>
+        </w:rPr>
+        <w:t>, Google Pay and BLIK 0</w:t>
+      </w:r>
+      <w:r>
+        <w:rPr>
+          <w:rFonts w:ascii="Verdana" w:hAnsi="Verdana" w:cs="Calibri"/>
+          <w:color w:val="FF0000"/>
+          <w:lang w:val="en-US"/>
+        </w:rPr>
         <w:t>.</w:t>
       </w:r>
     </w:p>
@@ -16941,15 +17718,51 @@
           <w:color w:val="FF0000"/>
           <w:lang w:val="en-US"/>
         </w:rPr>
-        <w:t>For multishipping orders</w:t>
-      </w:r>
+        <w:t xml:space="preserve">For </w:t>
+      </w:r>
+      <w:proofErr w:type="spellStart"/>
       <w:r>
         <w:rPr>
           <w:rFonts w:ascii="Verdana" w:hAnsi="Verdana" w:cs="Calibri"/>
           <w:color w:val="FF0000"/>
           <w:lang w:val="en-US"/>
         </w:rPr>
-        <w:t xml:space="preserve">, OrderID </w:t>
+        <w:t>multishipping</w:t>
+      </w:r>
+      <w:proofErr w:type="spellEnd"/>
+      <w:r>
+        <w:rPr>
+          <w:rFonts w:ascii="Verdana" w:hAnsi="Verdana" w:cs="Calibri"/>
+          <w:color w:val="FF0000"/>
+          <w:lang w:val="en-US"/>
+        </w:rPr>
+        <w:t xml:space="preserve"> orders</w:t>
+      </w:r>
+      <w:r>
+        <w:rPr>
+          <w:rFonts w:ascii="Verdana" w:hAnsi="Verdana" w:cs="Calibri"/>
+          <w:color w:val="FF0000"/>
+          <w:lang w:val="en-US"/>
+        </w:rPr>
+        <w:t xml:space="preserve">, </w:t>
+      </w:r>
+      <w:proofErr w:type="spellStart"/>
+      <w:r>
+        <w:rPr>
+          <w:rFonts w:ascii="Verdana" w:hAnsi="Verdana" w:cs="Calibri"/>
+          <w:color w:val="FF0000"/>
+          <w:lang w:val="en-US"/>
+        </w:rPr>
+        <w:t>OrderID</w:t>
+      </w:r>
+      <w:proofErr w:type="spellEnd"/>
+      <w:r>
+        <w:rPr>
+          <w:rFonts w:ascii="Verdana" w:hAnsi="Verdana" w:cs="Calibri"/>
+          <w:color w:val="FF0000"/>
+          <w:lang w:val="en-US"/>
+        </w:rPr>
+        <w:t xml:space="preserve"> </w:t>
       </w:r>
       <w:r>
         <w:rPr>
@@ -17056,6 +17869,7 @@
       </w:pPr>
       <w:r>
         <w:rPr>
+          <w:noProof/>
           <w:lang w:val="en-US"/>
         </w:rPr>
         <w:drawing>
@@ -17167,9 +17981,18 @@
           <w:lang w:val="en-US"/>
         </w:rPr>
         <w:lastRenderedPageBreak/>
-        <w:t>Payment informaction</w:t>
+        <w:t xml:space="preserve">Payment </w:t>
+      </w:r>
+      <w:proofErr w:type="spellStart"/>
+      <w:r>
+        <w:rPr>
+          <w:rFonts w:ascii="Verdana" w:hAnsi="Verdana" w:cs="Calibri"/>
+          <w:lang w:val="en-US"/>
+        </w:rPr>
+        <w:t>informaction</w:t>
       </w:r>
       <w:bookmarkEnd w:id="104"/>
+      <w:proofErr w:type="spellEnd"/>
     </w:p>
     <w:p>
       <w:pPr>
@@ -17414,13 +18237,22 @@
           <w:lang w:val="en-US"/>
         </w:rPr>
       </w:pPr>
+      <w:proofErr w:type="spellStart"/>
       <w:r>
         <w:rPr>
           <w:rFonts w:ascii="Verdana" w:hAnsi="Verdana"/>
           <w:lang w:val="en-US"/>
         </w:rPr>
         <w:lastRenderedPageBreak/>
-        <w:t>Informations about payment channel are set in database also</w:t>
+        <w:t>Informations</w:t>
+      </w:r>
+      <w:proofErr w:type="spellEnd"/>
+      <w:r>
+        <w:rPr>
+          <w:rFonts w:ascii="Verdana" w:hAnsi="Verdana"/>
+          <w:lang w:val="en-US"/>
+        </w:rPr>
+        <w:t xml:space="preserve"> about payment channel are set in database also</w:t>
       </w:r>
       <w:r>
         <w:rPr>
@@ -17458,6 +18290,7 @@
         </w:rPr>
         <w:t xml:space="preserve"> </w:t>
       </w:r>
+      <w:proofErr w:type="spellStart"/>
       <w:r>
         <w:rPr>
           <w:rFonts w:ascii="Verdana" w:hAnsi="Verdana"/>
@@ -17467,6 +18300,7 @@
         </w:rPr>
         <w:t>blue_gateway_id</w:t>
       </w:r>
+      <w:proofErr w:type="spellEnd"/>
       <w:r>
         <w:rPr>
           <w:rFonts w:ascii="Verdana" w:hAnsi="Verdana"/>
@@ -17488,6 +18322,7 @@
         </w:rPr>
         <w:t xml:space="preserve"> </w:t>
       </w:r>
+      <w:proofErr w:type="spellStart"/>
       <w:r>
         <w:rPr>
           <w:rFonts w:ascii="Verdana" w:hAnsi="Verdana"/>
@@ -17497,6 +18332,7 @@
         </w:rPr>
         <w:t>payment_channel</w:t>
       </w:r>
+      <w:proofErr w:type="spellEnd"/>
       <w:r>
         <w:rPr>
           <w:rFonts w:ascii="Verdana" w:hAnsi="Verdana"/>
@@ -17511,6 +18347,7 @@
         </w:rPr>
         <w:t xml:space="preserve">for </w:t>
       </w:r>
+      <w:proofErr w:type="spellStart"/>
       <w:r>
         <w:rPr>
           <w:rFonts w:ascii="Verdana" w:hAnsi="Verdana"/>
@@ -17520,6 +18357,7 @@
         </w:rPr>
         <w:t>sales_order</w:t>
       </w:r>
+      <w:proofErr w:type="spellEnd"/>
       <w:r>
         <w:rPr>
           <w:rFonts w:ascii="Verdana" w:hAnsi="Verdana"/>
@@ -17549,6 +18387,7 @@
         </w:rPr>
         <w:t xml:space="preserve">in column </w:t>
       </w:r>
+      <w:proofErr w:type="spellStart"/>
       <w:r>
         <w:rPr>
           <w:rFonts w:ascii="Verdana" w:hAnsi="Verdana"/>
@@ -17558,6 +18397,7 @@
         </w:rPr>
         <w:t>payment_channel</w:t>
       </w:r>
+      <w:proofErr w:type="spellEnd"/>
       <w:r>
         <w:rPr>
           <w:rFonts w:ascii="Verdana" w:hAnsi="Verdana"/>
@@ -17579,6 +18419,7 @@
         </w:rPr>
         <w:t xml:space="preserve"> </w:t>
       </w:r>
+      <w:proofErr w:type="spellStart"/>
       <w:r>
         <w:rPr>
           <w:rFonts w:ascii="Verdana" w:hAnsi="Verdana"/>
@@ -17588,6 +18429,7 @@
         </w:rPr>
         <w:t>sales_order_grid</w:t>
       </w:r>
+      <w:proofErr w:type="spellEnd"/>
       <w:r>
         <w:rPr>
           <w:rFonts w:ascii="Verdana" w:hAnsi="Verdana"/>
@@ -17780,7 +18622,43 @@
           <w:b/>
           <w:lang w:val="en-US"/>
         </w:rPr>
-        <w:t>unzip -o -d app/code/BlueMedia/BluePayment bm-bluepayment-*.zip &amp;&amp; rm bm-bluepayment-*.zip</w:t>
+        <w:t>unzip -o -d app/code/</w:t>
+      </w:r>
+      <w:proofErr w:type="spellStart"/>
+      <w:r>
+        <w:rPr>
+          <w:rFonts w:ascii="Verdana" w:hAnsi="Verdana" w:cs="Calibri"/>
+          <w:b/>
+          <w:lang w:val="en-US"/>
+        </w:rPr>
+        <w:t>BlueMedia</w:t>
+      </w:r>
+      <w:proofErr w:type="spellEnd"/>
+      <w:r>
+        <w:rPr>
+          <w:rFonts w:ascii="Verdana" w:hAnsi="Verdana" w:cs="Calibri"/>
+          <w:b/>
+          <w:lang w:val="en-US"/>
+        </w:rPr>
+        <w:t>/</w:t>
+      </w:r>
+      <w:proofErr w:type="spellStart"/>
+      <w:r>
+        <w:rPr>
+          <w:rFonts w:ascii="Verdana" w:hAnsi="Verdana" w:cs="Calibri"/>
+          <w:b/>
+          <w:lang w:val="en-US"/>
+        </w:rPr>
+        <w:t>BluePayment</w:t>
+      </w:r>
+      <w:proofErr w:type="spellEnd"/>
+      <w:r>
+        <w:rPr>
+          <w:rFonts w:ascii="Verdana" w:hAnsi="Verdana" w:cs="Calibri"/>
+          <w:b/>
+          <w:lang w:val="en-US"/>
+        </w:rPr>
+        <w:t xml:space="preserve"> bm-bluepayment-*.zip &amp;&amp; rm bm-bluepayment-*.zip</w:t>
       </w:r>
     </w:p>
     <w:p>
@@ -17802,8 +18680,38 @@
           <w:b/>
           <w:lang w:val="en-US"/>
         </w:rPr>
-        <w:t>bin/magento setup:upgrade</w:t>
-      </w:r>
+        <w:t>bin/</w:t>
+      </w:r>
+      <w:proofErr w:type="spellStart"/>
+      <w:r>
+        <w:rPr>
+          <w:rFonts w:ascii="Verdana" w:hAnsi="Verdana" w:cs="Calibri"/>
+          <w:b/>
+          <w:lang w:val="en-US"/>
+        </w:rPr>
+        <w:t>magento</w:t>
+      </w:r>
+      <w:proofErr w:type="spellEnd"/>
+      <w:r>
+        <w:rPr>
+          <w:rFonts w:ascii="Verdana" w:hAnsi="Verdana" w:cs="Calibri"/>
+          <w:b/>
+          <w:lang w:val="en-US"/>
+        </w:rPr>
+        <w:t xml:space="preserve"> </w:t>
+      </w:r>
+      <w:proofErr w:type="spellStart"/>
+      <w:proofErr w:type="gramStart"/>
+      <w:r>
+        <w:rPr>
+          <w:rFonts w:ascii="Verdana" w:hAnsi="Verdana" w:cs="Calibri"/>
+          <w:b/>
+          <w:lang w:val="en-US"/>
+        </w:rPr>
+        <w:t>setup:upgrade</w:t>
+      </w:r>
+      <w:proofErr w:type="spellEnd"/>
+      <w:proofErr w:type="gramEnd"/>
     </w:p>
     <w:p>
       <w:pPr>
@@ -17824,8 +18732,46 @@
           <w:b/>
           <w:lang w:val="en-US"/>
         </w:rPr>
-        <w:t>bin/magento setup:di:compile</w:t>
-      </w:r>
+        <w:t>bin/</w:t>
+      </w:r>
+      <w:proofErr w:type="spellStart"/>
+      <w:r>
+        <w:rPr>
+          <w:rFonts w:ascii="Verdana" w:hAnsi="Verdana" w:cs="Calibri"/>
+          <w:b/>
+          <w:lang w:val="en-US"/>
+        </w:rPr>
+        <w:t>magento</w:t>
+      </w:r>
+      <w:proofErr w:type="spellEnd"/>
+      <w:r>
+        <w:rPr>
+          <w:rFonts w:ascii="Verdana" w:hAnsi="Verdana" w:cs="Calibri"/>
+          <w:b/>
+          <w:lang w:val="en-US"/>
+        </w:rPr>
+        <w:t xml:space="preserve"> </w:t>
+      </w:r>
+      <w:proofErr w:type="spellStart"/>
+      <w:proofErr w:type="gramStart"/>
+      <w:r>
+        <w:rPr>
+          <w:rFonts w:ascii="Verdana" w:hAnsi="Verdana" w:cs="Calibri"/>
+          <w:b/>
+          <w:lang w:val="en-US"/>
+        </w:rPr>
+        <w:t>setup:di</w:t>
+      </w:r>
+      <w:proofErr w:type="gramEnd"/>
+      <w:r>
+        <w:rPr>
+          <w:rFonts w:ascii="Verdana" w:hAnsi="Verdana" w:cs="Calibri"/>
+          <w:b/>
+          <w:lang w:val="en-US"/>
+        </w:rPr>
+        <w:t>:compile</w:t>
+      </w:r>
+      <w:proofErr w:type="spellEnd"/>
     </w:p>
     <w:p>
       <w:pPr>
@@ -17846,8 +18792,38 @@
           <w:b/>
           <w:lang w:val="en-US"/>
         </w:rPr>
-        <w:t>bin/magento cache:flush</w:t>
-      </w:r>
+        <w:t>bin/</w:t>
+      </w:r>
+      <w:proofErr w:type="spellStart"/>
+      <w:r>
+        <w:rPr>
+          <w:rFonts w:ascii="Verdana" w:hAnsi="Verdana" w:cs="Calibri"/>
+          <w:b/>
+          <w:lang w:val="en-US"/>
+        </w:rPr>
+        <w:t>magento</w:t>
+      </w:r>
+      <w:proofErr w:type="spellEnd"/>
+      <w:r>
+        <w:rPr>
+          <w:rFonts w:ascii="Verdana" w:hAnsi="Verdana" w:cs="Calibri"/>
+          <w:b/>
+          <w:lang w:val="en-US"/>
+        </w:rPr>
+        <w:t xml:space="preserve"> </w:t>
+      </w:r>
+      <w:proofErr w:type="spellStart"/>
+      <w:proofErr w:type="gramStart"/>
+      <w:r>
+        <w:rPr>
+          <w:rFonts w:ascii="Verdana" w:hAnsi="Verdana" w:cs="Calibri"/>
+          <w:b/>
+          <w:lang w:val="en-US"/>
+        </w:rPr>
+        <w:t>cache:flush</w:t>
+      </w:r>
+      <w:proofErr w:type="spellEnd"/>
+      <w:proofErr w:type="gramEnd"/>
     </w:p>
     <w:p>
       <w:pPr>
@@ -18118,14 +19094,34 @@
         </w:rPr>
         <w:t xml:space="preserve">module </w:t>
       </w:r>
-      <w:r>
-        <w:rPr>
-          <w:rFonts w:ascii="Verdana" w:hAnsi="Verdana" w:cs="Calibri"/>
-          <w:b/>
-          <w:lang w:val="en-US"/>
-        </w:rPr>
-        <w:t>BlueMedia/BluePayment</w:t>
-      </w:r>
+      <w:proofErr w:type="spellStart"/>
+      <w:r>
+        <w:rPr>
+          <w:rFonts w:ascii="Verdana" w:hAnsi="Verdana" w:cs="Calibri"/>
+          <w:b/>
+          <w:lang w:val="en-US"/>
+        </w:rPr>
+        <w:t>BlueMedia</w:t>
+      </w:r>
+      <w:proofErr w:type="spellEnd"/>
+      <w:r>
+        <w:rPr>
+          <w:rFonts w:ascii="Verdana" w:hAnsi="Verdana" w:cs="Calibri"/>
+          <w:b/>
+          <w:lang w:val="en-US"/>
+        </w:rPr>
+        <w:t>/</w:t>
+      </w:r>
+      <w:proofErr w:type="spellStart"/>
+      <w:r>
+        <w:rPr>
+          <w:rFonts w:ascii="Verdana" w:hAnsi="Verdana" w:cs="Calibri"/>
+          <w:b/>
+          <w:lang w:val="en-US"/>
+        </w:rPr>
+        <w:t>BluePayment</w:t>
+      </w:r>
+      <w:proofErr w:type="spellEnd"/>
       <w:r>
         <w:rPr>
           <w:rFonts w:ascii="Verdana" w:hAnsi="Verdana" w:cs="Calibri"/>
@@ -18830,7 +19826,63 @@
           <w:b/>
           <w:lang w:val="en-US"/>
         </w:rPr>
-        <w:t>bin/magento module:disable BlueMedia_BluePayment --clear-static-content</w:t>
+        <w:t>bin/</w:t>
+      </w:r>
+      <w:proofErr w:type="spellStart"/>
+      <w:r>
+        <w:rPr>
+          <w:rFonts w:ascii="Verdana" w:hAnsi="Verdana" w:cs="Calibri"/>
+          <w:b/>
+          <w:lang w:val="en-US"/>
+        </w:rPr>
+        <w:t>magento</w:t>
+      </w:r>
+      <w:proofErr w:type="spellEnd"/>
+      <w:r>
+        <w:rPr>
+          <w:rFonts w:ascii="Verdana" w:hAnsi="Verdana" w:cs="Calibri"/>
+          <w:b/>
+          <w:lang w:val="en-US"/>
+        </w:rPr>
+        <w:t xml:space="preserve"> </w:t>
+      </w:r>
+      <w:proofErr w:type="spellStart"/>
+      <w:proofErr w:type="gramStart"/>
+      <w:r>
+        <w:rPr>
+          <w:rFonts w:ascii="Verdana" w:hAnsi="Verdana" w:cs="Calibri"/>
+          <w:b/>
+          <w:lang w:val="en-US"/>
+        </w:rPr>
+        <w:t>module:disable</w:t>
+      </w:r>
+      <w:proofErr w:type="spellEnd"/>
+      <w:proofErr w:type="gramEnd"/>
+      <w:r>
+        <w:rPr>
+          <w:rFonts w:ascii="Verdana" w:hAnsi="Verdana" w:cs="Calibri"/>
+          <w:b/>
+          <w:lang w:val="en-US"/>
+        </w:rPr>
+        <w:t xml:space="preserve"> </w:t>
+      </w:r>
+      <w:proofErr w:type="spellStart"/>
+      <w:r>
+        <w:rPr>
+          <w:rFonts w:ascii="Verdana" w:hAnsi="Verdana" w:cs="Calibri"/>
+          <w:b/>
+          <w:lang w:val="en-US"/>
+        </w:rPr>
+        <w:t>BlueMedia_BluePayment</w:t>
+      </w:r>
+      <w:proofErr w:type="spellEnd"/>
+      <w:r>
+        <w:rPr>
+          <w:rFonts w:ascii="Verdana" w:hAnsi="Verdana" w:cs="Calibri"/>
+          <w:b/>
+          <w:lang w:val="en-US"/>
+        </w:rPr>
+        <w:t xml:space="preserve"> --clear-static-content</w:t>
       </w:r>
     </w:p>
     <w:p>
@@ -18852,8 +19904,38 @@
           <w:b/>
           <w:lang w:val="en-US"/>
         </w:rPr>
-        <w:t>bin/magento setup:upgrade</w:t>
-      </w:r>
+        <w:t>bin/</w:t>
+      </w:r>
+      <w:proofErr w:type="spellStart"/>
+      <w:r>
+        <w:rPr>
+          <w:rFonts w:ascii="Verdana" w:hAnsi="Verdana" w:cs="Calibri"/>
+          <w:b/>
+          <w:lang w:val="en-US"/>
+        </w:rPr>
+        <w:t>magento</w:t>
+      </w:r>
+      <w:proofErr w:type="spellEnd"/>
+      <w:r>
+        <w:rPr>
+          <w:rFonts w:ascii="Verdana" w:hAnsi="Verdana" w:cs="Calibri"/>
+          <w:b/>
+          <w:lang w:val="en-US"/>
+        </w:rPr>
+        <w:t xml:space="preserve"> </w:t>
+      </w:r>
+      <w:proofErr w:type="spellStart"/>
+      <w:proofErr w:type="gramStart"/>
+      <w:r>
+        <w:rPr>
+          <w:rFonts w:ascii="Verdana" w:hAnsi="Verdana" w:cs="Calibri"/>
+          <w:b/>
+          <w:lang w:val="en-US"/>
+        </w:rPr>
+        <w:t>setup:upgrade</w:t>
+      </w:r>
+      <w:proofErr w:type="spellEnd"/>
+      <w:proofErr w:type="gramEnd"/>
     </w:p>
     <w:p>
       <w:pPr>
@@ -18874,8 +19956,46 @@
           <w:b/>
           <w:lang w:val="en-US"/>
         </w:rPr>
-        <w:t>bin/magento setup:di:compile</w:t>
-      </w:r>
+        <w:t>bin/</w:t>
+      </w:r>
+      <w:proofErr w:type="spellStart"/>
+      <w:r>
+        <w:rPr>
+          <w:rFonts w:ascii="Verdana" w:hAnsi="Verdana" w:cs="Calibri"/>
+          <w:b/>
+          <w:lang w:val="en-US"/>
+        </w:rPr>
+        <w:t>magento</w:t>
+      </w:r>
+      <w:proofErr w:type="spellEnd"/>
+      <w:r>
+        <w:rPr>
+          <w:rFonts w:ascii="Verdana" w:hAnsi="Verdana" w:cs="Calibri"/>
+          <w:b/>
+          <w:lang w:val="en-US"/>
+        </w:rPr>
+        <w:t xml:space="preserve"> </w:t>
+      </w:r>
+      <w:proofErr w:type="spellStart"/>
+      <w:proofErr w:type="gramStart"/>
+      <w:r>
+        <w:rPr>
+          <w:rFonts w:ascii="Verdana" w:hAnsi="Verdana" w:cs="Calibri"/>
+          <w:b/>
+          <w:lang w:val="en-US"/>
+        </w:rPr>
+        <w:t>setup:di</w:t>
+      </w:r>
+      <w:proofErr w:type="gramEnd"/>
+      <w:r>
+        <w:rPr>
+          <w:rFonts w:ascii="Verdana" w:hAnsi="Verdana" w:cs="Calibri"/>
+          <w:b/>
+          <w:lang w:val="en-US"/>
+        </w:rPr>
+        <w:t>:compile</w:t>
+      </w:r>
+      <w:proofErr w:type="spellEnd"/>
     </w:p>
     <w:p>
       <w:pPr>
@@ -18896,8 +20016,38 @@
           <w:b/>
           <w:lang w:val="en-US"/>
         </w:rPr>
-        <w:t>bin/magento cache:flush</w:t>
-      </w:r>
+        <w:t>bin/</w:t>
+      </w:r>
+      <w:proofErr w:type="spellStart"/>
+      <w:r>
+        <w:rPr>
+          <w:rFonts w:ascii="Verdana" w:hAnsi="Verdana" w:cs="Calibri"/>
+          <w:b/>
+          <w:lang w:val="en-US"/>
+        </w:rPr>
+        <w:t>magento</w:t>
+      </w:r>
+      <w:proofErr w:type="spellEnd"/>
+      <w:r>
+        <w:rPr>
+          <w:rFonts w:ascii="Verdana" w:hAnsi="Verdana" w:cs="Calibri"/>
+          <w:b/>
+          <w:lang w:val="en-US"/>
+        </w:rPr>
+        <w:t xml:space="preserve"> </w:t>
+      </w:r>
+      <w:proofErr w:type="spellStart"/>
+      <w:proofErr w:type="gramStart"/>
+      <w:r>
+        <w:rPr>
+          <w:rFonts w:ascii="Verdana" w:hAnsi="Verdana" w:cs="Calibri"/>
+          <w:b/>
+          <w:lang w:val="en-US"/>
+        </w:rPr>
+        <w:t>cache:flush</w:t>
+      </w:r>
+      <w:proofErr w:type="spellEnd"/>
+      <w:proofErr w:type="gramEnd"/>
     </w:p>
     <w:p>
       <w:pPr>
@@ -19005,8 +20155,18 @@
           <w:b/>
           <w:lang w:val="en-US"/>
         </w:rPr>
-        <w:t>app/code/BlueMedia</w:t>
-      </w:r>
+        <w:t>app/code/</w:t>
+      </w:r>
+      <w:proofErr w:type="spellStart"/>
+      <w:r>
+        <w:rPr>
+          <w:rFonts w:ascii="Verdana" w:hAnsi="Verdana" w:cs="Calibri"/>
+          <w:b/>
+          <w:lang w:val="en-US"/>
+        </w:rPr>
+        <w:t>BlueMedia</w:t>
+      </w:r>
+      <w:proofErr w:type="spellEnd"/>
     </w:p>
     <w:p>
       <w:pPr>
@@ -19082,8 +20242,28 @@
           <w:b/>
           <w:lang w:val="en-US"/>
         </w:rPr>
-        <w:t>DROP TABLE `blue_card`;</w:t>
-      </w:r>
+        <w:t>DROP TABLE `</w:t>
+      </w:r>
+      <w:proofErr w:type="spellStart"/>
+      <w:r>
+        <w:rPr>
+          <w:rFonts w:ascii="Verdana" w:hAnsi="Verdana" w:cs="Calibri"/>
+          <w:b/>
+          <w:lang w:val="en-US"/>
+        </w:rPr>
+        <w:t>blue_card</w:t>
+      </w:r>
+      <w:proofErr w:type="spellEnd"/>
+      <w:proofErr w:type="gramStart"/>
+      <w:r>
+        <w:rPr>
+          <w:rFonts w:ascii="Verdana" w:hAnsi="Verdana" w:cs="Calibri"/>
+          <w:b/>
+          <w:lang w:val="en-US"/>
+        </w:rPr>
+        <w:t>`;</w:t>
+      </w:r>
+      <w:proofErr w:type="gramEnd"/>
     </w:p>
     <w:p>
       <w:pPr>
@@ -19104,8 +20284,28 @@
           <w:b/>
           <w:lang w:val="en-US"/>
         </w:rPr>
-        <w:t>DROP TABLE `blue_gateway`;</w:t>
-      </w:r>
+        <w:t>DROP TABLE `</w:t>
+      </w:r>
+      <w:proofErr w:type="spellStart"/>
+      <w:r>
+        <w:rPr>
+          <w:rFonts w:ascii="Verdana" w:hAnsi="Verdana" w:cs="Calibri"/>
+          <w:b/>
+          <w:lang w:val="en-US"/>
+        </w:rPr>
+        <w:t>blue_gateway</w:t>
+      </w:r>
+      <w:proofErr w:type="spellEnd"/>
+      <w:proofErr w:type="gramStart"/>
+      <w:r>
+        <w:rPr>
+          <w:rFonts w:ascii="Verdana" w:hAnsi="Verdana" w:cs="Calibri"/>
+          <w:b/>
+          <w:lang w:val="en-US"/>
+        </w:rPr>
+        <w:t>`;</w:t>
+      </w:r>
+      <w:proofErr w:type="gramEnd"/>
     </w:p>
     <w:p>
       <w:pPr>
@@ -19126,8 +20326,28 @@
           <w:b/>
           <w:lang w:val="en-US"/>
         </w:rPr>
-        <w:t>DROP TABLE `blue_refund`;</w:t>
-      </w:r>
+        <w:t>DROP TABLE `</w:t>
+      </w:r>
+      <w:proofErr w:type="spellStart"/>
+      <w:r>
+        <w:rPr>
+          <w:rFonts w:ascii="Verdana" w:hAnsi="Verdana" w:cs="Calibri"/>
+          <w:b/>
+          <w:lang w:val="en-US"/>
+        </w:rPr>
+        <w:t>blue_refund</w:t>
+      </w:r>
+      <w:proofErr w:type="spellEnd"/>
+      <w:proofErr w:type="gramStart"/>
+      <w:r>
+        <w:rPr>
+          <w:rFonts w:ascii="Verdana" w:hAnsi="Verdana" w:cs="Calibri"/>
+          <w:b/>
+          <w:lang w:val="en-US"/>
+        </w:rPr>
+        <w:t>`;</w:t>
+      </w:r>
+      <w:proofErr w:type="gramEnd"/>
     </w:p>
     <w:p>
       <w:pPr>
@@ -19148,8 +20368,28 @@
           <w:b/>
           <w:lang w:val="en-US"/>
         </w:rPr>
-        <w:t>DROP TABLE `blue_transaction`;</w:t>
-      </w:r>
+        <w:t>DROP TABLE `</w:t>
+      </w:r>
+      <w:proofErr w:type="spellStart"/>
+      <w:r>
+        <w:rPr>
+          <w:rFonts w:ascii="Verdana" w:hAnsi="Verdana" w:cs="Calibri"/>
+          <w:b/>
+          <w:lang w:val="en-US"/>
+        </w:rPr>
+        <w:t>blue_transaction</w:t>
+      </w:r>
+      <w:proofErr w:type="spellEnd"/>
+      <w:proofErr w:type="gramStart"/>
+      <w:r>
+        <w:rPr>
+          <w:rFonts w:ascii="Verdana" w:hAnsi="Verdana" w:cs="Calibri"/>
+          <w:b/>
+          <w:lang w:val="en-US"/>
+        </w:rPr>
+        <w:t>`;</w:t>
+      </w:r>
+      <w:proofErr w:type="gramEnd"/>
     </w:p>
     <w:p>
       <w:pPr>
@@ -19211,8 +20451,54 @@
           <w:b/>
           <w:lang w:val="en-US"/>
         </w:rPr>
-        <w:t>DELETE FROM `core_config_data` WHERE `path` LIKE 'payment/bluepayment%';</w:t>
-      </w:r>
+        <w:t>DELETE FROM `</w:t>
+      </w:r>
+      <w:proofErr w:type="spellStart"/>
+      <w:r>
+        <w:rPr>
+          <w:rFonts w:ascii="Verdana" w:hAnsi="Verdana" w:cs="Calibri"/>
+          <w:b/>
+          <w:lang w:val="en-US"/>
+        </w:rPr>
+        <w:t>core_config_data</w:t>
+      </w:r>
+      <w:proofErr w:type="spellEnd"/>
+      <w:r>
+        <w:rPr>
+          <w:rFonts w:ascii="Verdana" w:hAnsi="Verdana" w:cs="Calibri"/>
+          <w:b/>
+          <w:lang w:val="en-US"/>
+        </w:rPr>
+        <w:t>` WHERE `path` LIKE 'payment/</w:t>
+      </w:r>
+      <w:proofErr w:type="spellStart"/>
+      <w:r>
+        <w:rPr>
+          <w:rFonts w:ascii="Verdana" w:hAnsi="Verdana" w:cs="Calibri"/>
+          <w:b/>
+          <w:lang w:val="en-US"/>
+        </w:rPr>
+        <w:t>bluepayment</w:t>
+      </w:r>
+      <w:proofErr w:type="spellEnd"/>
+      <w:r>
+        <w:rPr>
+          <w:rFonts w:ascii="Verdana" w:hAnsi="Verdana" w:cs="Calibri"/>
+          <w:b/>
+          <w:lang w:val="en-US"/>
+        </w:rPr>
+        <w:t>%</w:t>
+      </w:r>
+      <w:proofErr w:type="gramStart"/>
+      <w:r>
+        <w:rPr>
+          <w:rFonts w:ascii="Verdana" w:hAnsi="Verdana" w:cs="Calibri"/>
+          <w:b/>
+          <w:lang w:val="en-US"/>
+        </w:rPr>
+        <w:t>';</w:t>
+      </w:r>
+      <w:proofErr w:type="gramEnd"/>
     </w:p>
     <w:sectPr>
       <w:headerReference w:type="default" r:id="rId36"/>
@@ -19228,7 +20514,7 @@
 </file>
 
 <file path=word/endnotes.xml><?xml version="1.0" encoding="utf-8"?>
-<w:endnotes xmlns:wpc="http://schemas.microsoft.com/office/word/2010/wordprocessingCanvas" xmlns:cx="http://schemas.microsoft.com/office/drawing/2014/chartex" xmlns:cx1="http://schemas.microsoft.com/office/drawing/2015/9/8/chartex" xmlns:cx2="http://schemas.microsoft.com/office/drawing/2015/10/21/chartex" xmlns:cx3="http://schemas.microsoft.com/office/drawing/2016/5/9/chartex" xmlns:cx4="http://schemas.microsoft.com/office/drawing/2016/5/10/chartex" xmlns:cx5="http://schemas.microsoft.com/office/drawing/2016/5/11/chartex" xmlns:cx6="http://schemas.microsoft.com/office/drawing/2016/5/12/chartex" xmlns:cx7="http://schemas.microsoft.com/office/drawing/2016/5/13/chartex" xmlns:cx8="http://schemas.microsoft.com/office/drawing/2016/5/14/chartex" xmlns:mc="http://schemas.openxmlformats.org/markup-compatibility/2006" xmlns:aink="http://schemas.microsoft.com/office/drawing/2016/ink" xmlns:am3d="http://schemas.microsoft.com/office/drawing/2017/model3d" xmlns:o="urn:schemas-microsoft-com:office:office" xmlns:r="http://schemas.openxmlformats.org/officeDocument/2006/relationships" xmlns:m="http://schemas.openxmlformats.org/officeDocument/2006/math" xmlns:v="urn:schemas-microsoft-com:vml" xmlns:wp14="http://schemas.microsoft.com/office/word/2010/wordprocessingDrawing" xmlns:wp="http://schemas.openxmlformats.org/drawingml/2006/wordprocessingDrawing" xmlns:w10="urn:schemas-microsoft-com:office:word" xmlns:w="http://schemas.openxmlformats.org/wordprocessingml/2006/main" xmlns:w14="http://schemas.microsoft.com/office/word/2010/wordml" xmlns:w15="http://schemas.microsoft.com/office/word/2012/wordml" xmlns:w16cex="http://schemas.microsoft.com/office/word/2018/wordml/cex" xmlns:w16cid="http://schemas.microsoft.com/office/word/2016/wordml/cid" xmlns:w16="http://schemas.microsoft.com/office/word/2018/wordml" xmlns:w16se="http://schemas.microsoft.com/office/word/2015/wordml/symex" xmlns:wpg="http://schemas.microsoft.com/office/word/2010/wordprocessingGroup" xmlns:wpi="http://schemas.microsoft.com/office/word/2010/wordprocessingInk" xmlns:wne="http://schemas.microsoft.com/office/word/2006/wordml" xmlns:wps="http://schemas.microsoft.com/office/word/2010/wordprocessingShape" mc:Ignorable="w14 w15 w16se w16cid w16 w16cex wp14">
+<w:endnotes xmlns:wpc="http://schemas.microsoft.com/office/word/2010/wordprocessingCanvas" xmlns:cx="http://schemas.microsoft.com/office/drawing/2014/chartex" xmlns:cx1="http://schemas.microsoft.com/office/drawing/2015/9/8/chartex" xmlns:cx2="http://schemas.microsoft.com/office/drawing/2015/10/21/chartex" xmlns:cx3="http://schemas.microsoft.com/office/drawing/2016/5/9/chartex" xmlns:cx4="http://schemas.microsoft.com/office/drawing/2016/5/10/chartex" xmlns:cx5="http://schemas.microsoft.com/office/drawing/2016/5/11/chartex" xmlns:cx6="http://schemas.microsoft.com/office/drawing/2016/5/12/chartex" xmlns:cx7="http://schemas.microsoft.com/office/drawing/2016/5/13/chartex" xmlns:cx8="http://schemas.microsoft.com/office/drawing/2016/5/14/chartex" xmlns:mc="http://schemas.openxmlformats.org/markup-compatibility/2006" xmlns:aink="http://schemas.microsoft.com/office/drawing/2016/ink" xmlns:am3d="http://schemas.microsoft.com/office/drawing/2017/model3d" xmlns:o="urn:schemas-microsoft-com:office:office" xmlns:r="http://schemas.openxmlformats.org/officeDocument/2006/relationships" xmlns:m="http://schemas.openxmlformats.org/officeDocument/2006/math" xmlns:v="urn:schemas-microsoft-com:vml" xmlns:wp14="http://schemas.microsoft.com/office/word/2010/wordprocessingDrawing" xmlns:wp="http://schemas.openxmlformats.org/drawingml/2006/wordprocessingDrawing" xmlns:w10="urn:schemas-microsoft-com:office:word" xmlns:w="http://schemas.openxmlformats.org/wordprocessingml/2006/main" xmlns:w14="http://schemas.microsoft.com/office/word/2010/wordml" xmlns:w15="http://schemas.microsoft.com/office/word/2012/wordml" xmlns:w16cex="http://schemas.microsoft.com/office/word/2018/wordml/cex" xmlns:w16cid="http://schemas.microsoft.com/office/word/2016/wordml/cid" xmlns:w16="http://schemas.microsoft.com/office/word/2018/wordml" xmlns:w16sdtdh="http://schemas.microsoft.com/office/word/2020/wordml/sdtdatahash" xmlns:w16se="http://schemas.microsoft.com/office/word/2015/wordml/symex" xmlns:wpg="http://schemas.microsoft.com/office/word/2010/wordprocessingGroup" xmlns:wpi="http://schemas.microsoft.com/office/word/2010/wordprocessingInk" xmlns:wne="http://schemas.microsoft.com/office/word/2006/wordml" xmlns:wps="http://schemas.microsoft.com/office/word/2010/wordprocessingShape" mc:Ignorable="w14 w15 w16se w16cid w16 w16cex w16sdtdh wp14">
   <w:endnote w:type="separator" w:id="-1">
     <w:p>
       <w:pPr>
@@ -19253,7 +20539,7 @@
 </file>
 
 <file path=word/footer1.xml><?xml version="1.0" encoding="utf-8"?>
-<w:ftr xmlns:wpc="http://schemas.microsoft.com/office/word/2010/wordprocessingCanvas" xmlns:cx="http://schemas.microsoft.com/office/drawing/2014/chartex" xmlns:cx1="http://schemas.microsoft.com/office/drawing/2015/9/8/chartex" xmlns:cx2="http://schemas.microsoft.com/office/drawing/2015/10/21/chartex" xmlns:cx3="http://schemas.microsoft.com/office/drawing/2016/5/9/chartex" xmlns:cx4="http://schemas.microsoft.com/office/drawing/2016/5/10/chartex" xmlns:cx5="http://schemas.microsoft.com/office/drawing/2016/5/11/chartex" xmlns:cx6="http://schemas.microsoft.com/office/drawing/2016/5/12/chartex" xmlns:cx7="http://schemas.microsoft.com/office/drawing/2016/5/13/chartex" xmlns:cx8="http://schemas.microsoft.com/office/drawing/2016/5/14/chartex" xmlns:mc="http://schemas.openxmlformats.org/markup-compatibility/2006" xmlns:aink="http://schemas.microsoft.com/office/drawing/2016/ink" xmlns:am3d="http://schemas.microsoft.com/office/drawing/2017/model3d" xmlns:o="urn:schemas-microsoft-com:office:office" xmlns:r="http://schemas.openxmlformats.org/officeDocument/2006/relationships" xmlns:m="http://schemas.openxmlformats.org/officeDocument/2006/math" xmlns:v="urn:schemas-microsoft-com:vml" xmlns:wp14="http://schemas.microsoft.com/office/word/2010/wordprocessingDrawing" xmlns:wp="http://schemas.openxmlformats.org/drawingml/2006/wordprocessingDrawing" xmlns:w10="urn:schemas-microsoft-com:office:word" xmlns:w="http://schemas.openxmlformats.org/wordprocessingml/2006/main" xmlns:w14="http://schemas.microsoft.com/office/word/2010/wordml" xmlns:w15="http://schemas.microsoft.com/office/word/2012/wordml" xmlns:w16cex="http://schemas.microsoft.com/office/word/2018/wordml/cex" xmlns:w16cid="http://schemas.microsoft.com/office/word/2016/wordml/cid" xmlns:w16="http://schemas.microsoft.com/office/word/2018/wordml" xmlns:w16se="http://schemas.microsoft.com/office/word/2015/wordml/symex" xmlns:wpg="http://schemas.microsoft.com/office/word/2010/wordprocessingGroup" xmlns:wpi="http://schemas.microsoft.com/office/word/2010/wordprocessingInk" xmlns:wne="http://schemas.microsoft.com/office/word/2006/wordml" xmlns:wps="http://schemas.microsoft.com/office/word/2010/wordprocessingShape" mc:Ignorable="w14 w15 w16se w16cid w16 w16cex wp14">
+<w:ftr xmlns:wpc="http://schemas.microsoft.com/office/word/2010/wordprocessingCanvas" xmlns:cx="http://schemas.microsoft.com/office/drawing/2014/chartex" xmlns:cx1="http://schemas.microsoft.com/office/drawing/2015/9/8/chartex" xmlns:cx2="http://schemas.microsoft.com/office/drawing/2015/10/21/chartex" xmlns:cx3="http://schemas.microsoft.com/office/drawing/2016/5/9/chartex" xmlns:cx4="http://schemas.microsoft.com/office/drawing/2016/5/10/chartex" xmlns:cx5="http://schemas.microsoft.com/office/drawing/2016/5/11/chartex" xmlns:cx6="http://schemas.microsoft.com/office/drawing/2016/5/12/chartex" xmlns:cx7="http://schemas.microsoft.com/office/drawing/2016/5/13/chartex" xmlns:cx8="http://schemas.microsoft.com/office/drawing/2016/5/14/chartex" xmlns:mc="http://schemas.openxmlformats.org/markup-compatibility/2006" xmlns:aink="http://schemas.microsoft.com/office/drawing/2016/ink" xmlns:am3d="http://schemas.microsoft.com/office/drawing/2017/model3d" xmlns:o="urn:schemas-microsoft-com:office:office" xmlns:r="http://schemas.openxmlformats.org/officeDocument/2006/relationships" xmlns:m="http://schemas.openxmlformats.org/officeDocument/2006/math" xmlns:v="urn:schemas-microsoft-com:vml" xmlns:wp14="http://schemas.microsoft.com/office/word/2010/wordprocessingDrawing" xmlns:wp="http://schemas.openxmlformats.org/drawingml/2006/wordprocessingDrawing" xmlns:w10="urn:schemas-microsoft-com:office:word" xmlns:w="http://schemas.openxmlformats.org/wordprocessingml/2006/main" xmlns:w14="http://schemas.microsoft.com/office/word/2010/wordml" xmlns:w15="http://schemas.microsoft.com/office/word/2012/wordml" xmlns:w16cex="http://schemas.microsoft.com/office/word/2018/wordml/cex" xmlns:w16cid="http://schemas.microsoft.com/office/word/2016/wordml/cid" xmlns:w16="http://schemas.microsoft.com/office/word/2018/wordml" xmlns:w16sdtdh="http://schemas.microsoft.com/office/word/2020/wordml/sdtdatahash" xmlns:w16se="http://schemas.microsoft.com/office/word/2015/wordml/symex" xmlns:wpg="http://schemas.microsoft.com/office/word/2010/wordprocessingGroup" xmlns:wpi="http://schemas.microsoft.com/office/word/2010/wordprocessingInk" xmlns:wne="http://schemas.microsoft.com/office/word/2006/wordml" xmlns:wps="http://schemas.microsoft.com/office/word/2010/wordprocessingShape" mc:Ignorable="w14 w15 w16se w16cid w16 w16cex w16sdtdh wp14">
   <w:p>
     <w:pPr>
       <w:pStyle w:val="Stopka"/>
@@ -19291,7 +20577,7 @@
 </file>
 
 <file path=word/footer2.xml><?xml version="1.0" encoding="utf-8"?>
-<w:ftr xmlns:wpc="http://schemas.microsoft.com/office/word/2010/wordprocessingCanvas" xmlns:cx="http://schemas.microsoft.com/office/drawing/2014/chartex" xmlns:cx1="http://schemas.microsoft.com/office/drawing/2015/9/8/chartex" xmlns:cx2="http://schemas.microsoft.com/office/drawing/2015/10/21/chartex" xmlns:cx3="http://schemas.microsoft.com/office/drawing/2016/5/9/chartex" xmlns:cx4="http://schemas.microsoft.com/office/drawing/2016/5/10/chartex" xmlns:cx5="http://schemas.microsoft.com/office/drawing/2016/5/11/chartex" xmlns:cx6="http://schemas.microsoft.com/office/drawing/2016/5/12/chartex" xmlns:cx7="http://schemas.microsoft.com/office/drawing/2016/5/13/chartex" xmlns:cx8="http://schemas.microsoft.com/office/drawing/2016/5/14/chartex" xmlns:mc="http://schemas.openxmlformats.org/markup-compatibility/2006" xmlns:aink="http://schemas.microsoft.com/office/drawing/2016/ink" xmlns:am3d="http://schemas.microsoft.com/office/drawing/2017/model3d" xmlns:o="urn:schemas-microsoft-com:office:office" xmlns:r="http://schemas.openxmlformats.org/officeDocument/2006/relationships" xmlns:m="http://schemas.openxmlformats.org/officeDocument/2006/math" xmlns:v="urn:schemas-microsoft-com:vml" xmlns:wp14="http://schemas.microsoft.com/office/word/2010/wordprocessingDrawing" xmlns:wp="http://schemas.openxmlformats.org/drawingml/2006/wordprocessingDrawing" xmlns:w10="urn:schemas-microsoft-com:office:word" xmlns:w="http://schemas.openxmlformats.org/wordprocessingml/2006/main" xmlns:w14="http://schemas.microsoft.com/office/word/2010/wordml" xmlns:w15="http://schemas.microsoft.com/office/word/2012/wordml" xmlns:w16cex="http://schemas.microsoft.com/office/word/2018/wordml/cex" xmlns:w16cid="http://schemas.microsoft.com/office/word/2016/wordml/cid" xmlns:w16="http://schemas.microsoft.com/office/word/2018/wordml" xmlns:w16se="http://schemas.microsoft.com/office/word/2015/wordml/symex" xmlns:wpg="http://schemas.microsoft.com/office/word/2010/wordprocessingGroup" xmlns:wpi="http://schemas.microsoft.com/office/word/2010/wordprocessingInk" xmlns:wne="http://schemas.microsoft.com/office/word/2006/wordml" xmlns:wps="http://schemas.microsoft.com/office/word/2010/wordprocessingShape" mc:Ignorable="w14 w15 w16se w16cid w16 w16cex wp14">
+<w:ftr xmlns:wpc="http://schemas.microsoft.com/office/word/2010/wordprocessingCanvas" xmlns:cx="http://schemas.microsoft.com/office/drawing/2014/chartex" xmlns:cx1="http://schemas.microsoft.com/office/drawing/2015/9/8/chartex" xmlns:cx2="http://schemas.microsoft.com/office/drawing/2015/10/21/chartex" xmlns:cx3="http://schemas.microsoft.com/office/drawing/2016/5/9/chartex" xmlns:cx4="http://schemas.microsoft.com/office/drawing/2016/5/10/chartex" xmlns:cx5="http://schemas.microsoft.com/office/drawing/2016/5/11/chartex" xmlns:cx6="http://schemas.microsoft.com/office/drawing/2016/5/12/chartex" xmlns:cx7="http://schemas.microsoft.com/office/drawing/2016/5/13/chartex" xmlns:cx8="http://schemas.microsoft.com/office/drawing/2016/5/14/chartex" xmlns:mc="http://schemas.openxmlformats.org/markup-compatibility/2006" xmlns:aink="http://schemas.microsoft.com/office/drawing/2016/ink" xmlns:am3d="http://schemas.microsoft.com/office/drawing/2017/model3d" xmlns:o="urn:schemas-microsoft-com:office:office" xmlns:r="http://schemas.openxmlformats.org/officeDocument/2006/relationships" xmlns:m="http://schemas.openxmlformats.org/officeDocument/2006/math" xmlns:v="urn:schemas-microsoft-com:vml" xmlns:wp14="http://schemas.microsoft.com/office/word/2010/wordprocessingDrawing" xmlns:wp="http://schemas.openxmlformats.org/drawingml/2006/wordprocessingDrawing" xmlns:w10="urn:schemas-microsoft-com:office:word" xmlns:w="http://schemas.openxmlformats.org/wordprocessingml/2006/main" xmlns:w14="http://schemas.microsoft.com/office/word/2010/wordml" xmlns:w15="http://schemas.microsoft.com/office/word/2012/wordml" xmlns:w16cex="http://schemas.microsoft.com/office/word/2018/wordml/cex" xmlns:w16cid="http://schemas.microsoft.com/office/word/2016/wordml/cid" xmlns:w16="http://schemas.microsoft.com/office/word/2018/wordml" xmlns:w16sdtdh="http://schemas.microsoft.com/office/word/2020/wordml/sdtdatahash" xmlns:w16se="http://schemas.microsoft.com/office/word/2015/wordml/symex" xmlns:wpg="http://schemas.microsoft.com/office/word/2010/wordprocessingGroup" xmlns:wpi="http://schemas.microsoft.com/office/word/2010/wordprocessingInk" xmlns:wne="http://schemas.microsoft.com/office/word/2006/wordml" xmlns:wps="http://schemas.microsoft.com/office/word/2010/wordprocessingShape" mc:Ignorable="w14 w15 w16se w16cid w16 w16cex w16sdtdh wp14">
   <w:p>
     <w:pPr>
       <w:pStyle w:val="Stopka"/>
@@ -19512,7 +20798,7 @@
 </file>
 
 <file path=word/footnotes.xml><?xml version="1.0" encoding="utf-8"?>
-<w:footnotes xmlns:wpc="http://schemas.microsoft.com/office/word/2010/wordprocessingCanvas" xmlns:cx="http://schemas.microsoft.com/office/drawing/2014/chartex" xmlns:cx1="http://schemas.microsoft.com/office/drawing/2015/9/8/chartex" xmlns:cx2="http://schemas.microsoft.com/office/drawing/2015/10/21/chartex" xmlns:cx3="http://schemas.microsoft.com/office/drawing/2016/5/9/chartex" xmlns:cx4="http://schemas.microsoft.com/office/drawing/2016/5/10/chartex" xmlns:cx5="http://schemas.microsoft.com/office/drawing/2016/5/11/chartex" xmlns:cx6="http://schemas.microsoft.com/office/drawing/2016/5/12/chartex" xmlns:cx7="http://schemas.microsoft.com/office/drawing/2016/5/13/chartex" xmlns:cx8="http://schemas.microsoft.com/office/drawing/2016/5/14/chartex" xmlns:mc="http://schemas.openxmlformats.org/markup-compatibility/2006" xmlns:aink="http://schemas.microsoft.com/office/drawing/2016/ink" xmlns:am3d="http://schemas.microsoft.com/office/drawing/2017/model3d" xmlns:o="urn:schemas-microsoft-com:office:office" xmlns:r="http://schemas.openxmlformats.org/officeDocument/2006/relationships" xmlns:m="http://schemas.openxmlformats.org/officeDocument/2006/math" xmlns:v="urn:schemas-microsoft-com:vml" xmlns:wp14="http://schemas.microsoft.com/office/word/2010/wordprocessingDrawing" xmlns:wp="http://schemas.openxmlformats.org/drawingml/2006/wordprocessingDrawing" xmlns:w10="urn:schemas-microsoft-com:office:word" xmlns:w="http://schemas.openxmlformats.org/wordprocessingml/2006/main" xmlns:w14="http://schemas.microsoft.com/office/word/2010/wordml" xmlns:w15="http://schemas.microsoft.com/office/word/2012/wordml" xmlns:w16cex="http://schemas.microsoft.com/office/word/2018/wordml/cex" xmlns:w16cid="http://schemas.microsoft.com/office/word/2016/wordml/cid" xmlns:w16="http://schemas.microsoft.com/office/word/2018/wordml" xmlns:w16se="http://schemas.microsoft.com/office/word/2015/wordml/symex" xmlns:wpg="http://schemas.microsoft.com/office/word/2010/wordprocessingGroup" xmlns:wpi="http://schemas.microsoft.com/office/word/2010/wordprocessingInk" xmlns:wne="http://schemas.microsoft.com/office/word/2006/wordml" xmlns:wps="http://schemas.microsoft.com/office/word/2010/wordprocessingShape" mc:Ignorable="w14 w15 w16se w16cid w16 w16cex wp14">
+<w:footnotes xmlns:wpc="http://schemas.microsoft.com/office/word/2010/wordprocessingCanvas" xmlns:cx="http://schemas.microsoft.com/office/drawing/2014/chartex" xmlns:cx1="http://schemas.microsoft.com/office/drawing/2015/9/8/chartex" xmlns:cx2="http://schemas.microsoft.com/office/drawing/2015/10/21/chartex" xmlns:cx3="http://schemas.microsoft.com/office/drawing/2016/5/9/chartex" xmlns:cx4="http://schemas.microsoft.com/office/drawing/2016/5/10/chartex" xmlns:cx5="http://schemas.microsoft.com/office/drawing/2016/5/11/chartex" xmlns:cx6="http://schemas.microsoft.com/office/drawing/2016/5/12/chartex" xmlns:cx7="http://schemas.microsoft.com/office/drawing/2016/5/13/chartex" xmlns:cx8="http://schemas.microsoft.com/office/drawing/2016/5/14/chartex" xmlns:mc="http://schemas.openxmlformats.org/markup-compatibility/2006" xmlns:aink="http://schemas.microsoft.com/office/drawing/2016/ink" xmlns:am3d="http://schemas.microsoft.com/office/drawing/2017/model3d" xmlns:o="urn:schemas-microsoft-com:office:office" xmlns:r="http://schemas.openxmlformats.org/officeDocument/2006/relationships" xmlns:m="http://schemas.openxmlformats.org/officeDocument/2006/math" xmlns:v="urn:schemas-microsoft-com:vml" xmlns:wp14="http://schemas.microsoft.com/office/word/2010/wordprocessingDrawing" xmlns:wp="http://schemas.openxmlformats.org/drawingml/2006/wordprocessingDrawing" xmlns:w10="urn:schemas-microsoft-com:office:word" xmlns:w="http://schemas.openxmlformats.org/wordprocessingml/2006/main" xmlns:w14="http://schemas.microsoft.com/office/word/2010/wordml" xmlns:w15="http://schemas.microsoft.com/office/word/2012/wordml" xmlns:w16cex="http://schemas.microsoft.com/office/word/2018/wordml/cex" xmlns:w16cid="http://schemas.microsoft.com/office/word/2016/wordml/cid" xmlns:w16="http://schemas.microsoft.com/office/word/2018/wordml" xmlns:w16sdtdh="http://schemas.microsoft.com/office/word/2020/wordml/sdtdatahash" xmlns:w16se="http://schemas.microsoft.com/office/word/2015/wordml/symex" xmlns:wpg="http://schemas.microsoft.com/office/word/2010/wordprocessingGroup" xmlns:wpi="http://schemas.microsoft.com/office/word/2010/wordprocessingInk" xmlns:wne="http://schemas.microsoft.com/office/word/2006/wordml" xmlns:wps="http://schemas.microsoft.com/office/word/2010/wordprocessingShape" mc:Ignorable="w14 w15 w16se w16cid w16 w16cex w16sdtdh wp14">
   <w:footnote w:type="separator" w:id="-1">
     <w:p>
       <w:pPr>
@@ -19537,7 +20823,7 @@
 </file>
 
 <file path=word/header1.xml><?xml version="1.0" encoding="utf-8"?>
-<w:hdr xmlns:wpc="http://schemas.microsoft.com/office/word/2010/wordprocessingCanvas" xmlns:cx="http://schemas.microsoft.com/office/drawing/2014/chartex" xmlns:cx1="http://schemas.microsoft.com/office/drawing/2015/9/8/chartex" xmlns:cx2="http://schemas.microsoft.com/office/drawing/2015/10/21/chartex" xmlns:cx3="http://schemas.microsoft.com/office/drawing/2016/5/9/chartex" xmlns:cx4="http://schemas.microsoft.com/office/drawing/2016/5/10/chartex" xmlns:cx5="http://schemas.microsoft.com/office/drawing/2016/5/11/chartex" xmlns:cx6="http://schemas.microsoft.com/office/drawing/2016/5/12/chartex" xmlns:cx7="http://schemas.microsoft.com/office/drawing/2016/5/13/chartex" xmlns:cx8="http://schemas.microsoft.com/office/drawing/2016/5/14/chartex" xmlns:mc="http://schemas.openxmlformats.org/markup-compatibility/2006" xmlns:aink="http://schemas.microsoft.com/office/drawing/2016/ink" xmlns:am3d="http://schemas.microsoft.com/office/drawing/2017/model3d" xmlns:o="urn:schemas-microsoft-com:office:office" xmlns:r="http://schemas.openxmlformats.org/officeDocument/2006/relationships" xmlns:m="http://schemas.openxmlformats.org/officeDocument/2006/math" xmlns:v="urn:schemas-microsoft-com:vml" xmlns:wp14="http://schemas.microsoft.com/office/word/2010/wordprocessingDrawing" xmlns:wp="http://schemas.openxmlformats.org/drawingml/2006/wordprocessingDrawing" xmlns:w10="urn:schemas-microsoft-com:office:word" xmlns:w="http://schemas.openxmlformats.org/wordprocessingml/2006/main" xmlns:w14="http://schemas.microsoft.com/office/word/2010/wordml" xmlns:w15="http://schemas.microsoft.com/office/word/2012/wordml" xmlns:w16cex="http://schemas.microsoft.com/office/word/2018/wordml/cex" xmlns:w16cid="http://schemas.microsoft.com/office/word/2016/wordml/cid" xmlns:w16="http://schemas.microsoft.com/office/word/2018/wordml" xmlns:w16se="http://schemas.microsoft.com/office/word/2015/wordml/symex" xmlns:wpg="http://schemas.microsoft.com/office/word/2010/wordprocessingGroup" xmlns:wpi="http://schemas.microsoft.com/office/word/2010/wordprocessingInk" xmlns:wne="http://schemas.microsoft.com/office/word/2006/wordml" xmlns:wps="http://schemas.microsoft.com/office/word/2010/wordprocessingShape" mc:Ignorable="w14 w15 w16se w16cid w16 w16cex wp14">
+<w:hdr xmlns:wpc="http://schemas.microsoft.com/office/word/2010/wordprocessingCanvas" xmlns:cx="http://schemas.microsoft.com/office/drawing/2014/chartex" xmlns:cx1="http://schemas.microsoft.com/office/drawing/2015/9/8/chartex" xmlns:cx2="http://schemas.microsoft.com/office/drawing/2015/10/21/chartex" xmlns:cx3="http://schemas.microsoft.com/office/drawing/2016/5/9/chartex" xmlns:cx4="http://schemas.microsoft.com/office/drawing/2016/5/10/chartex" xmlns:cx5="http://schemas.microsoft.com/office/drawing/2016/5/11/chartex" xmlns:cx6="http://schemas.microsoft.com/office/drawing/2016/5/12/chartex" xmlns:cx7="http://schemas.microsoft.com/office/drawing/2016/5/13/chartex" xmlns:cx8="http://schemas.microsoft.com/office/drawing/2016/5/14/chartex" xmlns:mc="http://schemas.openxmlformats.org/markup-compatibility/2006" xmlns:aink="http://schemas.microsoft.com/office/drawing/2016/ink" xmlns:am3d="http://schemas.microsoft.com/office/drawing/2017/model3d" xmlns:o="urn:schemas-microsoft-com:office:office" xmlns:r="http://schemas.openxmlformats.org/officeDocument/2006/relationships" xmlns:m="http://schemas.openxmlformats.org/officeDocument/2006/math" xmlns:v="urn:schemas-microsoft-com:vml" xmlns:wp14="http://schemas.microsoft.com/office/word/2010/wordprocessingDrawing" xmlns:wp="http://schemas.openxmlformats.org/drawingml/2006/wordprocessingDrawing" xmlns:w10="urn:schemas-microsoft-com:office:word" xmlns:w="http://schemas.openxmlformats.org/wordprocessingml/2006/main" xmlns:w14="http://schemas.microsoft.com/office/word/2010/wordml" xmlns:w15="http://schemas.microsoft.com/office/word/2012/wordml" xmlns:w16cex="http://schemas.microsoft.com/office/word/2018/wordml/cex" xmlns:w16cid="http://schemas.microsoft.com/office/word/2016/wordml/cid" xmlns:w16="http://schemas.microsoft.com/office/word/2018/wordml" xmlns:w16sdtdh="http://schemas.microsoft.com/office/word/2020/wordml/sdtdatahash" xmlns:w16se="http://schemas.microsoft.com/office/word/2015/wordml/symex" xmlns:wpg="http://schemas.microsoft.com/office/word/2010/wordprocessingGroup" xmlns:wpi="http://schemas.microsoft.com/office/word/2010/wordprocessingInk" xmlns:wne="http://schemas.microsoft.com/office/word/2006/wordml" xmlns:wps="http://schemas.microsoft.com/office/word/2010/wordprocessingShape" mc:Ignorable="w14 w15 w16se w16cid w16 w16cex w16sdtdh wp14">
   <w:p>
     <w:pPr>
       <w:pStyle w:val="Nagwek"/>
@@ -19649,7 +20935,7 @@
 </file>
 
 <file path=word/numbering.xml><?xml version="1.0" encoding="utf-8"?>
-<w:numbering xmlns:wpc="http://schemas.microsoft.com/office/word/2010/wordprocessingCanvas" xmlns:cx="http://schemas.microsoft.com/office/drawing/2014/chartex" xmlns:cx1="http://schemas.microsoft.com/office/drawing/2015/9/8/chartex" xmlns:cx2="http://schemas.microsoft.com/office/drawing/2015/10/21/chartex" xmlns:cx3="http://schemas.microsoft.com/office/drawing/2016/5/9/chartex" xmlns:cx4="http://schemas.microsoft.com/office/drawing/2016/5/10/chartex" xmlns:cx5="http://schemas.microsoft.com/office/drawing/2016/5/11/chartex" xmlns:cx6="http://schemas.microsoft.com/office/drawing/2016/5/12/chartex" xmlns:cx7="http://schemas.microsoft.com/office/drawing/2016/5/13/chartex" xmlns:cx8="http://schemas.microsoft.com/office/drawing/2016/5/14/chartex" xmlns:mc="http://schemas.openxmlformats.org/markup-compatibility/2006" xmlns:aink="http://schemas.microsoft.com/office/drawing/2016/ink" xmlns:am3d="http://schemas.microsoft.com/office/drawing/2017/model3d" xmlns:o="urn:schemas-microsoft-com:office:office" xmlns:r="http://schemas.openxmlformats.org/officeDocument/2006/relationships" xmlns:m="http://schemas.openxmlformats.org/officeDocument/2006/math" xmlns:v="urn:schemas-microsoft-com:vml" xmlns:wp14="http://schemas.microsoft.com/office/word/2010/wordprocessingDrawing" xmlns:wp="http://schemas.openxmlformats.org/drawingml/2006/wordprocessingDrawing" xmlns:w10="urn:schemas-microsoft-com:office:word" xmlns:w="http://schemas.openxmlformats.org/wordprocessingml/2006/main" xmlns:w14="http://schemas.microsoft.com/office/word/2010/wordml" xmlns:w15="http://schemas.microsoft.com/office/word/2012/wordml" xmlns:w16cex="http://schemas.microsoft.com/office/word/2018/wordml/cex" xmlns:w16cid="http://schemas.microsoft.com/office/word/2016/wordml/cid" xmlns:w16="http://schemas.microsoft.com/office/word/2018/wordml" xmlns:w16se="http://schemas.microsoft.com/office/word/2015/wordml/symex" xmlns:wpg="http://schemas.microsoft.com/office/word/2010/wordprocessingGroup" xmlns:wpi="http://schemas.microsoft.com/office/word/2010/wordprocessingInk" xmlns:wne="http://schemas.microsoft.com/office/word/2006/wordml" xmlns:wps="http://schemas.microsoft.com/office/word/2010/wordprocessingShape" mc:Ignorable="w14 w15 w16se w16cid w16 w16cex wp14">
+<w:numbering xmlns:wpc="http://schemas.microsoft.com/office/word/2010/wordprocessingCanvas" xmlns:cx="http://schemas.microsoft.com/office/drawing/2014/chartex" xmlns:cx1="http://schemas.microsoft.com/office/drawing/2015/9/8/chartex" xmlns:cx2="http://schemas.microsoft.com/office/drawing/2015/10/21/chartex" xmlns:cx3="http://schemas.microsoft.com/office/drawing/2016/5/9/chartex" xmlns:cx4="http://schemas.microsoft.com/office/drawing/2016/5/10/chartex" xmlns:cx5="http://schemas.microsoft.com/office/drawing/2016/5/11/chartex" xmlns:cx6="http://schemas.microsoft.com/office/drawing/2016/5/12/chartex" xmlns:cx7="http://schemas.microsoft.com/office/drawing/2016/5/13/chartex" xmlns:cx8="http://schemas.microsoft.com/office/drawing/2016/5/14/chartex" xmlns:mc="http://schemas.openxmlformats.org/markup-compatibility/2006" xmlns:aink="http://schemas.microsoft.com/office/drawing/2016/ink" xmlns:am3d="http://schemas.microsoft.com/office/drawing/2017/model3d" xmlns:o="urn:schemas-microsoft-com:office:office" xmlns:r="http://schemas.openxmlformats.org/officeDocument/2006/relationships" xmlns:m="http://schemas.openxmlformats.org/officeDocument/2006/math" xmlns:v="urn:schemas-microsoft-com:vml" xmlns:wp14="http://schemas.microsoft.com/office/word/2010/wordprocessingDrawing" xmlns:wp="http://schemas.openxmlformats.org/drawingml/2006/wordprocessingDrawing" xmlns:w10="urn:schemas-microsoft-com:office:word" xmlns:w="http://schemas.openxmlformats.org/wordprocessingml/2006/main" xmlns:w14="http://schemas.microsoft.com/office/word/2010/wordml" xmlns:w15="http://schemas.microsoft.com/office/word/2012/wordml" xmlns:w16cex="http://schemas.microsoft.com/office/word/2018/wordml/cex" xmlns:w16cid="http://schemas.microsoft.com/office/word/2016/wordml/cid" xmlns:w16="http://schemas.microsoft.com/office/word/2018/wordml" xmlns:w16sdtdh="http://schemas.microsoft.com/office/word/2020/wordml/sdtdatahash" xmlns:w16se="http://schemas.microsoft.com/office/word/2015/wordml/symex" xmlns:wpg="http://schemas.microsoft.com/office/word/2010/wordprocessingGroup" xmlns:wpi="http://schemas.microsoft.com/office/word/2010/wordprocessingInk" xmlns:wne="http://schemas.microsoft.com/office/word/2006/wordml" xmlns:wps="http://schemas.microsoft.com/office/word/2010/wordprocessingShape" mc:Ignorable="w14 w15 w16se w16cid w16 w16cex w16sdtdh wp14">
   <w:abstractNum w:abstractNumId="0" w15:restartNumberingAfterBreak="0">
     <w:nsid w:val="095E0CD3"/>
     <w:multiLevelType w:val="hybridMultilevel"/>
@@ -22285,7 +23571,7 @@
 </file>
 
 <file path=word/styles.xml><?xml version="1.0" encoding="utf-8"?>
-<w:styles xmlns:mc="http://schemas.openxmlformats.org/markup-compatibility/2006" xmlns:r="http://schemas.openxmlformats.org/officeDocument/2006/relationships" xmlns:w="http://schemas.openxmlformats.org/wordprocessingml/2006/main" xmlns:w14="http://schemas.microsoft.com/office/word/2010/wordml" xmlns:w15="http://schemas.microsoft.com/office/word/2012/wordml" xmlns:w16cex="http://schemas.microsoft.com/office/word/2018/wordml/cex" xmlns:w16cid="http://schemas.microsoft.com/office/word/2016/wordml/cid" xmlns:w16="http://schemas.microsoft.com/office/word/2018/wordml" xmlns:w16se="http://schemas.microsoft.com/office/word/2015/wordml/symex" mc:Ignorable="w14 w15 w16se w16cid w16 w16cex">
+<w:styles xmlns:mc="http://schemas.openxmlformats.org/markup-compatibility/2006" xmlns:r="http://schemas.openxmlformats.org/officeDocument/2006/relationships" xmlns:w="http://schemas.openxmlformats.org/wordprocessingml/2006/main" xmlns:w14="http://schemas.microsoft.com/office/word/2010/wordml" xmlns:w15="http://schemas.microsoft.com/office/word/2012/wordml" xmlns:w16cex="http://schemas.microsoft.com/office/word/2018/wordml/cex" xmlns:w16cid="http://schemas.microsoft.com/office/word/2016/wordml/cid" xmlns:w16="http://schemas.microsoft.com/office/word/2018/wordml" xmlns:w16sdtdh="http://schemas.microsoft.com/office/word/2020/wordml/sdtdatahash" xmlns:w16se="http://schemas.microsoft.com/office/word/2015/wordml/symex" mc:Ignorable="w14 w15 w16se w16cid w16 w16cex w16sdtdh">
   <w:docDefaults>
     <w:rPrDefault>
       <w:rPr>

</xml_diff>